<commit_message>
covered props and tailwind component
</commit_message>
<xml_diff>
--- a/Learn-React-Lecture-1.docx
+++ b/Learn-React-Lecture-1.docx
@@ -76,21 +76,7 @@
         <w:rPr>
           <w:rFonts w:ascii="Times New Roman" w:hAnsi="Times New Roman" w:cs="Times New Roman"/>
         </w:rPr>
-        <w:t xml:space="preserve">Command: </w:t>
-      </w:r>
-      <w:proofErr w:type="spellStart"/>
-      <w:r>
-        <w:rPr>
-          <w:rFonts w:ascii="Times New Roman" w:hAnsi="Times New Roman" w:cs="Times New Roman"/>
-        </w:rPr>
-        <w:t>npx</w:t>
-      </w:r>
-      <w:proofErr w:type="spellEnd"/>
-      <w:r>
-        <w:rPr>
-          <w:rFonts w:ascii="Times New Roman" w:hAnsi="Times New Roman" w:cs="Times New Roman"/>
-        </w:rPr>
-        <w:t xml:space="preserve"> create-react-app my-app</w:t>
+        <w:t>Command: npx create-react-app my-app</w:t>
       </w:r>
     </w:p>
     <w:p>
@@ -223,21 +209,7 @@
         <w:rPr>
           <w:rFonts w:ascii="Times New Roman" w:hAnsi="Times New Roman" w:cs="Times New Roman"/>
         </w:rPr>
-        <w:t xml:space="preserve">Command: npm create </w:t>
-      </w:r>
-      <w:proofErr w:type="spellStart"/>
-      <w:r>
-        <w:rPr>
-          <w:rFonts w:ascii="Times New Roman" w:hAnsi="Times New Roman" w:cs="Times New Roman"/>
-        </w:rPr>
-        <w:t>vite@latest</w:t>
-      </w:r>
-      <w:proofErr w:type="spellEnd"/>
-      <w:r>
-        <w:rPr>
-          <w:rFonts w:ascii="Times New Roman" w:hAnsi="Times New Roman" w:cs="Times New Roman"/>
-        </w:rPr>
-        <w:t xml:space="preserve"> my-app</w:t>
+        <w:t>Command: npm create vite@latest my-app</w:t>
       </w:r>
     </w:p>
     <w:p>
@@ -393,18 +365,8 @@
           <w:b/>
           <w:bCs/>
         </w:rPr>
-        <w:t xml:space="preserve">3. npm vs </w:t>
-      </w:r>
-      <w:proofErr w:type="spellStart"/>
-      <w:r>
-        <w:rPr>
-          <w:rFonts w:ascii="Times New Roman" w:hAnsi="Times New Roman" w:cs="Times New Roman"/>
-          <w:b/>
-          <w:bCs/>
-        </w:rPr>
-        <w:t>npx</w:t>
-      </w:r>
-      <w:proofErr w:type="spellEnd"/>
+        <w:t>3. npm vs npx</w:t>
+      </w:r>
     </w:p>
     <w:p>
       <w:pPr>
@@ -455,7 +417,6 @@
           <w:rFonts w:ascii="Times New Roman" w:hAnsi="Times New Roman" w:cs="Times New Roman"/>
         </w:rPr>
       </w:pPr>
-      <w:proofErr w:type="spellStart"/>
       <w:r>
         <w:rPr>
           <w:rFonts w:ascii="Times New Roman" w:hAnsi="Times New Roman" w:cs="Times New Roman"/>
@@ -464,7 +425,6 @@
         </w:rPr>
         <w:t>npx</w:t>
       </w:r>
-      <w:proofErr w:type="spellEnd"/>
       <w:r>
         <w:rPr>
           <w:rFonts w:ascii="Times New Roman" w:hAnsi="Times New Roman" w:cs="Times New Roman"/>
@@ -483,21 +443,7 @@
         <w:rPr>
           <w:rFonts w:ascii="Times New Roman" w:hAnsi="Times New Roman" w:cs="Times New Roman"/>
         </w:rPr>
-        <w:t xml:space="preserve">. Used to execute packages or commands without globally installing them. Example: </w:t>
-      </w:r>
-      <w:proofErr w:type="spellStart"/>
-      <w:r>
-        <w:rPr>
-          <w:rFonts w:ascii="Times New Roman" w:hAnsi="Times New Roman" w:cs="Times New Roman"/>
-        </w:rPr>
-        <w:t>npx</w:t>
-      </w:r>
-      <w:proofErr w:type="spellEnd"/>
-      <w:r>
-        <w:rPr>
-          <w:rFonts w:ascii="Times New Roman" w:hAnsi="Times New Roman" w:cs="Times New Roman"/>
-        </w:rPr>
-        <w:t xml:space="preserve"> create-react-app allows you to create a new React project without having to install the create-react-app globally.</w:t>
+        <w:t>. Used to execute packages or commands without globally installing them. Example: npx create-react-app allows you to create a new React project without having to install the create-react-app globally.</w:t>
       </w:r>
     </w:p>
     <w:p>
@@ -539,53 +485,25 @@
         <w:rPr>
           <w:rFonts w:ascii="Times New Roman" w:hAnsi="Times New Roman" w:cs="Times New Roman"/>
         </w:rPr>
-        <w:t xml:space="preserve"> or npm i: Used to install project dependencies listed in </w:t>
-      </w:r>
-      <w:proofErr w:type="spellStart"/>
-      <w:proofErr w:type="gramStart"/>
-      <w:r>
-        <w:rPr>
-          <w:rFonts w:ascii="Times New Roman" w:hAnsi="Times New Roman" w:cs="Times New Roman"/>
-        </w:rPr>
-        <w:t>package.json</w:t>
-      </w:r>
-      <w:proofErr w:type="spellEnd"/>
-      <w:proofErr w:type="gramEnd"/>
-      <w:r>
-        <w:rPr>
-          <w:rFonts w:ascii="Times New Roman" w:hAnsi="Times New Roman" w:cs="Times New Roman"/>
-        </w:rPr>
-        <w:t>.</w:t>
-      </w:r>
-    </w:p>
-    <w:p>
-      <w:pPr>
-        <w:rPr>
-          <w:rFonts w:ascii="Times New Roman" w:hAnsi="Times New Roman" w:cs="Times New Roman"/>
-          <w:b/>
-          <w:bCs/>
-        </w:rPr>
-      </w:pPr>
-      <w:r>
-        <w:rPr>
-          <w:rFonts w:ascii="Times New Roman" w:hAnsi="Times New Roman" w:cs="Times New Roman"/>
-          <w:b/>
-          <w:bCs/>
-        </w:rPr>
-        <w:t xml:space="preserve">5. </w:t>
-      </w:r>
-      <w:proofErr w:type="spellStart"/>
-      <w:proofErr w:type="gramStart"/>
-      <w:r>
-        <w:rPr>
-          <w:rFonts w:ascii="Times New Roman" w:hAnsi="Times New Roman" w:cs="Times New Roman"/>
-          <w:b/>
-          <w:bCs/>
-        </w:rPr>
-        <w:t>package.json</w:t>
-      </w:r>
-      <w:proofErr w:type="spellEnd"/>
-      <w:proofErr w:type="gramEnd"/>
+        <w:t xml:space="preserve"> or npm i: Used to install project dependencies listed in package.json.</w:t>
+      </w:r>
+    </w:p>
+    <w:p>
+      <w:pPr>
+        <w:rPr>
+          <w:rFonts w:ascii="Times New Roman" w:hAnsi="Times New Roman" w:cs="Times New Roman"/>
+          <w:b/>
+          <w:bCs/>
+        </w:rPr>
+      </w:pPr>
+      <w:r>
+        <w:rPr>
+          <w:rFonts w:ascii="Times New Roman" w:hAnsi="Times New Roman" w:cs="Times New Roman"/>
+          <w:b/>
+          <w:bCs/>
+        </w:rPr>
+        <w:t>5. package.json</w:t>
+      </w:r>
     </w:p>
     <w:p>
       <w:pPr>
@@ -720,7 +638,6 @@
           <w:rFonts w:ascii="Times New Roman" w:hAnsi="Times New Roman" w:cs="Times New Roman"/>
         </w:rPr>
       </w:pPr>
-      <w:proofErr w:type="spellStart"/>
       <w:r>
         <w:rPr>
           <w:rFonts w:ascii="Times New Roman" w:hAnsi="Times New Roman" w:cs="Times New Roman"/>
@@ -729,7 +646,6 @@
         </w:rPr>
         <w:t>Browserlist</w:t>
       </w:r>
-      <w:proofErr w:type="spellEnd"/>
       <w:r>
         <w:rPr>
           <w:rFonts w:ascii="Times New Roman" w:hAnsi="Times New Roman" w:cs="Times New Roman"/>
@@ -799,7 +715,7 @@
           <w:rFonts w:ascii="Times New Roman" w:hAnsi="Times New Roman" w:cs="Times New Roman"/>
         </w:rPr>
         <w:pict w14:anchorId="727D2F62">
-          <v:rect id="_x0000_i1031" style="width:0;height:1.5pt" o:hralign="center" o:hrstd="t" o:hr="t" fillcolor="#a0a0a0" stroked="f"/>
+          <v:rect id="_x0000_i1025" style="width:0;height:1.5pt" o:hralign="center" o:hrstd="t" o:hr="t" fillcolor="#a0a0a0" stroked="f"/>
         </w:pict>
       </w:r>
     </w:p>
@@ -897,21 +813,7 @@
         <w:rPr>
           <w:rFonts w:ascii="Times New Roman" w:hAnsi="Times New Roman" w:cs="Times New Roman"/>
         </w:rPr>
-        <w:t>&lt;</w:t>
-      </w:r>
-      <w:proofErr w:type="spellStart"/>
-      <w:r>
-        <w:rPr>
-          <w:rFonts w:ascii="Times New Roman" w:hAnsi="Times New Roman" w:cs="Times New Roman"/>
-        </w:rPr>
-        <w:t>noscript</w:t>
-      </w:r>
-      <w:proofErr w:type="spellEnd"/>
-      <w:r>
-        <w:rPr>
-          <w:rFonts w:ascii="Times New Roman" w:hAnsi="Times New Roman" w:cs="Times New Roman"/>
-        </w:rPr>
-        <w:t>&gt;: This tag inside the HTML file displays a message if JavaScript is disabled, advising users to enable it for the React app to work.</w:t>
+        <w:t>&lt;noscript&gt;: This tag inside the HTML file displays a message if JavaScript is disabled, advising users to enable it for the React app to work.</w:t>
       </w:r>
     </w:p>
     <w:p>
@@ -986,29 +888,13 @@
           <w:b/>
           <w:bCs/>
         </w:rPr>
-        <w:t xml:space="preserve">Why </w:t>
-      </w:r>
-      <w:proofErr w:type="gramStart"/>
-      <w:r>
-        <w:rPr>
-          <w:rFonts w:ascii="Times New Roman" w:hAnsi="Times New Roman" w:cs="Times New Roman"/>
-          <w:b/>
-          <w:bCs/>
-        </w:rPr>
-        <w:t>Important?</w:t>
-      </w:r>
-      <w:r>
-        <w:rPr>
-          <w:rFonts w:ascii="Times New Roman" w:hAnsi="Times New Roman" w:cs="Times New Roman"/>
-        </w:rPr>
-        <w:t>:</w:t>
-      </w:r>
-      <w:proofErr w:type="gramEnd"/>
-      <w:r>
-        <w:rPr>
-          <w:rFonts w:ascii="Times New Roman" w:hAnsi="Times New Roman" w:cs="Times New Roman"/>
-        </w:rPr>
-        <w:t xml:space="preserve"> This ensures fast and optimized updates, enhancing app performance.</w:t>
+        <w:t>Why Important?</w:t>
+      </w:r>
+      <w:r>
+        <w:rPr>
+          <w:rFonts w:ascii="Times New Roman" w:hAnsi="Times New Roman" w:cs="Times New Roman"/>
+        </w:rPr>
+        <w:t>: This ensures fast and optimized updates, enhancing app performance.</w:t>
       </w:r>
     </w:p>
     <w:p>
@@ -1080,21 +966,7 @@
         <w:rPr>
           <w:rFonts w:ascii="Times New Roman" w:hAnsi="Times New Roman" w:cs="Times New Roman"/>
         </w:rPr>
-        <w:t xml:space="preserve">const element = &lt;h1&gt;Hello, </w:t>
-      </w:r>
-      <w:proofErr w:type="gramStart"/>
-      <w:r>
-        <w:rPr>
-          <w:rFonts w:ascii="Times New Roman" w:hAnsi="Times New Roman" w:cs="Times New Roman"/>
-        </w:rPr>
-        <w:t>world!&lt;</w:t>
-      </w:r>
-      <w:proofErr w:type="gramEnd"/>
-      <w:r>
-        <w:rPr>
-          <w:rFonts w:ascii="Times New Roman" w:hAnsi="Times New Roman" w:cs="Times New Roman"/>
-        </w:rPr>
-        <w:t>/h1&gt;;</w:t>
+        <w:t>const element = &lt;h1&gt;Hello, world!&lt;/h1&gt;;</w:t>
       </w:r>
     </w:p>
     <w:p>
@@ -1133,21 +1005,7 @@
         <w:rPr>
           <w:rFonts w:ascii="Times New Roman" w:hAnsi="Times New Roman" w:cs="Times New Roman"/>
         </w:rPr>
-        <w:t xml:space="preserve"> (e.g., &lt;</w:t>
-      </w:r>
-      <w:proofErr w:type="spellStart"/>
-      <w:r>
-        <w:rPr>
-          <w:rFonts w:ascii="Times New Roman" w:hAnsi="Times New Roman" w:cs="Times New Roman"/>
-        </w:rPr>
-        <w:t>MyComponent</w:t>
-      </w:r>
-      <w:proofErr w:type="spellEnd"/>
-      <w:r>
-        <w:rPr>
-          <w:rFonts w:ascii="Times New Roman" w:hAnsi="Times New Roman" w:cs="Times New Roman"/>
-        </w:rPr>
-        <w:t xml:space="preserve"> /&gt;).</w:t>
+        <w:t xml:space="preserve"> (e.g., &lt;MyComponent /&gt;).</w:t>
       </w:r>
     </w:p>
     <w:p>
@@ -1181,70 +1039,24 @@
           <w:b/>
           <w:bCs/>
         </w:rPr>
-        <w:t xml:space="preserve">function </w:t>
-      </w:r>
-      <w:proofErr w:type="spellStart"/>
-      <w:proofErr w:type="gramStart"/>
-      <w:r>
-        <w:rPr>
-          <w:rFonts w:ascii="Times New Roman" w:hAnsi="Times New Roman" w:cs="Times New Roman"/>
-          <w:b/>
-          <w:bCs/>
-        </w:rPr>
-        <w:t>MyComponent</w:t>
-      </w:r>
-      <w:proofErr w:type="spellEnd"/>
-      <w:r>
-        <w:rPr>
-          <w:rFonts w:ascii="Times New Roman" w:hAnsi="Times New Roman" w:cs="Times New Roman"/>
-          <w:b/>
-          <w:bCs/>
-        </w:rPr>
-        <w:t>(</w:t>
-      </w:r>
-      <w:proofErr w:type="gramEnd"/>
-      <w:r>
-        <w:rPr>
-          <w:rFonts w:ascii="Times New Roman" w:hAnsi="Times New Roman" w:cs="Times New Roman"/>
-          <w:b/>
-          <w:bCs/>
-        </w:rPr>
-        <w:t>) {</w:t>
-      </w:r>
-    </w:p>
-    <w:p>
-      <w:pPr>
-        <w:rPr>
-          <w:rFonts w:ascii="Times New Roman" w:hAnsi="Times New Roman" w:cs="Times New Roman"/>
-          <w:b/>
-          <w:bCs/>
-        </w:rPr>
-      </w:pPr>
-      <w:r>
-        <w:rPr>
-          <w:rFonts w:ascii="Times New Roman" w:hAnsi="Times New Roman" w:cs="Times New Roman"/>
-          <w:b/>
-          <w:bCs/>
-        </w:rPr>
-        <w:t xml:space="preserve">  return &lt;div&gt;This is a custom </w:t>
-      </w:r>
-      <w:proofErr w:type="gramStart"/>
-      <w:r>
-        <w:rPr>
-          <w:rFonts w:ascii="Times New Roman" w:hAnsi="Times New Roman" w:cs="Times New Roman"/>
-          <w:b/>
-          <w:bCs/>
-        </w:rPr>
-        <w:t>component!&lt;</w:t>
-      </w:r>
-      <w:proofErr w:type="gramEnd"/>
-      <w:r>
-        <w:rPr>
-          <w:rFonts w:ascii="Times New Roman" w:hAnsi="Times New Roman" w:cs="Times New Roman"/>
-          <w:b/>
-          <w:bCs/>
-        </w:rPr>
-        <w:t>/div&gt;;</w:t>
+        <w:t>function MyComponent() {</w:t>
+      </w:r>
+    </w:p>
+    <w:p>
+      <w:pPr>
+        <w:rPr>
+          <w:rFonts w:ascii="Times New Roman" w:hAnsi="Times New Roman" w:cs="Times New Roman"/>
+          <w:b/>
+          <w:bCs/>
+        </w:rPr>
+      </w:pPr>
+      <w:r>
+        <w:rPr>
+          <w:rFonts w:ascii="Times New Roman" w:hAnsi="Times New Roman" w:cs="Times New Roman"/>
+          <w:b/>
+          <w:bCs/>
+        </w:rPr>
+        <w:t xml:space="preserve">  return &lt;div&gt;This is a custom component!&lt;/div&gt;;</w:t>
       </w:r>
     </w:p>
     <w:p>
@@ -1297,20 +1109,8 @@
           <w:b/>
           <w:bCs/>
         </w:rPr>
-        <w:t>package-</w:t>
-      </w:r>
-      <w:proofErr w:type="spellStart"/>
-      <w:proofErr w:type="gramStart"/>
-      <w:r>
-        <w:rPr>
-          <w:rFonts w:ascii="Times New Roman" w:hAnsi="Times New Roman" w:cs="Times New Roman"/>
-          <w:b/>
-          <w:bCs/>
-        </w:rPr>
-        <w:t>lock.json</w:t>
-      </w:r>
-      <w:proofErr w:type="spellEnd"/>
-      <w:proofErr w:type="gramEnd"/>
+        <w:t>package-lock.json</w:t>
+      </w:r>
       <w:r>
         <w:rPr>
           <w:rFonts w:ascii="Times New Roman" w:hAnsi="Times New Roman" w:cs="Times New Roman"/>
@@ -1328,8 +1128,6 @@
           <w:rFonts w:ascii="Times New Roman" w:hAnsi="Times New Roman" w:cs="Times New Roman"/>
         </w:rPr>
       </w:pPr>
-      <w:proofErr w:type="spellStart"/>
-      <w:proofErr w:type="gramStart"/>
       <w:r>
         <w:rPr>
           <w:rFonts w:ascii="Times New Roman" w:hAnsi="Times New Roman" w:cs="Times New Roman"/>
@@ -1338,8 +1136,6 @@
         </w:rPr>
         <w:t>manifest.json</w:t>
       </w:r>
-      <w:proofErr w:type="spellEnd"/>
-      <w:proofErr w:type="gramEnd"/>
       <w:r>
         <w:rPr>
           <w:rFonts w:ascii="Times New Roman" w:hAnsi="Times New Roman" w:cs="Times New Roman"/>
@@ -1394,21 +1190,716 @@
           <w:u w:val="single"/>
         </w:rPr>
         <w:lastRenderedPageBreak/>
-        <w:t xml:space="preserve">Lecture 3: Understanding </w:t>
-      </w:r>
-      <w:proofErr w:type="spellStart"/>
-      <w:r>
-        <w:rPr>
-          <w:rFonts w:ascii="Times New Roman" w:hAnsi="Times New Roman" w:cs="Times New Roman"/>
-          <w:b/>
-          <w:bCs/>
+        <w:t>Lecture 3: Understanding React's UI Update Mechanism</w:t>
+      </w:r>
+    </w:p>
+    <w:p>
+      <w:pPr>
+        <w:rPr>
+          <w:rFonts w:ascii="Times New Roman" w:hAnsi="Times New Roman" w:cs="Times New Roman"/>
+          <w:b/>
+          <w:bCs/>
+        </w:rPr>
+      </w:pPr>
+      <w:r>
+        <w:rPr>
+          <w:rFonts w:ascii="Times New Roman" w:hAnsi="Times New Roman" w:cs="Times New Roman"/>
+          <w:b/>
+          <w:bCs/>
+        </w:rPr>
+        <w:t>1. UI Update Problem</w:t>
+      </w:r>
+    </w:p>
+    <w:p>
+      <w:pPr>
+        <w:numPr>
+          <w:ilvl w:val="0"/>
+          <w:numId w:val="11"/>
+        </w:numPr>
+        <w:rPr>
+          <w:rFonts w:ascii="Times New Roman" w:hAnsi="Times New Roman" w:cs="Times New Roman"/>
+        </w:rPr>
+      </w:pPr>
+      <w:r>
+        <w:rPr>
+          <w:rFonts w:ascii="Times New Roman" w:hAnsi="Times New Roman" w:cs="Times New Roman"/>
+          <w:b/>
+          <w:bCs/>
+        </w:rPr>
+        <w:t>Issue</w:t>
+      </w:r>
+      <w:r>
+        <w:rPr>
+          <w:rFonts w:ascii="Times New Roman" w:hAnsi="Times New Roman" w:cs="Times New Roman"/>
+        </w:rPr>
+        <w:t>:</w:t>
+      </w:r>
+    </w:p>
+    <w:p>
+      <w:pPr>
+        <w:numPr>
+          <w:ilvl w:val="1"/>
+          <w:numId w:val="11"/>
+        </w:numPr>
+        <w:rPr>
+          <w:rFonts w:ascii="Times New Roman" w:hAnsi="Times New Roman" w:cs="Times New Roman"/>
+        </w:rPr>
+      </w:pPr>
+      <w:r>
+        <w:rPr>
+          <w:rFonts w:ascii="Times New Roman" w:hAnsi="Times New Roman" w:cs="Times New Roman"/>
+        </w:rPr>
+        <w:t>We created a variable counter and updated its value through a function.</w:t>
+      </w:r>
+    </w:p>
+    <w:p>
+      <w:pPr>
+        <w:numPr>
+          <w:ilvl w:val="1"/>
+          <w:numId w:val="11"/>
+        </w:numPr>
+        <w:rPr>
+          <w:rFonts w:ascii="Times New Roman" w:hAnsi="Times New Roman" w:cs="Times New Roman"/>
+        </w:rPr>
+      </w:pPr>
+      <w:r>
+        <w:rPr>
+          <w:rFonts w:ascii="Times New Roman" w:hAnsi="Times New Roman" w:cs="Times New Roman"/>
+        </w:rPr>
+        <w:t xml:space="preserve">While the value of counter was updated (verified via the console), the </w:t>
+      </w:r>
+      <w:r>
+        <w:rPr>
+          <w:rFonts w:ascii="Times New Roman" w:hAnsi="Times New Roman" w:cs="Times New Roman"/>
+          <w:b/>
+          <w:bCs/>
+        </w:rPr>
+        <w:t>UI did not reflect</w:t>
+      </w:r>
+      <w:r>
+        <w:rPr>
+          <w:rFonts w:ascii="Times New Roman" w:hAnsi="Times New Roman" w:cs="Times New Roman"/>
+        </w:rPr>
+        <w:t xml:space="preserve"> this change.</w:t>
+      </w:r>
+    </w:p>
+    <w:p>
+      <w:pPr>
+        <w:numPr>
+          <w:ilvl w:val="0"/>
+          <w:numId w:val="11"/>
+        </w:numPr>
+        <w:rPr>
+          <w:rFonts w:ascii="Times New Roman" w:hAnsi="Times New Roman" w:cs="Times New Roman"/>
+        </w:rPr>
+      </w:pPr>
+      <w:r>
+        <w:rPr>
+          <w:rFonts w:ascii="Times New Roman" w:hAnsi="Times New Roman" w:cs="Times New Roman"/>
+          <w:b/>
+          <w:bCs/>
+        </w:rPr>
+        <w:t>Why?</w:t>
+      </w:r>
+      <w:r>
+        <w:rPr>
+          <w:rFonts w:ascii="Times New Roman" w:hAnsi="Times New Roman" w:cs="Times New Roman"/>
+        </w:rPr>
+        <w:t>:</w:t>
+      </w:r>
+    </w:p>
+    <w:p>
+      <w:pPr>
+        <w:numPr>
+          <w:ilvl w:val="1"/>
+          <w:numId w:val="11"/>
+        </w:numPr>
+        <w:rPr>
+          <w:rFonts w:ascii="Times New Roman" w:hAnsi="Times New Roman" w:cs="Times New Roman"/>
+        </w:rPr>
+      </w:pPr>
+      <w:r>
+        <w:rPr>
+          <w:rFonts w:ascii="Times New Roman" w:hAnsi="Times New Roman" w:cs="Times New Roman"/>
+        </w:rPr>
+        <w:t>React doesn't automatically update the UI when a variable is changed.</w:t>
+      </w:r>
+    </w:p>
+    <w:p>
+      <w:pPr>
+        <w:numPr>
+          <w:ilvl w:val="1"/>
+          <w:numId w:val="11"/>
+        </w:numPr>
+        <w:rPr>
+          <w:rFonts w:ascii="Times New Roman" w:hAnsi="Times New Roman" w:cs="Times New Roman"/>
+        </w:rPr>
+      </w:pPr>
+      <w:r>
+        <w:rPr>
+          <w:rFonts w:ascii="Times New Roman" w:hAnsi="Times New Roman" w:cs="Times New Roman"/>
+        </w:rPr>
+        <w:t>React controls how and when the UI is updated, and it "reacts" to changes in specific variables.</w:t>
+      </w:r>
+    </w:p>
+    <w:p>
+      <w:pPr>
+        <w:rPr>
+          <w:rFonts w:ascii="Times New Roman" w:hAnsi="Times New Roman" w:cs="Times New Roman"/>
+          <w:b/>
+          <w:bCs/>
+        </w:rPr>
+      </w:pPr>
+      <w:r>
+        <w:rPr>
+          <w:rFonts w:ascii="Times New Roman" w:hAnsi="Times New Roman" w:cs="Times New Roman"/>
+          <w:b/>
+          <w:bCs/>
+        </w:rPr>
+        <w:t>2. React's Approach to State Management</w:t>
+      </w:r>
+    </w:p>
+    <w:p>
+      <w:pPr>
+        <w:numPr>
+          <w:ilvl w:val="0"/>
+          <w:numId w:val="12"/>
+        </w:numPr>
+        <w:rPr>
+          <w:rFonts w:ascii="Times New Roman" w:hAnsi="Times New Roman" w:cs="Times New Roman"/>
+        </w:rPr>
+      </w:pPr>
+      <w:r>
+        <w:rPr>
+          <w:rFonts w:ascii="Times New Roman" w:hAnsi="Times New Roman" w:cs="Times New Roman"/>
+          <w:b/>
+          <w:bCs/>
+        </w:rPr>
+        <w:t>React’s Power</w:t>
+      </w:r>
+      <w:r>
+        <w:rPr>
+          <w:rFonts w:ascii="Times New Roman" w:hAnsi="Times New Roman" w:cs="Times New Roman"/>
+        </w:rPr>
+        <w:t xml:space="preserve">: React decides when and how the UI updates. It provides </w:t>
+      </w:r>
+      <w:r>
+        <w:rPr>
+          <w:rFonts w:ascii="Times New Roman" w:hAnsi="Times New Roman" w:cs="Times New Roman"/>
+          <w:b/>
+          <w:bCs/>
+        </w:rPr>
+        <w:t>hooks</w:t>
+      </w:r>
+      <w:r>
+        <w:rPr>
+          <w:rFonts w:ascii="Times New Roman" w:hAnsi="Times New Roman" w:cs="Times New Roman"/>
+        </w:rPr>
+        <w:t xml:space="preserve"> to handle variable changes that should reflect in the UI.</w:t>
+      </w:r>
+    </w:p>
+    <w:p>
+      <w:pPr>
+        <w:numPr>
+          <w:ilvl w:val="0"/>
+          <w:numId w:val="12"/>
+        </w:numPr>
+        <w:rPr>
+          <w:rFonts w:ascii="Times New Roman" w:hAnsi="Times New Roman" w:cs="Times New Roman"/>
+        </w:rPr>
+      </w:pPr>
+      <w:r>
+        <w:rPr>
+          <w:rFonts w:ascii="Times New Roman" w:hAnsi="Times New Roman" w:cs="Times New Roman"/>
+          <w:b/>
+          <w:bCs/>
+        </w:rPr>
+        <w:t>useState Hook</w:t>
+      </w:r>
+      <w:r>
+        <w:rPr>
+          <w:rFonts w:ascii="Times New Roman" w:hAnsi="Times New Roman" w:cs="Times New Roman"/>
+        </w:rPr>
+        <w:t>:</w:t>
+      </w:r>
+    </w:p>
+    <w:p>
+      <w:pPr>
+        <w:numPr>
+          <w:ilvl w:val="1"/>
+          <w:numId w:val="12"/>
+        </w:numPr>
+        <w:rPr>
+          <w:rFonts w:ascii="Times New Roman" w:hAnsi="Times New Roman" w:cs="Times New Roman"/>
+        </w:rPr>
+      </w:pPr>
+      <w:r>
+        <w:rPr>
+          <w:rFonts w:ascii="Times New Roman" w:hAnsi="Times New Roman" w:cs="Times New Roman"/>
+        </w:rPr>
+        <w:t>The useState hook is used to manage the state in a React component.</w:t>
+      </w:r>
+    </w:p>
+    <w:p>
+      <w:pPr>
+        <w:numPr>
+          <w:ilvl w:val="1"/>
+          <w:numId w:val="12"/>
+        </w:numPr>
+        <w:rPr>
+          <w:rFonts w:ascii="Times New Roman" w:hAnsi="Times New Roman" w:cs="Times New Roman"/>
+        </w:rPr>
+      </w:pPr>
+      <w:r>
+        <w:rPr>
+          <w:rFonts w:ascii="Times New Roman" w:hAnsi="Times New Roman" w:cs="Times New Roman"/>
+        </w:rPr>
+        <w:t>It ensures the state (like counter) and UI are kept in sync.</w:t>
+      </w:r>
+    </w:p>
+    <w:p>
+      <w:pPr>
+        <w:numPr>
+          <w:ilvl w:val="1"/>
+          <w:numId w:val="12"/>
+        </w:numPr>
+        <w:rPr>
+          <w:rFonts w:ascii="Times New Roman" w:hAnsi="Times New Roman" w:cs="Times New Roman"/>
+        </w:rPr>
+      </w:pPr>
+      <w:r>
+        <w:rPr>
+          <w:rFonts w:ascii="Times New Roman" w:hAnsi="Times New Roman" w:cs="Times New Roman"/>
+        </w:rPr>
+        <w:t>When the state changes, React re-analyzes the virtual DOM and updates only the necessary parts of the UI.</w:t>
+      </w:r>
+    </w:p>
+    <w:p>
+      <w:pPr>
+        <w:ind w:left="720"/>
+        <w:rPr>
+          <w:rFonts w:ascii="Times New Roman" w:hAnsi="Times New Roman" w:cs="Times New Roman"/>
+        </w:rPr>
+      </w:pPr>
+      <w:r>
+        <w:rPr>
+          <w:rFonts w:ascii="Times New Roman" w:hAnsi="Times New Roman" w:cs="Times New Roman"/>
+          <w:b/>
+          <w:bCs/>
+        </w:rPr>
+        <w:t>Syntax</w:t>
+      </w:r>
+      <w:r>
+        <w:rPr>
+          <w:rFonts w:ascii="Times New Roman" w:hAnsi="Times New Roman" w:cs="Times New Roman"/>
+        </w:rPr>
+        <w:t>:</w:t>
+      </w:r>
+    </w:p>
+    <w:p>
+      <w:pPr>
+        <w:ind w:left="720"/>
+        <w:rPr>
+          <w:rFonts w:ascii="Times New Roman" w:hAnsi="Times New Roman" w:cs="Times New Roman"/>
+        </w:rPr>
+      </w:pPr>
+      <w:r>
+        <w:rPr>
+          <w:rFonts w:ascii="Times New Roman" w:hAnsi="Times New Roman" w:cs="Times New Roman"/>
+        </w:rPr>
+        <w:t>let [counter, setCounter] = useState(15);</w:t>
+      </w:r>
+    </w:p>
+    <w:p>
+      <w:pPr>
+        <w:numPr>
+          <w:ilvl w:val="2"/>
+          <w:numId w:val="12"/>
+        </w:numPr>
+        <w:tabs>
+          <w:tab w:val="clear" w:pos="2160"/>
+          <w:tab w:val="num" w:pos="2880"/>
+        </w:tabs>
+        <w:ind w:left="2880"/>
+        <w:rPr>
+          <w:rFonts w:ascii="Times New Roman" w:hAnsi="Times New Roman" w:cs="Times New Roman"/>
+        </w:rPr>
+      </w:pPr>
+      <w:r>
+        <w:rPr>
+          <w:rFonts w:ascii="Times New Roman" w:hAnsi="Times New Roman" w:cs="Times New Roman"/>
+        </w:rPr>
+        <w:t>counter: The current state value.</w:t>
+      </w:r>
+    </w:p>
+    <w:p>
+      <w:pPr>
+        <w:numPr>
+          <w:ilvl w:val="2"/>
+          <w:numId w:val="12"/>
+        </w:numPr>
+        <w:tabs>
+          <w:tab w:val="clear" w:pos="2160"/>
+          <w:tab w:val="num" w:pos="2880"/>
+        </w:tabs>
+        <w:ind w:left="2880"/>
+        <w:rPr>
+          <w:rFonts w:ascii="Times New Roman" w:hAnsi="Times New Roman" w:cs="Times New Roman"/>
+        </w:rPr>
+      </w:pPr>
+      <w:r>
+        <w:rPr>
+          <w:rFonts w:ascii="Times New Roman" w:hAnsi="Times New Roman" w:cs="Times New Roman"/>
+        </w:rPr>
+        <w:t>setCounter: Function to update the state value.</w:t>
+      </w:r>
+    </w:p>
+    <w:p>
+      <w:pPr>
+        <w:rPr>
+          <w:rFonts w:ascii="Times New Roman" w:hAnsi="Times New Roman" w:cs="Times New Roman"/>
+        </w:rPr>
+      </w:pPr>
+      <w:r>
+        <w:rPr>
+          <w:rFonts w:ascii="Times New Roman" w:hAnsi="Times New Roman" w:cs="Times New Roman"/>
+          <w:b/>
+          <w:bCs/>
+        </w:rPr>
+        <w:t>Example</w:t>
+      </w:r>
+      <w:r>
+        <w:rPr>
+          <w:rFonts w:ascii="Times New Roman" w:hAnsi="Times New Roman" w:cs="Times New Roman"/>
+        </w:rPr>
+        <w:t>:</w:t>
+      </w:r>
+    </w:p>
+    <w:p>
+      <w:pPr>
+        <w:ind w:left="720"/>
+        <w:rPr>
+          <w:rFonts w:ascii="Times New Roman" w:hAnsi="Times New Roman" w:cs="Times New Roman"/>
+          <w:b/>
+          <w:bCs/>
+        </w:rPr>
+      </w:pPr>
+      <w:r>
+        <w:rPr>
+          <w:rFonts w:ascii="Times New Roman" w:hAnsi="Times New Roman" w:cs="Times New Roman"/>
+          <w:b/>
+          <w:bCs/>
+        </w:rPr>
+        <w:t>function Counter() {</w:t>
+      </w:r>
+    </w:p>
+    <w:p>
+      <w:pPr>
+        <w:ind w:left="720"/>
+        <w:rPr>
+          <w:rFonts w:ascii="Times New Roman" w:hAnsi="Times New Roman" w:cs="Times New Roman"/>
+          <w:b/>
+          <w:bCs/>
+        </w:rPr>
+      </w:pPr>
+      <w:r>
+        <w:rPr>
+          <w:rFonts w:ascii="Times New Roman" w:hAnsi="Times New Roman" w:cs="Times New Roman"/>
+          <w:b/>
+          <w:bCs/>
+        </w:rPr>
+        <w:t xml:space="preserve">  const [counter, setCounter] = useState(15);</w:t>
+      </w:r>
+    </w:p>
+    <w:p>
+      <w:pPr>
+        <w:ind w:left="720"/>
+        <w:rPr>
+          <w:rFonts w:ascii="Times New Roman" w:hAnsi="Times New Roman" w:cs="Times New Roman"/>
+          <w:b/>
+          <w:bCs/>
+        </w:rPr>
+      </w:pPr>
+    </w:p>
+    <w:p>
+      <w:pPr>
+        <w:ind w:left="720"/>
+        <w:rPr>
+          <w:rFonts w:ascii="Times New Roman" w:hAnsi="Times New Roman" w:cs="Times New Roman"/>
+          <w:b/>
+          <w:bCs/>
+        </w:rPr>
+      </w:pPr>
+      <w:r>
+        <w:rPr>
+          <w:rFonts w:ascii="Times New Roman" w:hAnsi="Times New Roman" w:cs="Times New Roman"/>
+          <w:b/>
+          <w:bCs/>
+        </w:rPr>
+        <w:t xml:space="preserve">  const increment = () =&gt; {</w:t>
+      </w:r>
+    </w:p>
+    <w:p>
+      <w:pPr>
+        <w:ind w:left="720"/>
+        <w:rPr>
+          <w:rFonts w:ascii="Times New Roman" w:hAnsi="Times New Roman" w:cs="Times New Roman"/>
+          <w:b/>
+          <w:bCs/>
+        </w:rPr>
+      </w:pPr>
+      <w:r>
+        <w:rPr>
+          <w:rFonts w:ascii="Times New Roman" w:hAnsi="Times New Roman" w:cs="Times New Roman"/>
+          <w:b/>
+          <w:bCs/>
+        </w:rPr>
+        <w:t xml:space="preserve">    setCounter(counter + 1); // Updates both the state and the UI</w:t>
+      </w:r>
+    </w:p>
+    <w:p>
+      <w:pPr>
+        <w:ind w:left="720"/>
+        <w:rPr>
+          <w:rFonts w:ascii="Times New Roman" w:hAnsi="Times New Roman" w:cs="Times New Roman"/>
+          <w:b/>
+          <w:bCs/>
+        </w:rPr>
+      </w:pPr>
+      <w:r>
+        <w:rPr>
+          <w:rFonts w:ascii="Times New Roman" w:hAnsi="Times New Roman" w:cs="Times New Roman"/>
+          <w:b/>
+          <w:bCs/>
+        </w:rPr>
+        <w:t xml:space="preserve">  };</w:t>
+      </w:r>
+    </w:p>
+    <w:p>
+      <w:pPr>
+        <w:ind w:left="720"/>
+        <w:rPr>
+          <w:rFonts w:ascii="Times New Roman" w:hAnsi="Times New Roman" w:cs="Times New Roman"/>
+          <w:b/>
+          <w:bCs/>
+        </w:rPr>
+      </w:pPr>
+    </w:p>
+    <w:p>
+      <w:pPr>
+        <w:ind w:left="720"/>
+        <w:rPr>
+          <w:rFonts w:ascii="Times New Roman" w:hAnsi="Times New Roman" w:cs="Times New Roman"/>
+          <w:b/>
+          <w:bCs/>
+        </w:rPr>
+      </w:pPr>
+      <w:r>
+        <w:rPr>
+          <w:rFonts w:ascii="Times New Roman" w:hAnsi="Times New Roman" w:cs="Times New Roman"/>
+          <w:b/>
+          <w:bCs/>
+        </w:rPr>
+        <w:t xml:space="preserve">  return (</w:t>
+      </w:r>
+    </w:p>
+    <w:p>
+      <w:pPr>
+        <w:ind w:left="720"/>
+        <w:rPr>
+          <w:rFonts w:ascii="Times New Roman" w:hAnsi="Times New Roman" w:cs="Times New Roman"/>
+          <w:b/>
+          <w:bCs/>
+        </w:rPr>
+      </w:pPr>
+      <w:r>
+        <w:rPr>
+          <w:rFonts w:ascii="Times New Roman" w:hAnsi="Times New Roman" w:cs="Times New Roman"/>
+          <w:b/>
+          <w:bCs/>
+        </w:rPr>
+        <w:lastRenderedPageBreak/>
+        <w:t xml:space="preserve">    &lt;div&gt;</w:t>
+      </w:r>
+    </w:p>
+    <w:p>
+      <w:pPr>
+        <w:ind w:left="720"/>
+        <w:rPr>
+          <w:rFonts w:ascii="Times New Roman" w:hAnsi="Times New Roman" w:cs="Times New Roman"/>
+          <w:b/>
+          <w:bCs/>
+        </w:rPr>
+      </w:pPr>
+      <w:r>
+        <w:rPr>
+          <w:rFonts w:ascii="Times New Roman" w:hAnsi="Times New Roman" w:cs="Times New Roman"/>
+          <w:b/>
+          <w:bCs/>
+        </w:rPr>
+        <w:t xml:space="preserve">      &lt;p&gt;Counter Value: {counter}&lt;/p&gt;</w:t>
+      </w:r>
+    </w:p>
+    <w:p>
+      <w:pPr>
+        <w:ind w:left="720"/>
+        <w:rPr>
+          <w:rFonts w:ascii="Times New Roman" w:hAnsi="Times New Roman" w:cs="Times New Roman"/>
+          <w:b/>
+          <w:bCs/>
+        </w:rPr>
+      </w:pPr>
+      <w:r>
+        <w:rPr>
+          <w:rFonts w:ascii="Times New Roman" w:hAnsi="Times New Roman" w:cs="Times New Roman"/>
+          <w:b/>
+          <w:bCs/>
+        </w:rPr>
+        <w:t xml:space="preserve">      &lt;button onClick={increment}&gt;Increment&lt;/button&gt;</w:t>
+      </w:r>
+    </w:p>
+    <w:p>
+      <w:pPr>
+        <w:ind w:left="720"/>
+        <w:rPr>
+          <w:rFonts w:ascii="Times New Roman" w:hAnsi="Times New Roman" w:cs="Times New Roman"/>
+          <w:b/>
+          <w:bCs/>
+        </w:rPr>
+      </w:pPr>
+      <w:r>
+        <w:rPr>
+          <w:rFonts w:ascii="Times New Roman" w:hAnsi="Times New Roman" w:cs="Times New Roman"/>
+          <w:b/>
+          <w:bCs/>
+        </w:rPr>
+        <w:t xml:space="preserve">    &lt;/div&gt;</w:t>
+      </w:r>
+    </w:p>
+    <w:p>
+      <w:pPr>
+        <w:ind w:left="720"/>
+        <w:rPr>
+          <w:rFonts w:ascii="Times New Roman" w:hAnsi="Times New Roman" w:cs="Times New Roman"/>
+          <w:b/>
+          <w:bCs/>
+        </w:rPr>
+      </w:pPr>
+      <w:r>
+        <w:rPr>
+          <w:rFonts w:ascii="Times New Roman" w:hAnsi="Times New Roman" w:cs="Times New Roman"/>
+          <w:b/>
+          <w:bCs/>
+        </w:rPr>
+        <w:t xml:space="preserve">  );</w:t>
+      </w:r>
+      <w:r>
+        <w:rPr>
+          <w:rFonts w:ascii="Times New Roman" w:hAnsi="Times New Roman" w:cs="Times New Roman"/>
+          <w:b/>
+          <w:bCs/>
+        </w:rPr>
+        <w:t>ss</w:t>
+      </w:r>
+    </w:p>
+    <w:p>
+      <w:pPr>
+        <w:ind w:left="720"/>
+        <w:rPr>
+          <w:rFonts w:ascii="Times New Roman" w:hAnsi="Times New Roman" w:cs="Times New Roman"/>
+        </w:rPr>
+      </w:pPr>
+      <w:r>
+        <w:rPr>
+          <w:rFonts w:ascii="Times New Roman" w:hAnsi="Times New Roman" w:cs="Times New Roman"/>
+          <w:b/>
+          <w:bCs/>
+        </w:rPr>
+        <w:t>}</w:t>
+      </w:r>
+    </w:p>
+    <w:p>
+      <w:pPr>
+        <w:rPr>
+          <w:rFonts w:ascii="Times New Roman" w:hAnsi="Times New Roman" w:cs="Times New Roman"/>
+        </w:rPr>
+      </w:pPr>
+      <w:r>
+        <w:rPr>
+          <w:rFonts w:ascii="Times New Roman" w:hAnsi="Times New Roman" w:cs="Times New Roman"/>
+        </w:rPr>
+        <w:t>In this example, the counter value updates in the UI every time the button is clicked.</w:t>
+      </w:r>
+    </w:p>
+    <w:p>
+      <w:pPr>
+        <w:rPr>
+          <w:rFonts w:ascii="Times New Roman" w:hAnsi="Times New Roman" w:cs="Times New Roman"/>
+          <w:b/>
+          <w:bCs/>
+        </w:rPr>
+      </w:pPr>
+      <w:r>
+        <w:rPr>
+          <w:rFonts w:ascii="Times New Roman" w:hAnsi="Times New Roman" w:cs="Times New Roman"/>
+          <w:b/>
+          <w:bCs/>
+        </w:rPr>
+        <w:t xml:space="preserve"> Conclusion</w:t>
+      </w:r>
+    </w:p>
+    <w:p>
+      <w:pPr>
+        <w:numPr>
+          <w:ilvl w:val="0"/>
+          <w:numId w:val="13"/>
+        </w:numPr>
+        <w:rPr>
+          <w:rFonts w:ascii="Times New Roman" w:hAnsi="Times New Roman" w:cs="Times New Roman"/>
+        </w:rPr>
+      </w:pPr>
+      <w:r>
+        <w:rPr>
+          <w:rFonts w:ascii="Times New Roman" w:hAnsi="Times New Roman" w:cs="Times New Roman"/>
+          <w:b/>
+          <w:bCs/>
+        </w:rPr>
+        <w:t>useState</w:t>
+      </w:r>
+      <w:r>
+        <w:rPr>
+          <w:rFonts w:ascii="Times New Roman" w:hAnsi="Times New Roman" w:cs="Times New Roman"/>
+        </w:rPr>
+        <w:t xml:space="preserve"> helps manage state and ensures that changes are reflected in the UI.</w:t>
+      </w:r>
+    </w:p>
+    <w:p>
+      <w:pPr>
+        <w:numPr>
+          <w:ilvl w:val="0"/>
+          <w:numId w:val="13"/>
+        </w:numPr>
+        <w:rPr>
+          <w:rFonts w:ascii="Times New Roman" w:hAnsi="Times New Roman" w:cs="Times New Roman"/>
+        </w:rPr>
+      </w:pPr>
+      <w:r>
+        <w:rPr>
+          <w:rFonts w:ascii="Times New Roman" w:hAnsi="Times New Roman" w:cs="Times New Roman"/>
+        </w:rPr>
+        <w:t>React's virtual DOM handles the process efficiently, only updating the parts of the UI that need to be changed.</w:t>
+      </w:r>
+    </w:p>
+    <w:p>
+      <w:pPr>
+        <w:jc w:val="center"/>
+        <w:rPr>
+          <w:rFonts w:ascii="Times New Roman" w:hAnsi="Times New Roman" w:cs="Times New Roman"/>
           <w:sz w:val="28"/>
           <w:szCs w:val="28"/>
           <w:u w:val="single"/>
         </w:rPr>
-        <w:t>React's</w:t>
-      </w:r>
-      <w:proofErr w:type="spellEnd"/>
+      </w:pPr>
       <w:r>
         <w:rPr>
           <w:rFonts w:ascii="Times New Roman" w:hAnsi="Times New Roman" w:cs="Times New Roman"/>
@@ -1418,940 +1909,17 @@
           <w:szCs w:val="28"/>
           <w:u w:val="single"/>
         </w:rPr>
-        <w:t xml:space="preserve"> UI Update Mechanism</w:t>
-      </w:r>
-    </w:p>
-    <w:p>
-      <w:pPr>
-        <w:rPr>
-          <w:rFonts w:ascii="Times New Roman" w:hAnsi="Times New Roman" w:cs="Times New Roman"/>
-          <w:b/>
-          <w:bCs/>
-        </w:rPr>
-      </w:pPr>
-      <w:r>
-        <w:rPr>
-          <w:rFonts w:ascii="Times New Roman" w:hAnsi="Times New Roman" w:cs="Times New Roman"/>
-          <w:b/>
-          <w:bCs/>
-        </w:rPr>
-        <w:t>1. UI Update Problem</w:t>
-      </w:r>
-    </w:p>
-    <w:p>
-      <w:pPr>
-        <w:numPr>
-          <w:ilvl w:val="0"/>
-          <w:numId w:val="11"/>
-        </w:numPr>
-        <w:rPr>
-          <w:rFonts w:ascii="Times New Roman" w:hAnsi="Times New Roman" w:cs="Times New Roman"/>
-        </w:rPr>
-      </w:pPr>
-      <w:r>
-        <w:rPr>
-          <w:rFonts w:ascii="Times New Roman" w:hAnsi="Times New Roman" w:cs="Times New Roman"/>
-          <w:b/>
-          <w:bCs/>
-        </w:rPr>
-        <w:t>Issue</w:t>
-      </w:r>
-      <w:r>
-        <w:rPr>
-          <w:rFonts w:ascii="Times New Roman" w:hAnsi="Times New Roman" w:cs="Times New Roman"/>
-        </w:rPr>
-        <w:t>:</w:t>
-      </w:r>
-    </w:p>
-    <w:p>
-      <w:pPr>
-        <w:numPr>
-          <w:ilvl w:val="1"/>
-          <w:numId w:val="11"/>
-        </w:numPr>
-        <w:rPr>
-          <w:rFonts w:ascii="Times New Roman" w:hAnsi="Times New Roman" w:cs="Times New Roman"/>
-        </w:rPr>
-      </w:pPr>
-      <w:r>
-        <w:rPr>
-          <w:rFonts w:ascii="Times New Roman" w:hAnsi="Times New Roman" w:cs="Times New Roman"/>
-        </w:rPr>
-        <w:t>We created a variable counter and updated its value through a function.</w:t>
-      </w:r>
-    </w:p>
-    <w:p>
-      <w:pPr>
-        <w:numPr>
-          <w:ilvl w:val="1"/>
-          <w:numId w:val="11"/>
-        </w:numPr>
-        <w:rPr>
-          <w:rFonts w:ascii="Times New Roman" w:hAnsi="Times New Roman" w:cs="Times New Roman"/>
-        </w:rPr>
-      </w:pPr>
-      <w:r>
-        <w:rPr>
-          <w:rFonts w:ascii="Times New Roman" w:hAnsi="Times New Roman" w:cs="Times New Roman"/>
-        </w:rPr>
-        <w:t xml:space="preserve">While the value of counter was updated (verified via the console), the </w:t>
-      </w:r>
-      <w:r>
-        <w:rPr>
-          <w:rFonts w:ascii="Times New Roman" w:hAnsi="Times New Roman" w:cs="Times New Roman"/>
-          <w:b/>
-          <w:bCs/>
-        </w:rPr>
-        <w:t>UI did not reflect</w:t>
-      </w:r>
-      <w:r>
-        <w:rPr>
-          <w:rFonts w:ascii="Times New Roman" w:hAnsi="Times New Roman" w:cs="Times New Roman"/>
-        </w:rPr>
-        <w:t xml:space="preserve"> this change.</w:t>
-      </w:r>
-    </w:p>
-    <w:p>
-      <w:pPr>
-        <w:numPr>
-          <w:ilvl w:val="0"/>
-          <w:numId w:val="11"/>
-        </w:numPr>
-        <w:rPr>
-          <w:rFonts w:ascii="Times New Roman" w:hAnsi="Times New Roman" w:cs="Times New Roman"/>
-        </w:rPr>
-      </w:pPr>
-      <w:proofErr w:type="gramStart"/>
-      <w:r>
-        <w:rPr>
-          <w:rFonts w:ascii="Times New Roman" w:hAnsi="Times New Roman" w:cs="Times New Roman"/>
-          <w:b/>
-          <w:bCs/>
-        </w:rPr>
-        <w:t>Why?</w:t>
-      </w:r>
-      <w:r>
-        <w:rPr>
-          <w:rFonts w:ascii="Times New Roman" w:hAnsi="Times New Roman" w:cs="Times New Roman"/>
-        </w:rPr>
-        <w:t>:</w:t>
-      </w:r>
-      <w:proofErr w:type="gramEnd"/>
-    </w:p>
-    <w:p>
-      <w:pPr>
-        <w:numPr>
-          <w:ilvl w:val="1"/>
-          <w:numId w:val="11"/>
-        </w:numPr>
-        <w:rPr>
-          <w:rFonts w:ascii="Times New Roman" w:hAnsi="Times New Roman" w:cs="Times New Roman"/>
-        </w:rPr>
-      </w:pPr>
-      <w:r>
-        <w:rPr>
-          <w:rFonts w:ascii="Times New Roman" w:hAnsi="Times New Roman" w:cs="Times New Roman"/>
-        </w:rPr>
-        <w:t>React doesn't automatically update the UI when a variable is changed.</w:t>
-      </w:r>
-    </w:p>
-    <w:p>
-      <w:pPr>
-        <w:numPr>
-          <w:ilvl w:val="1"/>
-          <w:numId w:val="11"/>
-        </w:numPr>
-        <w:rPr>
-          <w:rFonts w:ascii="Times New Roman" w:hAnsi="Times New Roman" w:cs="Times New Roman"/>
-        </w:rPr>
-      </w:pPr>
-      <w:r>
-        <w:rPr>
-          <w:rFonts w:ascii="Times New Roman" w:hAnsi="Times New Roman" w:cs="Times New Roman"/>
-        </w:rPr>
-        <w:t>React controls how and when the UI is updated, and it "reacts" to changes in specific variables.</w:t>
-      </w:r>
-    </w:p>
-    <w:p>
-      <w:pPr>
-        <w:rPr>
-          <w:rFonts w:ascii="Times New Roman" w:hAnsi="Times New Roman" w:cs="Times New Roman"/>
-          <w:b/>
-          <w:bCs/>
-        </w:rPr>
-      </w:pPr>
-      <w:r>
-        <w:rPr>
-          <w:rFonts w:ascii="Times New Roman" w:hAnsi="Times New Roman" w:cs="Times New Roman"/>
-          <w:b/>
-          <w:bCs/>
-        </w:rPr>
-        <w:t xml:space="preserve">2. </w:t>
-      </w:r>
-      <w:proofErr w:type="spellStart"/>
-      <w:r>
-        <w:rPr>
-          <w:rFonts w:ascii="Times New Roman" w:hAnsi="Times New Roman" w:cs="Times New Roman"/>
-          <w:b/>
-          <w:bCs/>
-        </w:rPr>
-        <w:t>React's</w:t>
-      </w:r>
-      <w:proofErr w:type="spellEnd"/>
-      <w:r>
-        <w:rPr>
-          <w:rFonts w:ascii="Times New Roman" w:hAnsi="Times New Roman" w:cs="Times New Roman"/>
-          <w:b/>
-          <w:bCs/>
-        </w:rPr>
-        <w:t xml:space="preserve"> Approach to State Management</w:t>
-      </w:r>
-    </w:p>
-    <w:p>
-      <w:pPr>
-        <w:numPr>
-          <w:ilvl w:val="0"/>
-          <w:numId w:val="12"/>
-        </w:numPr>
-        <w:rPr>
-          <w:rFonts w:ascii="Times New Roman" w:hAnsi="Times New Roman" w:cs="Times New Roman"/>
-        </w:rPr>
-      </w:pPr>
-      <w:proofErr w:type="spellStart"/>
-      <w:r>
-        <w:rPr>
-          <w:rFonts w:ascii="Times New Roman" w:hAnsi="Times New Roman" w:cs="Times New Roman"/>
-          <w:b/>
-          <w:bCs/>
-        </w:rPr>
-        <w:t>React’s</w:t>
-      </w:r>
-      <w:proofErr w:type="spellEnd"/>
-      <w:r>
-        <w:rPr>
-          <w:rFonts w:ascii="Times New Roman" w:hAnsi="Times New Roman" w:cs="Times New Roman"/>
-          <w:b/>
-          <w:bCs/>
-        </w:rPr>
-        <w:t xml:space="preserve"> Power</w:t>
-      </w:r>
-      <w:r>
-        <w:rPr>
-          <w:rFonts w:ascii="Times New Roman" w:hAnsi="Times New Roman" w:cs="Times New Roman"/>
-        </w:rPr>
-        <w:t xml:space="preserve">: React decides when and how the UI updates. It provides </w:t>
-      </w:r>
-      <w:r>
-        <w:rPr>
-          <w:rFonts w:ascii="Times New Roman" w:hAnsi="Times New Roman" w:cs="Times New Roman"/>
-          <w:b/>
-          <w:bCs/>
-        </w:rPr>
-        <w:t>hooks</w:t>
-      </w:r>
-      <w:r>
-        <w:rPr>
-          <w:rFonts w:ascii="Times New Roman" w:hAnsi="Times New Roman" w:cs="Times New Roman"/>
-        </w:rPr>
-        <w:t xml:space="preserve"> to handle variable changes that should reflect in the UI.</w:t>
-      </w:r>
-    </w:p>
-    <w:p>
-      <w:pPr>
-        <w:numPr>
-          <w:ilvl w:val="0"/>
-          <w:numId w:val="12"/>
-        </w:numPr>
-        <w:rPr>
-          <w:rFonts w:ascii="Times New Roman" w:hAnsi="Times New Roman" w:cs="Times New Roman"/>
-        </w:rPr>
-      </w:pPr>
-      <w:proofErr w:type="spellStart"/>
-      <w:r>
-        <w:rPr>
-          <w:rFonts w:ascii="Times New Roman" w:hAnsi="Times New Roman" w:cs="Times New Roman"/>
-          <w:b/>
-          <w:bCs/>
-        </w:rPr>
-        <w:t>useState</w:t>
-      </w:r>
-      <w:proofErr w:type="spellEnd"/>
-      <w:r>
-        <w:rPr>
-          <w:rFonts w:ascii="Times New Roman" w:hAnsi="Times New Roman" w:cs="Times New Roman"/>
-          <w:b/>
-          <w:bCs/>
-        </w:rPr>
-        <w:t xml:space="preserve"> Hook</w:t>
-      </w:r>
-      <w:r>
-        <w:rPr>
-          <w:rFonts w:ascii="Times New Roman" w:hAnsi="Times New Roman" w:cs="Times New Roman"/>
-        </w:rPr>
-        <w:t>:</w:t>
-      </w:r>
-    </w:p>
-    <w:p>
-      <w:pPr>
-        <w:numPr>
-          <w:ilvl w:val="1"/>
-          <w:numId w:val="12"/>
-        </w:numPr>
-        <w:rPr>
-          <w:rFonts w:ascii="Times New Roman" w:hAnsi="Times New Roman" w:cs="Times New Roman"/>
-        </w:rPr>
-      </w:pPr>
-      <w:r>
-        <w:rPr>
-          <w:rFonts w:ascii="Times New Roman" w:hAnsi="Times New Roman" w:cs="Times New Roman"/>
-        </w:rPr>
-        <w:t xml:space="preserve">The </w:t>
-      </w:r>
-      <w:proofErr w:type="spellStart"/>
-      <w:r>
-        <w:rPr>
-          <w:rFonts w:ascii="Times New Roman" w:hAnsi="Times New Roman" w:cs="Times New Roman"/>
-        </w:rPr>
-        <w:t>useState</w:t>
-      </w:r>
-      <w:proofErr w:type="spellEnd"/>
-      <w:r>
-        <w:rPr>
-          <w:rFonts w:ascii="Times New Roman" w:hAnsi="Times New Roman" w:cs="Times New Roman"/>
-        </w:rPr>
-        <w:t xml:space="preserve"> hook is used to manage the state in a React component.</w:t>
-      </w:r>
-    </w:p>
-    <w:p>
-      <w:pPr>
-        <w:numPr>
-          <w:ilvl w:val="1"/>
-          <w:numId w:val="12"/>
-        </w:numPr>
-        <w:rPr>
-          <w:rFonts w:ascii="Times New Roman" w:hAnsi="Times New Roman" w:cs="Times New Roman"/>
-        </w:rPr>
-      </w:pPr>
-      <w:r>
-        <w:rPr>
-          <w:rFonts w:ascii="Times New Roman" w:hAnsi="Times New Roman" w:cs="Times New Roman"/>
-        </w:rPr>
-        <w:t>It ensures the state (like counter) and UI are kept in sync.</w:t>
-      </w:r>
-    </w:p>
-    <w:p>
-      <w:pPr>
-        <w:numPr>
-          <w:ilvl w:val="1"/>
-          <w:numId w:val="12"/>
-        </w:numPr>
-        <w:rPr>
-          <w:rFonts w:ascii="Times New Roman" w:hAnsi="Times New Roman" w:cs="Times New Roman"/>
-        </w:rPr>
-      </w:pPr>
-      <w:r>
-        <w:rPr>
-          <w:rFonts w:ascii="Times New Roman" w:hAnsi="Times New Roman" w:cs="Times New Roman"/>
-        </w:rPr>
-        <w:t xml:space="preserve">When the state changes, </w:t>
-      </w:r>
-      <w:proofErr w:type="gramStart"/>
-      <w:r>
-        <w:rPr>
-          <w:rFonts w:ascii="Times New Roman" w:hAnsi="Times New Roman" w:cs="Times New Roman"/>
-        </w:rPr>
-        <w:t>React</w:t>
-      </w:r>
-      <w:proofErr w:type="gramEnd"/>
-      <w:r>
-        <w:rPr>
-          <w:rFonts w:ascii="Times New Roman" w:hAnsi="Times New Roman" w:cs="Times New Roman"/>
-        </w:rPr>
-        <w:t xml:space="preserve"> re-analyzes the virtual DOM and updates only the necessary parts of the UI.</w:t>
-      </w:r>
-    </w:p>
-    <w:p>
-      <w:pPr>
-        <w:ind w:left="720"/>
-        <w:rPr>
-          <w:rFonts w:ascii="Times New Roman" w:hAnsi="Times New Roman" w:cs="Times New Roman"/>
-        </w:rPr>
-      </w:pPr>
-      <w:r>
-        <w:rPr>
-          <w:rFonts w:ascii="Times New Roman" w:hAnsi="Times New Roman" w:cs="Times New Roman"/>
-          <w:b/>
-          <w:bCs/>
-        </w:rPr>
-        <w:t>Syntax</w:t>
-      </w:r>
-      <w:r>
-        <w:rPr>
-          <w:rFonts w:ascii="Times New Roman" w:hAnsi="Times New Roman" w:cs="Times New Roman"/>
-        </w:rPr>
-        <w:t>:</w:t>
-      </w:r>
-    </w:p>
-    <w:p>
-      <w:pPr>
-        <w:ind w:left="720"/>
-        <w:rPr>
-          <w:rFonts w:ascii="Times New Roman" w:hAnsi="Times New Roman" w:cs="Times New Roman"/>
-        </w:rPr>
-      </w:pPr>
-      <w:r>
-        <w:rPr>
-          <w:rFonts w:ascii="Times New Roman" w:hAnsi="Times New Roman" w:cs="Times New Roman"/>
-        </w:rPr>
-        <w:t xml:space="preserve">let [counter, </w:t>
-      </w:r>
-      <w:proofErr w:type="spellStart"/>
-      <w:r>
-        <w:rPr>
-          <w:rFonts w:ascii="Times New Roman" w:hAnsi="Times New Roman" w:cs="Times New Roman"/>
-        </w:rPr>
-        <w:t>setCounter</w:t>
-      </w:r>
-      <w:proofErr w:type="spellEnd"/>
-      <w:r>
-        <w:rPr>
-          <w:rFonts w:ascii="Times New Roman" w:hAnsi="Times New Roman" w:cs="Times New Roman"/>
-        </w:rPr>
-        <w:t xml:space="preserve">] = </w:t>
-      </w:r>
-      <w:proofErr w:type="spellStart"/>
-      <w:proofErr w:type="gramStart"/>
-      <w:r>
-        <w:rPr>
-          <w:rFonts w:ascii="Times New Roman" w:hAnsi="Times New Roman" w:cs="Times New Roman"/>
-        </w:rPr>
-        <w:t>useState</w:t>
-      </w:r>
-      <w:proofErr w:type="spellEnd"/>
-      <w:r>
-        <w:rPr>
-          <w:rFonts w:ascii="Times New Roman" w:hAnsi="Times New Roman" w:cs="Times New Roman"/>
-        </w:rPr>
-        <w:t>(</w:t>
-      </w:r>
-      <w:proofErr w:type="gramEnd"/>
-      <w:r>
-        <w:rPr>
-          <w:rFonts w:ascii="Times New Roman" w:hAnsi="Times New Roman" w:cs="Times New Roman"/>
-        </w:rPr>
-        <w:t>15);</w:t>
-      </w:r>
-    </w:p>
-    <w:p>
-      <w:pPr>
-        <w:numPr>
-          <w:ilvl w:val="2"/>
-          <w:numId w:val="12"/>
-        </w:numPr>
-        <w:tabs>
-          <w:tab w:val="clear" w:pos="2160"/>
-          <w:tab w:val="num" w:pos="2880"/>
-        </w:tabs>
-        <w:ind w:left="2880"/>
-        <w:rPr>
-          <w:rFonts w:ascii="Times New Roman" w:hAnsi="Times New Roman" w:cs="Times New Roman"/>
-        </w:rPr>
-      </w:pPr>
-      <w:r>
-        <w:rPr>
-          <w:rFonts w:ascii="Times New Roman" w:hAnsi="Times New Roman" w:cs="Times New Roman"/>
-        </w:rPr>
-        <w:t>counter: The current state value.</w:t>
-      </w:r>
-    </w:p>
-    <w:p>
-      <w:pPr>
-        <w:numPr>
-          <w:ilvl w:val="2"/>
-          <w:numId w:val="12"/>
-        </w:numPr>
-        <w:tabs>
-          <w:tab w:val="clear" w:pos="2160"/>
-          <w:tab w:val="num" w:pos="2880"/>
-        </w:tabs>
-        <w:ind w:left="2880"/>
-        <w:rPr>
-          <w:rFonts w:ascii="Times New Roman" w:hAnsi="Times New Roman" w:cs="Times New Roman"/>
-        </w:rPr>
-      </w:pPr>
-      <w:proofErr w:type="spellStart"/>
-      <w:r>
-        <w:rPr>
-          <w:rFonts w:ascii="Times New Roman" w:hAnsi="Times New Roman" w:cs="Times New Roman"/>
-        </w:rPr>
-        <w:t>setCounter</w:t>
-      </w:r>
-      <w:proofErr w:type="spellEnd"/>
-      <w:r>
-        <w:rPr>
-          <w:rFonts w:ascii="Times New Roman" w:hAnsi="Times New Roman" w:cs="Times New Roman"/>
-        </w:rPr>
-        <w:t>: Function to update the state value.</w:t>
-      </w:r>
-    </w:p>
-    <w:p>
-      <w:pPr>
-        <w:rPr>
-          <w:rFonts w:ascii="Times New Roman" w:hAnsi="Times New Roman" w:cs="Times New Roman"/>
-        </w:rPr>
-      </w:pPr>
-      <w:r>
-        <w:rPr>
-          <w:rFonts w:ascii="Times New Roman" w:hAnsi="Times New Roman" w:cs="Times New Roman"/>
-          <w:b/>
-          <w:bCs/>
-        </w:rPr>
-        <w:t>Example</w:t>
-      </w:r>
-      <w:r>
-        <w:rPr>
-          <w:rFonts w:ascii="Times New Roman" w:hAnsi="Times New Roman" w:cs="Times New Roman"/>
-        </w:rPr>
-        <w:t>:</w:t>
-      </w:r>
-    </w:p>
-    <w:p>
-      <w:pPr>
-        <w:ind w:left="720"/>
-        <w:rPr>
-          <w:rFonts w:ascii="Times New Roman" w:hAnsi="Times New Roman" w:cs="Times New Roman"/>
-          <w:b/>
-          <w:bCs/>
-        </w:rPr>
-      </w:pPr>
-      <w:r>
-        <w:rPr>
-          <w:rFonts w:ascii="Times New Roman" w:hAnsi="Times New Roman" w:cs="Times New Roman"/>
-          <w:b/>
-          <w:bCs/>
-        </w:rPr>
-        <w:t xml:space="preserve">function </w:t>
-      </w:r>
-      <w:proofErr w:type="gramStart"/>
-      <w:r>
-        <w:rPr>
-          <w:rFonts w:ascii="Times New Roman" w:hAnsi="Times New Roman" w:cs="Times New Roman"/>
-          <w:b/>
-          <w:bCs/>
-        </w:rPr>
-        <w:t>Counter(</w:t>
-      </w:r>
-      <w:proofErr w:type="gramEnd"/>
-      <w:r>
-        <w:rPr>
-          <w:rFonts w:ascii="Times New Roman" w:hAnsi="Times New Roman" w:cs="Times New Roman"/>
-          <w:b/>
-          <w:bCs/>
-        </w:rPr>
-        <w:t>) {</w:t>
-      </w:r>
-    </w:p>
-    <w:p>
-      <w:pPr>
-        <w:ind w:left="720"/>
-        <w:rPr>
-          <w:rFonts w:ascii="Times New Roman" w:hAnsi="Times New Roman" w:cs="Times New Roman"/>
-          <w:b/>
-          <w:bCs/>
-        </w:rPr>
-      </w:pPr>
-      <w:r>
-        <w:rPr>
-          <w:rFonts w:ascii="Times New Roman" w:hAnsi="Times New Roman" w:cs="Times New Roman"/>
-          <w:b/>
-          <w:bCs/>
-        </w:rPr>
-        <w:t xml:space="preserve">  const [counter, </w:t>
-      </w:r>
-      <w:proofErr w:type="spellStart"/>
-      <w:r>
-        <w:rPr>
-          <w:rFonts w:ascii="Times New Roman" w:hAnsi="Times New Roman" w:cs="Times New Roman"/>
-          <w:b/>
-          <w:bCs/>
-        </w:rPr>
-        <w:t>setCounter</w:t>
-      </w:r>
-      <w:proofErr w:type="spellEnd"/>
-      <w:r>
-        <w:rPr>
-          <w:rFonts w:ascii="Times New Roman" w:hAnsi="Times New Roman" w:cs="Times New Roman"/>
-          <w:b/>
-          <w:bCs/>
-        </w:rPr>
-        <w:t xml:space="preserve">] = </w:t>
-      </w:r>
-      <w:proofErr w:type="spellStart"/>
-      <w:proofErr w:type="gramStart"/>
-      <w:r>
-        <w:rPr>
-          <w:rFonts w:ascii="Times New Roman" w:hAnsi="Times New Roman" w:cs="Times New Roman"/>
-          <w:b/>
-          <w:bCs/>
-        </w:rPr>
-        <w:t>useState</w:t>
-      </w:r>
-      <w:proofErr w:type="spellEnd"/>
-      <w:r>
-        <w:rPr>
-          <w:rFonts w:ascii="Times New Roman" w:hAnsi="Times New Roman" w:cs="Times New Roman"/>
-          <w:b/>
-          <w:bCs/>
-        </w:rPr>
-        <w:t>(</w:t>
-      </w:r>
-      <w:proofErr w:type="gramEnd"/>
-      <w:r>
-        <w:rPr>
-          <w:rFonts w:ascii="Times New Roman" w:hAnsi="Times New Roman" w:cs="Times New Roman"/>
-          <w:b/>
-          <w:bCs/>
-        </w:rPr>
-        <w:t>15);</w:t>
-      </w:r>
-    </w:p>
-    <w:p>
-      <w:pPr>
-        <w:ind w:left="720"/>
-        <w:rPr>
-          <w:rFonts w:ascii="Times New Roman" w:hAnsi="Times New Roman" w:cs="Times New Roman"/>
-          <w:b/>
-          <w:bCs/>
-        </w:rPr>
-      </w:pPr>
-    </w:p>
-    <w:p>
-      <w:pPr>
-        <w:ind w:left="720"/>
-        <w:rPr>
-          <w:rFonts w:ascii="Times New Roman" w:hAnsi="Times New Roman" w:cs="Times New Roman"/>
-          <w:b/>
-          <w:bCs/>
-        </w:rPr>
-      </w:pPr>
-      <w:r>
-        <w:rPr>
-          <w:rFonts w:ascii="Times New Roman" w:hAnsi="Times New Roman" w:cs="Times New Roman"/>
-          <w:b/>
-          <w:bCs/>
-        </w:rPr>
-        <w:t xml:space="preserve">  const increment = () =&gt; {</w:t>
-      </w:r>
-    </w:p>
-    <w:p>
-      <w:pPr>
-        <w:ind w:left="720"/>
-        <w:rPr>
-          <w:rFonts w:ascii="Times New Roman" w:hAnsi="Times New Roman" w:cs="Times New Roman"/>
-          <w:b/>
-          <w:bCs/>
-        </w:rPr>
-      </w:pPr>
-      <w:r>
-        <w:rPr>
-          <w:rFonts w:ascii="Times New Roman" w:hAnsi="Times New Roman" w:cs="Times New Roman"/>
-          <w:b/>
-          <w:bCs/>
-        </w:rPr>
-        <w:t xml:space="preserve">    </w:t>
-      </w:r>
-      <w:proofErr w:type="spellStart"/>
-      <w:proofErr w:type="gramStart"/>
-      <w:r>
-        <w:rPr>
-          <w:rFonts w:ascii="Times New Roman" w:hAnsi="Times New Roman" w:cs="Times New Roman"/>
-          <w:b/>
-          <w:bCs/>
-        </w:rPr>
-        <w:t>setCounter</w:t>
-      </w:r>
-      <w:proofErr w:type="spellEnd"/>
-      <w:r>
-        <w:rPr>
-          <w:rFonts w:ascii="Times New Roman" w:hAnsi="Times New Roman" w:cs="Times New Roman"/>
-          <w:b/>
-          <w:bCs/>
-        </w:rPr>
-        <w:t>(</w:t>
-      </w:r>
-      <w:proofErr w:type="gramEnd"/>
-      <w:r>
-        <w:rPr>
-          <w:rFonts w:ascii="Times New Roman" w:hAnsi="Times New Roman" w:cs="Times New Roman"/>
-          <w:b/>
-          <w:bCs/>
-        </w:rPr>
-        <w:t>counter + 1); // Updates both the state and the UI</w:t>
-      </w:r>
-    </w:p>
-    <w:p>
-      <w:pPr>
-        <w:ind w:left="720"/>
-        <w:rPr>
-          <w:rFonts w:ascii="Times New Roman" w:hAnsi="Times New Roman" w:cs="Times New Roman"/>
-          <w:b/>
-          <w:bCs/>
-        </w:rPr>
-      </w:pPr>
-      <w:r>
-        <w:rPr>
-          <w:rFonts w:ascii="Times New Roman" w:hAnsi="Times New Roman" w:cs="Times New Roman"/>
-          <w:b/>
-          <w:bCs/>
-        </w:rPr>
-        <w:t xml:space="preserve">  };</w:t>
-      </w:r>
-    </w:p>
-    <w:p>
-      <w:pPr>
-        <w:ind w:left="720"/>
-        <w:rPr>
-          <w:rFonts w:ascii="Times New Roman" w:hAnsi="Times New Roman" w:cs="Times New Roman"/>
-          <w:b/>
-          <w:bCs/>
-        </w:rPr>
-      </w:pPr>
-    </w:p>
-    <w:p>
-      <w:pPr>
-        <w:ind w:left="720"/>
-        <w:rPr>
-          <w:rFonts w:ascii="Times New Roman" w:hAnsi="Times New Roman" w:cs="Times New Roman"/>
-          <w:b/>
-          <w:bCs/>
-        </w:rPr>
-      </w:pPr>
-      <w:r>
-        <w:rPr>
-          <w:rFonts w:ascii="Times New Roman" w:hAnsi="Times New Roman" w:cs="Times New Roman"/>
-          <w:b/>
-          <w:bCs/>
-        </w:rPr>
-        <w:t xml:space="preserve">  return (</w:t>
-      </w:r>
-    </w:p>
-    <w:p>
-      <w:pPr>
-        <w:ind w:left="720"/>
-        <w:rPr>
-          <w:rFonts w:ascii="Times New Roman" w:hAnsi="Times New Roman" w:cs="Times New Roman"/>
-          <w:b/>
-          <w:bCs/>
-        </w:rPr>
-      </w:pPr>
-      <w:r>
-        <w:rPr>
-          <w:rFonts w:ascii="Times New Roman" w:hAnsi="Times New Roman" w:cs="Times New Roman"/>
-          <w:b/>
-          <w:bCs/>
-        </w:rPr>
-        <w:lastRenderedPageBreak/>
-        <w:t xml:space="preserve">    &lt;div&gt;</w:t>
-      </w:r>
-    </w:p>
-    <w:p>
-      <w:pPr>
-        <w:ind w:left="720"/>
-        <w:rPr>
-          <w:rFonts w:ascii="Times New Roman" w:hAnsi="Times New Roman" w:cs="Times New Roman"/>
-          <w:b/>
-          <w:bCs/>
-        </w:rPr>
-      </w:pPr>
-      <w:r>
-        <w:rPr>
-          <w:rFonts w:ascii="Times New Roman" w:hAnsi="Times New Roman" w:cs="Times New Roman"/>
-          <w:b/>
-          <w:bCs/>
-        </w:rPr>
-        <w:t xml:space="preserve">      &lt;p&gt;Counter Value: {counter}&lt;/p&gt;</w:t>
-      </w:r>
-    </w:p>
-    <w:p>
-      <w:pPr>
-        <w:ind w:left="720"/>
-        <w:rPr>
-          <w:rFonts w:ascii="Times New Roman" w:hAnsi="Times New Roman" w:cs="Times New Roman"/>
-          <w:b/>
-          <w:bCs/>
-        </w:rPr>
-      </w:pPr>
-      <w:r>
-        <w:rPr>
-          <w:rFonts w:ascii="Times New Roman" w:hAnsi="Times New Roman" w:cs="Times New Roman"/>
-          <w:b/>
-          <w:bCs/>
-        </w:rPr>
-        <w:t xml:space="preserve">      &lt;button onClick={increment}&gt;Increment&lt;/button&gt;</w:t>
-      </w:r>
-    </w:p>
-    <w:p>
-      <w:pPr>
-        <w:ind w:left="720"/>
-        <w:rPr>
-          <w:rFonts w:ascii="Times New Roman" w:hAnsi="Times New Roman" w:cs="Times New Roman"/>
-          <w:b/>
-          <w:bCs/>
-        </w:rPr>
-      </w:pPr>
-      <w:r>
-        <w:rPr>
-          <w:rFonts w:ascii="Times New Roman" w:hAnsi="Times New Roman" w:cs="Times New Roman"/>
-          <w:b/>
-          <w:bCs/>
-        </w:rPr>
-        <w:t xml:space="preserve">    &lt;/div&gt;</w:t>
-      </w:r>
-    </w:p>
-    <w:p>
-      <w:pPr>
-        <w:ind w:left="720"/>
-        <w:rPr>
-          <w:rFonts w:ascii="Times New Roman" w:hAnsi="Times New Roman" w:cs="Times New Roman"/>
-          <w:b/>
-          <w:bCs/>
-        </w:rPr>
-      </w:pPr>
-      <w:r>
-        <w:rPr>
-          <w:rFonts w:ascii="Times New Roman" w:hAnsi="Times New Roman" w:cs="Times New Roman"/>
-          <w:b/>
-          <w:bCs/>
-        </w:rPr>
-        <w:t xml:space="preserve">  </w:t>
-      </w:r>
-      <w:proofErr w:type="gramStart"/>
-      <w:r>
-        <w:rPr>
-          <w:rFonts w:ascii="Times New Roman" w:hAnsi="Times New Roman" w:cs="Times New Roman"/>
-          <w:b/>
-          <w:bCs/>
-        </w:rPr>
-        <w:t>);</w:t>
-      </w:r>
-      <w:r>
-        <w:rPr>
-          <w:rFonts w:ascii="Times New Roman" w:hAnsi="Times New Roman" w:cs="Times New Roman"/>
-          <w:b/>
-          <w:bCs/>
-        </w:rPr>
-        <w:t>ss</w:t>
-      </w:r>
-      <w:proofErr w:type="gramEnd"/>
-    </w:p>
-    <w:p>
-      <w:pPr>
-        <w:ind w:left="720"/>
-        <w:rPr>
-          <w:rFonts w:ascii="Times New Roman" w:hAnsi="Times New Roman" w:cs="Times New Roman"/>
-        </w:rPr>
-      </w:pPr>
-      <w:r>
-        <w:rPr>
-          <w:rFonts w:ascii="Times New Roman" w:hAnsi="Times New Roman" w:cs="Times New Roman"/>
-          <w:b/>
-          <w:bCs/>
-        </w:rPr>
-        <w:t>}</w:t>
-      </w:r>
-    </w:p>
-    <w:p>
-      <w:pPr>
-        <w:rPr>
-          <w:rFonts w:ascii="Times New Roman" w:hAnsi="Times New Roman" w:cs="Times New Roman"/>
-        </w:rPr>
-      </w:pPr>
-      <w:r>
-        <w:rPr>
-          <w:rFonts w:ascii="Times New Roman" w:hAnsi="Times New Roman" w:cs="Times New Roman"/>
-        </w:rPr>
-        <w:t>In this example, the counter value updates in the UI every time the button is clicked.</w:t>
-      </w:r>
-    </w:p>
-    <w:p>
-      <w:pPr>
-        <w:rPr>
-          <w:rFonts w:ascii="Times New Roman" w:hAnsi="Times New Roman" w:cs="Times New Roman"/>
-          <w:b/>
-          <w:bCs/>
-        </w:rPr>
-      </w:pPr>
-      <w:r>
-        <w:rPr>
-          <w:rFonts w:ascii="Times New Roman" w:hAnsi="Times New Roman" w:cs="Times New Roman"/>
-          <w:b/>
-          <w:bCs/>
-        </w:rPr>
-        <w:t xml:space="preserve"> Conclusion</w:t>
-      </w:r>
-    </w:p>
-    <w:p>
-      <w:pPr>
-        <w:numPr>
-          <w:ilvl w:val="0"/>
-          <w:numId w:val="13"/>
-        </w:numPr>
-        <w:rPr>
-          <w:rFonts w:ascii="Times New Roman" w:hAnsi="Times New Roman" w:cs="Times New Roman"/>
-        </w:rPr>
-      </w:pPr>
-      <w:proofErr w:type="spellStart"/>
-      <w:r>
-        <w:rPr>
-          <w:rFonts w:ascii="Times New Roman" w:hAnsi="Times New Roman" w:cs="Times New Roman"/>
-          <w:b/>
-          <w:bCs/>
-        </w:rPr>
-        <w:t>useState</w:t>
-      </w:r>
-      <w:proofErr w:type="spellEnd"/>
-      <w:r>
-        <w:rPr>
-          <w:rFonts w:ascii="Times New Roman" w:hAnsi="Times New Roman" w:cs="Times New Roman"/>
-        </w:rPr>
-        <w:t xml:space="preserve"> helps manage state and ensures that changes are reflected in the UI.</w:t>
-      </w:r>
-    </w:p>
-    <w:p>
-      <w:pPr>
-        <w:numPr>
-          <w:ilvl w:val="0"/>
-          <w:numId w:val="13"/>
-        </w:numPr>
-        <w:rPr>
-          <w:rFonts w:ascii="Times New Roman" w:hAnsi="Times New Roman" w:cs="Times New Roman"/>
-        </w:rPr>
-      </w:pPr>
-      <w:proofErr w:type="spellStart"/>
-      <w:r>
-        <w:rPr>
-          <w:rFonts w:ascii="Times New Roman" w:hAnsi="Times New Roman" w:cs="Times New Roman"/>
-        </w:rPr>
-        <w:t>React's</w:t>
-      </w:r>
-      <w:proofErr w:type="spellEnd"/>
-      <w:r>
-        <w:rPr>
-          <w:rFonts w:ascii="Times New Roman" w:hAnsi="Times New Roman" w:cs="Times New Roman"/>
-        </w:rPr>
-        <w:t xml:space="preserve"> virtual DOM handles the process efficiently, only updating the parts of the UI that need to be changed.</w:t>
-      </w:r>
-    </w:p>
-    <w:p>
-      <w:pPr>
-        <w:jc w:val="center"/>
+        <w:t>Lecture 4</w:t>
+      </w:r>
+      <w:r>
         <w:rPr>
           <w:rFonts w:ascii="Times New Roman" w:hAnsi="Times New Roman" w:cs="Times New Roman"/>
           <w:sz w:val="28"/>
           <w:szCs w:val="28"/>
           <w:u w:val="single"/>
         </w:rPr>
-      </w:pPr>
+        <w:t xml:space="preserve"> </w:t>
+      </w:r>
       <w:r>
         <w:rPr>
           <w:rFonts w:ascii="Times New Roman" w:hAnsi="Times New Roman" w:cs="Times New Roman"/>
@@ -2361,17 +1929,1027 @@
           <w:szCs w:val="28"/>
           <w:u w:val="single"/>
         </w:rPr>
-        <w:t>Lecture 4</w:t>
-      </w:r>
-      <w:r>
-        <w:rPr>
-          <w:rFonts w:ascii="Times New Roman" w:hAnsi="Times New Roman" w:cs="Times New Roman"/>
+        <w:t>Virtual DOM in React</w:t>
+      </w:r>
+    </w:p>
+    <w:p>
+      <w:pPr>
+        <w:rPr>
+          <w:rFonts w:ascii="Times New Roman" w:hAnsi="Times New Roman" w:cs="Times New Roman"/>
+          <w:b/>
+          <w:bCs/>
+        </w:rPr>
+      </w:pPr>
+      <w:r>
+        <w:rPr>
+          <w:rFonts w:ascii="Times New Roman" w:hAnsi="Times New Roman" w:cs="Times New Roman"/>
+          <w:b/>
+          <w:bCs/>
+        </w:rPr>
+        <w:t>1. Virtual DOM Concept</w:t>
+      </w:r>
+    </w:p>
+    <w:p>
+      <w:pPr>
+        <w:numPr>
+          <w:ilvl w:val="0"/>
+          <w:numId w:val="14"/>
+        </w:numPr>
+        <w:rPr>
+          <w:rFonts w:ascii="Times New Roman" w:hAnsi="Times New Roman" w:cs="Times New Roman"/>
+        </w:rPr>
+      </w:pPr>
+      <w:r>
+        <w:rPr>
+          <w:rFonts w:ascii="Times New Roman" w:hAnsi="Times New Roman" w:cs="Times New Roman"/>
+          <w:b/>
+          <w:bCs/>
+        </w:rPr>
+        <w:t>Example (Doctor analogy)</w:t>
+      </w:r>
+      <w:r>
+        <w:rPr>
+          <w:rFonts w:ascii="Times New Roman" w:hAnsi="Times New Roman" w:cs="Times New Roman"/>
+        </w:rPr>
+        <w:t>:</w:t>
+      </w:r>
+    </w:p>
+    <w:p>
+      <w:pPr>
+        <w:numPr>
+          <w:ilvl w:val="1"/>
+          <w:numId w:val="14"/>
+        </w:numPr>
+        <w:rPr>
+          <w:rFonts w:ascii="Times New Roman" w:hAnsi="Times New Roman" w:cs="Times New Roman"/>
+        </w:rPr>
+      </w:pPr>
+      <w:r>
+        <w:rPr>
+          <w:rFonts w:ascii="Times New Roman" w:hAnsi="Times New Roman" w:cs="Times New Roman"/>
+        </w:rPr>
+        <w:t>Similar to how a doctor predicts and treats symptoms in advance, React predicts what changes will happen in the UI.</w:t>
+      </w:r>
+    </w:p>
+    <w:p>
+      <w:pPr>
+        <w:numPr>
+          <w:ilvl w:val="1"/>
+          <w:numId w:val="14"/>
+        </w:numPr>
+        <w:rPr>
+          <w:rFonts w:ascii="Times New Roman" w:hAnsi="Times New Roman" w:cs="Times New Roman"/>
+        </w:rPr>
+      </w:pPr>
+      <w:r>
+        <w:rPr>
+          <w:rFonts w:ascii="Times New Roman" w:hAnsi="Times New Roman" w:cs="Times New Roman"/>
+        </w:rPr>
+        <w:t xml:space="preserve">When React runs createRoot, it creates a </w:t>
+      </w:r>
+      <w:r>
+        <w:rPr>
+          <w:rFonts w:ascii="Times New Roman" w:hAnsi="Times New Roman" w:cs="Times New Roman"/>
+          <w:b/>
+          <w:bCs/>
+        </w:rPr>
+        <w:t>virtual DOM</w:t>
+      </w:r>
+      <w:r>
+        <w:rPr>
+          <w:rFonts w:ascii="Times New Roman" w:hAnsi="Times New Roman" w:cs="Times New Roman"/>
+        </w:rPr>
+        <w:t>, which is a copy of the actual DOM (Browser DOM).</w:t>
+      </w:r>
+    </w:p>
+    <w:p>
+      <w:pPr>
+        <w:numPr>
+          <w:ilvl w:val="1"/>
+          <w:numId w:val="14"/>
+        </w:numPr>
+        <w:rPr>
+          <w:rFonts w:ascii="Times New Roman" w:hAnsi="Times New Roman" w:cs="Times New Roman"/>
+        </w:rPr>
+      </w:pPr>
+      <w:r>
+        <w:rPr>
+          <w:rFonts w:ascii="Times New Roman" w:hAnsi="Times New Roman" w:cs="Times New Roman"/>
+        </w:rPr>
+        <w:t xml:space="preserve">The </w:t>
+      </w:r>
+      <w:r>
+        <w:rPr>
+          <w:rFonts w:ascii="Times New Roman" w:hAnsi="Times New Roman" w:cs="Times New Roman"/>
+          <w:b/>
+          <w:bCs/>
+        </w:rPr>
+        <w:t>virtual DOM</w:t>
+      </w:r>
+      <w:r>
+        <w:rPr>
+          <w:rFonts w:ascii="Times New Roman" w:hAnsi="Times New Roman" w:cs="Times New Roman"/>
+        </w:rPr>
+        <w:t xml:space="preserve"> is synced with the real DOM and only necessary updates are pushed to the real DOM.</w:t>
+      </w:r>
+    </w:p>
+    <w:p>
+      <w:pPr>
+        <w:rPr>
+          <w:rFonts w:ascii="Times New Roman" w:hAnsi="Times New Roman" w:cs="Times New Roman"/>
+          <w:b/>
+          <w:bCs/>
+        </w:rPr>
+      </w:pPr>
+      <w:r>
+        <w:rPr>
+          <w:rFonts w:ascii="Times New Roman" w:hAnsi="Times New Roman" w:cs="Times New Roman"/>
+          <w:b/>
+          <w:bCs/>
+        </w:rPr>
+        <w:t>2. How React Handles Updates</w:t>
+      </w:r>
+    </w:p>
+    <w:p>
+      <w:pPr>
+        <w:numPr>
+          <w:ilvl w:val="0"/>
+          <w:numId w:val="15"/>
+        </w:numPr>
+        <w:rPr>
+          <w:rFonts w:ascii="Times New Roman" w:hAnsi="Times New Roman" w:cs="Times New Roman"/>
+        </w:rPr>
+      </w:pPr>
+      <w:r>
+        <w:rPr>
+          <w:rFonts w:ascii="Times New Roman" w:hAnsi="Times New Roman" w:cs="Times New Roman"/>
+          <w:b/>
+          <w:bCs/>
+        </w:rPr>
+        <w:t>Efficient Updates</w:t>
+      </w:r>
+      <w:r>
+        <w:rPr>
+          <w:rFonts w:ascii="Times New Roman" w:hAnsi="Times New Roman" w:cs="Times New Roman"/>
+        </w:rPr>
+        <w:t>:</w:t>
+      </w:r>
+    </w:p>
+    <w:p>
+      <w:pPr>
+        <w:numPr>
+          <w:ilvl w:val="1"/>
+          <w:numId w:val="15"/>
+        </w:numPr>
+        <w:rPr>
+          <w:rFonts w:ascii="Times New Roman" w:hAnsi="Times New Roman" w:cs="Times New Roman"/>
+        </w:rPr>
+      </w:pPr>
+      <w:r>
+        <w:rPr>
+          <w:rFonts w:ascii="Times New Roman" w:hAnsi="Times New Roman" w:cs="Times New Roman"/>
+        </w:rPr>
+        <w:t>Instead of making changes immediately after each update, React uses an optimized approach.</w:t>
+      </w:r>
+    </w:p>
+    <w:p>
+      <w:pPr>
+        <w:numPr>
+          <w:ilvl w:val="1"/>
+          <w:numId w:val="15"/>
+        </w:numPr>
+        <w:rPr>
+          <w:rFonts w:ascii="Times New Roman" w:hAnsi="Times New Roman" w:cs="Times New Roman"/>
+        </w:rPr>
+      </w:pPr>
+      <w:r>
+        <w:rPr>
+          <w:rFonts w:ascii="Times New Roman" w:hAnsi="Times New Roman" w:cs="Times New Roman"/>
+        </w:rPr>
+        <w:t xml:space="preserve">React will </w:t>
+      </w:r>
+      <w:r>
+        <w:rPr>
+          <w:rFonts w:ascii="Times New Roman" w:hAnsi="Times New Roman" w:cs="Times New Roman"/>
+          <w:b/>
+          <w:bCs/>
+        </w:rPr>
+        <w:t>batch updates</w:t>
+      </w:r>
+      <w:r>
+        <w:rPr>
+          <w:rFonts w:ascii="Times New Roman" w:hAnsi="Times New Roman" w:cs="Times New Roman"/>
+        </w:rPr>
+        <w:t xml:space="preserve"> and apply only the necessary changes, avoiding unnecessary DOM manipulation.</w:t>
+      </w:r>
+    </w:p>
+    <w:p>
+      <w:pPr>
+        <w:numPr>
+          <w:ilvl w:val="1"/>
+          <w:numId w:val="15"/>
+        </w:numPr>
+        <w:rPr>
+          <w:rFonts w:ascii="Times New Roman" w:hAnsi="Times New Roman" w:cs="Times New Roman"/>
+        </w:rPr>
+      </w:pPr>
+      <w:r>
+        <w:rPr>
+          <w:rFonts w:ascii="Times New Roman" w:hAnsi="Times New Roman" w:cs="Times New Roman"/>
+        </w:rPr>
+        <w:t>This prevents frequent UI updates, saving performance.</w:t>
+      </w:r>
+    </w:p>
+    <w:p>
+      <w:pPr>
+        <w:numPr>
+          <w:ilvl w:val="0"/>
+          <w:numId w:val="15"/>
+        </w:numPr>
+        <w:rPr>
+          <w:rFonts w:ascii="Times New Roman" w:hAnsi="Times New Roman" w:cs="Times New Roman"/>
+        </w:rPr>
+      </w:pPr>
+      <w:r>
+        <w:rPr>
+          <w:rFonts w:ascii="Times New Roman" w:hAnsi="Times New Roman" w:cs="Times New Roman"/>
+          <w:b/>
+          <w:bCs/>
+        </w:rPr>
+        <w:t>Scenario</w:t>
+      </w:r>
+      <w:r>
+        <w:rPr>
+          <w:rFonts w:ascii="Times New Roman" w:hAnsi="Times New Roman" w:cs="Times New Roman"/>
+        </w:rPr>
+        <w:t>:</w:t>
+      </w:r>
+    </w:p>
+    <w:p>
+      <w:pPr>
+        <w:numPr>
+          <w:ilvl w:val="1"/>
+          <w:numId w:val="15"/>
+        </w:numPr>
+        <w:rPr>
+          <w:rFonts w:ascii="Times New Roman" w:hAnsi="Times New Roman" w:cs="Times New Roman"/>
+        </w:rPr>
+      </w:pPr>
+      <w:r>
+        <w:rPr>
+          <w:rFonts w:ascii="Times New Roman" w:hAnsi="Times New Roman" w:cs="Times New Roman"/>
+        </w:rPr>
+        <w:t>If multiple changes happen one after the other (e.g., a value changes multiple times in a short period), React won’t update the UI with each change.</w:t>
+      </w:r>
+    </w:p>
+    <w:p>
+      <w:pPr>
+        <w:numPr>
+          <w:ilvl w:val="1"/>
+          <w:numId w:val="15"/>
+        </w:numPr>
+        <w:rPr>
+          <w:rFonts w:ascii="Times New Roman" w:hAnsi="Times New Roman" w:cs="Times New Roman"/>
+        </w:rPr>
+      </w:pPr>
+      <w:r>
+        <w:rPr>
+          <w:rFonts w:ascii="Times New Roman" w:hAnsi="Times New Roman" w:cs="Times New Roman"/>
+        </w:rPr>
+        <w:t>Instead, React waits, consolidates the changes, and applies them efficiently (only updating the final change).</w:t>
+      </w:r>
+    </w:p>
+    <w:p>
+      <w:pPr>
+        <w:rPr>
+          <w:rFonts w:ascii="Times New Roman" w:hAnsi="Times New Roman" w:cs="Times New Roman"/>
+          <w:b/>
+          <w:bCs/>
+        </w:rPr>
+      </w:pPr>
+      <w:r>
+        <w:rPr>
+          <w:rFonts w:ascii="Times New Roman" w:hAnsi="Times New Roman" w:cs="Times New Roman"/>
+          <w:b/>
+          <w:bCs/>
+        </w:rPr>
+        <w:t>3. Fiber Algorithm</w:t>
+      </w:r>
+    </w:p>
+    <w:p>
+      <w:pPr>
+        <w:numPr>
+          <w:ilvl w:val="0"/>
+          <w:numId w:val="16"/>
+        </w:numPr>
+        <w:rPr>
+          <w:rFonts w:ascii="Times New Roman" w:hAnsi="Times New Roman" w:cs="Times New Roman"/>
+        </w:rPr>
+      </w:pPr>
+      <w:r>
+        <w:rPr>
+          <w:rFonts w:ascii="Times New Roman" w:hAnsi="Times New Roman" w:cs="Times New Roman"/>
+          <w:b/>
+          <w:bCs/>
+        </w:rPr>
+        <w:lastRenderedPageBreak/>
+        <w:t>Purpose</w:t>
+      </w:r>
+      <w:r>
+        <w:rPr>
+          <w:rFonts w:ascii="Times New Roman" w:hAnsi="Times New Roman" w:cs="Times New Roman"/>
+        </w:rPr>
+        <w:t>:</w:t>
+      </w:r>
+    </w:p>
+    <w:p>
+      <w:pPr>
+        <w:numPr>
+          <w:ilvl w:val="1"/>
+          <w:numId w:val="16"/>
+        </w:numPr>
+        <w:rPr>
+          <w:rFonts w:ascii="Times New Roman" w:hAnsi="Times New Roman" w:cs="Times New Roman"/>
+        </w:rPr>
+      </w:pPr>
+      <w:r>
+        <w:rPr>
+          <w:rFonts w:ascii="Times New Roman" w:hAnsi="Times New Roman" w:cs="Times New Roman"/>
+        </w:rPr>
+        <w:t xml:space="preserve">The </w:t>
+      </w:r>
+      <w:r>
+        <w:rPr>
+          <w:rFonts w:ascii="Times New Roman" w:hAnsi="Times New Roman" w:cs="Times New Roman"/>
+          <w:b/>
+          <w:bCs/>
+        </w:rPr>
+        <w:t>Fiber algorithm</w:t>
+      </w:r>
+      <w:r>
+        <w:rPr>
+          <w:rFonts w:ascii="Times New Roman" w:hAnsi="Times New Roman" w:cs="Times New Roman"/>
+        </w:rPr>
+        <w:t xml:space="preserve"> is used by React to manage virtual DOM updates efficiently.</w:t>
+      </w:r>
+    </w:p>
+    <w:p>
+      <w:pPr>
+        <w:numPr>
+          <w:ilvl w:val="1"/>
+          <w:numId w:val="16"/>
+        </w:numPr>
+        <w:rPr>
+          <w:rFonts w:ascii="Times New Roman" w:hAnsi="Times New Roman" w:cs="Times New Roman"/>
+        </w:rPr>
+      </w:pPr>
+      <w:r>
+        <w:rPr>
+          <w:rFonts w:ascii="Times New Roman" w:hAnsi="Times New Roman" w:cs="Times New Roman"/>
+        </w:rPr>
+        <w:t>Not every UI needs to update instantly, and Fiber prioritizes tasks based on importance (like animation vs. data updates).</w:t>
+      </w:r>
+    </w:p>
+    <w:p>
+      <w:pPr>
+        <w:numPr>
+          <w:ilvl w:val="0"/>
+          <w:numId w:val="16"/>
+        </w:numPr>
+        <w:rPr>
+          <w:rFonts w:ascii="Times New Roman" w:hAnsi="Times New Roman" w:cs="Times New Roman"/>
+        </w:rPr>
+      </w:pPr>
+      <w:r>
+        <w:rPr>
+          <w:rFonts w:ascii="Times New Roman" w:hAnsi="Times New Roman" w:cs="Times New Roman"/>
+          <w:b/>
+          <w:bCs/>
+        </w:rPr>
+        <w:t>Fiber Features</w:t>
+      </w:r>
+      <w:r>
+        <w:rPr>
+          <w:rFonts w:ascii="Times New Roman" w:hAnsi="Times New Roman" w:cs="Times New Roman"/>
+        </w:rPr>
+        <w:t>:</w:t>
+      </w:r>
+    </w:p>
+    <w:p>
+      <w:pPr>
+        <w:numPr>
+          <w:ilvl w:val="1"/>
+          <w:numId w:val="16"/>
+        </w:numPr>
+        <w:rPr>
+          <w:rFonts w:ascii="Times New Roman" w:hAnsi="Times New Roman" w:cs="Times New Roman"/>
+        </w:rPr>
+      </w:pPr>
+      <w:r>
+        <w:rPr>
+          <w:rFonts w:ascii="Times New Roman" w:hAnsi="Times New Roman" w:cs="Times New Roman"/>
+          <w:b/>
+          <w:bCs/>
+        </w:rPr>
+        <w:t>Pause work</w:t>
+      </w:r>
+      <w:r>
+        <w:rPr>
+          <w:rFonts w:ascii="Times New Roman" w:hAnsi="Times New Roman" w:cs="Times New Roman"/>
+        </w:rPr>
+        <w:t>: Fiber can pause updates and return to them later.</w:t>
+      </w:r>
+    </w:p>
+    <w:p>
+      <w:pPr>
+        <w:numPr>
+          <w:ilvl w:val="1"/>
+          <w:numId w:val="16"/>
+        </w:numPr>
+        <w:rPr>
+          <w:rFonts w:ascii="Times New Roman" w:hAnsi="Times New Roman" w:cs="Times New Roman"/>
+        </w:rPr>
+      </w:pPr>
+      <w:r>
+        <w:rPr>
+          <w:rFonts w:ascii="Times New Roman" w:hAnsi="Times New Roman" w:cs="Times New Roman"/>
+          <w:b/>
+          <w:bCs/>
+        </w:rPr>
+        <w:t>Assign priorities</w:t>
+      </w:r>
+      <w:r>
+        <w:rPr>
+          <w:rFonts w:ascii="Times New Roman" w:hAnsi="Times New Roman" w:cs="Times New Roman"/>
+        </w:rPr>
+        <w:t>: React can prioritize critical updates (e.g., animations) over less urgent ones (e.g., background data fetching).</w:t>
+      </w:r>
+    </w:p>
+    <w:p>
+      <w:pPr>
+        <w:numPr>
+          <w:ilvl w:val="1"/>
+          <w:numId w:val="16"/>
+        </w:numPr>
+        <w:rPr>
+          <w:rFonts w:ascii="Times New Roman" w:hAnsi="Times New Roman" w:cs="Times New Roman"/>
+        </w:rPr>
+      </w:pPr>
+      <w:r>
+        <w:rPr>
+          <w:rFonts w:ascii="Times New Roman" w:hAnsi="Times New Roman" w:cs="Times New Roman"/>
+          <w:b/>
+          <w:bCs/>
+        </w:rPr>
+        <w:t>Reuse work</w:t>
+      </w:r>
+      <w:r>
+        <w:rPr>
+          <w:rFonts w:ascii="Times New Roman" w:hAnsi="Times New Roman" w:cs="Times New Roman"/>
+        </w:rPr>
+        <w:t>: Fiber can reuse completed work, saving time.</w:t>
+      </w:r>
+    </w:p>
+    <w:p>
+      <w:pPr>
+        <w:numPr>
+          <w:ilvl w:val="1"/>
+          <w:numId w:val="16"/>
+        </w:numPr>
+        <w:rPr>
+          <w:rFonts w:ascii="Times New Roman" w:hAnsi="Times New Roman" w:cs="Times New Roman"/>
+        </w:rPr>
+      </w:pPr>
+      <w:r>
+        <w:rPr>
+          <w:rFonts w:ascii="Times New Roman" w:hAnsi="Times New Roman" w:cs="Times New Roman"/>
+          <w:b/>
+          <w:bCs/>
+        </w:rPr>
+        <w:t>Abort updates</w:t>
+      </w:r>
+      <w:r>
+        <w:rPr>
+          <w:rFonts w:ascii="Times New Roman" w:hAnsi="Times New Roman" w:cs="Times New Roman"/>
+        </w:rPr>
+        <w:t>: If an update is no longer relevant, Fiber can cancel it.</w:t>
+      </w:r>
+    </w:p>
+    <w:p>
+      <w:pPr>
+        <w:rPr>
+          <w:rFonts w:ascii="Times New Roman" w:hAnsi="Times New Roman" w:cs="Times New Roman"/>
+          <w:b/>
+          <w:bCs/>
+        </w:rPr>
+      </w:pPr>
+      <w:r>
+        <w:rPr>
+          <w:rFonts w:ascii="Times New Roman" w:hAnsi="Times New Roman" w:cs="Times New Roman"/>
+          <w:b/>
+          <w:bCs/>
+        </w:rPr>
+        <w:t>4. Reconciliation in React</w:t>
+      </w:r>
+    </w:p>
+    <w:p>
+      <w:pPr>
+        <w:numPr>
+          <w:ilvl w:val="0"/>
+          <w:numId w:val="17"/>
+        </w:numPr>
+        <w:rPr>
+          <w:rFonts w:ascii="Times New Roman" w:hAnsi="Times New Roman" w:cs="Times New Roman"/>
+        </w:rPr>
+      </w:pPr>
+      <w:r>
+        <w:rPr>
+          <w:rFonts w:ascii="Times New Roman" w:hAnsi="Times New Roman" w:cs="Times New Roman"/>
+          <w:b/>
+          <w:bCs/>
+        </w:rPr>
+        <w:t>Definition</w:t>
+      </w:r>
+      <w:r>
+        <w:rPr>
+          <w:rFonts w:ascii="Times New Roman" w:hAnsi="Times New Roman" w:cs="Times New Roman"/>
+        </w:rPr>
+        <w:t>:</w:t>
+      </w:r>
+    </w:p>
+    <w:p>
+      <w:pPr>
+        <w:numPr>
+          <w:ilvl w:val="1"/>
+          <w:numId w:val="17"/>
+        </w:numPr>
+        <w:rPr>
+          <w:rFonts w:ascii="Times New Roman" w:hAnsi="Times New Roman" w:cs="Times New Roman"/>
+        </w:rPr>
+      </w:pPr>
+      <w:r>
+        <w:rPr>
+          <w:rFonts w:ascii="Times New Roman" w:hAnsi="Times New Roman" w:cs="Times New Roman"/>
+        </w:rPr>
+        <w:t xml:space="preserve">Reconciliation is the algorithm React uses to </w:t>
+      </w:r>
+      <w:r>
+        <w:rPr>
+          <w:rFonts w:ascii="Times New Roman" w:hAnsi="Times New Roman" w:cs="Times New Roman"/>
+          <w:b/>
+          <w:bCs/>
+        </w:rPr>
+        <w:t>diff</w:t>
+      </w:r>
+      <w:r>
+        <w:rPr>
+          <w:rFonts w:ascii="Times New Roman" w:hAnsi="Times New Roman" w:cs="Times New Roman"/>
+        </w:rPr>
+        <w:t xml:space="preserve"> the old virtual DOM tree with the new virtual DOM tree to determine the minimal set of changes needed for the real DOM.</w:t>
+      </w:r>
+    </w:p>
+    <w:p>
+      <w:pPr>
+        <w:numPr>
+          <w:ilvl w:val="0"/>
+          <w:numId w:val="17"/>
+        </w:numPr>
+        <w:rPr>
+          <w:rFonts w:ascii="Times New Roman" w:hAnsi="Times New Roman" w:cs="Times New Roman"/>
+        </w:rPr>
+      </w:pPr>
+      <w:r>
+        <w:rPr>
+          <w:rFonts w:ascii="Times New Roman" w:hAnsi="Times New Roman" w:cs="Times New Roman"/>
+          <w:b/>
+          <w:bCs/>
+        </w:rPr>
+        <w:t>Process</w:t>
+      </w:r>
+      <w:r>
+        <w:rPr>
+          <w:rFonts w:ascii="Times New Roman" w:hAnsi="Times New Roman" w:cs="Times New Roman"/>
+        </w:rPr>
+        <w:t>:</w:t>
+      </w:r>
+    </w:p>
+    <w:p>
+      <w:pPr>
+        <w:numPr>
+          <w:ilvl w:val="1"/>
+          <w:numId w:val="18"/>
+        </w:numPr>
+        <w:rPr>
+          <w:rFonts w:ascii="Times New Roman" w:hAnsi="Times New Roman" w:cs="Times New Roman"/>
+        </w:rPr>
+      </w:pPr>
+      <w:r>
+        <w:rPr>
+          <w:rFonts w:ascii="Times New Roman" w:hAnsi="Times New Roman" w:cs="Times New Roman"/>
+        </w:rPr>
+        <w:t xml:space="preserve">React generates a tree of nodes that describes the app (the </w:t>
+      </w:r>
+      <w:r>
+        <w:rPr>
+          <w:rFonts w:ascii="Times New Roman" w:hAnsi="Times New Roman" w:cs="Times New Roman"/>
+          <w:b/>
+          <w:bCs/>
+        </w:rPr>
+        <w:t>virtual DOM</w:t>
+      </w:r>
+      <w:r>
+        <w:rPr>
+          <w:rFonts w:ascii="Times New Roman" w:hAnsi="Times New Roman" w:cs="Times New Roman"/>
+        </w:rPr>
+        <w:t>).</w:t>
+      </w:r>
+    </w:p>
+    <w:p>
+      <w:pPr>
+        <w:numPr>
+          <w:ilvl w:val="1"/>
+          <w:numId w:val="18"/>
+        </w:numPr>
+        <w:rPr>
+          <w:rFonts w:ascii="Times New Roman" w:hAnsi="Times New Roman" w:cs="Times New Roman"/>
+        </w:rPr>
+      </w:pPr>
+      <w:r>
+        <w:rPr>
+          <w:rFonts w:ascii="Times New Roman" w:hAnsi="Times New Roman" w:cs="Times New Roman"/>
+        </w:rPr>
+        <w:t>When data changes (like setState), React generates a new tree.</w:t>
+      </w:r>
+    </w:p>
+    <w:p>
+      <w:pPr>
+        <w:numPr>
+          <w:ilvl w:val="1"/>
+          <w:numId w:val="18"/>
+        </w:numPr>
+        <w:rPr>
+          <w:rFonts w:ascii="Times New Roman" w:hAnsi="Times New Roman" w:cs="Times New Roman"/>
+        </w:rPr>
+      </w:pPr>
+      <w:r>
+        <w:rPr>
+          <w:rFonts w:ascii="Times New Roman" w:hAnsi="Times New Roman" w:cs="Times New Roman"/>
+        </w:rPr>
+        <w:t xml:space="preserve">React </w:t>
+      </w:r>
+      <w:r>
+        <w:rPr>
+          <w:rFonts w:ascii="Times New Roman" w:hAnsi="Times New Roman" w:cs="Times New Roman"/>
+          <w:b/>
+          <w:bCs/>
+        </w:rPr>
+        <w:t>diffs</w:t>
+      </w:r>
+      <w:r>
+        <w:rPr>
+          <w:rFonts w:ascii="Times New Roman" w:hAnsi="Times New Roman" w:cs="Times New Roman"/>
+        </w:rPr>
+        <w:t xml:space="preserve"> the new tree with the previous one, finding the minimal changes.</w:t>
+      </w:r>
+    </w:p>
+    <w:p>
+      <w:pPr>
+        <w:numPr>
+          <w:ilvl w:val="1"/>
+          <w:numId w:val="18"/>
+        </w:numPr>
+        <w:rPr>
+          <w:rFonts w:ascii="Times New Roman" w:hAnsi="Times New Roman" w:cs="Times New Roman"/>
+        </w:rPr>
+      </w:pPr>
+      <w:r>
+        <w:rPr>
+          <w:rFonts w:ascii="Times New Roman" w:hAnsi="Times New Roman" w:cs="Times New Roman"/>
+        </w:rPr>
+        <w:t>These changes are applied to the real DOM, making the update efficient.</w:t>
+      </w:r>
+    </w:p>
+    <w:p>
+      <w:pPr>
+        <w:numPr>
+          <w:ilvl w:val="0"/>
+          <w:numId w:val="17"/>
+        </w:numPr>
+        <w:rPr>
+          <w:rFonts w:ascii="Times New Roman" w:hAnsi="Times New Roman" w:cs="Times New Roman"/>
+        </w:rPr>
+      </w:pPr>
+      <w:r>
+        <w:rPr>
+          <w:rFonts w:ascii="Times New Roman" w:hAnsi="Times New Roman" w:cs="Times New Roman"/>
+          <w:b/>
+          <w:bCs/>
+        </w:rPr>
+        <w:t>Key Concepts</w:t>
+      </w:r>
+      <w:r>
+        <w:rPr>
+          <w:rFonts w:ascii="Times New Roman" w:hAnsi="Times New Roman" w:cs="Times New Roman"/>
+        </w:rPr>
+        <w:t>:</w:t>
+      </w:r>
+    </w:p>
+    <w:p>
+      <w:pPr>
+        <w:numPr>
+          <w:ilvl w:val="1"/>
+          <w:numId w:val="17"/>
+        </w:numPr>
+        <w:rPr>
+          <w:rFonts w:ascii="Times New Roman" w:hAnsi="Times New Roman" w:cs="Times New Roman"/>
+        </w:rPr>
+      </w:pPr>
+      <w:r>
+        <w:rPr>
+          <w:rFonts w:ascii="Times New Roman" w:hAnsi="Times New Roman" w:cs="Times New Roman"/>
+          <w:b/>
+          <w:bCs/>
+        </w:rPr>
+        <w:t>Component Types</w:t>
+      </w:r>
+      <w:r>
+        <w:rPr>
+          <w:rFonts w:ascii="Times New Roman" w:hAnsi="Times New Roman" w:cs="Times New Roman"/>
+        </w:rPr>
+        <w:t>: React assumes different component types generate completely different trees, so it replaces the old tree with the new one.</w:t>
+      </w:r>
+    </w:p>
+    <w:p>
+      <w:pPr>
+        <w:numPr>
+          <w:ilvl w:val="1"/>
+          <w:numId w:val="17"/>
+        </w:numPr>
+        <w:rPr>
+          <w:rFonts w:ascii="Times New Roman" w:hAnsi="Times New Roman" w:cs="Times New Roman"/>
+        </w:rPr>
+      </w:pPr>
+      <w:r>
+        <w:rPr>
+          <w:rFonts w:ascii="Times New Roman" w:hAnsi="Times New Roman" w:cs="Times New Roman"/>
+          <w:b/>
+          <w:bCs/>
+        </w:rPr>
+        <w:t>List Diffing</w:t>
+      </w:r>
+      <w:r>
+        <w:rPr>
+          <w:rFonts w:ascii="Times New Roman" w:hAnsi="Times New Roman" w:cs="Times New Roman"/>
+        </w:rPr>
+        <w:t xml:space="preserve">: When rendering lists, React uses </w:t>
+      </w:r>
+      <w:r>
+        <w:rPr>
+          <w:rFonts w:ascii="Times New Roman" w:hAnsi="Times New Roman" w:cs="Times New Roman"/>
+          <w:b/>
+          <w:bCs/>
+        </w:rPr>
+        <w:t>keys</w:t>
+      </w:r>
+      <w:r>
+        <w:rPr>
+          <w:rFonts w:ascii="Times New Roman" w:hAnsi="Times New Roman" w:cs="Times New Roman"/>
+        </w:rPr>
+        <w:t xml:space="preserve"> to efficiently track changes. These keys should be </w:t>
+      </w:r>
+      <w:r>
+        <w:rPr>
+          <w:rFonts w:ascii="Times New Roman" w:hAnsi="Times New Roman" w:cs="Times New Roman"/>
+          <w:b/>
+          <w:bCs/>
+        </w:rPr>
+        <w:t>stable, predictable, and unique</w:t>
+      </w:r>
+      <w:r>
+        <w:rPr>
+          <w:rFonts w:ascii="Times New Roman" w:hAnsi="Times New Roman" w:cs="Times New Roman"/>
+        </w:rPr>
+        <w:t>.</w:t>
+      </w:r>
+    </w:p>
+    <w:p>
+      <w:pPr>
+        <w:rPr>
+          <w:rFonts w:ascii="Times New Roman" w:hAnsi="Times New Roman" w:cs="Times New Roman"/>
+          <w:b/>
+          <w:bCs/>
+        </w:rPr>
+      </w:pPr>
+      <w:r>
+        <w:rPr>
+          <w:rFonts w:ascii="Times New Roman" w:hAnsi="Times New Roman" w:cs="Times New Roman"/>
+          <w:b/>
+          <w:bCs/>
+        </w:rPr>
+        <w:t>5. Push vs Pull Approach</w:t>
+      </w:r>
+    </w:p>
+    <w:p>
+      <w:pPr>
+        <w:numPr>
+          <w:ilvl w:val="0"/>
+          <w:numId w:val="19"/>
+        </w:numPr>
+        <w:rPr>
+          <w:rFonts w:ascii="Times New Roman" w:hAnsi="Times New Roman" w:cs="Times New Roman"/>
+        </w:rPr>
+      </w:pPr>
+      <w:r>
+        <w:rPr>
+          <w:rFonts w:ascii="Times New Roman" w:hAnsi="Times New Roman" w:cs="Times New Roman"/>
+          <w:b/>
+          <w:bCs/>
+        </w:rPr>
+        <w:t>Push-based (Manual)</w:t>
+      </w:r>
+      <w:r>
+        <w:rPr>
+          <w:rFonts w:ascii="Times New Roman" w:hAnsi="Times New Roman" w:cs="Times New Roman"/>
+        </w:rPr>
+        <w:t>:</w:t>
+      </w:r>
+    </w:p>
+    <w:p>
+      <w:pPr>
+        <w:numPr>
+          <w:ilvl w:val="1"/>
+          <w:numId w:val="19"/>
+        </w:numPr>
+        <w:rPr>
+          <w:rFonts w:ascii="Times New Roman" w:hAnsi="Times New Roman" w:cs="Times New Roman"/>
+        </w:rPr>
+      </w:pPr>
+      <w:r>
+        <w:rPr>
+          <w:rFonts w:ascii="Times New Roman" w:hAnsi="Times New Roman" w:cs="Times New Roman"/>
+        </w:rPr>
+        <w:t>You, the developer, decide how and when to schedule updates.</w:t>
+      </w:r>
+    </w:p>
+    <w:p>
+      <w:pPr>
+        <w:numPr>
+          <w:ilvl w:val="0"/>
+          <w:numId w:val="19"/>
+        </w:numPr>
+        <w:rPr>
+          <w:rFonts w:ascii="Times New Roman" w:hAnsi="Times New Roman" w:cs="Times New Roman"/>
+        </w:rPr>
+      </w:pPr>
+      <w:r>
+        <w:rPr>
+          <w:rFonts w:ascii="Times New Roman" w:hAnsi="Times New Roman" w:cs="Times New Roman"/>
+          <w:b/>
+          <w:bCs/>
+        </w:rPr>
+        <w:t>Pull-based (Automatic)</w:t>
+      </w:r>
+      <w:r>
+        <w:rPr>
+          <w:rFonts w:ascii="Times New Roman" w:hAnsi="Times New Roman" w:cs="Times New Roman"/>
+        </w:rPr>
+        <w:t>:</w:t>
+      </w:r>
+    </w:p>
+    <w:p>
+      <w:pPr>
+        <w:numPr>
+          <w:ilvl w:val="1"/>
+          <w:numId w:val="19"/>
+        </w:numPr>
+        <w:rPr>
+          <w:rFonts w:ascii="Times New Roman" w:hAnsi="Times New Roman" w:cs="Times New Roman"/>
+        </w:rPr>
+      </w:pPr>
+      <w:r>
+        <w:rPr>
+          <w:rFonts w:ascii="Times New Roman" w:hAnsi="Times New Roman" w:cs="Times New Roman"/>
+        </w:rPr>
+        <w:t>React is smart enough to decide when to update based on priorities (like animations vs. data updates).</w:t>
+      </w:r>
+    </w:p>
+    <w:p>
+      <w:pPr>
+        <w:rPr>
+          <w:rFonts w:ascii="Times New Roman" w:hAnsi="Times New Roman" w:cs="Times New Roman"/>
+          <w:b/>
+          <w:bCs/>
+        </w:rPr>
+      </w:pPr>
+      <w:r>
+        <w:rPr>
+          <w:rFonts w:ascii="Times New Roman" w:hAnsi="Times New Roman" w:cs="Times New Roman"/>
+          <w:b/>
+          <w:bCs/>
+        </w:rPr>
+        <w:t>6. Key Takeaways:</w:t>
+      </w:r>
+    </w:p>
+    <w:p>
+      <w:pPr>
+        <w:numPr>
+          <w:ilvl w:val="0"/>
+          <w:numId w:val="20"/>
+        </w:numPr>
+        <w:rPr>
+          <w:rFonts w:ascii="Times New Roman" w:hAnsi="Times New Roman" w:cs="Times New Roman"/>
+        </w:rPr>
+      </w:pPr>
+      <w:r>
+        <w:rPr>
+          <w:rFonts w:ascii="Times New Roman" w:hAnsi="Times New Roman" w:cs="Times New Roman"/>
+        </w:rPr>
+        <w:lastRenderedPageBreak/>
+        <w:t xml:space="preserve">React’s </w:t>
+      </w:r>
+      <w:r>
+        <w:rPr>
+          <w:rFonts w:ascii="Times New Roman" w:hAnsi="Times New Roman" w:cs="Times New Roman"/>
+          <w:b/>
+          <w:bCs/>
+        </w:rPr>
+        <w:t>virtual DOM</w:t>
+      </w:r>
+      <w:r>
+        <w:rPr>
+          <w:rFonts w:ascii="Times New Roman" w:hAnsi="Times New Roman" w:cs="Times New Roman"/>
+        </w:rPr>
+        <w:t xml:space="preserve"> and </w:t>
+      </w:r>
+      <w:r>
+        <w:rPr>
+          <w:rFonts w:ascii="Times New Roman" w:hAnsi="Times New Roman" w:cs="Times New Roman"/>
+          <w:b/>
+          <w:bCs/>
+        </w:rPr>
+        <w:t>Fiber</w:t>
+      </w:r>
+      <w:r>
+        <w:rPr>
+          <w:rFonts w:ascii="Times New Roman" w:hAnsi="Times New Roman" w:cs="Times New Roman"/>
+        </w:rPr>
+        <w:t xml:space="preserve"> ensure that only necessary changes are applied to the UI, saving performance.</w:t>
+      </w:r>
+    </w:p>
+    <w:p>
+      <w:pPr>
+        <w:numPr>
+          <w:ilvl w:val="0"/>
+          <w:numId w:val="20"/>
+        </w:numPr>
+        <w:rPr>
+          <w:rFonts w:ascii="Times New Roman" w:hAnsi="Times New Roman" w:cs="Times New Roman"/>
+        </w:rPr>
+      </w:pPr>
+      <w:r>
+        <w:rPr>
+          <w:rFonts w:ascii="Times New Roman" w:hAnsi="Times New Roman" w:cs="Times New Roman"/>
+          <w:b/>
+          <w:bCs/>
+        </w:rPr>
+        <w:t>Reconciliation</w:t>
+      </w:r>
+      <w:r>
+        <w:rPr>
+          <w:rFonts w:ascii="Times New Roman" w:hAnsi="Times New Roman" w:cs="Times New Roman"/>
+        </w:rPr>
+        <w:t xml:space="preserve"> efficiently updates the real DOM by comparing new and old virtual DOM trees.</w:t>
+      </w:r>
+    </w:p>
+    <w:p>
+      <w:pPr>
+        <w:numPr>
+          <w:ilvl w:val="0"/>
+          <w:numId w:val="20"/>
+        </w:numPr>
+        <w:rPr>
+          <w:rFonts w:ascii="Times New Roman" w:hAnsi="Times New Roman" w:cs="Times New Roman"/>
+        </w:rPr>
+      </w:pPr>
+      <w:r>
+        <w:rPr>
+          <w:rFonts w:ascii="Times New Roman" w:hAnsi="Times New Roman" w:cs="Times New Roman"/>
+        </w:rPr>
+        <w:t>Fiber introduces the ability to pause, prioritize, reuse, and cancel updates, making React more flexible in managing UI rendering.</w:t>
+      </w:r>
+    </w:p>
+    <w:p>
+      <w:pPr>
+        <w:jc w:val="center"/>
+        <w:rPr>
+          <w:rFonts w:ascii="Times New Roman" w:hAnsi="Times New Roman" w:cs="Times New Roman"/>
+          <w:b/>
+          <w:bCs/>
           <w:sz w:val="28"/>
           <w:szCs w:val="28"/>
           <w:u w:val="single"/>
         </w:rPr>
-        <w:t xml:space="preserve"> </w:t>
-      </w:r>
+      </w:pPr>
       <w:r>
         <w:rPr>
           <w:rFonts w:ascii="Times New Roman" w:hAnsi="Times New Roman" w:cs="Times New Roman"/>
@@ -2381,1074 +2959,176 @@
           <w:szCs w:val="28"/>
           <w:u w:val="single"/>
         </w:rPr>
-        <w:t>Virtual DOM in React</w:t>
-      </w:r>
-    </w:p>
-    <w:p>
-      <w:pPr>
-        <w:rPr>
-          <w:rFonts w:ascii="Times New Roman" w:hAnsi="Times New Roman" w:cs="Times New Roman"/>
-          <w:b/>
-          <w:bCs/>
-        </w:rPr>
-      </w:pPr>
-      <w:r>
-        <w:rPr>
-          <w:rFonts w:ascii="Times New Roman" w:hAnsi="Times New Roman" w:cs="Times New Roman"/>
-          <w:b/>
-          <w:bCs/>
-        </w:rPr>
-        <w:t>1. Virtual DOM Concept</w:t>
-      </w:r>
-    </w:p>
-    <w:p>
-      <w:pPr>
-        <w:numPr>
-          <w:ilvl w:val="0"/>
-          <w:numId w:val="14"/>
-        </w:numPr>
-        <w:rPr>
-          <w:rFonts w:ascii="Times New Roman" w:hAnsi="Times New Roman" w:cs="Times New Roman"/>
-        </w:rPr>
-      </w:pPr>
-      <w:r>
-        <w:rPr>
-          <w:rFonts w:ascii="Times New Roman" w:hAnsi="Times New Roman" w:cs="Times New Roman"/>
-          <w:b/>
-          <w:bCs/>
-        </w:rPr>
-        <w:t>Example (Doctor analogy)</w:t>
-      </w:r>
-      <w:r>
-        <w:rPr>
-          <w:rFonts w:ascii="Times New Roman" w:hAnsi="Times New Roman" w:cs="Times New Roman"/>
-        </w:rPr>
-        <w:t>:</w:t>
-      </w:r>
-    </w:p>
-    <w:p>
-      <w:pPr>
-        <w:numPr>
-          <w:ilvl w:val="1"/>
-          <w:numId w:val="14"/>
-        </w:numPr>
-        <w:rPr>
-          <w:rFonts w:ascii="Times New Roman" w:hAnsi="Times New Roman" w:cs="Times New Roman"/>
-        </w:rPr>
-      </w:pPr>
-      <w:r>
-        <w:rPr>
-          <w:rFonts w:ascii="Times New Roman" w:hAnsi="Times New Roman" w:cs="Times New Roman"/>
-        </w:rPr>
-        <w:t>Similar to how a doctor predicts and treats symptoms in advance, React predicts what changes will happen in the UI.</w:t>
-      </w:r>
-    </w:p>
-    <w:p>
-      <w:pPr>
-        <w:numPr>
-          <w:ilvl w:val="1"/>
-          <w:numId w:val="14"/>
-        </w:numPr>
-        <w:rPr>
-          <w:rFonts w:ascii="Times New Roman" w:hAnsi="Times New Roman" w:cs="Times New Roman"/>
-        </w:rPr>
-      </w:pPr>
-      <w:r>
-        <w:rPr>
-          <w:rFonts w:ascii="Times New Roman" w:hAnsi="Times New Roman" w:cs="Times New Roman"/>
-        </w:rPr>
-        <w:t xml:space="preserve">When React runs </w:t>
-      </w:r>
-      <w:proofErr w:type="spellStart"/>
-      <w:r>
-        <w:rPr>
-          <w:rFonts w:ascii="Times New Roman" w:hAnsi="Times New Roman" w:cs="Times New Roman"/>
-        </w:rPr>
-        <w:t>createRoot</w:t>
-      </w:r>
-      <w:proofErr w:type="spellEnd"/>
-      <w:r>
-        <w:rPr>
-          <w:rFonts w:ascii="Times New Roman" w:hAnsi="Times New Roman" w:cs="Times New Roman"/>
-        </w:rPr>
-        <w:t xml:space="preserve">, it creates a </w:t>
-      </w:r>
-      <w:r>
-        <w:rPr>
-          <w:rFonts w:ascii="Times New Roman" w:hAnsi="Times New Roman" w:cs="Times New Roman"/>
-          <w:b/>
-          <w:bCs/>
-        </w:rPr>
-        <w:t>virtual DOM</w:t>
-      </w:r>
-      <w:r>
-        <w:rPr>
-          <w:rFonts w:ascii="Times New Roman" w:hAnsi="Times New Roman" w:cs="Times New Roman"/>
-        </w:rPr>
-        <w:t>, which is a copy of the actual DOM (Browser DOM).</w:t>
-      </w:r>
-    </w:p>
-    <w:p>
-      <w:pPr>
-        <w:numPr>
-          <w:ilvl w:val="1"/>
-          <w:numId w:val="14"/>
-        </w:numPr>
-        <w:rPr>
-          <w:rFonts w:ascii="Times New Roman" w:hAnsi="Times New Roman" w:cs="Times New Roman"/>
-        </w:rPr>
-      </w:pPr>
-      <w:r>
-        <w:rPr>
-          <w:rFonts w:ascii="Times New Roman" w:hAnsi="Times New Roman" w:cs="Times New Roman"/>
-        </w:rPr>
-        <w:t xml:space="preserve">The </w:t>
-      </w:r>
-      <w:r>
-        <w:rPr>
-          <w:rFonts w:ascii="Times New Roman" w:hAnsi="Times New Roman" w:cs="Times New Roman"/>
-          <w:b/>
-          <w:bCs/>
-        </w:rPr>
-        <w:t>virtual DOM</w:t>
-      </w:r>
-      <w:r>
-        <w:rPr>
-          <w:rFonts w:ascii="Times New Roman" w:hAnsi="Times New Roman" w:cs="Times New Roman"/>
-        </w:rPr>
-        <w:t xml:space="preserve"> is synced with the real DOM and only necessary updates are pushed to the real DOM.</w:t>
-      </w:r>
-    </w:p>
-    <w:p>
-      <w:pPr>
-        <w:rPr>
-          <w:rFonts w:ascii="Times New Roman" w:hAnsi="Times New Roman" w:cs="Times New Roman"/>
-          <w:b/>
-          <w:bCs/>
-        </w:rPr>
-      </w:pPr>
-      <w:r>
-        <w:rPr>
-          <w:rFonts w:ascii="Times New Roman" w:hAnsi="Times New Roman" w:cs="Times New Roman"/>
-          <w:b/>
-          <w:bCs/>
-        </w:rPr>
-        <w:t>2. How React Handles Updates</w:t>
-      </w:r>
-    </w:p>
-    <w:p>
-      <w:pPr>
-        <w:numPr>
-          <w:ilvl w:val="0"/>
-          <w:numId w:val="15"/>
-        </w:numPr>
-        <w:rPr>
-          <w:rFonts w:ascii="Times New Roman" w:hAnsi="Times New Roman" w:cs="Times New Roman"/>
-        </w:rPr>
-      </w:pPr>
-      <w:r>
-        <w:rPr>
-          <w:rFonts w:ascii="Times New Roman" w:hAnsi="Times New Roman" w:cs="Times New Roman"/>
-          <w:b/>
-          <w:bCs/>
-        </w:rPr>
-        <w:t>Efficient Updates</w:t>
-      </w:r>
-      <w:r>
-        <w:rPr>
-          <w:rFonts w:ascii="Times New Roman" w:hAnsi="Times New Roman" w:cs="Times New Roman"/>
-        </w:rPr>
-        <w:t>:</w:t>
-      </w:r>
-    </w:p>
-    <w:p>
-      <w:pPr>
-        <w:numPr>
-          <w:ilvl w:val="1"/>
-          <w:numId w:val="15"/>
-        </w:numPr>
-        <w:rPr>
-          <w:rFonts w:ascii="Times New Roman" w:hAnsi="Times New Roman" w:cs="Times New Roman"/>
-        </w:rPr>
-      </w:pPr>
-      <w:r>
-        <w:rPr>
-          <w:rFonts w:ascii="Times New Roman" w:hAnsi="Times New Roman" w:cs="Times New Roman"/>
-        </w:rPr>
-        <w:t>Instead of making changes immediately after each update, React uses an optimized approach.</w:t>
-      </w:r>
-    </w:p>
-    <w:p>
-      <w:pPr>
-        <w:numPr>
-          <w:ilvl w:val="1"/>
-          <w:numId w:val="15"/>
-        </w:numPr>
-        <w:rPr>
-          <w:rFonts w:ascii="Times New Roman" w:hAnsi="Times New Roman" w:cs="Times New Roman"/>
-        </w:rPr>
-      </w:pPr>
-      <w:r>
-        <w:rPr>
-          <w:rFonts w:ascii="Times New Roman" w:hAnsi="Times New Roman" w:cs="Times New Roman"/>
-        </w:rPr>
-        <w:t xml:space="preserve">React will </w:t>
-      </w:r>
-      <w:r>
-        <w:rPr>
-          <w:rFonts w:ascii="Times New Roman" w:hAnsi="Times New Roman" w:cs="Times New Roman"/>
-          <w:b/>
-          <w:bCs/>
-        </w:rPr>
-        <w:t>batch updates</w:t>
-      </w:r>
-      <w:r>
-        <w:rPr>
-          <w:rFonts w:ascii="Times New Roman" w:hAnsi="Times New Roman" w:cs="Times New Roman"/>
-        </w:rPr>
-        <w:t xml:space="preserve"> and apply only the necessary changes, avoiding unnecessary DOM manipulation.</w:t>
-      </w:r>
-    </w:p>
-    <w:p>
-      <w:pPr>
-        <w:numPr>
-          <w:ilvl w:val="1"/>
-          <w:numId w:val="15"/>
-        </w:numPr>
-        <w:rPr>
-          <w:rFonts w:ascii="Times New Roman" w:hAnsi="Times New Roman" w:cs="Times New Roman"/>
-        </w:rPr>
-      </w:pPr>
-      <w:r>
-        <w:rPr>
-          <w:rFonts w:ascii="Times New Roman" w:hAnsi="Times New Roman" w:cs="Times New Roman"/>
-        </w:rPr>
-        <w:t>This prevents frequent UI updates, saving performance.</w:t>
-      </w:r>
-    </w:p>
-    <w:p>
-      <w:pPr>
-        <w:numPr>
-          <w:ilvl w:val="0"/>
-          <w:numId w:val="15"/>
-        </w:numPr>
-        <w:rPr>
-          <w:rFonts w:ascii="Times New Roman" w:hAnsi="Times New Roman" w:cs="Times New Roman"/>
-        </w:rPr>
-      </w:pPr>
-      <w:r>
-        <w:rPr>
-          <w:rFonts w:ascii="Times New Roman" w:hAnsi="Times New Roman" w:cs="Times New Roman"/>
-          <w:b/>
-          <w:bCs/>
-        </w:rPr>
-        <w:t>Scenario</w:t>
-      </w:r>
-      <w:r>
-        <w:rPr>
-          <w:rFonts w:ascii="Times New Roman" w:hAnsi="Times New Roman" w:cs="Times New Roman"/>
-        </w:rPr>
-        <w:t>:</w:t>
-      </w:r>
-    </w:p>
-    <w:p>
-      <w:pPr>
-        <w:numPr>
-          <w:ilvl w:val="1"/>
-          <w:numId w:val="15"/>
-        </w:numPr>
-        <w:rPr>
-          <w:rFonts w:ascii="Times New Roman" w:hAnsi="Times New Roman" w:cs="Times New Roman"/>
-        </w:rPr>
-      </w:pPr>
-      <w:r>
-        <w:rPr>
-          <w:rFonts w:ascii="Times New Roman" w:hAnsi="Times New Roman" w:cs="Times New Roman"/>
-        </w:rPr>
-        <w:t>If multiple changes happen one after the other (e.g., a value changes multiple times in a short period), React won’t update the UI with each change.</w:t>
-      </w:r>
-    </w:p>
-    <w:p>
-      <w:pPr>
-        <w:numPr>
-          <w:ilvl w:val="1"/>
-          <w:numId w:val="15"/>
-        </w:numPr>
-        <w:rPr>
-          <w:rFonts w:ascii="Times New Roman" w:hAnsi="Times New Roman" w:cs="Times New Roman"/>
-        </w:rPr>
-      </w:pPr>
-      <w:r>
-        <w:rPr>
-          <w:rFonts w:ascii="Times New Roman" w:hAnsi="Times New Roman" w:cs="Times New Roman"/>
-        </w:rPr>
-        <w:t xml:space="preserve">Instead, </w:t>
-      </w:r>
-      <w:proofErr w:type="gramStart"/>
-      <w:r>
-        <w:rPr>
-          <w:rFonts w:ascii="Times New Roman" w:hAnsi="Times New Roman" w:cs="Times New Roman"/>
-        </w:rPr>
-        <w:t>React</w:t>
-      </w:r>
-      <w:proofErr w:type="gramEnd"/>
-      <w:r>
-        <w:rPr>
-          <w:rFonts w:ascii="Times New Roman" w:hAnsi="Times New Roman" w:cs="Times New Roman"/>
-        </w:rPr>
-        <w:t xml:space="preserve"> waits, consolidates the changes, and applies them efficiently (only updating the final change).</w:t>
-      </w:r>
-    </w:p>
-    <w:p>
-      <w:pPr>
-        <w:rPr>
-          <w:rFonts w:ascii="Times New Roman" w:hAnsi="Times New Roman" w:cs="Times New Roman"/>
-          <w:b/>
-          <w:bCs/>
-        </w:rPr>
-      </w:pPr>
-      <w:r>
-        <w:rPr>
-          <w:rFonts w:ascii="Times New Roman" w:hAnsi="Times New Roman" w:cs="Times New Roman"/>
-          <w:b/>
-          <w:bCs/>
-        </w:rPr>
-        <w:t>3. Fiber Algorithm</w:t>
-      </w:r>
-    </w:p>
-    <w:p>
-      <w:pPr>
-        <w:numPr>
-          <w:ilvl w:val="0"/>
-          <w:numId w:val="16"/>
-        </w:numPr>
-        <w:rPr>
-          <w:rFonts w:ascii="Times New Roman" w:hAnsi="Times New Roman" w:cs="Times New Roman"/>
-        </w:rPr>
-      </w:pPr>
-      <w:r>
-        <w:rPr>
-          <w:rFonts w:ascii="Times New Roman" w:hAnsi="Times New Roman" w:cs="Times New Roman"/>
-          <w:b/>
-          <w:bCs/>
-        </w:rPr>
-        <w:lastRenderedPageBreak/>
-        <w:t>Purpose</w:t>
-      </w:r>
-      <w:r>
-        <w:rPr>
-          <w:rFonts w:ascii="Times New Roman" w:hAnsi="Times New Roman" w:cs="Times New Roman"/>
-        </w:rPr>
-        <w:t>:</w:t>
-      </w:r>
-    </w:p>
-    <w:p>
-      <w:pPr>
-        <w:numPr>
-          <w:ilvl w:val="1"/>
-          <w:numId w:val="16"/>
-        </w:numPr>
-        <w:rPr>
-          <w:rFonts w:ascii="Times New Roman" w:hAnsi="Times New Roman" w:cs="Times New Roman"/>
-        </w:rPr>
-      </w:pPr>
-      <w:r>
-        <w:rPr>
-          <w:rFonts w:ascii="Times New Roman" w:hAnsi="Times New Roman" w:cs="Times New Roman"/>
-        </w:rPr>
-        <w:t xml:space="preserve">The </w:t>
-      </w:r>
-      <w:r>
-        <w:rPr>
-          <w:rFonts w:ascii="Times New Roman" w:hAnsi="Times New Roman" w:cs="Times New Roman"/>
-          <w:b/>
-          <w:bCs/>
-        </w:rPr>
-        <w:t>Fiber algorithm</w:t>
-      </w:r>
-      <w:r>
-        <w:rPr>
-          <w:rFonts w:ascii="Times New Roman" w:hAnsi="Times New Roman" w:cs="Times New Roman"/>
-        </w:rPr>
-        <w:t xml:space="preserve"> is used by React to manage virtual DOM updates efficiently.</w:t>
-      </w:r>
-    </w:p>
-    <w:p>
-      <w:pPr>
-        <w:numPr>
-          <w:ilvl w:val="1"/>
-          <w:numId w:val="16"/>
-        </w:numPr>
-        <w:rPr>
-          <w:rFonts w:ascii="Times New Roman" w:hAnsi="Times New Roman" w:cs="Times New Roman"/>
-        </w:rPr>
-      </w:pPr>
-      <w:r>
-        <w:rPr>
-          <w:rFonts w:ascii="Times New Roman" w:hAnsi="Times New Roman" w:cs="Times New Roman"/>
-        </w:rPr>
-        <w:t>Not every UI needs to update instantly, and Fiber prioritizes tasks based on importance (like animation vs. data updates).</w:t>
-      </w:r>
-    </w:p>
-    <w:p>
-      <w:pPr>
-        <w:numPr>
-          <w:ilvl w:val="0"/>
-          <w:numId w:val="16"/>
-        </w:numPr>
-        <w:rPr>
-          <w:rFonts w:ascii="Times New Roman" w:hAnsi="Times New Roman" w:cs="Times New Roman"/>
-        </w:rPr>
-      </w:pPr>
-      <w:r>
-        <w:rPr>
-          <w:rFonts w:ascii="Times New Roman" w:hAnsi="Times New Roman" w:cs="Times New Roman"/>
-          <w:b/>
-          <w:bCs/>
-        </w:rPr>
-        <w:t>Fiber Features</w:t>
-      </w:r>
-      <w:r>
-        <w:rPr>
-          <w:rFonts w:ascii="Times New Roman" w:hAnsi="Times New Roman" w:cs="Times New Roman"/>
-        </w:rPr>
-        <w:t>:</w:t>
-      </w:r>
-    </w:p>
-    <w:p>
-      <w:pPr>
-        <w:numPr>
-          <w:ilvl w:val="1"/>
-          <w:numId w:val="16"/>
-        </w:numPr>
-        <w:rPr>
-          <w:rFonts w:ascii="Times New Roman" w:hAnsi="Times New Roman" w:cs="Times New Roman"/>
-        </w:rPr>
-      </w:pPr>
-      <w:r>
-        <w:rPr>
-          <w:rFonts w:ascii="Times New Roman" w:hAnsi="Times New Roman" w:cs="Times New Roman"/>
-          <w:b/>
-          <w:bCs/>
-        </w:rPr>
-        <w:t>Pause work</w:t>
-      </w:r>
-      <w:r>
-        <w:rPr>
-          <w:rFonts w:ascii="Times New Roman" w:hAnsi="Times New Roman" w:cs="Times New Roman"/>
-        </w:rPr>
-        <w:t>: Fiber can pause updates and return to them later.</w:t>
-      </w:r>
-    </w:p>
-    <w:p>
-      <w:pPr>
-        <w:numPr>
-          <w:ilvl w:val="1"/>
-          <w:numId w:val="16"/>
-        </w:numPr>
-        <w:rPr>
-          <w:rFonts w:ascii="Times New Roman" w:hAnsi="Times New Roman" w:cs="Times New Roman"/>
-        </w:rPr>
-      </w:pPr>
-      <w:r>
-        <w:rPr>
-          <w:rFonts w:ascii="Times New Roman" w:hAnsi="Times New Roman" w:cs="Times New Roman"/>
-          <w:b/>
-          <w:bCs/>
-        </w:rPr>
-        <w:t>Assign priorities</w:t>
-      </w:r>
-      <w:r>
-        <w:rPr>
-          <w:rFonts w:ascii="Times New Roman" w:hAnsi="Times New Roman" w:cs="Times New Roman"/>
-        </w:rPr>
-        <w:t>: React can prioritize critical updates (e.g., animations) over less urgent ones (e.g., background data fetching).</w:t>
-      </w:r>
-    </w:p>
-    <w:p>
-      <w:pPr>
-        <w:numPr>
-          <w:ilvl w:val="1"/>
-          <w:numId w:val="16"/>
-        </w:numPr>
-        <w:rPr>
-          <w:rFonts w:ascii="Times New Roman" w:hAnsi="Times New Roman" w:cs="Times New Roman"/>
-        </w:rPr>
-      </w:pPr>
-      <w:r>
-        <w:rPr>
-          <w:rFonts w:ascii="Times New Roman" w:hAnsi="Times New Roman" w:cs="Times New Roman"/>
-          <w:b/>
-          <w:bCs/>
-        </w:rPr>
-        <w:t>Reuse work</w:t>
-      </w:r>
-      <w:r>
-        <w:rPr>
-          <w:rFonts w:ascii="Times New Roman" w:hAnsi="Times New Roman" w:cs="Times New Roman"/>
-        </w:rPr>
-        <w:t>: Fiber can reuse completed work, saving time.</w:t>
-      </w:r>
-    </w:p>
-    <w:p>
-      <w:pPr>
-        <w:numPr>
-          <w:ilvl w:val="1"/>
-          <w:numId w:val="16"/>
-        </w:numPr>
-        <w:rPr>
-          <w:rFonts w:ascii="Times New Roman" w:hAnsi="Times New Roman" w:cs="Times New Roman"/>
-        </w:rPr>
-      </w:pPr>
-      <w:r>
-        <w:rPr>
-          <w:rFonts w:ascii="Times New Roman" w:hAnsi="Times New Roman" w:cs="Times New Roman"/>
-          <w:b/>
-          <w:bCs/>
-        </w:rPr>
-        <w:t>Abort updates</w:t>
-      </w:r>
-      <w:r>
-        <w:rPr>
-          <w:rFonts w:ascii="Times New Roman" w:hAnsi="Times New Roman" w:cs="Times New Roman"/>
-        </w:rPr>
-        <w:t>: If an update is no longer relevant, Fiber can cancel it.</w:t>
-      </w:r>
-    </w:p>
-    <w:p>
-      <w:pPr>
-        <w:rPr>
-          <w:rFonts w:ascii="Times New Roman" w:hAnsi="Times New Roman" w:cs="Times New Roman"/>
-          <w:b/>
-          <w:bCs/>
-        </w:rPr>
-      </w:pPr>
-      <w:r>
-        <w:rPr>
-          <w:rFonts w:ascii="Times New Roman" w:hAnsi="Times New Roman" w:cs="Times New Roman"/>
-          <w:b/>
-          <w:bCs/>
-        </w:rPr>
-        <w:t>4. Reconciliation in React</w:t>
-      </w:r>
-    </w:p>
-    <w:p>
-      <w:pPr>
-        <w:numPr>
-          <w:ilvl w:val="0"/>
-          <w:numId w:val="17"/>
-        </w:numPr>
-        <w:rPr>
-          <w:rFonts w:ascii="Times New Roman" w:hAnsi="Times New Roman" w:cs="Times New Roman"/>
-        </w:rPr>
-      </w:pPr>
-      <w:r>
-        <w:rPr>
-          <w:rFonts w:ascii="Times New Roman" w:hAnsi="Times New Roman" w:cs="Times New Roman"/>
-          <w:b/>
-          <w:bCs/>
-        </w:rPr>
-        <w:t>Definition</w:t>
-      </w:r>
-      <w:r>
-        <w:rPr>
-          <w:rFonts w:ascii="Times New Roman" w:hAnsi="Times New Roman" w:cs="Times New Roman"/>
-        </w:rPr>
-        <w:t>:</w:t>
-      </w:r>
-    </w:p>
-    <w:p>
-      <w:pPr>
-        <w:numPr>
-          <w:ilvl w:val="1"/>
-          <w:numId w:val="17"/>
-        </w:numPr>
-        <w:rPr>
-          <w:rFonts w:ascii="Times New Roman" w:hAnsi="Times New Roman" w:cs="Times New Roman"/>
-        </w:rPr>
-      </w:pPr>
-      <w:r>
-        <w:rPr>
-          <w:rFonts w:ascii="Times New Roman" w:hAnsi="Times New Roman" w:cs="Times New Roman"/>
-        </w:rPr>
-        <w:t xml:space="preserve">Reconciliation is the algorithm React uses to </w:t>
-      </w:r>
-      <w:r>
-        <w:rPr>
-          <w:rFonts w:ascii="Times New Roman" w:hAnsi="Times New Roman" w:cs="Times New Roman"/>
-          <w:b/>
-          <w:bCs/>
-        </w:rPr>
-        <w:t>diff</w:t>
-      </w:r>
-      <w:r>
-        <w:rPr>
-          <w:rFonts w:ascii="Times New Roman" w:hAnsi="Times New Roman" w:cs="Times New Roman"/>
-        </w:rPr>
-        <w:t xml:space="preserve"> the old virtual DOM tree with the new virtual DOM tree to determine the minimal set of changes needed for the real DOM.</w:t>
-      </w:r>
-    </w:p>
-    <w:p>
-      <w:pPr>
-        <w:numPr>
-          <w:ilvl w:val="0"/>
-          <w:numId w:val="17"/>
-        </w:numPr>
-        <w:rPr>
-          <w:rFonts w:ascii="Times New Roman" w:hAnsi="Times New Roman" w:cs="Times New Roman"/>
-        </w:rPr>
-      </w:pPr>
-      <w:r>
-        <w:rPr>
-          <w:rFonts w:ascii="Times New Roman" w:hAnsi="Times New Roman" w:cs="Times New Roman"/>
-          <w:b/>
-          <w:bCs/>
-        </w:rPr>
-        <w:t>Process</w:t>
-      </w:r>
-      <w:r>
-        <w:rPr>
-          <w:rFonts w:ascii="Times New Roman" w:hAnsi="Times New Roman" w:cs="Times New Roman"/>
-        </w:rPr>
-        <w:t>:</w:t>
-      </w:r>
-    </w:p>
-    <w:p>
-      <w:pPr>
-        <w:numPr>
-          <w:ilvl w:val="1"/>
-          <w:numId w:val="18"/>
-        </w:numPr>
-        <w:rPr>
-          <w:rFonts w:ascii="Times New Roman" w:hAnsi="Times New Roman" w:cs="Times New Roman"/>
-        </w:rPr>
-      </w:pPr>
-      <w:r>
-        <w:rPr>
-          <w:rFonts w:ascii="Times New Roman" w:hAnsi="Times New Roman" w:cs="Times New Roman"/>
-        </w:rPr>
-        <w:t xml:space="preserve">React generates a tree of nodes that describes the app (the </w:t>
-      </w:r>
-      <w:r>
-        <w:rPr>
-          <w:rFonts w:ascii="Times New Roman" w:hAnsi="Times New Roman" w:cs="Times New Roman"/>
-          <w:b/>
-          <w:bCs/>
-        </w:rPr>
-        <w:t>virtual DOM</w:t>
-      </w:r>
-      <w:r>
-        <w:rPr>
-          <w:rFonts w:ascii="Times New Roman" w:hAnsi="Times New Roman" w:cs="Times New Roman"/>
-        </w:rPr>
-        <w:t>).</w:t>
-      </w:r>
-    </w:p>
-    <w:p>
-      <w:pPr>
-        <w:numPr>
-          <w:ilvl w:val="1"/>
-          <w:numId w:val="18"/>
-        </w:numPr>
-        <w:rPr>
-          <w:rFonts w:ascii="Times New Roman" w:hAnsi="Times New Roman" w:cs="Times New Roman"/>
-        </w:rPr>
-      </w:pPr>
-      <w:r>
-        <w:rPr>
-          <w:rFonts w:ascii="Times New Roman" w:hAnsi="Times New Roman" w:cs="Times New Roman"/>
-        </w:rPr>
-        <w:t xml:space="preserve">When data changes (like </w:t>
-      </w:r>
-      <w:proofErr w:type="spellStart"/>
-      <w:r>
-        <w:rPr>
-          <w:rFonts w:ascii="Times New Roman" w:hAnsi="Times New Roman" w:cs="Times New Roman"/>
-        </w:rPr>
-        <w:t>setState</w:t>
-      </w:r>
-      <w:proofErr w:type="spellEnd"/>
-      <w:r>
-        <w:rPr>
-          <w:rFonts w:ascii="Times New Roman" w:hAnsi="Times New Roman" w:cs="Times New Roman"/>
-        </w:rPr>
-        <w:t>), React generates a new tree.</w:t>
-      </w:r>
-    </w:p>
-    <w:p>
-      <w:pPr>
-        <w:numPr>
-          <w:ilvl w:val="1"/>
-          <w:numId w:val="18"/>
-        </w:numPr>
-        <w:rPr>
-          <w:rFonts w:ascii="Times New Roman" w:hAnsi="Times New Roman" w:cs="Times New Roman"/>
-        </w:rPr>
-      </w:pPr>
-      <w:r>
-        <w:rPr>
-          <w:rFonts w:ascii="Times New Roman" w:hAnsi="Times New Roman" w:cs="Times New Roman"/>
-        </w:rPr>
-        <w:t xml:space="preserve">React </w:t>
-      </w:r>
-      <w:r>
-        <w:rPr>
-          <w:rFonts w:ascii="Times New Roman" w:hAnsi="Times New Roman" w:cs="Times New Roman"/>
-          <w:b/>
-          <w:bCs/>
-        </w:rPr>
-        <w:t>diffs</w:t>
-      </w:r>
-      <w:r>
-        <w:rPr>
-          <w:rFonts w:ascii="Times New Roman" w:hAnsi="Times New Roman" w:cs="Times New Roman"/>
-        </w:rPr>
-        <w:t xml:space="preserve"> the new tree with the previous one, finding the minimal changes.</w:t>
-      </w:r>
-    </w:p>
-    <w:p>
-      <w:pPr>
-        <w:numPr>
-          <w:ilvl w:val="1"/>
-          <w:numId w:val="18"/>
-        </w:numPr>
-        <w:rPr>
-          <w:rFonts w:ascii="Times New Roman" w:hAnsi="Times New Roman" w:cs="Times New Roman"/>
-        </w:rPr>
-      </w:pPr>
-      <w:r>
-        <w:rPr>
-          <w:rFonts w:ascii="Times New Roman" w:hAnsi="Times New Roman" w:cs="Times New Roman"/>
-        </w:rPr>
-        <w:t>These changes are applied to the real DOM, making the update efficient.</w:t>
-      </w:r>
-    </w:p>
-    <w:p>
-      <w:pPr>
-        <w:numPr>
-          <w:ilvl w:val="0"/>
-          <w:numId w:val="17"/>
-        </w:numPr>
-        <w:rPr>
-          <w:rFonts w:ascii="Times New Roman" w:hAnsi="Times New Roman" w:cs="Times New Roman"/>
-        </w:rPr>
-      </w:pPr>
-      <w:r>
-        <w:rPr>
-          <w:rFonts w:ascii="Times New Roman" w:hAnsi="Times New Roman" w:cs="Times New Roman"/>
-          <w:b/>
-          <w:bCs/>
-        </w:rPr>
-        <w:t>Key Concepts</w:t>
-      </w:r>
-      <w:r>
-        <w:rPr>
-          <w:rFonts w:ascii="Times New Roman" w:hAnsi="Times New Roman" w:cs="Times New Roman"/>
-        </w:rPr>
-        <w:t>:</w:t>
-      </w:r>
-    </w:p>
-    <w:p>
-      <w:pPr>
-        <w:numPr>
-          <w:ilvl w:val="1"/>
-          <w:numId w:val="17"/>
-        </w:numPr>
-        <w:rPr>
-          <w:rFonts w:ascii="Times New Roman" w:hAnsi="Times New Roman" w:cs="Times New Roman"/>
-        </w:rPr>
-      </w:pPr>
-      <w:r>
-        <w:rPr>
-          <w:rFonts w:ascii="Times New Roman" w:hAnsi="Times New Roman" w:cs="Times New Roman"/>
-          <w:b/>
-          <w:bCs/>
-        </w:rPr>
-        <w:t>Component Types</w:t>
-      </w:r>
-      <w:r>
-        <w:rPr>
-          <w:rFonts w:ascii="Times New Roman" w:hAnsi="Times New Roman" w:cs="Times New Roman"/>
-        </w:rPr>
-        <w:t>: React assumes different component types generate completely different trees, so it replaces the old tree with the new one.</w:t>
-      </w:r>
-    </w:p>
-    <w:p>
-      <w:pPr>
-        <w:numPr>
-          <w:ilvl w:val="1"/>
-          <w:numId w:val="17"/>
-        </w:numPr>
-        <w:rPr>
-          <w:rFonts w:ascii="Times New Roman" w:hAnsi="Times New Roman" w:cs="Times New Roman"/>
-        </w:rPr>
-      </w:pPr>
-      <w:r>
-        <w:rPr>
-          <w:rFonts w:ascii="Times New Roman" w:hAnsi="Times New Roman" w:cs="Times New Roman"/>
-          <w:b/>
-          <w:bCs/>
-        </w:rPr>
-        <w:t>List Diffing</w:t>
-      </w:r>
-      <w:r>
-        <w:rPr>
-          <w:rFonts w:ascii="Times New Roman" w:hAnsi="Times New Roman" w:cs="Times New Roman"/>
-        </w:rPr>
-        <w:t xml:space="preserve">: When rendering lists, React uses </w:t>
-      </w:r>
-      <w:r>
-        <w:rPr>
-          <w:rFonts w:ascii="Times New Roman" w:hAnsi="Times New Roman" w:cs="Times New Roman"/>
-          <w:b/>
-          <w:bCs/>
-        </w:rPr>
-        <w:t>keys</w:t>
-      </w:r>
-      <w:r>
-        <w:rPr>
-          <w:rFonts w:ascii="Times New Roman" w:hAnsi="Times New Roman" w:cs="Times New Roman"/>
-        </w:rPr>
-        <w:t xml:space="preserve"> to efficiently track changes. These keys should be </w:t>
-      </w:r>
-      <w:r>
-        <w:rPr>
-          <w:rFonts w:ascii="Times New Roman" w:hAnsi="Times New Roman" w:cs="Times New Roman"/>
-          <w:b/>
-          <w:bCs/>
-        </w:rPr>
-        <w:t>stable, predictable, and unique</w:t>
-      </w:r>
-      <w:r>
-        <w:rPr>
-          <w:rFonts w:ascii="Times New Roman" w:hAnsi="Times New Roman" w:cs="Times New Roman"/>
-        </w:rPr>
-        <w:t>.</w:t>
-      </w:r>
-    </w:p>
-    <w:p>
-      <w:pPr>
-        <w:rPr>
-          <w:rFonts w:ascii="Times New Roman" w:hAnsi="Times New Roman" w:cs="Times New Roman"/>
-          <w:b/>
-          <w:bCs/>
-        </w:rPr>
-      </w:pPr>
-      <w:r>
-        <w:rPr>
-          <w:rFonts w:ascii="Times New Roman" w:hAnsi="Times New Roman" w:cs="Times New Roman"/>
-          <w:b/>
-          <w:bCs/>
-        </w:rPr>
-        <w:t>5. Push vs Pull Approach</w:t>
-      </w:r>
-    </w:p>
-    <w:p>
-      <w:pPr>
-        <w:numPr>
-          <w:ilvl w:val="0"/>
-          <w:numId w:val="19"/>
-        </w:numPr>
-        <w:rPr>
-          <w:rFonts w:ascii="Times New Roman" w:hAnsi="Times New Roman" w:cs="Times New Roman"/>
-        </w:rPr>
-      </w:pPr>
-      <w:r>
-        <w:rPr>
-          <w:rFonts w:ascii="Times New Roman" w:hAnsi="Times New Roman" w:cs="Times New Roman"/>
-          <w:b/>
-          <w:bCs/>
-        </w:rPr>
-        <w:t>Push-based (Manual)</w:t>
-      </w:r>
-      <w:r>
-        <w:rPr>
-          <w:rFonts w:ascii="Times New Roman" w:hAnsi="Times New Roman" w:cs="Times New Roman"/>
-        </w:rPr>
-        <w:t>:</w:t>
-      </w:r>
-    </w:p>
-    <w:p>
-      <w:pPr>
-        <w:numPr>
-          <w:ilvl w:val="1"/>
-          <w:numId w:val="19"/>
-        </w:numPr>
-        <w:rPr>
-          <w:rFonts w:ascii="Times New Roman" w:hAnsi="Times New Roman" w:cs="Times New Roman"/>
-        </w:rPr>
-      </w:pPr>
-      <w:r>
-        <w:rPr>
-          <w:rFonts w:ascii="Times New Roman" w:hAnsi="Times New Roman" w:cs="Times New Roman"/>
-        </w:rPr>
-        <w:t>You, the developer, decide how and when to schedule updates.</w:t>
-      </w:r>
-    </w:p>
-    <w:p>
-      <w:pPr>
-        <w:numPr>
-          <w:ilvl w:val="0"/>
-          <w:numId w:val="19"/>
-        </w:numPr>
-        <w:rPr>
-          <w:rFonts w:ascii="Times New Roman" w:hAnsi="Times New Roman" w:cs="Times New Roman"/>
-        </w:rPr>
-      </w:pPr>
-      <w:r>
-        <w:rPr>
-          <w:rFonts w:ascii="Times New Roman" w:hAnsi="Times New Roman" w:cs="Times New Roman"/>
-          <w:b/>
-          <w:bCs/>
-        </w:rPr>
-        <w:t>Pull-based (Automatic)</w:t>
-      </w:r>
-      <w:r>
-        <w:rPr>
-          <w:rFonts w:ascii="Times New Roman" w:hAnsi="Times New Roman" w:cs="Times New Roman"/>
-        </w:rPr>
-        <w:t>:</w:t>
-      </w:r>
-    </w:p>
-    <w:p>
-      <w:pPr>
-        <w:numPr>
-          <w:ilvl w:val="1"/>
-          <w:numId w:val="19"/>
-        </w:numPr>
-        <w:rPr>
-          <w:rFonts w:ascii="Times New Roman" w:hAnsi="Times New Roman" w:cs="Times New Roman"/>
-        </w:rPr>
-      </w:pPr>
-      <w:r>
-        <w:rPr>
-          <w:rFonts w:ascii="Times New Roman" w:hAnsi="Times New Roman" w:cs="Times New Roman"/>
-        </w:rPr>
-        <w:t>React is smart enough to decide when to update based on priorities (like animations vs. data updates).</w:t>
-      </w:r>
-    </w:p>
-    <w:p>
-      <w:pPr>
-        <w:rPr>
-          <w:rFonts w:ascii="Times New Roman" w:hAnsi="Times New Roman" w:cs="Times New Roman"/>
-          <w:b/>
-          <w:bCs/>
-        </w:rPr>
-      </w:pPr>
-      <w:r>
-        <w:rPr>
-          <w:rFonts w:ascii="Times New Roman" w:hAnsi="Times New Roman" w:cs="Times New Roman"/>
-          <w:b/>
-          <w:bCs/>
-        </w:rPr>
-        <w:t>6. Key Takeaways:</w:t>
-      </w:r>
-    </w:p>
-    <w:p>
-      <w:pPr>
-        <w:numPr>
-          <w:ilvl w:val="0"/>
-          <w:numId w:val="20"/>
-        </w:numPr>
-        <w:rPr>
-          <w:rFonts w:ascii="Times New Roman" w:hAnsi="Times New Roman" w:cs="Times New Roman"/>
-        </w:rPr>
-      </w:pPr>
-      <w:proofErr w:type="spellStart"/>
-      <w:r>
-        <w:rPr>
-          <w:rFonts w:ascii="Times New Roman" w:hAnsi="Times New Roman" w:cs="Times New Roman"/>
-        </w:rPr>
-        <w:lastRenderedPageBreak/>
-        <w:t>React’s</w:t>
-      </w:r>
-      <w:proofErr w:type="spellEnd"/>
-      <w:r>
-        <w:rPr>
-          <w:rFonts w:ascii="Times New Roman" w:hAnsi="Times New Roman" w:cs="Times New Roman"/>
-        </w:rPr>
-        <w:t xml:space="preserve"> </w:t>
-      </w:r>
-      <w:r>
-        <w:rPr>
-          <w:rFonts w:ascii="Times New Roman" w:hAnsi="Times New Roman" w:cs="Times New Roman"/>
-          <w:b/>
-          <w:bCs/>
-        </w:rPr>
-        <w:t>virtual DOM</w:t>
-      </w:r>
-      <w:r>
-        <w:rPr>
-          <w:rFonts w:ascii="Times New Roman" w:hAnsi="Times New Roman" w:cs="Times New Roman"/>
-        </w:rPr>
-        <w:t xml:space="preserve"> and </w:t>
-      </w:r>
-      <w:r>
-        <w:rPr>
-          <w:rFonts w:ascii="Times New Roman" w:hAnsi="Times New Roman" w:cs="Times New Roman"/>
-          <w:b/>
-          <w:bCs/>
-        </w:rPr>
-        <w:t>Fiber</w:t>
-      </w:r>
-      <w:r>
-        <w:rPr>
-          <w:rFonts w:ascii="Times New Roman" w:hAnsi="Times New Roman" w:cs="Times New Roman"/>
-        </w:rPr>
-        <w:t xml:space="preserve"> ensure that only necessary changes are applied to the UI, saving performance.</w:t>
-      </w:r>
-    </w:p>
-    <w:p>
-      <w:pPr>
-        <w:numPr>
-          <w:ilvl w:val="0"/>
-          <w:numId w:val="20"/>
-        </w:numPr>
-        <w:rPr>
-          <w:rFonts w:ascii="Times New Roman" w:hAnsi="Times New Roman" w:cs="Times New Roman"/>
-        </w:rPr>
-      </w:pPr>
-      <w:r>
-        <w:rPr>
-          <w:rFonts w:ascii="Times New Roman" w:hAnsi="Times New Roman" w:cs="Times New Roman"/>
-          <w:b/>
-          <w:bCs/>
-        </w:rPr>
-        <w:t>Reconciliation</w:t>
-      </w:r>
-      <w:r>
-        <w:rPr>
-          <w:rFonts w:ascii="Times New Roman" w:hAnsi="Times New Roman" w:cs="Times New Roman"/>
-        </w:rPr>
-        <w:t xml:space="preserve"> efficiently updates the real DOM by comparing new and old virtual DOM trees.</w:t>
-      </w:r>
-    </w:p>
-    <w:p>
-      <w:pPr>
-        <w:numPr>
-          <w:ilvl w:val="0"/>
-          <w:numId w:val="20"/>
-        </w:numPr>
-        <w:rPr>
-          <w:rFonts w:ascii="Times New Roman" w:hAnsi="Times New Roman" w:cs="Times New Roman"/>
-        </w:rPr>
-      </w:pPr>
-      <w:r>
-        <w:rPr>
-          <w:rFonts w:ascii="Times New Roman" w:hAnsi="Times New Roman" w:cs="Times New Roman"/>
-        </w:rPr>
-        <w:t>Fiber introduces the ability to pause, prioritize, reuse, and cancel updates, making React more flexible in managing UI rendering.</w:t>
-      </w:r>
-    </w:p>
-    <w:p>
-      <w:pPr>
-        <w:rPr>
-          <w:rFonts w:ascii="Times New Roman" w:hAnsi="Times New Roman" w:cs="Times New Roman"/>
-        </w:rPr>
-      </w:pPr>
+        <w:t>Lecture 5 Tailwind CSS and Props</w:t>
+      </w:r>
+    </w:p>
+    <w:p>
+      <w:pPr>
+        <w:rPr>
+          <w:rFonts w:ascii="Times New Roman" w:hAnsi="Times New Roman" w:cs="Times New Roman"/>
+          <w:sz w:val="28"/>
+          <w:szCs w:val="28"/>
+        </w:rPr>
+      </w:pPr>
+      <w:r>
+        <w:rPr>
+          <w:rFonts w:ascii="Times New Roman" w:hAnsi="Times New Roman" w:cs="Times New Roman"/>
+          <w:sz w:val="28"/>
+          <w:szCs w:val="28"/>
+        </w:rPr>
+        <w:t>Follow the  guidelines for the setup of tailwind in  vite project. We can copy tailwind components from here.</w:t>
+      </w:r>
+    </w:p>
+    <w:p>
+      <w:pPr>
+        <w:rPr>
+          <w:rFonts w:ascii="Times New Roman" w:hAnsi="Times New Roman" w:cs="Times New Roman"/>
+          <w:sz w:val="28"/>
+          <w:szCs w:val="28"/>
+        </w:rPr>
+      </w:pPr>
+      <w:hyperlink r:id="rId7" w:history="1">
+        <w:r>
+          <w:rPr>
+            <w:rStyle w:val="Hyperlink"/>
+            <w:rFonts w:ascii="Times New Roman" w:hAnsi="Times New Roman" w:cs="Times New Roman"/>
+            <w:sz w:val="28"/>
+            <w:szCs w:val="28"/>
+          </w:rPr>
+          <w:t>https://tailwindcss.com/docs/guides/vite</w:t>
+        </w:r>
+      </w:hyperlink>
+    </w:p>
+    <w:p>
+      <w:pPr>
+        <w:rPr>
+          <w:rFonts w:ascii="Times New Roman" w:hAnsi="Times New Roman" w:cs="Times New Roman"/>
+          <w:sz w:val="28"/>
+          <w:szCs w:val="28"/>
+        </w:rPr>
+      </w:pPr>
+      <w:r>
+        <w:rPr>
+          <w:rFonts w:ascii="Times New Roman" w:hAnsi="Times New Roman" w:cs="Times New Roman"/>
+          <w:sz w:val="28"/>
+          <w:szCs w:val="28"/>
+        </w:rPr>
+        <w:t xml:space="preserve">class is a reserved word, we use className here </w:t>
+      </w:r>
+    </w:p>
+    <w:p>
+      <w:pPr>
+        <w:rPr>
+          <w:rFonts w:ascii="Times New Roman" w:hAnsi="Times New Roman" w:cs="Times New Roman"/>
+          <w:sz w:val="28"/>
+          <w:szCs w:val="28"/>
+        </w:rPr>
+      </w:pPr>
+    </w:p>
+    <w:p>
+      <w:pPr>
+        <w:rPr>
+          <w:rFonts w:ascii="Times New Roman" w:hAnsi="Times New Roman" w:cs="Times New Roman"/>
+          <w:sz w:val="28"/>
+          <w:szCs w:val="28"/>
+        </w:rPr>
+      </w:pPr>
+      <w:r>
+        <w:rPr>
+          <w:rFonts w:ascii="Times New Roman" w:hAnsi="Times New Roman" w:cs="Times New Roman"/>
+          <w:sz w:val="28"/>
+          <w:szCs w:val="28"/>
+        </w:rPr>
+        <w:t>props make component reuable. In react, don’t saggregate things base don technology, if u u making  acard so its hml css shoul be wriiten in that so I whenever I pass some values in card its get change.</w:t>
+      </w:r>
+    </w:p>
+    <w:p>
+      <w:pPr>
+        <w:rPr>
+          <w:rFonts w:ascii="Times New Roman" w:hAnsi="Times New Roman" w:cs="Times New Roman"/>
+          <w:sz w:val="28"/>
+          <w:szCs w:val="28"/>
+        </w:rPr>
+      </w:pPr>
+      <w:r>
+        <w:rPr>
+          <w:rFonts w:ascii="Times New Roman" w:hAnsi="Times New Roman" w:cs="Times New Roman"/>
+          <w:sz w:val="28"/>
+          <w:szCs w:val="28"/>
+        </w:rPr>
+        <w:t>Where do we need props?</w:t>
+      </w:r>
+    </w:p>
+    <w:p>
+      <w:pPr>
+        <w:rPr>
+          <w:rFonts w:ascii="Times New Roman" w:hAnsi="Times New Roman" w:cs="Times New Roman"/>
+          <w:sz w:val="28"/>
+          <w:szCs w:val="28"/>
+        </w:rPr>
+      </w:pPr>
+      <w:r>
+        <w:rPr>
+          <w:rFonts w:ascii="Times New Roman" w:hAnsi="Times New Roman" w:cs="Times New Roman"/>
+          <w:sz w:val="28"/>
+          <w:szCs w:val="28"/>
+        </w:rPr>
+        <w:t>Lets understand by example</w:t>
+      </w:r>
+    </w:p>
+    <w:p>
+      <w:pPr>
+        <w:rPr>
+          <w:rFonts w:ascii="Times New Roman" w:hAnsi="Times New Roman" w:cs="Times New Roman"/>
+          <w:sz w:val="28"/>
+          <w:szCs w:val="28"/>
+        </w:rPr>
+      </w:pPr>
+      <w:r>
+        <w:rPr>
+          <w:rFonts w:ascii="Times New Roman" w:hAnsi="Times New Roman" w:cs="Times New Roman"/>
+          <w:sz w:val="28"/>
+          <w:szCs w:val="28"/>
+        </w:rPr>
+        <w:t>Consider an online bookstore where thers view all books page , that page supposed to have a lot of cards , in which different book details are wriiten, we can make loop to display all these cards but very card have different book detail means card remain same but the value in that card should be updated.</w:t>
+      </w:r>
+    </w:p>
+    <w:p>
+      <w:pPr>
+        <w:rPr>
+          <w:rFonts w:ascii="Times New Roman" w:hAnsi="Times New Roman" w:cs="Times New Roman"/>
+          <w:sz w:val="28"/>
+          <w:szCs w:val="28"/>
+        </w:rPr>
+      </w:pPr>
+      <w:r>
+        <w:rPr>
+          <w:rFonts w:ascii="Times New Roman" w:hAnsi="Times New Roman" w:cs="Times New Roman"/>
+          <w:sz w:val="28"/>
+          <w:szCs w:val="28"/>
+        </w:rPr>
+        <w:t>Through props, we can send value, from one component to another</w:t>
+      </w:r>
+    </w:p>
+    <w:p>
+      <w:pPr>
+        <w:rPr>
+          <w:rFonts w:ascii="Times New Roman" w:hAnsi="Times New Roman" w:cs="Times New Roman"/>
+          <w:sz w:val="28"/>
+          <w:szCs w:val="28"/>
+        </w:rPr>
+      </w:pPr>
+      <w:r>
+        <w:rPr>
+          <w:rFonts w:ascii="Times New Roman" w:hAnsi="Times New Roman" w:cs="Times New Roman"/>
+          <w:sz w:val="28"/>
+          <w:szCs w:val="28"/>
+        </w:rPr>
+        <w:t>Props Is an object.</w:t>
+      </w:r>
     </w:p>
     <w:sectPr>
-      <w:headerReference w:type="default" r:id="rId7"/>
+      <w:headerReference w:type="default" r:id="rId8"/>
       <w:pgSz w:w="12240" w:h="15840"/>
       <w:pgMar w:top="1440" w:right="1440" w:bottom="1440" w:left="1440" w:header="720" w:footer="720" w:gutter="0"/>
       <w:cols w:space="720"/>
@@ -6836,6 +6516,7 @@
   <w:style w:type="character" w:default="1" w:styleId="DefaultParagraphFont">
     <w:name w:val="Default Paragraph Font"/>
     <w:uiPriority w:val="1"/>
+    <w:semiHidden/>
     <w:unhideWhenUsed/>
   </w:style>
   <w:style w:type="table" w:default="1" w:styleId="TableNormal">
@@ -6913,6 +6594,41 @@
       <w:ind w:left="720"/>
       <w:contextualSpacing/>
     </w:pPr>
+  </w:style>
+  <w:style w:type="character" w:styleId="Hyperlink">
+    <w:name w:val="Hyperlink"/>
+    <w:basedOn w:val="DefaultParagraphFont"/>
+    <w:uiPriority w:val="99"/>
+    <w:unhideWhenUsed/>
+    <w:rsid w:val="000F2C91"/>
+    <w:rPr>
+      <w:color w:val="0563C1" w:themeColor="hyperlink"/>
+      <w:u w:val="single"/>
+    </w:rPr>
+  </w:style>
+  <w:style w:type="character" w:styleId="UnresolvedMention">
+    <w:name w:val="Unresolved Mention"/>
+    <w:basedOn w:val="DefaultParagraphFont"/>
+    <w:uiPriority w:val="99"/>
+    <w:semiHidden/>
+    <w:unhideWhenUsed/>
+    <w:rsid w:val="000F2C91"/>
+    <w:rPr>
+      <w:color w:val="605E5C"/>
+      <w:shd w:val="clear" w:color="auto" w:fill="E1DFDD"/>
+    </w:rPr>
+  </w:style>
+  <w:style w:type="character" w:styleId="FollowedHyperlink">
+    <w:name w:val="FollowedHyperlink"/>
+    <w:basedOn w:val="DefaultParagraphFont"/>
+    <w:uiPriority w:val="99"/>
+    <w:semiHidden/>
+    <w:unhideWhenUsed/>
+    <w:rsid w:val="005A6147"/>
+    <w:rPr>
+      <w:color w:val="954F72" w:themeColor="followedHyperlink"/>
+      <w:u w:val="single"/>
+    </w:rPr>
   </w:style>
 </w:styles>
 </file>

</xml_diff>

<commit_message>
Add Tailwind CSS Setup and Props Explanation
</commit_message>
<xml_diff>
--- a/Learn-React-Lecture-1.docx
+++ b/Learn-React-Lecture-1.docx
@@ -76,7 +76,21 @@
         <w:rPr>
           <w:rFonts w:ascii="Times New Roman" w:hAnsi="Times New Roman" w:cs="Times New Roman"/>
         </w:rPr>
-        <w:t>Command: npx create-react-app my-app</w:t>
+        <w:t xml:space="preserve">Command: </w:t>
+      </w:r>
+      <w:proofErr w:type="spellStart"/>
+      <w:r>
+        <w:rPr>
+          <w:rFonts w:ascii="Times New Roman" w:hAnsi="Times New Roman" w:cs="Times New Roman"/>
+        </w:rPr>
+        <w:t>npx</w:t>
+      </w:r>
+      <w:proofErr w:type="spellEnd"/>
+      <w:r>
+        <w:rPr>
+          <w:rFonts w:ascii="Times New Roman" w:hAnsi="Times New Roman" w:cs="Times New Roman"/>
+        </w:rPr>
+        <w:t xml:space="preserve"> create-react-app my-app</w:t>
       </w:r>
     </w:p>
     <w:p>
@@ -209,7 +223,21 @@
         <w:rPr>
           <w:rFonts w:ascii="Times New Roman" w:hAnsi="Times New Roman" w:cs="Times New Roman"/>
         </w:rPr>
-        <w:t>Command: npm create vite@latest my-app</w:t>
+        <w:t xml:space="preserve">Command: npm create </w:t>
+      </w:r>
+      <w:proofErr w:type="spellStart"/>
+      <w:r>
+        <w:rPr>
+          <w:rFonts w:ascii="Times New Roman" w:hAnsi="Times New Roman" w:cs="Times New Roman"/>
+        </w:rPr>
+        <w:t>vite@latest</w:t>
+      </w:r>
+      <w:proofErr w:type="spellEnd"/>
+      <w:r>
+        <w:rPr>
+          <w:rFonts w:ascii="Times New Roman" w:hAnsi="Times New Roman" w:cs="Times New Roman"/>
+        </w:rPr>
+        <w:t xml:space="preserve"> my-app</w:t>
       </w:r>
     </w:p>
     <w:p>
@@ -365,8 +393,18 @@
           <w:b/>
           <w:bCs/>
         </w:rPr>
-        <w:t>3. npm vs npx</w:t>
-      </w:r>
+        <w:t xml:space="preserve">3. npm vs </w:t>
+      </w:r>
+      <w:proofErr w:type="spellStart"/>
+      <w:r>
+        <w:rPr>
+          <w:rFonts w:ascii="Times New Roman" w:hAnsi="Times New Roman" w:cs="Times New Roman"/>
+          <w:b/>
+          <w:bCs/>
+        </w:rPr>
+        <w:t>npx</w:t>
+      </w:r>
+      <w:proofErr w:type="spellEnd"/>
     </w:p>
     <w:p>
       <w:pPr>
@@ -417,6 +455,7 @@
           <w:rFonts w:ascii="Times New Roman" w:hAnsi="Times New Roman" w:cs="Times New Roman"/>
         </w:rPr>
       </w:pPr>
+      <w:proofErr w:type="spellStart"/>
       <w:r>
         <w:rPr>
           <w:rFonts w:ascii="Times New Roman" w:hAnsi="Times New Roman" w:cs="Times New Roman"/>
@@ -425,6 +464,7 @@
         </w:rPr>
         <w:t>npx</w:t>
       </w:r>
+      <w:proofErr w:type="spellEnd"/>
       <w:r>
         <w:rPr>
           <w:rFonts w:ascii="Times New Roman" w:hAnsi="Times New Roman" w:cs="Times New Roman"/>
@@ -443,7 +483,21 @@
         <w:rPr>
           <w:rFonts w:ascii="Times New Roman" w:hAnsi="Times New Roman" w:cs="Times New Roman"/>
         </w:rPr>
-        <w:t>. Used to execute packages or commands without globally installing them. Example: npx create-react-app allows you to create a new React project without having to install the create-react-app globally.</w:t>
+        <w:t xml:space="preserve">. Used to execute packages or commands without globally installing them. Example: </w:t>
+      </w:r>
+      <w:proofErr w:type="spellStart"/>
+      <w:r>
+        <w:rPr>
+          <w:rFonts w:ascii="Times New Roman" w:hAnsi="Times New Roman" w:cs="Times New Roman"/>
+        </w:rPr>
+        <w:t>npx</w:t>
+      </w:r>
+      <w:proofErr w:type="spellEnd"/>
+      <w:r>
+        <w:rPr>
+          <w:rFonts w:ascii="Times New Roman" w:hAnsi="Times New Roman" w:cs="Times New Roman"/>
+        </w:rPr>
+        <w:t xml:space="preserve"> create-react-app allows you to create a new React project without having to install the create-react-app globally.</w:t>
       </w:r>
     </w:p>
     <w:p>
@@ -485,25 +539,53 @@
         <w:rPr>
           <w:rFonts w:ascii="Times New Roman" w:hAnsi="Times New Roman" w:cs="Times New Roman"/>
         </w:rPr>
-        <w:t xml:space="preserve"> or npm i: Used to install project dependencies listed in package.json.</w:t>
-      </w:r>
-    </w:p>
-    <w:p>
-      <w:pPr>
-        <w:rPr>
-          <w:rFonts w:ascii="Times New Roman" w:hAnsi="Times New Roman" w:cs="Times New Roman"/>
-          <w:b/>
-          <w:bCs/>
-        </w:rPr>
-      </w:pPr>
-      <w:r>
-        <w:rPr>
-          <w:rFonts w:ascii="Times New Roman" w:hAnsi="Times New Roman" w:cs="Times New Roman"/>
-          <w:b/>
-          <w:bCs/>
-        </w:rPr>
-        <w:t>5. package.json</w:t>
-      </w:r>
+        <w:t xml:space="preserve"> or npm i: Used to install project dependencies listed in </w:t>
+      </w:r>
+      <w:proofErr w:type="spellStart"/>
+      <w:proofErr w:type="gramStart"/>
+      <w:r>
+        <w:rPr>
+          <w:rFonts w:ascii="Times New Roman" w:hAnsi="Times New Roman" w:cs="Times New Roman"/>
+        </w:rPr>
+        <w:t>package.json</w:t>
+      </w:r>
+      <w:proofErr w:type="spellEnd"/>
+      <w:proofErr w:type="gramEnd"/>
+      <w:r>
+        <w:rPr>
+          <w:rFonts w:ascii="Times New Roman" w:hAnsi="Times New Roman" w:cs="Times New Roman"/>
+        </w:rPr>
+        <w:t>.</w:t>
+      </w:r>
+    </w:p>
+    <w:p>
+      <w:pPr>
+        <w:rPr>
+          <w:rFonts w:ascii="Times New Roman" w:hAnsi="Times New Roman" w:cs="Times New Roman"/>
+          <w:b/>
+          <w:bCs/>
+        </w:rPr>
+      </w:pPr>
+      <w:r>
+        <w:rPr>
+          <w:rFonts w:ascii="Times New Roman" w:hAnsi="Times New Roman" w:cs="Times New Roman"/>
+          <w:b/>
+          <w:bCs/>
+        </w:rPr>
+        <w:t xml:space="preserve">5. </w:t>
+      </w:r>
+      <w:proofErr w:type="spellStart"/>
+      <w:proofErr w:type="gramStart"/>
+      <w:r>
+        <w:rPr>
+          <w:rFonts w:ascii="Times New Roman" w:hAnsi="Times New Roman" w:cs="Times New Roman"/>
+          <w:b/>
+          <w:bCs/>
+        </w:rPr>
+        <w:t>package.json</w:t>
+      </w:r>
+      <w:proofErr w:type="spellEnd"/>
+      <w:proofErr w:type="gramEnd"/>
     </w:p>
     <w:p>
       <w:pPr>
@@ -638,6 +720,7 @@
           <w:rFonts w:ascii="Times New Roman" w:hAnsi="Times New Roman" w:cs="Times New Roman"/>
         </w:rPr>
       </w:pPr>
+      <w:proofErr w:type="spellStart"/>
       <w:r>
         <w:rPr>
           <w:rFonts w:ascii="Times New Roman" w:hAnsi="Times New Roman" w:cs="Times New Roman"/>
@@ -646,6 +729,7 @@
         </w:rPr>
         <w:t>Browserlist</w:t>
       </w:r>
+      <w:proofErr w:type="spellEnd"/>
       <w:r>
         <w:rPr>
           <w:rFonts w:ascii="Times New Roman" w:hAnsi="Times New Roman" w:cs="Times New Roman"/>
@@ -813,7 +897,21 @@
         <w:rPr>
           <w:rFonts w:ascii="Times New Roman" w:hAnsi="Times New Roman" w:cs="Times New Roman"/>
         </w:rPr>
-        <w:t>&lt;noscript&gt;: This tag inside the HTML file displays a message if JavaScript is disabled, advising users to enable it for the React app to work.</w:t>
+        <w:t>&lt;</w:t>
+      </w:r>
+      <w:proofErr w:type="spellStart"/>
+      <w:r>
+        <w:rPr>
+          <w:rFonts w:ascii="Times New Roman" w:hAnsi="Times New Roman" w:cs="Times New Roman"/>
+        </w:rPr>
+        <w:t>noscript</w:t>
+      </w:r>
+      <w:proofErr w:type="spellEnd"/>
+      <w:r>
+        <w:rPr>
+          <w:rFonts w:ascii="Times New Roman" w:hAnsi="Times New Roman" w:cs="Times New Roman"/>
+        </w:rPr>
+        <w:t>&gt;: This tag inside the HTML file displays a message if JavaScript is disabled, advising users to enable it for the React app to work.</w:t>
       </w:r>
     </w:p>
     <w:p>
@@ -888,13 +986,29 @@
           <w:b/>
           <w:bCs/>
         </w:rPr>
-        <w:t>Why Important?</w:t>
-      </w:r>
-      <w:r>
-        <w:rPr>
-          <w:rFonts w:ascii="Times New Roman" w:hAnsi="Times New Roman" w:cs="Times New Roman"/>
-        </w:rPr>
-        <w:t>: This ensures fast and optimized updates, enhancing app performance.</w:t>
+        <w:t xml:space="preserve">Why </w:t>
+      </w:r>
+      <w:proofErr w:type="gramStart"/>
+      <w:r>
+        <w:rPr>
+          <w:rFonts w:ascii="Times New Roman" w:hAnsi="Times New Roman" w:cs="Times New Roman"/>
+          <w:b/>
+          <w:bCs/>
+        </w:rPr>
+        <w:t>Important?</w:t>
+      </w:r>
+      <w:r>
+        <w:rPr>
+          <w:rFonts w:ascii="Times New Roman" w:hAnsi="Times New Roman" w:cs="Times New Roman"/>
+        </w:rPr>
+        <w:t>:</w:t>
+      </w:r>
+      <w:proofErr w:type="gramEnd"/>
+      <w:r>
+        <w:rPr>
+          <w:rFonts w:ascii="Times New Roman" w:hAnsi="Times New Roman" w:cs="Times New Roman"/>
+        </w:rPr>
+        <w:t xml:space="preserve"> This ensures fast and optimized updates, enhancing app performance.</w:t>
       </w:r>
     </w:p>
     <w:p>
@@ -966,7 +1080,21 @@
         <w:rPr>
           <w:rFonts w:ascii="Times New Roman" w:hAnsi="Times New Roman" w:cs="Times New Roman"/>
         </w:rPr>
-        <w:t>const element = &lt;h1&gt;Hello, world!&lt;/h1&gt;;</w:t>
+        <w:t xml:space="preserve">const element = &lt;h1&gt;Hello, </w:t>
+      </w:r>
+      <w:proofErr w:type="gramStart"/>
+      <w:r>
+        <w:rPr>
+          <w:rFonts w:ascii="Times New Roman" w:hAnsi="Times New Roman" w:cs="Times New Roman"/>
+        </w:rPr>
+        <w:t>world!&lt;</w:t>
+      </w:r>
+      <w:proofErr w:type="gramEnd"/>
+      <w:r>
+        <w:rPr>
+          <w:rFonts w:ascii="Times New Roman" w:hAnsi="Times New Roman" w:cs="Times New Roman"/>
+        </w:rPr>
+        <w:t>/h1&gt;;</w:t>
       </w:r>
     </w:p>
     <w:p>
@@ -1005,7 +1133,21 @@
         <w:rPr>
           <w:rFonts w:ascii="Times New Roman" w:hAnsi="Times New Roman" w:cs="Times New Roman"/>
         </w:rPr>
-        <w:t xml:space="preserve"> (e.g., &lt;MyComponent /&gt;).</w:t>
+        <w:t xml:space="preserve"> (e.g., &lt;</w:t>
+      </w:r>
+      <w:proofErr w:type="spellStart"/>
+      <w:r>
+        <w:rPr>
+          <w:rFonts w:ascii="Times New Roman" w:hAnsi="Times New Roman" w:cs="Times New Roman"/>
+        </w:rPr>
+        <w:t>MyComponent</w:t>
+      </w:r>
+      <w:proofErr w:type="spellEnd"/>
+      <w:r>
+        <w:rPr>
+          <w:rFonts w:ascii="Times New Roman" w:hAnsi="Times New Roman" w:cs="Times New Roman"/>
+        </w:rPr>
+        <w:t xml:space="preserve"> /&gt;).</w:t>
       </w:r>
     </w:p>
     <w:p>
@@ -1039,24 +1181,70 @@
           <w:b/>
           <w:bCs/>
         </w:rPr>
-        <w:t>function MyComponent() {</w:t>
-      </w:r>
-    </w:p>
-    <w:p>
-      <w:pPr>
-        <w:rPr>
-          <w:rFonts w:ascii="Times New Roman" w:hAnsi="Times New Roman" w:cs="Times New Roman"/>
-          <w:b/>
-          <w:bCs/>
-        </w:rPr>
-      </w:pPr>
-      <w:r>
-        <w:rPr>
-          <w:rFonts w:ascii="Times New Roman" w:hAnsi="Times New Roman" w:cs="Times New Roman"/>
-          <w:b/>
-          <w:bCs/>
-        </w:rPr>
-        <w:t xml:space="preserve">  return &lt;div&gt;This is a custom component!&lt;/div&gt;;</w:t>
+        <w:t xml:space="preserve">function </w:t>
+      </w:r>
+      <w:proofErr w:type="spellStart"/>
+      <w:proofErr w:type="gramStart"/>
+      <w:r>
+        <w:rPr>
+          <w:rFonts w:ascii="Times New Roman" w:hAnsi="Times New Roman" w:cs="Times New Roman"/>
+          <w:b/>
+          <w:bCs/>
+        </w:rPr>
+        <w:t>MyComponent</w:t>
+      </w:r>
+      <w:proofErr w:type="spellEnd"/>
+      <w:r>
+        <w:rPr>
+          <w:rFonts w:ascii="Times New Roman" w:hAnsi="Times New Roman" w:cs="Times New Roman"/>
+          <w:b/>
+          <w:bCs/>
+        </w:rPr>
+        <w:t>(</w:t>
+      </w:r>
+      <w:proofErr w:type="gramEnd"/>
+      <w:r>
+        <w:rPr>
+          <w:rFonts w:ascii="Times New Roman" w:hAnsi="Times New Roman" w:cs="Times New Roman"/>
+          <w:b/>
+          <w:bCs/>
+        </w:rPr>
+        <w:t>) {</w:t>
+      </w:r>
+    </w:p>
+    <w:p>
+      <w:pPr>
+        <w:rPr>
+          <w:rFonts w:ascii="Times New Roman" w:hAnsi="Times New Roman" w:cs="Times New Roman"/>
+          <w:b/>
+          <w:bCs/>
+        </w:rPr>
+      </w:pPr>
+      <w:r>
+        <w:rPr>
+          <w:rFonts w:ascii="Times New Roman" w:hAnsi="Times New Roman" w:cs="Times New Roman"/>
+          <w:b/>
+          <w:bCs/>
+        </w:rPr>
+        <w:t xml:space="preserve">  return &lt;div&gt;This is a custom </w:t>
+      </w:r>
+      <w:proofErr w:type="gramStart"/>
+      <w:r>
+        <w:rPr>
+          <w:rFonts w:ascii="Times New Roman" w:hAnsi="Times New Roman" w:cs="Times New Roman"/>
+          <w:b/>
+          <w:bCs/>
+        </w:rPr>
+        <w:t>component!&lt;</w:t>
+      </w:r>
+      <w:proofErr w:type="gramEnd"/>
+      <w:r>
+        <w:rPr>
+          <w:rFonts w:ascii="Times New Roman" w:hAnsi="Times New Roman" w:cs="Times New Roman"/>
+          <w:b/>
+          <w:bCs/>
+        </w:rPr>
+        <w:t>/div&gt;;</w:t>
       </w:r>
     </w:p>
     <w:p>
@@ -1109,8 +1297,20 @@
           <w:b/>
           <w:bCs/>
         </w:rPr>
-        <w:t>package-lock.json</w:t>
-      </w:r>
+        <w:t>package-</w:t>
+      </w:r>
+      <w:proofErr w:type="spellStart"/>
+      <w:proofErr w:type="gramStart"/>
+      <w:r>
+        <w:rPr>
+          <w:rFonts w:ascii="Times New Roman" w:hAnsi="Times New Roman" w:cs="Times New Roman"/>
+          <w:b/>
+          <w:bCs/>
+        </w:rPr>
+        <w:t>lock.json</w:t>
+      </w:r>
+      <w:proofErr w:type="spellEnd"/>
+      <w:proofErr w:type="gramEnd"/>
       <w:r>
         <w:rPr>
           <w:rFonts w:ascii="Times New Roman" w:hAnsi="Times New Roman" w:cs="Times New Roman"/>
@@ -1128,6 +1328,8 @@
           <w:rFonts w:ascii="Times New Roman" w:hAnsi="Times New Roman" w:cs="Times New Roman"/>
         </w:rPr>
       </w:pPr>
+      <w:proofErr w:type="spellStart"/>
+      <w:proofErr w:type="gramStart"/>
       <w:r>
         <w:rPr>
           <w:rFonts w:ascii="Times New Roman" w:hAnsi="Times New Roman" w:cs="Times New Roman"/>
@@ -1136,6 +1338,8 @@
         </w:rPr>
         <w:t>manifest.json</w:t>
       </w:r>
+      <w:proofErr w:type="spellEnd"/>
+      <w:proofErr w:type="gramEnd"/>
       <w:r>
         <w:rPr>
           <w:rFonts w:ascii="Times New Roman" w:hAnsi="Times New Roman" w:cs="Times New Roman"/>
@@ -1190,716 +1394,21 @@
           <w:u w:val="single"/>
         </w:rPr>
         <w:lastRenderedPageBreak/>
-        <w:t>Lecture 3: Understanding React's UI Update Mechanism</w:t>
-      </w:r>
-    </w:p>
-    <w:p>
-      <w:pPr>
-        <w:rPr>
-          <w:rFonts w:ascii="Times New Roman" w:hAnsi="Times New Roman" w:cs="Times New Roman"/>
-          <w:b/>
-          <w:bCs/>
-        </w:rPr>
-      </w:pPr>
-      <w:r>
-        <w:rPr>
-          <w:rFonts w:ascii="Times New Roman" w:hAnsi="Times New Roman" w:cs="Times New Roman"/>
-          <w:b/>
-          <w:bCs/>
-        </w:rPr>
-        <w:t>1. UI Update Problem</w:t>
-      </w:r>
-    </w:p>
-    <w:p>
-      <w:pPr>
-        <w:numPr>
-          <w:ilvl w:val="0"/>
-          <w:numId w:val="11"/>
-        </w:numPr>
-        <w:rPr>
-          <w:rFonts w:ascii="Times New Roman" w:hAnsi="Times New Roman" w:cs="Times New Roman"/>
-        </w:rPr>
-      </w:pPr>
-      <w:r>
-        <w:rPr>
-          <w:rFonts w:ascii="Times New Roman" w:hAnsi="Times New Roman" w:cs="Times New Roman"/>
-          <w:b/>
-          <w:bCs/>
-        </w:rPr>
-        <w:t>Issue</w:t>
-      </w:r>
-      <w:r>
-        <w:rPr>
-          <w:rFonts w:ascii="Times New Roman" w:hAnsi="Times New Roman" w:cs="Times New Roman"/>
-        </w:rPr>
-        <w:t>:</w:t>
-      </w:r>
-    </w:p>
-    <w:p>
-      <w:pPr>
-        <w:numPr>
-          <w:ilvl w:val="1"/>
-          <w:numId w:val="11"/>
-        </w:numPr>
-        <w:rPr>
-          <w:rFonts w:ascii="Times New Roman" w:hAnsi="Times New Roman" w:cs="Times New Roman"/>
-        </w:rPr>
-      </w:pPr>
-      <w:r>
-        <w:rPr>
-          <w:rFonts w:ascii="Times New Roman" w:hAnsi="Times New Roman" w:cs="Times New Roman"/>
-        </w:rPr>
-        <w:t>We created a variable counter and updated its value through a function.</w:t>
-      </w:r>
-    </w:p>
-    <w:p>
-      <w:pPr>
-        <w:numPr>
-          <w:ilvl w:val="1"/>
-          <w:numId w:val="11"/>
-        </w:numPr>
-        <w:rPr>
-          <w:rFonts w:ascii="Times New Roman" w:hAnsi="Times New Roman" w:cs="Times New Roman"/>
-        </w:rPr>
-      </w:pPr>
-      <w:r>
-        <w:rPr>
-          <w:rFonts w:ascii="Times New Roman" w:hAnsi="Times New Roman" w:cs="Times New Roman"/>
-        </w:rPr>
-        <w:t xml:space="preserve">While the value of counter was updated (verified via the console), the </w:t>
-      </w:r>
-      <w:r>
-        <w:rPr>
-          <w:rFonts w:ascii="Times New Roman" w:hAnsi="Times New Roman" w:cs="Times New Roman"/>
-          <w:b/>
-          <w:bCs/>
-        </w:rPr>
-        <w:t>UI did not reflect</w:t>
-      </w:r>
-      <w:r>
-        <w:rPr>
-          <w:rFonts w:ascii="Times New Roman" w:hAnsi="Times New Roman" w:cs="Times New Roman"/>
-        </w:rPr>
-        <w:t xml:space="preserve"> this change.</w:t>
-      </w:r>
-    </w:p>
-    <w:p>
-      <w:pPr>
-        <w:numPr>
-          <w:ilvl w:val="0"/>
-          <w:numId w:val="11"/>
-        </w:numPr>
-        <w:rPr>
-          <w:rFonts w:ascii="Times New Roman" w:hAnsi="Times New Roman" w:cs="Times New Roman"/>
-        </w:rPr>
-      </w:pPr>
-      <w:r>
-        <w:rPr>
-          <w:rFonts w:ascii="Times New Roman" w:hAnsi="Times New Roman" w:cs="Times New Roman"/>
-          <w:b/>
-          <w:bCs/>
-        </w:rPr>
-        <w:t>Why?</w:t>
-      </w:r>
-      <w:r>
-        <w:rPr>
-          <w:rFonts w:ascii="Times New Roman" w:hAnsi="Times New Roman" w:cs="Times New Roman"/>
-        </w:rPr>
-        <w:t>:</w:t>
-      </w:r>
-    </w:p>
-    <w:p>
-      <w:pPr>
-        <w:numPr>
-          <w:ilvl w:val="1"/>
-          <w:numId w:val="11"/>
-        </w:numPr>
-        <w:rPr>
-          <w:rFonts w:ascii="Times New Roman" w:hAnsi="Times New Roman" w:cs="Times New Roman"/>
-        </w:rPr>
-      </w:pPr>
-      <w:r>
-        <w:rPr>
-          <w:rFonts w:ascii="Times New Roman" w:hAnsi="Times New Roman" w:cs="Times New Roman"/>
-        </w:rPr>
-        <w:t>React doesn't automatically update the UI when a variable is changed.</w:t>
-      </w:r>
-    </w:p>
-    <w:p>
-      <w:pPr>
-        <w:numPr>
-          <w:ilvl w:val="1"/>
-          <w:numId w:val="11"/>
-        </w:numPr>
-        <w:rPr>
-          <w:rFonts w:ascii="Times New Roman" w:hAnsi="Times New Roman" w:cs="Times New Roman"/>
-        </w:rPr>
-      </w:pPr>
-      <w:r>
-        <w:rPr>
-          <w:rFonts w:ascii="Times New Roman" w:hAnsi="Times New Roman" w:cs="Times New Roman"/>
-        </w:rPr>
-        <w:t>React controls how and when the UI is updated, and it "reacts" to changes in specific variables.</w:t>
-      </w:r>
-    </w:p>
-    <w:p>
-      <w:pPr>
-        <w:rPr>
-          <w:rFonts w:ascii="Times New Roman" w:hAnsi="Times New Roman" w:cs="Times New Roman"/>
-          <w:b/>
-          <w:bCs/>
-        </w:rPr>
-      </w:pPr>
-      <w:r>
-        <w:rPr>
-          <w:rFonts w:ascii="Times New Roman" w:hAnsi="Times New Roman" w:cs="Times New Roman"/>
-          <w:b/>
-          <w:bCs/>
-        </w:rPr>
-        <w:t>2. React's Approach to State Management</w:t>
-      </w:r>
-    </w:p>
-    <w:p>
-      <w:pPr>
-        <w:numPr>
-          <w:ilvl w:val="0"/>
-          <w:numId w:val="12"/>
-        </w:numPr>
-        <w:rPr>
-          <w:rFonts w:ascii="Times New Roman" w:hAnsi="Times New Roman" w:cs="Times New Roman"/>
-        </w:rPr>
-      </w:pPr>
-      <w:r>
-        <w:rPr>
-          <w:rFonts w:ascii="Times New Roman" w:hAnsi="Times New Roman" w:cs="Times New Roman"/>
-          <w:b/>
-          <w:bCs/>
-        </w:rPr>
-        <w:t>React’s Power</w:t>
-      </w:r>
-      <w:r>
-        <w:rPr>
-          <w:rFonts w:ascii="Times New Roman" w:hAnsi="Times New Roman" w:cs="Times New Roman"/>
-        </w:rPr>
-        <w:t xml:space="preserve">: React decides when and how the UI updates. It provides </w:t>
-      </w:r>
-      <w:r>
-        <w:rPr>
-          <w:rFonts w:ascii="Times New Roman" w:hAnsi="Times New Roman" w:cs="Times New Roman"/>
-          <w:b/>
-          <w:bCs/>
-        </w:rPr>
-        <w:t>hooks</w:t>
-      </w:r>
-      <w:r>
-        <w:rPr>
-          <w:rFonts w:ascii="Times New Roman" w:hAnsi="Times New Roman" w:cs="Times New Roman"/>
-        </w:rPr>
-        <w:t xml:space="preserve"> to handle variable changes that should reflect in the UI.</w:t>
-      </w:r>
-    </w:p>
-    <w:p>
-      <w:pPr>
-        <w:numPr>
-          <w:ilvl w:val="0"/>
-          <w:numId w:val="12"/>
-        </w:numPr>
-        <w:rPr>
-          <w:rFonts w:ascii="Times New Roman" w:hAnsi="Times New Roman" w:cs="Times New Roman"/>
-        </w:rPr>
-      </w:pPr>
-      <w:r>
-        <w:rPr>
-          <w:rFonts w:ascii="Times New Roman" w:hAnsi="Times New Roman" w:cs="Times New Roman"/>
-          <w:b/>
-          <w:bCs/>
-        </w:rPr>
-        <w:t>useState Hook</w:t>
-      </w:r>
-      <w:r>
-        <w:rPr>
-          <w:rFonts w:ascii="Times New Roman" w:hAnsi="Times New Roman" w:cs="Times New Roman"/>
-        </w:rPr>
-        <w:t>:</w:t>
-      </w:r>
-    </w:p>
-    <w:p>
-      <w:pPr>
-        <w:numPr>
-          <w:ilvl w:val="1"/>
-          <w:numId w:val="12"/>
-        </w:numPr>
-        <w:rPr>
-          <w:rFonts w:ascii="Times New Roman" w:hAnsi="Times New Roman" w:cs="Times New Roman"/>
-        </w:rPr>
-      </w:pPr>
-      <w:r>
-        <w:rPr>
-          <w:rFonts w:ascii="Times New Roman" w:hAnsi="Times New Roman" w:cs="Times New Roman"/>
-        </w:rPr>
-        <w:t>The useState hook is used to manage the state in a React component.</w:t>
-      </w:r>
-    </w:p>
-    <w:p>
-      <w:pPr>
-        <w:numPr>
-          <w:ilvl w:val="1"/>
-          <w:numId w:val="12"/>
-        </w:numPr>
-        <w:rPr>
-          <w:rFonts w:ascii="Times New Roman" w:hAnsi="Times New Roman" w:cs="Times New Roman"/>
-        </w:rPr>
-      </w:pPr>
-      <w:r>
-        <w:rPr>
-          <w:rFonts w:ascii="Times New Roman" w:hAnsi="Times New Roman" w:cs="Times New Roman"/>
-        </w:rPr>
-        <w:t>It ensures the state (like counter) and UI are kept in sync.</w:t>
-      </w:r>
-    </w:p>
-    <w:p>
-      <w:pPr>
-        <w:numPr>
-          <w:ilvl w:val="1"/>
-          <w:numId w:val="12"/>
-        </w:numPr>
-        <w:rPr>
-          <w:rFonts w:ascii="Times New Roman" w:hAnsi="Times New Roman" w:cs="Times New Roman"/>
-        </w:rPr>
-      </w:pPr>
-      <w:r>
-        <w:rPr>
-          <w:rFonts w:ascii="Times New Roman" w:hAnsi="Times New Roman" w:cs="Times New Roman"/>
-        </w:rPr>
-        <w:t>When the state changes, React re-analyzes the virtual DOM and updates only the necessary parts of the UI.</w:t>
-      </w:r>
-    </w:p>
-    <w:p>
-      <w:pPr>
-        <w:ind w:left="720"/>
-        <w:rPr>
-          <w:rFonts w:ascii="Times New Roman" w:hAnsi="Times New Roman" w:cs="Times New Roman"/>
-        </w:rPr>
-      </w:pPr>
-      <w:r>
-        <w:rPr>
-          <w:rFonts w:ascii="Times New Roman" w:hAnsi="Times New Roman" w:cs="Times New Roman"/>
-          <w:b/>
-          <w:bCs/>
-        </w:rPr>
-        <w:t>Syntax</w:t>
-      </w:r>
-      <w:r>
-        <w:rPr>
-          <w:rFonts w:ascii="Times New Roman" w:hAnsi="Times New Roman" w:cs="Times New Roman"/>
-        </w:rPr>
-        <w:t>:</w:t>
-      </w:r>
-    </w:p>
-    <w:p>
-      <w:pPr>
-        <w:ind w:left="720"/>
-        <w:rPr>
-          <w:rFonts w:ascii="Times New Roman" w:hAnsi="Times New Roman" w:cs="Times New Roman"/>
-        </w:rPr>
-      </w:pPr>
-      <w:r>
-        <w:rPr>
-          <w:rFonts w:ascii="Times New Roman" w:hAnsi="Times New Roman" w:cs="Times New Roman"/>
-        </w:rPr>
-        <w:t>let [counter, setCounter] = useState(15);</w:t>
-      </w:r>
-    </w:p>
-    <w:p>
-      <w:pPr>
-        <w:numPr>
-          <w:ilvl w:val="2"/>
-          <w:numId w:val="12"/>
-        </w:numPr>
-        <w:tabs>
-          <w:tab w:val="clear" w:pos="2160"/>
-          <w:tab w:val="num" w:pos="2880"/>
-        </w:tabs>
-        <w:ind w:left="2880"/>
-        <w:rPr>
-          <w:rFonts w:ascii="Times New Roman" w:hAnsi="Times New Roman" w:cs="Times New Roman"/>
-        </w:rPr>
-      </w:pPr>
-      <w:r>
-        <w:rPr>
-          <w:rFonts w:ascii="Times New Roman" w:hAnsi="Times New Roman" w:cs="Times New Roman"/>
-        </w:rPr>
-        <w:t>counter: The current state value.</w:t>
-      </w:r>
-    </w:p>
-    <w:p>
-      <w:pPr>
-        <w:numPr>
-          <w:ilvl w:val="2"/>
-          <w:numId w:val="12"/>
-        </w:numPr>
-        <w:tabs>
-          <w:tab w:val="clear" w:pos="2160"/>
-          <w:tab w:val="num" w:pos="2880"/>
-        </w:tabs>
-        <w:ind w:left="2880"/>
-        <w:rPr>
-          <w:rFonts w:ascii="Times New Roman" w:hAnsi="Times New Roman" w:cs="Times New Roman"/>
-        </w:rPr>
-      </w:pPr>
-      <w:r>
-        <w:rPr>
-          <w:rFonts w:ascii="Times New Roman" w:hAnsi="Times New Roman" w:cs="Times New Roman"/>
-        </w:rPr>
-        <w:t>setCounter: Function to update the state value.</w:t>
-      </w:r>
-    </w:p>
-    <w:p>
-      <w:pPr>
-        <w:rPr>
-          <w:rFonts w:ascii="Times New Roman" w:hAnsi="Times New Roman" w:cs="Times New Roman"/>
-        </w:rPr>
-      </w:pPr>
-      <w:r>
-        <w:rPr>
-          <w:rFonts w:ascii="Times New Roman" w:hAnsi="Times New Roman" w:cs="Times New Roman"/>
-          <w:b/>
-          <w:bCs/>
-        </w:rPr>
-        <w:t>Example</w:t>
-      </w:r>
-      <w:r>
-        <w:rPr>
-          <w:rFonts w:ascii="Times New Roman" w:hAnsi="Times New Roman" w:cs="Times New Roman"/>
-        </w:rPr>
-        <w:t>:</w:t>
-      </w:r>
-    </w:p>
-    <w:p>
-      <w:pPr>
-        <w:ind w:left="720"/>
-        <w:rPr>
-          <w:rFonts w:ascii="Times New Roman" w:hAnsi="Times New Roman" w:cs="Times New Roman"/>
-          <w:b/>
-          <w:bCs/>
-        </w:rPr>
-      </w:pPr>
-      <w:r>
-        <w:rPr>
-          <w:rFonts w:ascii="Times New Roman" w:hAnsi="Times New Roman" w:cs="Times New Roman"/>
-          <w:b/>
-          <w:bCs/>
-        </w:rPr>
-        <w:t>function Counter() {</w:t>
-      </w:r>
-    </w:p>
-    <w:p>
-      <w:pPr>
-        <w:ind w:left="720"/>
-        <w:rPr>
-          <w:rFonts w:ascii="Times New Roman" w:hAnsi="Times New Roman" w:cs="Times New Roman"/>
-          <w:b/>
-          <w:bCs/>
-        </w:rPr>
-      </w:pPr>
-      <w:r>
-        <w:rPr>
-          <w:rFonts w:ascii="Times New Roman" w:hAnsi="Times New Roman" w:cs="Times New Roman"/>
-          <w:b/>
-          <w:bCs/>
-        </w:rPr>
-        <w:t xml:space="preserve">  const [counter, setCounter] = useState(15);</w:t>
-      </w:r>
-    </w:p>
-    <w:p>
-      <w:pPr>
-        <w:ind w:left="720"/>
-        <w:rPr>
-          <w:rFonts w:ascii="Times New Roman" w:hAnsi="Times New Roman" w:cs="Times New Roman"/>
-          <w:b/>
-          <w:bCs/>
-        </w:rPr>
-      </w:pPr>
-    </w:p>
-    <w:p>
-      <w:pPr>
-        <w:ind w:left="720"/>
-        <w:rPr>
-          <w:rFonts w:ascii="Times New Roman" w:hAnsi="Times New Roman" w:cs="Times New Roman"/>
-          <w:b/>
-          <w:bCs/>
-        </w:rPr>
-      </w:pPr>
-      <w:r>
-        <w:rPr>
-          <w:rFonts w:ascii="Times New Roman" w:hAnsi="Times New Roman" w:cs="Times New Roman"/>
-          <w:b/>
-          <w:bCs/>
-        </w:rPr>
-        <w:t xml:space="preserve">  const increment = () =&gt; {</w:t>
-      </w:r>
-    </w:p>
-    <w:p>
-      <w:pPr>
-        <w:ind w:left="720"/>
-        <w:rPr>
-          <w:rFonts w:ascii="Times New Roman" w:hAnsi="Times New Roman" w:cs="Times New Roman"/>
-          <w:b/>
-          <w:bCs/>
-        </w:rPr>
-      </w:pPr>
-      <w:r>
-        <w:rPr>
-          <w:rFonts w:ascii="Times New Roman" w:hAnsi="Times New Roman" w:cs="Times New Roman"/>
-          <w:b/>
-          <w:bCs/>
-        </w:rPr>
-        <w:t xml:space="preserve">    setCounter(counter + 1); // Updates both the state and the UI</w:t>
-      </w:r>
-    </w:p>
-    <w:p>
-      <w:pPr>
-        <w:ind w:left="720"/>
-        <w:rPr>
-          <w:rFonts w:ascii="Times New Roman" w:hAnsi="Times New Roman" w:cs="Times New Roman"/>
-          <w:b/>
-          <w:bCs/>
-        </w:rPr>
-      </w:pPr>
-      <w:r>
-        <w:rPr>
-          <w:rFonts w:ascii="Times New Roman" w:hAnsi="Times New Roman" w:cs="Times New Roman"/>
-          <w:b/>
-          <w:bCs/>
-        </w:rPr>
-        <w:t xml:space="preserve">  };</w:t>
-      </w:r>
-    </w:p>
-    <w:p>
-      <w:pPr>
-        <w:ind w:left="720"/>
-        <w:rPr>
-          <w:rFonts w:ascii="Times New Roman" w:hAnsi="Times New Roman" w:cs="Times New Roman"/>
-          <w:b/>
-          <w:bCs/>
-        </w:rPr>
-      </w:pPr>
-    </w:p>
-    <w:p>
-      <w:pPr>
-        <w:ind w:left="720"/>
-        <w:rPr>
-          <w:rFonts w:ascii="Times New Roman" w:hAnsi="Times New Roman" w:cs="Times New Roman"/>
-          <w:b/>
-          <w:bCs/>
-        </w:rPr>
-      </w:pPr>
-      <w:r>
-        <w:rPr>
-          <w:rFonts w:ascii="Times New Roman" w:hAnsi="Times New Roman" w:cs="Times New Roman"/>
-          <w:b/>
-          <w:bCs/>
-        </w:rPr>
-        <w:t xml:space="preserve">  return (</w:t>
-      </w:r>
-    </w:p>
-    <w:p>
-      <w:pPr>
-        <w:ind w:left="720"/>
-        <w:rPr>
-          <w:rFonts w:ascii="Times New Roman" w:hAnsi="Times New Roman" w:cs="Times New Roman"/>
-          <w:b/>
-          <w:bCs/>
-        </w:rPr>
-      </w:pPr>
-      <w:r>
-        <w:rPr>
-          <w:rFonts w:ascii="Times New Roman" w:hAnsi="Times New Roman" w:cs="Times New Roman"/>
-          <w:b/>
-          <w:bCs/>
-        </w:rPr>
-        <w:lastRenderedPageBreak/>
-        <w:t xml:space="preserve">    &lt;div&gt;</w:t>
-      </w:r>
-    </w:p>
-    <w:p>
-      <w:pPr>
-        <w:ind w:left="720"/>
-        <w:rPr>
-          <w:rFonts w:ascii="Times New Roman" w:hAnsi="Times New Roman" w:cs="Times New Roman"/>
-          <w:b/>
-          <w:bCs/>
-        </w:rPr>
-      </w:pPr>
-      <w:r>
-        <w:rPr>
-          <w:rFonts w:ascii="Times New Roman" w:hAnsi="Times New Roman" w:cs="Times New Roman"/>
-          <w:b/>
-          <w:bCs/>
-        </w:rPr>
-        <w:t xml:space="preserve">      &lt;p&gt;Counter Value: {counter}&lt;/p&gt;</w:t>
-      </w:r>
-    </w:p>
-    <w:p>
-      <w:pPr>
-        <w:ind w:left="720"/>
-        <w:rPr>
-          <w:rFonts w:ascii="Times New Roman" w:hAnsi="Times New Roman" w:cs="Times New Roman"/>
-          <w:b/>
-          <w:bCs/>
-        </w:rPr>
-      </w:pPr>
-      <w:r>
-        <w:rPr>
-          <w:rFonts w:ascii="Times New Roman" w:hAnsi="Times New Roman" w:cs="Times New Roman"/>
-          <w:b/>
-          <w:bCs/>
-        </w:rPr>
-        <w:t xml:space="preserve">      &lt;button onClick={increment}&gt;Increment&lt;/button&gt;</w:t>
-      </w:r>
-    </w:p>
-    <w:p>
-      <w:pPr>
-        <w:ind w:left="720"/>
-        <w:rPr>
-          <w:rFonts w:ascii="Times New Roman" w:hAnsi="Times New Roman" w:cs="Times New Roman"/>
-          <w:b/>
-          <w:bCs/>
-        </w:rPr>
-      </w:pPr>
-      <w:r>
-        <w:rPr>
-          <w:rFonts w:ascii="Times New Roman" w:hAnsi="Times New Roman" w:cs="Times New Roman"/>
-          <w:b/>
-          <w:bCs/>
-        </w:rPr>
-        <w:t xml:space="preserve">    &lt;/div&gt;</w:t>
-      </w:r>
-    </w:p>
-    <w:p>
-      <w:pPr>
-        <w:ind w:left="720"/>
-        <w:rPr>
-          <w:rFonts w:ascii="Times New Roman" w:hAnsi="Times New Roman" w:cs="Times New Roman"/>
-          <w:b/>
-          <w:bCs/>
-        </w:rPr>
-      </w:pPr>
-      <w:r>
-        <w:rPr>
-          <w:rFonts w:ascii="Times New Roman" w:hAnsi="Times New Roman" w:cs="Times New Roman"/>
-          <w:b/>
-          <w:bCs/>
-        </w:rPr>
-        <w:t xml:space="preserve">  );</w:t>
-      </w:r>
-      <w:r>
-        <w:rPr>
-          <w:rFonts w:ascii="Times New Roman" w:hAnsi="Times New Roman" w:cs="Times New Roman"/>
-          <w:b/>
-          <w:bCs/>
-        </w:rPr>
-        <w:t>ss</w:t>
-      </w:r>
-    </w:p>
-    <w:p>
-      <w:pPr>
-        <w:ind w:left="720"/>
-        <w:rPr>
-          <w:rFonts w:ascii="Times New Roman" w:hAnsi="Times New Roman" w:cs="Times New Roman"/>
-        </w:rPr>
-      </w:pPr>
-      <w:r>
-        <w:rPr>
-          <w:rFonts w:ascii="Times New Roman" w:hAnsi="Times New Roman" w:cs="Times New Roman"/>
-          <w:b/>
-          <w:bCs/>
-        </w:rPr>
-        <w:t>}</w:t>
-      </w:r>
-    </w:p>
-    <w:p>
-      <w:pPr>
-        <w:rPr>
-          <w:rFonts w:ascii="Times New Roman" w:hAnsi="Times New Roman" w:cs="Times New Roman"/>
-        </w:rPr>
-      </w:pPr>
-      <w:r>
-        <w:rPr>
-          <w:rFonts w:ascii="Times New Roman" w:hAnsi="Times New Roman" w:cs="Times New Roman"/>
-        </w:rPr>
-        <w:t>In this example, the counter value updates in the UI every time the button is clicked.</w:t>
-      </w:r>
-    </w:p>
-    <w:p>
-      <w:pPr>
-        <w:rPr>
-          <w:rFonts w:ascii="Times New Roman" w:hAnsi="Times New Roman" w:cs="Times New Roman"/>
-          <w:b/>
-          <w:bCs/>
-        </w:rPr>
-      </w:pPr>
-      <w:r>
-        <w:rPr>
-          <w:rFonts w:ascii="Times New Roman" w:hAnsi="Times New Roman" w:cs="Times New Roman"/>
-          <w:b/>
-          <w:bCs/>
-        </w:rPr>
-        <w:t xml:space="preserve"> Conclusion</w:t>
-      </w:r>
-    </w:p>
-    <w:p>
-      <w:pPr>
-        <w:numPr>
-          <w:ilvl w:val="0"/>
-          <w:numId w:val="13"/>
-        </w:numPr>
-        <w:rPr>
-          <w:rFonts w:ascii="Times New Roman" w:hAnsi="Times New Roman" w:cs="Times New Roman"/>
-        </w:rPr>
-      </w:pPr>
-      <w:r>
-        <w:rPr>
-          <w:rFonts w:ascii="Times New Roman" w:hAnsi="Times New Roman" w:cs="Times New Roman"/>
-          <w:b/>
-          <w:bCs/>
-        </w:rPr>
-        <w:t>useState</w:t>
-      </w:r>
-      <w:r>
-        <w:rPr>
-          <w:rFonts w:ascii="Times New Roman" w:hAnsi="Times New Roman" w:cs="Times New Roman"/>
-        </w:rPr>
-        <w:t xml:space="preserve"> helps manage state and ensures that changes are reflected in the UI.</w:t>
-      </w:r>
-    </w:p>
-    <w:p>
-      <w:pPr>
-        <w:numPr>
-          <w:ilvl w:val="0"/>
-          <w:numId w:val="13"/>
-        </w:numPr>
-        <w:rPr>
-          <w:rFonts w:ascii="Times New Roman" w:hAnsi="Times New Roman" w:cs="Times New Roman"/>
-        </w:rPr>
-      </w:pPr>
-      <w:r>
-        <w:rPr>
-          <w:rFonts w:ascii="Times New Roman" w:hAnsi="Times New Roman" w:cs="Times New Roman"/>
-        </w:rPr>
-        <w:t>React's virtual DOM handles the process efficiently, only updating the parts of the UI that need to be changed.</w:t>
-      </w:r>
-    </w:p>
-    <w:p>
-      <w:pPr>
-        <w:jc w:val="center"/>
-        <w:rPr>
-          <w:rFonts w:ascii="Times New Roman" w:hAnsi="Times New Roman" w:cs="Times New Roman"/>
+        <w:t xml:space="preserve">Lecture 3: Understanding </w:t>
+      </w:r>
+      <w:proofErr w:type="spellStart"/>
+      <w:r>
+        <w:rPr>
+          <w:rFonts w:ascii="Times New Roman" w:hAnsi="Times New Roman" w:cs="Times New Roman"/>
+          <w:b/>
+          <w:bCs/>
           <w:sz w:val="28"/>
           <w:szCs w:val="28"/>
           <w:u w:val="single"/>
         </w:rPr>
-      </w:pPr>
+        <w:t>React's</w:t>
+      </w:r>
+      <w:proofErr w:type="spellEnd"/>
       <w:r>
         <w:rPr>
           <w:rFonts w:ascii="Times New Roman" w:hAnsi="Times New Roman" w:cs="Times New Roman"/>
@@ -1909,17 +1418,940 @@
           <w:szCs w:val="28"/>
           <w:u w:val="single"/>
         </w:rPr>
-        <w:t>Lecture 4</w:t>
-      </w:r>
-      <w:r>
+        <w:t xml:space="preserve"> UI Update Mechanism</w:t>
+      </w:r>
+    </w:p>
+    <w:p>
+      <w:pPr>
+        <w:rPr>
+          <w:rFonts w:ascii="Times New Roman" w:hAnsi="Times New Roman" w:cs="Times New Roman"/>
+          <w:b/>
+          <w:bCs/>
+        </w:rPr>
+      </w:pPr>
+      <w:r>
+        <w:rPr>
+          <w:rFonts w:ascii="Times New Roman" w:hAnsi="Times New Roman" w:cs="Times New Roman"/>
+          <w:b/>
+          <w:bCs/>
+        </w:rPr>
+        <w:t>1. UI Update Problem</w:t>
+      </w:r>
+    </w:p>
+    <w:p>
+      <w:pPr>
+        <w:numPr>
+          <w:ilvl w:val="0"/>
+          <w:numId w:val="11"/>
+        </w:numPr>
+        <w:rPr>
+          <w:rFonts w:ascii="Times New Roman" w:hAnsi="Times New Roman" w:cs="Times New Roman"/>
+        </w:rPr>
+      </w:pPr>
+      <w:r>
+        <w:rPr>
+          <w:rFonts w:ascii="Times New Roman" w:hAnsi="Times New Roman" w:cs="Times New Roman"/>
+          <w:b/>
+          <w:bCs/>
+        </w:rPr>
+        <w:t>Issue</w:t>
+      </w:r>
+      <w:r>
+        <w:rPr>
+          <w:rFonts w:ascii="Times New Roman" w:hAnsi="Times New Roman" w:cs="Times New Roman"/>
+        </w:rPr>
+        <w:t>:</w:t>
+      </w:r>
+    </w:p>
+    <w:p>
+      <w:pPr>
+        <w:numPr>
+          <w:ilvl w:val="1"/>
+          <w:numId w:val="11"/>
+        </w:numPr>
+        <w:rPr>
+          <w:rFonts w:ascii="Times New Roman" w:hAnsi="Times New Roman" w:cs="Times New Roman"/>
+        </w:rPr>
+      </w:pPr>
+      <w:r>
+        <w:rPr>
+          <w:rFonts w:ascii="Times New Roman" w:hAnsi="Times New Roman" w:cs="Times New Roman"/>
+        </w:rPr>
+        <w:t>We created a variable counter and updated its value through a function.</w:t>
+      </w:r>
+    </w:p>
+    <w:p>
+      <w:pPr>
+        <w:numPr>
+          <w:ilvl w:val="1"/>
+          <w:numId w:val="11"/>
+        </w:numPr>
+        <w:rPr>
+          <w:rFonts w:ascii="Times New Roman" w:hAnsi="Times New Roman" w:cs="Times New Roman"/>
+        </w:rPr>
+      </w:pPr>
+      <w:r>
+        <w:rPr>
+          <w:rFonts w:ascii="Times New Roman" w:hAnsi="Times New Roman" w:cs="Times New Roman"/>
+        </w:rPr>
+        <w:t xml:space="preserve">While the value of counter was updated (verified via the console), the </w:t>
+      </w:r>
+      <w:r>
+        <w:rPr>
+          <w:rFonts w:ascii="Times New Roman" w:hAnsi="Times New Roman" w:cs="Times New Roman"/>
+          <w:b/>
+          <w:bCs/>
+        </w:rPr>
+        <w:t>UI did not reflect</w:t>
+      </w:r>
+      <w:r>
+        <w:rPr>
+          <w:rFonts w:ascii="Times New Roman" w:hAnsi="Times New Roman" w:cs="Times New Roman"/>
+        </w:rPr>
+        <w:t xml:space="preserve"> this change.</w:t>
+      </w:r>
+    </w:p>
+    <w:p>
+      <w:pPr>
+        <w:numPr>
+          <w:ilvl w:val="0"/>
+          <w:numId w:val="11"/>
+        </w:numPr>
+        <w:rPr>
+          <w:rFonts w:ascii="Times New Roman" w:hAnsi="Times New Roman" w:cs="Times New Roman"/>
+        </w:rPr>
+      </w:pPr>
+      <w:proofErr w:type="gramStart"/>
+      <w:r>
+        <w:rPr>
+          <w:rFonts w:ascii="Times New Roman" w:hAnsi="Times New Roman" w:cs="Times New Roman"/>
+          <w:b/>
+          <w:bCs/>
+        </w:rPr>
+        <w:t>Why?</w:t>
+      </w:r>
+      <w:r>
+        <w:rPr>
+          <w:rFonts w:ascii="Times New Roman" w:hAnsi="Times New Roman" w:cs="Times New Roman"/>
+        </w:rPr>
+        <w:t>:</w:t>
+      </w:r>
+      <w:proofErr w:type="gramEnd"/>
+    </w:p>
+    <w:p>
+      <w:pPr>
+        <w:numPr>
+          <w:ilvl w:val="1"/>
+          <w:numId w:val="11"/>
+        </w:numPr>
+        <w:rPr>
+          <w:rFonts w:ascii="Times New Roman" w:hAnsi="Times New Roman" w:cs="Times New Roman"/>
+        </w:rPr>
+      </w:pPr>
+      <w:r>
+        <w:rPr>
+          <w:rFonts w:ascii="Times New Roman" w:hAnsi="Times New Roman" w:cs="Times New Roman"/>
+        </w:rPr>
+        <w:t>React doesn't automatically update the UI when a variable is changed.</w:t>
+      </w:r>
+    </w:p>
+    <w:p>
+      <w:pPr>
+        <w:numPr>
+          <w:ilvl w:val="1"/>
+          <w:numId w:val="11"/>
+        </w:numPr>
+        <w:rPr>
+          <w:rFonts w:ascii="Times New Roman" w:hAnsi="Times New Roman" w:cs="Times New Roman"/>
+        </w:rPr>
+      </w:pPr>
+      <w:r>
+        <w:rPr>
+          <w:rFonts w:ascii="Times New Roman" w:hAnsi="Times New Roman" w:cs="Times New Roman"/>
+        </w:rPr>
+        <w:t>React controls how and when the UI is updated, and it "reacts" to changes in specific variables.</w:t>
+      </w:r>
+    </w:p>
+    <w:p>
+      <w:pPr>
+        <w:rPr>
+          <w:rFonts w:ascii="Times New Roman" w:hAnsi="Times New Roman" w:cs="Times New Roman"/>
+          <w:b/>
+          <w:bCs/>
+        </w:rPr>
+      </w:pPr>
+      <w:r>
+        <w:rPr>
+          <w:rFonts w:ascii="Times New Roman" w:hAnsi="Times New Roman" w:cs="Times New Roman"/>
+          <w:b/>
+          <w:bCs/>
+        </w:rPr>
+        <w:t xml:space="preserve">2. </w:t>
+      </w:r>
+      <w:proofErr w:type="spellStart"/>
+      <w:r>
+        <w:rPr>
+          <w:rFonts w:ascii="Times New Roman" w:hAnsi="Times New Roman" w:cs="Times New Roman"/>
+          <w:b/>
+          <w:bCs/>
+        </w:rPr>
+        <w:t>React's</w:t>
+      </w:r>
+      <w:proofErr w:type="spellEnd"/>
+      <w:r>
+        <w:rPr>
+          <w:rFonts w:ascii="Times New Roman" w:hAnsi="Times New Roman" w:cs="Times New Roman"/>
+          <w:b/>
+          <w:bCs/>
+        </w:rPr>
+        <w:t xml:space="preserve"> Approach to State Management</w:t>
+      </w:r>
+    </w:p>
+    <w:p>
+      <w:pPr>
+        <w:numPr>
+          <w:ilvl w:val="0"/>
+          <w:numId w:val="12"/>
+        </w:numPr>
+        <w:rPr>
+          <w:rFonts w:ascii="Times New Roman" w:hAnsi="Times New Roman" w:cs="Times New Roman"/>
+        </w:rPr>
+      </w:pPr>
+      <w:proofErr w:type="spellStart"/>
+      <w:r>
+        <w:rPr>
+          <w:rFonts w:ascii="Times New Roman" w:hAnsi="Times New Roman" w:cs="Times New Roman"/>
+          <w:b/>
+          <w:bCs/>
+        </w:rPr>
+        <w:t>React’s</w:t>
+      </w:r>
+      <w:proofErr w:type="spellEnd"/>
+      <w:r>
+        <w:rPr>
+          <w:rFonts w:ascii="Times New Roman" w:hAnsi="Times New Roman" w:cs="Times New Roman"/>
+          <w:b/>
+          <w:bCs/>
+        </w:rPr>
+        <w:t xml:space="preserve"> Power</w:t>
+      </w:r>
+      <w:r>
+        <w:rPr>
+          <w:rFonts w:ascii="Times New Roman" w:hAnsi="Times New Roman" w:cs="Times New Roman"/>
+        </w:rPr>
+        <w:t xml:space="preserve">: React decides when and how the UI updates. It provides </w:t>
+      </w:r>
+      <w:r>
+        <w:rPr>
+          <w:rFonts w:ascii="Times New Roman" w:hAnsi="Times New Roman" w:cs="Times New Roman"/>
+          <w:b/>
+          <w:bCs/>
+        </w:rPr>
+        <w:t>hooks</w:t>
+      </w:r>
+      <w:r>
+        <w:rPr>
+          <w:rFonts w:ascii="Times New Roman" w:hAnsi="Times New Roman" w:cs="Times New Roman"/>
+        </w:rPr>
+        <w:t xml:space="preserve"> to handle variable changes that should reflect in the UI.</w:t>
+      </w:r>
+    </w:p>
+    <w:p>
+      <w:pPr>
+        <w:numPr>
+          <w:ilvl w:val="0"/>
+          <w:numId w:val="12"/>
+        </w:numPr>
+        <w:rPr>
+          <w:rFonts w:ascii="Times New Roman" w:hAnsi="Times New Roman" w:cs="Times New Roman"/>
+        </w:rPr>
+      </w:pPr>
+      <w:proofErr w:type="spellStart"/>
+      <w:r>
+        <w:rPr>
+          <w:rFonts w:ascii="Times New Roman" w:hAnsi="Times New Roman" w:cs="Times New Roman"/>
+          <w:b/>
+          <w:bCs/>
+        </w:rPr>
+        <w:t>useState</w:t>
+      </w:r>
+      <w:proofErr w:type="spellEnd"/>
+      <w:r>
+        <w:rPr>
+          <w:rFonts w:ascii="Times New Roman" w:hAnsi="Times New Roman" w:cs="Times New Roman"/>
+          <w:b/>
+          <w:bCs/>
+        </w:rPr>
+        <w:t xml:space="preserve"> Hook</w:t>
+      </w:r>
+      <w:r>
+        <w:rPr>
+          <w:rFonts w:ascii="Times New Roman" w:hAnsi="Times New Roman" w:cs="Times New Roman"/>
+        </w:rPr>
+        <w:t>:</w:t>
+      </w:r>
+    </w:p>
+    <w:p>
+      <w:pPr>
+        <w:numPr>
+          <w:ilvl w:val="1"/>
+          <w:numId w:val="12"/>
+        </w:numPr>
+        <w:rPr>
+          <w:rFonts w:ascii="Times New Roman" w:hAnsi="Times New Roman" w:cs="Times New Roman"/>
+        </w:rPr>
+      </w:pPr>
+      <w:r>
+        <w:rPr>
+          <w:rFonts w:ascii="Times New Roman" w:hAnsi="Times New Roman" w:cs="Times New Roman"/>
+        </w:rPr>
+        <w:t xml:space="preserve">The </w:t>
+      </w:r>
+      <w:proofErr w:type="spellStart"/>
+      <w:r>
+        <w:rPr>
+          <w:rFonts w:ascii="Times New Roman" w:hAnsi="Times New Roman" w:cs="Times New Roman"/>
+        </w:rPr>
+        <w:t>useState</w:t>
+      </w:r>
+      <w:proofErr w:type="spellEnd"/>
+      <w:r>
+        <w:rPr>
+          <w:rFonts w:ascii="Times New Roman" w:hAnsi="Times New Roman" w:cs="Times New Roman"/>
+        </w:rPr>
+        <w:t xml:space="preserve"> hook is used to manage the state in a React component.</w:t>
+      </w:r>
+    </w:p>
+    <w:p>
+      <w:pPr>
+        <w:numPr>
+          <w:ilvl w:val="1"/>
+          <w:numId w:val="12"/>
+        </w:numPr>
+        <w:rPr>
+          <w:rFonts w:ascii="Times New Roman" w:hAnsi="Times New Roman" w:cs="Times New Roman"/>
+        </w:rPr>
+      </w:pPr>
+      <w:r>
+        <w:rPr>
+          <w:rFonts w:ascii="Times New Roman" w:hAnsi="Times New Roman" w:cs="Times New Roman"/>
+        </w:rPr>
+        <w:t>It ensures the state (like counter) and UI are kept in sync.</w:t>
+      </w:r>
+    </w:p>
+    <w:p>
+      <w:pPr>
+        <w:numPr>
+          <w:ilvl w:val="1"/>
+          <w:numId w:val="12"/>
+        </w:numPr>
+        <w:rPr>
+          <w:rFonts w:ascii="Times New Roman" w:hAnsi="Times New Roman" w:cs="Times New Roman"/>
+        </w:rPr>
+      </w:pPr>
+      <w:r>
+        <w:rPr>
+          <w:rFonts w:ascii="Times New Roman" w:hAnsi="Times New Roman" w:cs="Times New Roman"/>
+        </w:rPr>
+        <w:t xml:space="preserve">When the state changes, </w:t>
+      </w:r>
+      <w:proofErr w:type="gramStart"/>
+      <w:r>
+        <w:rPr>
+          <w:rFonts w:ascii="Times New Roman" w:hAnsi="Times New Roman" w:cs="Times New Roman"/>
+        </w:rPr>
+        <w:t>React</w:t>
+      </w:r>
+      <w:proofErr w:type="gramEnd"/>
+      <w:r>
+        <w:rPr>
+          <w:rFonts w:ascii="Times New Roman" w:hAnsi="Times New Roman" w:cs="Times New Roman"/>
+        </w:rPr>
+        <w:t xml:space="preserve"> re-analyzes the virtual DOM and updates only the necessary parts of the UI.</w:t>
+      </w:r>
+    </w:p>
+    <w:p>
+      <w:pPr>
+        <w:ind w:left="720"/>
+        <w:rPr>
+          <w:rFonts w:ascii="Times New Roman" w:hAnsi="Times New Roman" w:cs="Times New Roman"/>
+        </w:rPr>
+      </w:pPr>
+      <w:r>
+        <w:rPr>
+          <w:rFonts w:ascii="Times New Roman" w:hAnsi="Times New Roman" w:cs="Times New Roman"/>
+          <w:b/>
+          <w:bCs/>
+        </w:rPr>
+        <w:t>Syntax</w:t>
+      </w:r>
+      <w:r>
+        <w:rPr>
+          <w:rFonts w:ascii="Times New Roman" w:hAnsi="Times New Roman" w:cs="Times New Roman"/>
+        </w:rPr>
+        <w:t>:</w:t>
+      </w:r>
+    </w:p>
+    <w:p>
+      <w:pPr>
+        <w:ind w:left="720"/>
+        <w:rPr>
+          <w:rFonts w:ascii="Times New Roman" w:hAnsi="Times New Roman" w:cs="Times New Roman"/>
+        </w:rPr>
+      </w:pPr>
+      <w:r>
+        <w:rPr>
+          <w:rFonts w:ascii="Times New Roman" w:hAnsi="Times New Roman" w:cs="Times New Roman"/>
+        </w:rPr>
+        <w:t xml:space="preserve">let [counter, </w:t>
+      </w:r>
+      <w:proofErr w:type="spellStart"/>
+      <w:r>
+        <w:rPr>
+          <w:rFonts w:ascii="Times New Roman" w:hAnsi="Times New Roman" w:cs="Times New Roman"/>
+        </w:rPr>
+        <w:t>setCounter</w:t>
+      </w:r>
+      <w:proofErr w:type="spellEnd"/>
+      <w:r>
+        <w:rPr>
+          <w:rFonts w:ascii="Times New Roman" w:hAnsi="Times New Roman" w:cs="Times New Roman"/>
+        </w:rPr>
+        <w:t xml:space="preserve">] = </w:t>
+      </w:r>
+      <w:proofErr w:type="spellStart"/>
+      <w:proofErr w:type="gramStart"/>
+      <w:r>
+        <w:rPr>
+          <w:rFonts w:ascii="Times New Roman" w:hAnsi="Times New Roman" w:cs="Times New Roman"/>
+        </w:rPr>
+        <w:t>useState</w:t>
+      </w:r>
+      <w:proofErr w:type="spellEnd"/>
+      <w:r>
+        <w:rPr>
+          <w:rFonts w:ascii="Times New Roman" w:hAnsi="Times New Roman" w:cs="Times New Roman"/>
+        </w:rPr>
+        <w:t>(</w:t>
+      </w:r>
+      <w:proofErr w:type="gramEnd"/>
+      <w:r>
+        <w:rPr>
+          <w:rFonts w:ascii="Times New Roman" w:hAnsi="Times New Roman" w:cs="Times New Roman"/>
+        </w:rPr>
+        <w:t>15);</w:t>
+      </w:r>
+    </w:p>
+    <w:p>
+      <w:pPr>
+        <w:numPr>
+          <w:ilvl w:val="2"/>
+          <w:numId w:val="12"/>
+        </w:numPr>
+        <w:tabs>
+          <w:tab w:val="clear" w:pos="2160"/>
+          <w:tab w:val="num" w:pos="2880"/>
+        </w:tabs>
+        <w:ind w:left="2880"/>
+        <w:rPr>
+          <w:rFonts w:ascii="Times New Roman" w:hAnsi="Times New Roman" w:cs="Times New Roman"/>
+        </w:rPr>
+      </w:pPr>
+      <w:r>
+        <w:rPr>
+          <w:rFonts w:ascii="Times New Roman" w:hAnsi="Times New Roman" w:cs="Times New Roman"/>
+        </w:rPr>
+        <w:t>counter: The current state value.</w:t>
+      </w:r>
+    </w:p>
+    <w:p>
+      <w:pPr>
+        <w:numPr>
+          <w:ilvl w:val="2"/>
+          <w:numId w:val="12"/>
+        </w:numPr>
+        <w:tabs>
+          <w:tab w:val="clear" w:pos="2160"/>
+          <w:tab w:val="num" w:pos="2880"/>
+        </w:tabs>
+        <w:ind w:left="2880"/>
+        <w:rPr>
+          <w:rFonts w:ascii="Times New Roman" w:hAnsi="Times New Roman" w:cs="Times New Roman"/>
+        </w:rPr>
+      </w:pPr>
+      <w:proofErr w:type="spellStart"/>
+      <w:r>
+        <w:rPr>
+          <w:rFonts w:ascii="Times New Roman" w:hAnsi="Times New Roman" w:cs="Times New Roman"/>
+        </w:rPr>
+        <w:t>setCounter</w:t>
+      </w:r>
+      <w:proofErr w:type="spellEnd"/>
+      <w:r>
+        <w:rPr>
+          <w:rFonts w:ascii="Times New Roman" w:hAnsi="Times New Roman" w:cs="Times New Roman"/>
+        </w:rPr>
+        <w:t>: Function to update the state value.</w:t>
+      </w:r>
+    </w:p>
+    <w:p>
+      <w:pPr>
+        <w:rPr>
+          <w:rFonts w:ascii="Times New Roman" w:hAnsi="Times New Roman" w:cs="Times New Roman"/>
+        </w:rPr>
+      </w:pPr>
+      <w:r>
+        <w:rPr>
+          <w:rFonts w:ascii="Times New Roman" w:hAnsi="Times New Roman" w:cs="Times New Roman"/>
+          <w:b/>
+          <w:bCs/>
+        </w:rPr>
+        <w:t>Example</w:t>
+      </w:r>
+      <w:r>
+        <w:rPr>
+          <w:rFonts w:ascii="Times New Roman" w:hAnsi="Times New Roman" w:cs="Times New Roman"/>
+        </w:rPr>
+        <w:t>:</w:t>
+      </w:r>
+    </w:p>
+    <w:p>
+      <w:pPr>
+        <w:ind w:left="720"/>
+        <w:rPr>
+          <w:rFonts w:ascii="Times New Roman" w:hAnsi="Times New Roman" w:cs="Times New Roman"/>
+          <w:b/>
+          <w:bCs/>
+        </w:rPr>
+      </w:pPr>
+      <w:r>
+        <w:rPr>
+          <w:rFonts w:ascii="Times New Roman" w:hAnsi="Times New Roman" w:cs="Times New Roman"/>
+          <w:b/>
+          <w:bCs/>
+        </w:rPr>
+        <w:t xml:space="preserve">function </w:t>
+      </w:r>
+      <w:proofErr w:type="gramStart"/>
+      <w:r>
+        <w:rPr>
+          <w:rFonts w:ascii="Times New Roman" w:hAnsi="Times New Roman" w:cs="Times New Roman"/>
+          <w:b/>
+          <w:bCs/>
+        </w:rPr>
+        <w:t>Counter(</w:t>
+      </w:r>
+      <w:proofErr w:type="gramEnd"/>
+      <w:r>
+        <w:rPr>
+          <w:rFonts w:ascii="Times New Roman" w:hAnsi="Times New Roman" w:cs="Times New Roman"/>
+          <w:b/>
+          <w:bCs/>
+        </w:rPr>
+        <w:t>) {</w:t>
+      </w:r>
+    </w:p>
+    <w:p>
+      <w:pPr>
+        <w:ind w:left="720"/>
+        <w:rPr>
+          <w:rFonts w:ascii="Times New Roman" w:hAnsi="Times New Roman" w:cs="Times New Roman"/>
+          <w:b/>
+          <w:bCs/>
+        </w:rPr>
+      </w:pPr>
+      <w:r>
+        <w:rPr>
+          <w:rFonts w:ascii="Times New Roman" w:hAnsi="Times New Roman" w:cs="Times New Roman"/>
+          <w:b/>
+          <w:bCs/>
+        </w:rPr>
+        <w:t xml:space="preserve">  const [counter, </w:t>
+      </w:r>
+      <w:proofErr w:type="spellStart"/>
+      <w:r>
+        <w:rPr>
+          <w:rFonts w:ascii="Times New Roman" w:hAnsi="Times New Roman" w:cs="Times New Roman"/>
+          <w:b/>
+          <w:bCs/>
+        </w:rPr>
+        <w:t>setCounter</w:t>
+      </w:r>
+      <w:proofErr w:type="spellEnd"/>
+      <w:r>
+        <w:rPr>
+          <w:rFonts w:ascii="Times New Roman" w:hAnsi="Times New Roman" w:cs="Times New Roman"/>
+          <w:b/>
+          <w:bCs/>
+        </w:rPr>
+        <w:t xml:space="preserve">] = </w:t>
+      </w:r>
+      <w:proofErr w:type="spellStart"/>
+      <w:proofErr w:type="gramStart"/>
+      <w:r>
+        <w:rPr>
+          <w:rFonts w:ascii="Times New Roman" w:hAnsi="Times New Roman" w:cs="Times New Roman"/>
+          <w:b/>
+          <w:bCs/>
+        </w:rPr>
+        <w:t>useState</w:t>
+      </w:r>
+      <w:proofErr w:type="spellEnd"/>
+      <w:r>
+        <w:rPr>
+          <w:rFonts w:ascii="Times New Roman" w:hAnsi="Times New Roman" w:cs="Times New Roman"/>
+          <w:b/>
+          <w:bCs/>
+        </w:rPr>
+        <w:t>(</w:t>
+      </w:r>
+      <w:proofErr w:type="gramEnd"/>
+      <w:r>
+        <w:rPr>
+          <w:rFonts w:ascii="Times New Roman" w:hAnsi="Times New Roman" w:cs="Times New Roman"/>
+          <w:b/>
+          <w:bCs/>
+        </w:rPr>
+        <w:t>15);</w:t>
+      </w:r>
+    </w:p>
+    <w:p>
+      <w:pPr>
+        <w:ind w:left="720"/>
+        <w:rPr>
+          <w:rFonts w:ascii="Times New Roman" w:hAnsi="Times New Roman" w:cs="Times New Roman"/>
+          <w:b/>
+          <w:bCs/>
+        </w:rPr>
+      </w:pPr>
+    </w:p>
+    <w:p>
+      <w:pPr>
+        <w:ind w:left="720"/>
+        <w:rPr>
+          <w:rFonts w:ascii="Times New Roman" w:hAnsi="Times New Roman" w:cs="Times New Roman"/>
+          <w:b/>
+          <w:bCs/>
+        </w:rPr>
+      </w:pPr>
+      <w:r>
+        <w:rPr>
+          <w:rFonts w:ascii="Times New Roman" w:hAnsi="Times New Roman" w:cs="Times New Roman"/>
+          <w:b/>
+          <w:bCs/>
+        </w:rPr>
+        <w:t xml:space="preserve">  const increment = () =&gt; {</w:t>
+      </w:r>
+    </w:p>
+    <w:p>
+      <w:pPr>
+        <w:ind w:left="720"/>
+        <w:rPr>
+          <w:rFonts w:ascii="Times New Roman" w:hAnsi="Times New Roman" w:cs="Times New Roman"/>
+          <w:b/>
+          <w:bCs/>
+        </w:rPr>
+      </w:pPr>
+      <w:r>
+        <w:rPr>
+          <w:rFonts w:ascii="Times New Roman" w:hAnsi="Times New Roman" w:cs="Times New Roman"/>
+          <w:b/>
+          <w:bCs/>
+        </w:rPr>
+        <w:t xml:space="preserve">    </w:t>
+      </w:r>
+      <w:proofErr w:type="spellStart"/>
+      <w:proofErr w:type="gramStart"/>
+      <w:r>
+        <w:rPr>
+          <w:rFonts w:ascii="Times New Roman" w:hAnsi="Times New Roman" w:cs="Times New Roman"/>
+          <w:b/>
+          <w:bCs/>
+        </w:rPr>
+        <w:t>setCounter</w:t>
+      </w:r>
+      <w:proofErr w:type="spellEnd"/>
+      <w:r>
+        <w:rPr>
+          <w:rFonts w:ascii="Times New Roman" w:hAnsi="Times New Roman" w:cs="Times New Roman"/>
+          <w:b/>
+          <w:bCs/>
+        </w:rPr>
+        <w:t>(</w:t>
+      </w:r>
+      <w:proofErr w:type="gramEnd"/>
+      <w:r>
+        <w:rPr>
+          <w:rFonts w:ascii="Times New Roman" w:hAnsi="Times New Roman" w:cs="Times New Roman"/>
+          <w:b/>
+          <w:bCs/>
+        </w:rPr>
+        <w:t>counter + 1); // Updates both the state and the UI</w:t>
+      </w:r>
+    </w:p>
+    <w:p>
+      <w:pPr>
+        <w:ind w:left="720"/>
+        <w:rPr>
+          <w:rFonts w:ascii="Times New Roman" w:hAnsi="Times New Roman" w:cs="Times New Roman"/>
+          <w:b/>
+          <w:bCs/>
+        </w:rPr>
+      </w:pPr>
+      <w:r>
+        <w:rPr>
+          <w:rFonts w:ascii="Times New Roman" w:hAnsi="Times New Roman" w:cs="Times New Roman"/>
+          <w:b/>
+          <w:bCs/>
+        </w:rPr>
+        <w:t xml:space="preserve">  };</w:t>
+      </w:r>
+    </w:p>
+    <w:p>
+      <w:pPr>
+        <w:ind w:left="720"/>
+        <w:rPr>
+          <w:rFonts w:ascii="Times New Roman" w:hAnsi="Times New Roman" w:cs="Times New Roman"/>
+          <w:b/>
+          <w:bCs/>
+        </w:rPr>
+      </w:pPr>
+    </w:p>
+    <w:p>
+      <w:pPr>
+        <w:ind w:left="720"/>
+        <w:rPr>
+          <w:rFonts w:ascii="Times New Roman" w:hAnsi="Times New Roman" w:cs="Times New Roman"/>
+          <w:b/>
+          <w:bCs/>
+        </w:rPr>
+      </w:pPr>
+      <w:r>
+        <w:rPr>
+          <w:rFonts w:ascii="Times New Roman" w:hAnsi="Times New Roman" w:cs="Times New Roman"/>
+          <w:b/>
+          <w:bCs/>
+        </w:rPr>
+        <w:t xml:space="preserve">  return (</w:t>
+      </w:r>
+    </w:p>
+    <w:p>
+      <w:pPr>
+        <w:ind w:left="720"/>
+        <w:rPr>
+          <w:rFonts w:ascii="Times New Roman" w:hAnsi="Times New Roman" w:cs="Times New Roman"/>
+          <w:b/>
+          <w:bCs/>
+        </w:rPr>
+      </w:pPr>
+      <w:r>
+        <w:rPr>
+          <w:rFonts w:ascii="Times New Roman" w:hAnsi="Times New Roman" w:cs="Times New Roman"/>
+          <w:b/>
+          <w:bCs/>
+        </w:rPr>
+        <w:lastRenderedPageBreak/>
+        <w:t xml:space="preserve">    &lt;div&gt;</w:t>
+      </w:r>
+    </w:p>
+    <w:p>
+      <w:pPr>
+        <w:ind w:left="720"/>
+        <w:rPr>
+          <w:rFonts w:ascii="Times New Roman" w:hAnsi="Times New Roman" w:cs="Times New Roman"/>
+          <w:b/>
+          <w:bCs/>
+        </w:rPr>
+      </w:pPr>
+      <w:r>
+        <w:rPr>
+          <w:rFonts w:ascii="Times New Roman" w:hAnsi="Times New Roman" w:cs="Times New Roman"/>
+          <w:b/>
+          <w:bCs/>
+        </w:rPr>
+        <w:t xml:space="preserve">      &lt;p&gt;Counter Value: {counter}&lt;/p&gt;</w:t>
+      </w:r>
+    </w:p>
+    <w:p>
+      <w:pPr>
+        <w:ind w:left="720"/>
+        <w:rPr>
+          <w:rFonts w:ascii="Times New Roman" w:hAnsi="Times New Roman" w:cs="Times New Roman"/>
+          <w:b/>
+          <w:bCs/>
+        </w:rPr>
+      </w:pPr>
+      <w:r>
+        <w:rPr>
+          <w:rFonts w:ascii="Times New Roman" w:hAnsi="Times New Roman" w:cs="Times New Roman"/>
+          <w:b/>
+          <w:bCs/>
+        </w:rPr>
+        <w:t xml:space="preserve">      &lt;button onClick={increment}&gt;Increment&lt;/button&gt;</w:t>
+      </w:r>
+    </w:p>
+    <w:p>
+      <w:pPr>
+        <w:ind w:left="720"/>
+        <w:rPr>
+          <w:rFonts w:ascii="Times New Roman" w:hAnsi="Times New Roman" w:cs="Times New Roman"/>
+          <w:b/>
+          <w:bCs/>
+        </w:rPr>
+      </w:pPr>
+      <w:r>
+        <w:rPr>
+          <w:rFonts w:ascii="Times New Roman" w:hAnsi="Times New Roman" w:cs="Times New Roman"/>
+          <w:b/>
+          <w:bCs/>
+        </w:rPr>
+        <w:t xml:space="preserve">    &lt;/div&gt;</w:t>
+      </w:r>
+    </w:p>
+    <w:p>
+      <w:pPr>
+        <w:ind w:left="720"/>
+        <w:rPr>
+          <w:rFonts w:ascii="Times New Roman" w:hAnsi="Times New Roman" w:cs="Times New Roman"/>
+          <w:b/>
+          <w:bCs/>
+        </w:rPr>
+      </w:pPr>
+      <w:r>
+        <w:rPr>
+          <w:rFonts w:ascii="Times New Roman" w:hAnsi="Times New Roman" w:cs="Times New Roman"/>
+          <w:b/>
+          <w:bCs/>
+        </w:rPr>
+        <w:t xml:space="preserve">  </w:t>
+      </w:r>
+      <w:proofErr w:type="gramStart"/>
+      <w:r>
+        <w:rPr>
+          <w:rFonts w:ascii="Times New Roman" w:hAnsi="Times New Roman" w:cs="Times New Roman"/>
+          <w:b/>
+          <w:bCs/>
+        </w:rPr>
+        <w:t>);</w:t>
+      </w:r>
+      <w:r>
+        <w:rPr>
+          <w:rFonts w:ascii="Times New Roman" w:hAnsi="Times New Roman" w:cs="Times New Roman"/>
+          <w:b/>
+          <w:bCs/>
+        </w:rPr>
+        <w:t>ss</w:t>
+      </w:r>
+      <w:proofErr w:type="gramEnd"/>
+    </w:p>
+    <w:p>
+      <w:pPr>
+        <w:ind w:left="720"/>
+        <w:rPr>
+          <w:rFonts w:ascii="Times New Roman" w:hAnsi="Times New Roman" w:cs="Times New Roman"/>
+        </w:rPr>
+      </w:pPr>
+      <w:r>
+        <w:rPr>
+          <w:rFonts w:ascii="Times New Roman" w:hAnsi="Times New Roman" w:cs="Times New Roman"/>
+          <w:b/>
+          <w:bCs/>
+        </w:rPr>
+        <w:t>}</w:t>
+      </w:r>
+    </w:p>
+    <w:p>
+      <w:pPr>
+        <w:rPr>
+          <w:rFonts w:ascii="Times New Roman" w:hAnsi="Times New Roman" w:cs="Times New Roman"/>
+        </w:rPr>
+      </w:pPr>
+      <w:r>
+        <w:rPr>
+          <w:rFonts w:ascii="Times New Roman" w:hAnsi="Times New Roman" w:cs="Times New Roman"/>
+        </w:rPr>
+        <w:t>In this example, the counter value updates in the UI every time the button is clicked.</w:t>
+      </w:r>
+    </w:p>
+    <w:p>
+      <w:pPr>
+        <w:rPr>
+          <w:rFonts w:ascii="Times New Roman" w:hAnsi="Times New Roman" w:cs="Times New Roman"/>
+          <w:b/>
+          <w:bCs/>
+        </w:rPr>
+      </w:pPr>
+      <w:r>
+        <w:rPr>
+          <w:rFonts w:ascii="Times New Roman" w:hAnsi="Times New Roman" w:cs="Times New Roman"/>
+          <w:b/>
+          <w:bCs/>
+        </w:rPr>
+        <w:t xml:space="preserve"> Conclusion</w:t>
+      </w:r>
+    </w:p>
+    <w:p>
+      <w:pPr>
+        <w:numPr>
+          <w:ilvl w:val="0"/>
+          <w:numId w:val="13"/>
+        </w:numPr>
+        <w:rPr>
+          <w:rFonts w:ascii="Times New Roman" w:hAnsi="Times New Roman" w:cs="Times New Roman"/>
+        </w:rPr>
+      </w:pPr>
+      <w:proofErr w:type="spellStart"/>
+      <w:r>
+        <w:rPr>
+          <w:rFonts w:ascii="Times New Roman" w:hAnsi="Times New Roman" w:cs="Times New Roman"/>
+          <w:b/>
+          <w:bCs/>
+        </w:rPr>
+        <w:t>useState</w:t>
+      </w:r>
+      <w:proofErr w:type="spellEnd"/>
+      <w:r>
+        <w:rPr>
+          <w:rFonts w:ascii="Times New Roman" w:hAnsi="Times New Roman" w:cs="Times New Roman"/>
+        </w:rPr>
+        <w:t xml:space="preserve"> helps manage state and ensures that changes are reflected in the UI.</w:t>
+      </w:r>
+    </w:p>
+    <w:p>
+      <w:pPr>
+        <w:numPr>
+          <w:ilvl w:val="0"/>
+          <w:numId w:val="13"/>
+        </w:numPr>
+        <w:rPr>
+          <w:rFonts w:ascii="Times New Roman" w:hAnsi="Times New Roman" w:cs="Times New Roman"/>
+        </w:rPr>
+      </w:pPr>
+      <w:proofErr w:type="spellStart"/>
+      <w:r>
+        <w:rPr>
+          <w:rFonts w:ascii="Times New Roman" w:hAnsi="Times New Roman" w:cs="Times New Roman"/>
+        </w:rPr>
+        <w:t>React's</w:t>
+      </w:r>
+      <w:proofErr w:type="spellEnd"/>
+      <w:r>
+        <w:rPr>
+          <w:rFonts w:ascii="Times New Roman" w:hAnsi="Times New Roman" w:cs="Times New Roman"/>
+        </w:rPr>
+        <w:t xml:space="preserve"> virtual DOM handles the process efficiently, only updating the parts of the UI that need to be changed.</w:t>
+      </w:r>
+    </w:p>
+    <w:p>
+      <w:pPr>
+        <w:jc w:val="center"/>
         <w:rPr>
           <w:rFonts w:ascii="Times New Roman" w:hAnsi="Times New Roman" w:cs="Times New Roman"/>
           <w:sz w:val="28"/>
           <w:szCs w:val="28"/>
           <w:u w:val="single"/>
         </w:rPr>
-        <w:t xml:space="preserve"> </w:t>
-      </w:r>
+      </w:pPr>
       <w:r>
         <w:rPr>
           <w:rFonts w:ascii="Times New Roman" w:hAnsi="Times New Roman" w:cs="Times New Roman"/>
@@ -1929,1027 +2361,17 @@
           <w:szCs w:val="28"/>
           <w:u w:val="single"/>
         </w:rPr>
-        <w:t>Virtual DOM in React</w:t>
-      </w:r>
-    </w:p>
-    <w:p>
-      <w:pPr>
-        <w:rPr>
-          <w:rFonts w:ascii="Times New Roman" w:hAnsi="Times New Roman" w:cs="Times New Roman"/>
-          <w:b/>
-          <w:bCs/>
-        </w:rPr>
-      </w:pPr>
-      <w:r>
-        <w:rPr>
-          <w:rFonts w:ascii="Times New Roman" w:hAnsi="Times New Roman" w:cs="Times New Roman"/>
-          <w:b/>
-          <w:bCs/>
-        </w:rPr>
-        <w:t>1. Virtual DOM Concept</w:t>
-      </w:r>
-    </w:p>
-    <w:p>
-      <w:pPr>
-        <w:numPr>
-          <w:ilvl w:val="0"/>
-          <w:numId w:val="14"/>
-        </w:numPr>
-        <w:rPr>
-          <w:rFonts w:ascii="Times New Roman" w:hAnsi="Times New Roman" w:cs="Times New Roman"/>
-        </w:rPr>
-      </w:pPr>
-      <w:r>
-        <w:rPr>
-          <w:rFonts w:ascii="Times New Roman" w:hAnsi="Times New Roman" w:cs="Times New Roman"/>
-          <w:b/>
-          <w:bCs/>
-        </w:rPr>
-        <w:t>Example (Doctor analogy)</w:t>
-      </w:r>
-      <w:r>
-        <w:rPr>
-          <w:rFonts w:ascii="Times New Roman" w:hAnsi="Times New Roman" w:cs="Times New Roman"/>
-        </w:rPr>
-        <w:t>:</w:t>
-      </w:r>
-    </w:p>
-    <w:p>
-      <w:pPr>
-        <w:numPr>
-          <w:ilvl w:val="1"/>
-          <w:numId w:val="14"/>
-        </w:numPr>
-        <w:rPr>
-          <w:rFonts w:ascii="Times New Roman" w:hAnsi="Times New Roman" w:cs="Times New Roman"/>
-        </w:rPr>
-      </w:pPr>
-      <w:r>
-        <w:rPr>
-          <w:rFonts w:ascii="Times New Roman" w:hAnsi="Times New Roman" w:cs="Times New Roman"/>
-        </w:rPr>
-        <w:t>Similar to how a doctor predicts and treats symptoms in advance, React predicts what changes will happen in the UI.</w:t>
-      </w:r>
-    </w:p>
-    <w:p>
-      <w:pPr>
-        <w:numPr>
-          <w:ilvl w:val="1"/>
-          <w:numId w:val="14"/>
-        </w:numPr>
-        <w:rPr>
-          <w:rFonts w:ascii="Times New Roman" w:hAnsi="Times New Roman" w:cs="Times New Roman"/>
-        </w:rPr>
-      </w:pPr>
-      <w:r>
-        <w:rPr>
-          <w:rFonts w:ascii="Times New Roman" w:hAnsi="Times New Roman" w:cs="Times New Roman"/>
-        </w:rPr>
-        <w:t xml:space="preserve">When React runs createRoot, it creates a </w:t>
-      </w:r>
-      <w:r>
-        <w:rPr>
-          <w:rFonts w:ascii="Times New Roman" w:hAnsi="Times New Roman" w:cs="Times New Roman"/>
-          <w:b/>
-          <w:bCs/>
-        </w:rPr>
-        <w:t>virtual DOM</w:t>
-      </w:r>
-      <w:r>
-        <w:rPr>
-          <w:rFonts w:ascii="Times New Roman" w:hAnsi="Times New Roman" w:cs="Times New Roman"/>
-        </w:rPr>
-        <w:t>, which is a copy of the actual DOM (Browser DOM).</w:t>
-      </w:r>
-    </w:p>
-    <w:p>
-      <w:pPr>
-        <w:numPr>
-          <w:ilvl w:val="1"/>
-          <w:numId w:val="14"/>
-        </w:numPr>
-        <w:rPr>
-          <w:rFonts w:ascii="Times New Roman" w:hAnsi="Times New Roman" w:cs="Times New Roman"/>
-        </w:rPr>
-      </w:pPr>
-      <w:r>
-        <w:rPr>
-          <w:rFonts w:ascii="Times New Roman" w:hAnsi="Times New Roman" w:cs="Times New Roman"/>
-        </w:rPr>
-        <w:t xml:space="preserve">The </w:t>
-      </w:r>
-      <w:r>
-        <w:rPr>
-          <w:rFonts w:ascii="Times New Roman" w:hAnsi="Times New Roman" w:cs="Times New Roman"/>
-          <w:b/>
-          <w:bCs/>
-        </w:rPr>
-        <w:t>virtual DOM</w:t>
-      </w:r>
-      <w:r>
-        <w:rPr>
-          <w:rFonts w:ascii="Times New Roman" w:hAnsi="Times New Roman" w:cs="Times New Roman"/>
-        </w:rPr>
-        <w:t xml:space="preserve"> is synced with the real DOM and only necessary updates are pushed to the real DOM.</w:t>
-      </w:r>
-    </w:p>
-    <w:p>
-      <w:pPr>
-        <w:rPr>
-          <w:rFonts w:ascii="Times New Roman" w:hAnsi="Times New Roman" w:cs="Times New Roman"/>
-          <w:b/>
-          <w:bCs/>
-        </w:rPr>
-      </w:pPr>
-      <w:r>
-        <w:rPr>
-          <w:rFonts w:ascii="Times New Roman" w:hAnsi="Times New Roman" w:cs="Times New Roman"/>
-          <w:b/>
-          <w:bCs/>
-        </w:rPr>
-        <w:t>2. How React Handles Updates</w:t>
-      </w:r>
-    </w:p>
-    <w:p>
-      <w:pPr>
-        <w:numPr>
-          <w:ilvl w:val="0"/>
-          <w:numId w:val="15"/>
-        </w:numPr>
-        <w:rPr>
-          <w:rFonts w:ascii="Times New Roman" w:hAnsi="Times New Roman" w:cs="Times New Roman"/>
-        </w:rPr>
-      </w:pPr>
-      <w:r>
-        <w:rPr>
-          <w:rFonts w:ascii="Times New Roman" w:hAnsi="Times New Roman" w:cs="Times New Roman"/>
-          <w:b/>
-          <w:bCs/>
-        </w:rPr>
-        <w:t>Efficient Updates</w:t>
-      </w:r>
-      <w:r>
-        <w:rPr>
-          <w:rFonts w:ascii="Times New Roman" w:hAnsi="Times New Roman" w:cs="Times New Roman"/>
-        </w:rPr>
-        <w:t>:</w:t>
-      </w:r>
-    </w:p>
-    <w:p>
-      <w:pPr>
-        <w:numPr>
-          <w:ilvl w:val="1"/>
-          <w:numId w:val="15"/>
-        </w:numPr>
-        <w:rPr>
-          <w:rFonts w:ascii="Times New Roman" w:hAnsi="Times New Roman" w:cs="Times New Roman"/>
-        </w:rPr>
-      </w:pPr>
-      <w:r>
-        <w:rPr>
-          <w:rFonts w:ascii="Times New Roman" w:hAnsi="Times New Roman" w:cs="Times New Roman"/>
-        </w:rPr>
-        <w:t>Instead of making changes immediately after each update, React uses an optimized approach.</w:t>
-      </w:r>
-    </w:p>
-    <w:p>
-      <w:pPr>
-        <w:numPr>
-          <w:ilvl w:val="1"/>
-          <w:numId w:val="15"/>
-        </w:numPr>
-        <w:rPr>
-          <w:rFonts w:ascii="Times New Roman" w:hAnsi="Times New Roman" w:cs="Times New Roman"/>
-        </w:rPr>
-      </w:pPr>
-      <w:r>
-        <w:rPr>
-          <w:rFonts w:ascii="Times New Roman" w:hAnsi="Times New Roman" w:cs="Times New Roman"/>
-        </w:rPr>
-        <w:t xml:space="preserve">React will </w:t>
-      </w:r>
-      <w:r>
-        <w:rPr>
-          <w:rFonts w:ascii="Times New Roman" w:hAnsi="Times New Roman" w:cs="Times New Roman"/>
-          <w:b/>
-          <w:bCs/>
-        </w:rPr>
-        <w:t>batch updates</w:t>
-      </w:r>
-      <w:r>
-        <w:rPr>
-          <w:rFonts w:ascii="Times New Roman" w:hAnsi="Times New Roman" w:cs="Times New Roman"/>
-        </w:rPr>
-        <w:t xml:space="preserve"> and apply only the necessary changes, avoiding unnecessary DOM manipulation.</w:t>
-      </w:r>
-    </w:p>
-    <w:p>
-      <w:pPr>
-        <w:numPr>
-          <w:ilvl w:val="1"/>
-          <w:numId w:val="15"/>
-        </w:numPr>
-        <w:rPr>
-          <w:rFonts w:ascii="Times New Roman" w:hAnsi="Times New Roman" w:cs="Times New Roman"/>
-        </w:rPr>
-      </w:pPr>
-      <w:r>
-        <w:rPr>
-          <w:rFonts w:ascii="Times New Roman" w:hAnsi="Times New Roman" w:cs="Times New Roman"/>
-        </w:rPr>
-        <w:t>This prevents frequent UI updates, saving performance.</w:t>
-      </w:r>
-    </w:p>
-    <w:p>
-      <w:pPr>
-        <w:numPr>
-          <w:ilvl w:val="0"/>
-          <w:numId w:val="15"/>
-        </w:numPr>
-        <w:rPr>
-          <w:rFonts w:ascii="Times New Roman" w:hAnsi="Times New Roman" w:cs="Times New Roman"/>
-        </w:rPr>
-      </w:pPr>
-      <w:r>
-        <w:rPr>
-          <w:rFonts w:ascii="Times New Roman" w:hAnsi="Times New Roman" w:cs="Times New Roman"/>
-          <w:b/>
-          <w:bCs/>
-        </w:rPr>
-        <w:t>Scenario</w:t>
-      </w:r>
-      <w:r>
-        <w:rPr>
-          <w:rFonts w:ascii="Times New Roman" w:hAnsi="Times New Roman" w:cs="Times New Roman"/>
-        </w:rPr>
-        <w:t>:</w:t>
-      </w:r>
-    </w:p>
-    <w:p>
-      <w:pPr>
-        <w:numPr>
-          <w:ilvl w:val="1"/>
-          <w:numId w:val="15"/>
-        </w:numPr>
-        <w:rPr>
-          <w:rFonts w:ascii="Times New Roman" w:hAnsi="Times New Roman" w:cs="Times New Roman"/>
-        </w:rPr>
-      </w:pPr>
-      <w:r>
-        <w:rPr>
-          <w:rFonts w:ascii="Times New Roman" w:hAnsi="Times New Roman" w:cs="Times New Roman"/>
-        </w:rPr>
-        <w:t>If multiple changes happen one after the other (e.g., a value changes multiple times in a short period), React won’t update the UI with each change.</w:t>
-      </w:r>
-    </w:p>
-    <w:p>
-      <w:pPr>
-        <w:numPr>
-          <w:ilvl w:val="1"/>
-          <w:numId w:val="15"/>
-        </w:numPr>
-        <w:rPr>
-          <w:rFonts w:ascii="Times New Roman" w:hAnsi="Times New Roman" w:cs="Times New Roman"/>
-        </w:rPr>
-      </w:pPr>
-      <w:r>
-        <w:rPr>
-          <w:rFonts w:ascii="Times New Roman" w:hAnsi="Times New Roman" w:cs="Times New Roman"/>
-        </w:rPr>
-        <w:t>Instead, React waits, consolidates the changes, and applies them efficiently (only updating the final change).</w:t>
-      </w:r>
-    </w:p>
-    <w:p>
-      <w:pPr>
-        <w:rPr>
-          <w:rFonts w:ascii="Times New Roman" w:hAnsi="Times New Roman" w:cs="Times New Roman"/>
-          <w:b/>
-          <w:bCs/>
-        </w:rPr>
-      </w:pPr>
-      <w:r>
-        <w:rPr>
-          <w:rFonts w:ascii="Times New Roman" w:hAnsi="Times New Roman" w:cs="Times New Roman"/>
-          <w:b/>
-          <w:bCs/>
-        </w:rPr>
-        <w:t>3. Fiber Algorithm</w:t>
-      </w:r>
-    </w:p>
-    <w:p>
-      <w:pPr>
-        <w:numPr>
-          <w:ilvl w:val="0"/>
-          <w:numId w:val="16"/>
-        </w:numPr>
-        <w:rPr>
-          <w:rFonts w:ascii="Times New Roman" w:hAnsi="Times New Roman" w:cs="Times New Roman"/>
-        </w:rPr>
-      </w:pPr>
-      <w:r>
-        <w:rPr>
-          <w:rFonts w:ascii="Times New Roman" w:hAnsi="Times New Roman" w:cs="Times New Roman"/>
-          <w:b/>
-          <w:bCs/>
-        </w:rPr>
-        <w:lastRenderedPageBreak/>
-        <w:t>Purpose</w:t>
-      </w:r>
-      <w:r>
-        <w:rPr>
-          <w:rFonts w:ascii="Times New Roman" w:hAnsi="Times New Roman" w:cs="Times New Roman"/>
-        </w:rPr>
-        <w:t>:</w:t>
-      </w:r>
-    </w:p>
-    <w:p>
-      <w:pPr>
-        <w:numPr>
-          <w:ilvl w:val="1"/>
-          <w:numId w:val="16"/>
-        </w:numPr>
-        <w:rPr>
-          <w:rFonts w:ascii="Times New Roman" w:hAnsi="Times New Roman" w:cs="Times New Roman"/>
-        </w:rPr>
-      </w:pPr>
-      <w:r>
-        <w:rPr>
-          <w:rFonts w:ascii="Times New Roman" w:hAnsi="Times New Roman" w:cs="Times New Roman"/>
-        </w:rPr>
-        <w:t xml:space="preserve">The </w:t>
-      </w:r>
-      <w:r>
-        <w:rPr>
-          <w:rFonts w:ascii="Times New Roman" w:hAnsi="Times New Roman" w:cs="Times New Roman"/>
-          <w:b/>
-          <w:bCs/>
-        </w:rPr>
-        <w:t>Fiber algorithm</w:t>
-      </w:r>
-      <w:r>
-        <w:rPr>
-          <w:rFonts w:ascii="Times New Roman" w:hAnsi="Times New Roman" w:cs="Times New Roman"/>
-        </w:rPr>
-        <w:t xml:space="preserve"> is used by React to manage virtual DOM updates efficiently.</w:t>
-      </w:r>
-    </w:p>
-    <w:p>
-      <w:pPr>
-        <w:numPr>
-          <w:ilvl w:val="1"/>
-          <w:numId w:val="16"/>
-        </w:numPr>
-        <w:rPr>
-          <w:rFonts w:ascii="Times New Roman" w:hAnsi="Times New Roman" w:cs="Times New Roman"/>
-        </w:rPr>
-      </w:pPr>
-      <w:r>
-        <w:rPr>
-          <w:rFonts w:ascii="Times New Roman" w:hAnsi="Times New Roman" w:cs="Times New Roman"/>
-        </w:rPr>
-        <w:t>Not every UI needs to update instantly, and Fiber prioritizes tasks based on importance (like animation vs. data updates).</w:t>
-      </w:r>
-    </w:p>
-    <w:p>
-      <w:pPr>
-        <w:numPr>
-          <w:ilvl w:val="0"/>
-          <w:numId w:val="16"/>
-        </w:numPr>
-        <w:rPr>
-          <w:rFonts w:ascii="Times New Roman" w:hAnsi="Times New Roman" w:cs="Times New Roman"/>
-        </w:rPr>
-      </w:pPr>
-      <w:r>
-        <w:rPr>
-          <w:rFonts w:ascii="Times New Roman" w:hAnsi="Times New Roman" w:cs="Times New Roman"/>
-          <w:b/>
-          <w:bCs/>
-        </w:rPr>
-        <w:t>Fiber Features</w:t>
-      </w:r>
-      <w:r>
-        <w:rPr>
-          <w:rFonts w:ascii="Times New Roman" w:hAnsi="Times New Roman" w:cs="Times New Roman"/>
-        </w:rPr>
-        <w:t>:</w:t>
-      </w:r>
-    </w:p>
-    <w:p>
-      <w:pPr>
-        <w:numPr>
-          <w:ilvl w:val="1"/>
-          <w:numId w:val="16"/>
-        </w:numPr>
-        <w:rPr>
-          <w:rFonts w:ascii="Times New Roman" w:hAnsi="Times New Roman" w:cs="Times New Roman"/>
-        </w:rPr>
-      </w:pPr>
-      <w:r>
-        <w:rPr>
-          <w:rFonts w:ascii="Times New Roman" w:hAnsi="Times New Roman" w:cs="Times New Roman"/>
-          <w:b/>
-          <w:bCs/>
-        </w:rPr>
-        <w:t>Pause work</w:t>
-      </w:r>
-      <w:r>
-        <w:rPr>
-          <w:rFonts w:ascii="Times New Roman" w:hAnsi="Times New Roman" w:cs="Times New Roman"/>
-        </w:rPr>
-        <w:t>: Fiber can pause updates and return to them later.</w:t>
-      </w:r>
-    </w:p>
-    <w:p>
-      <w:pPr>
-        <w:numPr>
-          <w:ilvl w:val="1"/>
-          <w:numId w:val="16"/>
-        </w:numPr>
-        <w:rPr>
-          <w:rFonts w:ascii="Times New Roman" w:hAnsi="Times New Roman" w:cs="Times New Roman"/>
-        </w:rPr>
-      </w:pPr>
-      <w:r>
-        <w:rPr>
-          <w:rFonts w:ascii="Times New Roman" w:hAnsi="Times New Roman" w:cs="Times New Roman"/>
-          <w:b/>
-          <w:bCs/>
-        </w:rPr>
-        <w:t>Assign priorities</w:t>
-      </w:r>
-      <w:r>
-        <w:rPr>
-          <w:rFonts w:ascii="Times New Roman" w:hAnsi="Times New Roman" w:cs="Times New Roman"/>
-        </w:rPr>
-        <w:t>: React can prioritize critical updates (e.g., animations) over less urgent ones (e.g., background data fetching).</w:t>
-      </w:r>
-    </w:p>
-    <w:p>
-      <w:pPr>
-        <w:numPr>
-          <w:ilvl w:val="1"/>
-          <w:numId w:val="16"/>
-        </w:numPr>
-        <w:rPr>
-          <w:rFonts w:ascii="Times New Roman" w:hAnsi="Times New Roman" w:cs="Times New Roman"/>
-        </w:rPr>
-      </w:pPr>
-      <w:r>
-        <w:rPr>
-          <w:rFonts w:ascii="Times New Roman" w:hAnsi="Times New Roman" w:cs="Times New Roman"/>
-          <w:b/>
-          <w:bCs/>
-        </w:rPr>
-        <w:t>Reuse work</w:t>
-      </w:r>
-      <w:r>
-        <w:rPr>
-          <w:rFonts w:ascii="Times New Roman" w:hAnsi="Times New Roman" w:cs="Times New Roman"/>
-        </w:rPr>
-        <w:t>: Fiber can reuse completed work, saving time.</w:t>
-      </w:r>
-    </w:p>
-    <w:p>
-      <w:pPr>
-        <w:numPr>
-          <w:ilvl w:val="1"/>
-          <w:numId w:val="16"/>
-        </w:numPr>
-        <w:rPr>
-          <w:rFonts w:ascii="Times New Roman" w:hAnsi="Times New Roman" w:cs="Times New Roman"/>
-        </w:rPr>
-      </w:pPr>
-      <w:r>
-        <w:rPr>
-          <w:rFonts w:ascii="Times New Roman" w:hAnsi="Times New Roman" w:cs="Times New Roman"/>
-          <w:b/>
-          <w:bCs/>
-        </w:rPr>
-        <w:t>Abort updates</w:t>
-      </w:r>
-      <w:r>
-        <w:rPr>
-          <w:rFonts w:ascii="Times New Roman" w:hAnsi="Times New Roman" w:cs="Times New Roman"/>
-        </w:rPr>
-        <w:t>: If an update is no longer relevant, Fiber can cancel it.</w:t>
-      </w:r>
-    </w:p>
-    <w:p>
-      <w:pPr>
-        <w:rPr>
-          <w:rFonts w:ascii="Times New Roman" w:hAnsi="Times New Roman" w:cs="Times New Roman"/>
-          <w:b/>
-          <w:bCs/>
-        </w:rPr>
-      </w:pPr>
-      <w:r>
-        <w:rPr>
-          <w:rFonts w:ascii="Times New Roman" w:hAnsi="Times New Roman" w:cs="Times New Roman"/>
-          <w:b/>
-          <w:bCs/>
-        </w:rPr>
-        <w:t>4. Reconciliation in React</w:t>
-      </w:r>
-    </w:p>
-    <w:p>
-      <w:pPr>
-        <w:numPr>
-          <w:ilvl w:val="0"/>
-          <w:numId w:val="17"/>
-        </w:numPr>
-        <w:rPr>
-          <w:rFonts w:ascii="Times New Roman" w:hAnsi="Times New Roman" w:cs="Times New Roman"/>
-        </w:rPr>
-      </w:pPr>
-      <w:r>
-        <w:rPr>
-          <w:rFonts w:ascii="Times New Roman" w:hAnsi="Times New Roman" w:cs="Times New Roman"/>
-          <w:b/>
-          <w:bCs/>
-        </w:rPr>
-        <w:t>Definition</w:t>
-      </w:r>
-      <w:r>
-        <w:rPr>
-          <w:rFonts w:ascii="Times New Roman" w:hAnsi="Times New Roman" w:cs="Times New Roman"/>
-        </w:rPr>
-        <w:t>:</w:t>
-      </w:r>
-    </w:p>
-    <w:p>
-      <w:pPr>
-        <w:numPr>
-          <w:ilvl w:val="1"/>
-          <w:numId w:val="17"/>
-        </w:numPr>
-        <w:rPr>
-          <w:rFonts w:ascii="Times New Roman" w:hAnsi="Times New Roman" w:cs="Times New Roman"/>
-        </w:rPr>
-      </w:pPr>
-      <w:r>
-        <w:rPr>
-          <w:rFonts w:ascii="Times New Roman" w:hAnsi="Times New Roman" w:cs="Times New Roman"/>
-        </w:rPr>
-        <w:t xml:space="preserve">Reconciliation is the algorithm React uses to </w:t>
-      </w:r>
-      <w:r>
-        <w:rPr>
-          <w:rFonts w:ascii="Times New Roman" w:hAnsi="Times New Roman" w:cs="Times New Roman"/>
-          <w:b/>
-          <w:bCs/>
-        </w:rPr>
-        <w:t>diff</w:t>
-      </w:r>
-      <w:r>
-        <w:rPr>
-          <w:rFonts w:ascii="Times New Roman" w:hAnsi="Times New Roman" w:cs="Times New Roman"/>
-        </w:rPr>
-        <w:t xml:space="preserve"> the old virtual DOM tree with the new virtual DOM tree to determine the minimal set of changes needed for the real DOM.</w:t>
-      </w:r>
-    </w:p>
-    <w:p>
-      <w:pPr>
-        <w:numPr>
-          <w:ilvl w:val="0"/>
-          <w:numId w:val="17"/>
-        </w:numPr>
-        <w:rPr>
-          <w:rFonts w:ascii="Times New Roman" w:hAnsi="Times New Roman" w:cs="Times New Roman"/>
-        </w:rPr>
-      </w:pPr>
-      <w:r>
-        <w:rPr>
-          <w:rFonts w:ascii="Times New Roman" w:hAnsi="Times New Roman" w:cs="Times New Roman"/>
-          <w:b/>
-          <w:bCs/>
-        </w:rPr>
-        <w:t>Process</w:t>
-      </w:r>
-      <w:r>
-        <w:rPr>
-          <w:rFonts w:ascii="Times New Roman" w:hAnsi="Times New Roman" w:cs="Times New Roman"/>
-        </w:rPr>
-        <w:t>:</w:t>
-      </w:r>
-    </w:p>
-    <w:p>
-      <w:pPr>
-        <w:numPr>
-          <w:ilvl w:val="1"/>
-          <w:numId w:val="18"/>
-        </w:numPr>
-        <w:rPr>
-          <w:rFonts w:ascii="Times New Roman" w:hAnsi="Times New Roman" w:cs="Times New Roman"/>
-        </w:rPr>
-      </w:pPr>
-      <w:r>
-        <w:rPr>
-          <w:rFonts w:ascii="Times New Roman" w:hAnsi="Times New Roman" w:cs="Times New Roman"/>
-        </w:rPr>
-        <w:t xml:space="preserve">React generates a tree of nodes that describes the app (the </w:t>
-      </w:r>
-      <w:r>
-        <w:rPr>
-          <w:rFonts w:ascii="Times New Roman" w:hAnsi="Times New Roman" w:cs="Times New Roman"/>
-          <w:b/>
-          <w:bCs/>
-        </w:rPr>
-        <w:t>virtual DOM</w:t>
-      </w:r>
-      <w:r>
-        <w:rPr>
-          <w:rFonts w:ascii="Times New Roman" w:hAnsi="Times New Roman" w:cs="Times New Roman"/>
-        </w:rPr>
-        <w:t>).</w:t>
-      </w:r>
-    </w:p>
-    <w:p>
-      <w:pPr>
-        <w:numPr>
-          <w:ilvl w:val="1"/>
-          <w:numId w:val="18"/>
-        </w:numPr>
-        <w:rPr>
-          <w:rFonts w:ascii="Times New Roman" w:hAnsi="Times New Roman" w:cs="Times New Roman"/>
-        </w:rPr>
-      </w:pPr>
-      <w:r>
-        <w:rPr>
-          <w:rFonts w:ascii="Times New Roman" w:hAnsi="Times New Roman" w:cs="Times New Roman"/>
-        </w:rPr>
-        <w:t>When data changes (like setState), React generates a new tree.</w:t>
-      </w:r>
-    </w:p>
-    <w:p>
-      <w:pPr>
-        <w:numPr>
-          <w:ilvl w:val="1"/>
-          <w:numId w:val="18"/>
-        </w:numPr>
-        <w:rPr>
-          <w:rFonts w:ascii="Times New Roman" w:hAnsi="Times New Roman" w:cs="Times New Roman"/>
-        </w:rPr>
-      </w:pPr>
-      <w:r>
-        <w:rPr>
-          <w:rFonts w:ascii="Times New Roman" w:hAnsi="Times New Roman" w:cs="Times New Roman"/>
-        </w:rPr>
-        <w:t xml:space="preserve">React </w:t>
-      </w:r>
-      <w:r>
-        <w:rPr>
-          <w:rFonts w:ascii="Times New Roman" w:hAnsi="Times New Roman" w:cs="Times New Roman"/>
-          <w:b/>
-          <w:bCs/>
-        </w:rPr>
-        <w:t>diffs</w:t>
-      </w:r>
-      <w:r>
-        <w:rPr>
-          <w:rFonts w:ascii="Times New Roman" w:hAnsi="Times New Roman" w:cs="Times New Roman"/>
-        </w:rPr>
-        <w:t xml:space="preserve"> the new tree with the previous one, finding the minimal changes.</w:t>
-      </w:r>
-    </w:p>
-    <w:p>
-      <w:pPr>
-        <w:numPr>
-          <w:ilvl w:val="1"/>
-          <w:numId w:val="18"/>
-        </w:numPr>
-        <w:rPr>
-          <w:rFonts w:ascii="Times New Roman" w:hAnsi="Times New Roman" w:cs="Times New Roman"/>
-        </w:rPr>
-      </w:pPr>
-      <w:r>
-        <w:rPr>
-          <w:rFonts w:ascii="Times New Roman" w:hAnsi="Times New Roman" w:cs="Times New Roman"/>
-        </w:rPr>
-        <w:t>These changes are applied to the real DOM, making the update efficient.</w:t>
-      </w:r>
-    </w:p>
-    <w:p>
-      <w:pPr>
-        <w:numPr>
-          <w:ilvl w:val="0"/>
-          <w:numId w:val="17"/>
-        </w:numPr>
-        <w:rPr>
-          <w:rFonts w:ascii="Times New Roman" w:hAnsi="Times New Roman" w:cs="Times New Roman"/>
-        </w:rPr>
-      </w:pPr>
-      <w:r>
-        <w:rPr>
-          <w:rFonts w:ascii="Times New Roman" w:hAnsi="Times New Roman" w:cs="Times New Roman"/>
-          <w:b/>
-          <w:bCs/>
-        </w:rPr>
-        <w:t>Key Concepts</w:t>
-      </w:r>
-      <w:r>
-        <w:rPr>
-          <w:rFonts w:ascii="Times New Roman" w:hAnsi="Times New Roman" w:cs="Times New Roman"/>
-        </w:rPr>
-        <w:t>:</w:t>
-      </w:r>
-    </w:p>
-    <w:p>
-      <w:pPr>
-        <w:numPr>
-          <w:ilvl w:val="1"/>
-          <w:numId w:val="17"/>
-        </w:numPr>
-        <w:rPr>
-          <w:rFonts w:ascii="Times New Roman" w:hAnsi="Times New Roman" w:cs="Times New Roman"/>
-        </w:rPr>
-      </w:pPr>
-      <w:r>
-        <w:rPr>
-          <w:rFonts w:ascii="Times New Roman" w:hAnsi="Times New Roman" w:cs="Times New Roman"/>
-          <w:b/>
-          <w:bCs/>
-        </w:rPr>
-        <w:t>Component Types</w:t>
-      </w:r>
-      <w:r>
-        <w:rPr>
-          <w:rFonts w:ascii="Times New Roman" w:hAnsi="Times New Roman" w:cs="Times New Roman"/>
-        </w:rPr>
-        <w:t>: React assumes different component types generate completely different trees, so it replaces the old tree with the new one.</w:t>
-      </w:r>
-    </w:p>
-    <w:p>
-      <w:pPr>
-        <w:numPr>
-          <w:ilvl w:val="1"/>
-          <w:numId w:val="17"/>
-        </w:numPr>
-        <w:rPr>
-          <w:rFonts w:ascii="Times New Roman" w:hAnsi="Times New Roman" w:cs="Times New Roman"/>
-        </w:rPr>
-      </w:pPr>
-      <w:r>
-        <w:rPr>
-          <w:rFonts w:ascii="Times New Roman" w:hAnsi="Times New Roman" w:cs="Times New Roman"/>
-          <w:b/>
-          <w:bCs/>
-        </w:rPr>
-        <w:t>List Diffing</w:t>
-      </w:r>
-      <w:r>
-        <w:rPr>
-          <w:rFonts w:ascii="Times New Roman" w:hAnsi="Times New Roman" w:cs="Times New Roman"/>
-        </w:rPr>
-        <w:t xml:space="preserve">: When rendering lists, React uses </w:t>
-      </w:r>
-      <w:r>
-        <w:rPr>
-          <w:rFonts w:ascii="Times New Roman" w:hAnsi="Times New Roman" w:cs="Times New Roman"/>
-          <w:b/>
-          <w:bCs/>
-        </w:rPr>
-        <w:t>keys</w:t>
-      </w:r>
-      <w:r>
-        <w:rPr>
-          <w:rFonts w:ascii="Times New Roman" w:hAnsi="Times New Roman" w:cs="Times New Roman"/>
-        </w:rPr>
-        <w:t xml:space="preserve"> to efficiently track changes. These keys should be </w:t>
-      </w:r>
-      <w:r>
-        <w:rPr>
-          <w:rFonts w:ascii="Times New Roman" w:hAnsi="Times New Roman" w:cs="Times New Roman"/>
-          <w:b/>
-          <w:bCs/>
-        </w:rPr>
-        <w:t>stable, predictable, and unique</w:t>
-      </w:r>
-      <w:r>
-        <w:rPr>
-          <w:rFonts w:ascii="Times New Roman" w:hAnsi="Times New Roman" w:cs="Times New Roman"/>
-        </w:rPr>
-        <w:t>.</w:t>
-      </w:r>
-    </w:p>
-    <w:p>
-      <w:pPr>
-        <w:rPr>
-          <w:rFonts w:ascii="Times New Roman" w:hAnsi="Times New Roman" w:cs="Times New Roman"/>
-          <w:b/>
-          <w:bCs/>
-        </w:rPr>
-      </w:pPr>
-      <w:r>
-        <w:rPr>
-          <w:rFonts w:ascii="Times New Roman" w:hAnsi="Times New Roman" w:cs="Times New Roman"/>
-          <w:b/>
-          <w:bCs/>
-        </w:rPr>
-        <w:t>5. Push vs Pull Approach</w:t>
-      </w:r>
-    </w:p>
-    <w:p>
-      <w:pPr>
-        <w:numPr>
-          <w:ilvl w:val="0"/>
-          <w:numId w:val="19"/>
-        </w:numPr>
-        <w:rPr>
-          <w:rFonts w:ascii="Times New Roman" w:hAnsi="Times New Roman" w:cs="Times New Roman"/>
-        </w:rPr>
-      </w:pPr>
-      <w:r>
-        <w:rPr>
-          <w:rFonts w:ascii="Times New Roman" w:hAnsi="Times New Roman" w:cs="Times New Roman"/>
-          <w:b/>
-          <w:bCs/>
-        </w:rPr>
-        <w:t>Push-based (Manual)</w:t>
-      </w:r>
-      <w:r>
-        <w:rPr>
-          <w:rFonts w:ascii="Times New Roman" w:hAnsi="Times New Roman" w:cs="Times New Roman"/>
-        </w:rPr>
-        <w:t>:</w:t>
-      </w:r>
-    </w:p>
-    <w:p>
-      <w:pPr>
-        <w:numPr>
-          <w:ilvl w:val="1"/>
-          <w:numId w:val="19"/>
-        </w:numPr>
-        <w:rPr>
-          <w:rFonts w:ascii="Times New Roman" w:hAnsi="Times New Roman" w:cs="Times New Roman"/>
-        </w:rPr>
-      </w:pPr>
-      <w:r>
-        <w:rPr>
-          <w:rFonts w:ascii="Times New Roman" w:hAnsi="Times New Roman" w:cs="Times New Roman"/>
-        </w:rPr>
-        <w:t>You, the developer, decide how and when to schedule updates.</w:t>
-      </w:r>
-    </w:p>
-    <w:p>
-      <w:pPr>
-        <w:numPr>
-          <w:ilvl w:val="0"/>
-          <w:numId w:val="19"/>
-        </w:numPr>
-        <w:rPr>
-          <w:rFonts w:ascii="Times New Roman" w:hAnsi="Times New Roman" w:cs="Times New Roman"/>
-        </w:rPr>
-      </w:pPr>
-      <w:r>
-        <w:rPr>
-          <w:rFonts w:ascii="Times New Roman" w:hAnsi="Times New Roman" w:cs="Times New Roman"/>
-          <w:b/>
-          <w:bCs/>
-        </w:rPr>
-        <w:t>Pull-based (Automatic)</w:t>
-      </w:r>
-      <w:r>
-        <w:rPr>
-          <w:rFonts w:ascii="Times New Roman" w:hAnsi="Times New Roman" w:cs="Times New Roman"/>
-        </w:rPr>
-        <w:t>:</w:t>
-      </w:r>
-    </w:p>
-    <w:p>
-      <w:pPr>
-        <w:numPr>
-          <w:ilvl w:val="1"/>
-          <w:numId w:val="19"/>
-        </w:numPr>
-        <w:rPr>
-          <w:rFonts w:ascii="Times New Roman" w:hAnsi="Times New Roman" w:cs="Times New Roman"/>
-        </w:rPr>
-      </w:pPr>
-      <w:r>
-        <w:rPr>
-          <w:rFonts w:ascii="Times New Roman" w:hAnsi="Times New Roman" w:cs="Times New Roman"/>
-        </w:rPr>
-        <w:t>React is smart enough to decide when to update based on priorities (like animations vs. data updates).</w:t>
-      </w:r>
-    </w:p>
-    <w:p>
-      <w:pPr>
-        <w:rPr>
-          <w:rFonts w:ascii="Times New Roman" w:hAnsi="Times New Roman" w:cs="Times New Roman"/>
-          <w:b/>
-          <w:bCs/>
-        </w:rPr>
-      </w:pPr>
-      <w:r>
-        <w:rPr>
-          <w:rFonts w:ascii="Times New Roman" w:hAnsi="Times New Roman" w:cs="Times New Roman"/>
-          <w:b/>
-          <w:bCs/>
-        </w:rPr>
-        <w:t>6. Key Takeaways:</w:t>
-      </w:r>
-    </w:p>
-    <w:p>
-      <w:pPr>
-        <w:numPr>
-          <w:ilvl w:val="0"/>
-          <w:numId w:val="20"/>
-        </w:numPr>
-        <w:rPr>
-          <w:rFonts w:ascii="Times New Roman" w:hAnsi="Times New Roman" w:cs="Times New Roman"/>
-        </w:rPr>
-      </w:pPr>
-      <w:r>
-        <w:rPr>
-          <w:rFonts w:ascii="Times New Roman" w:hAnsi="Times New Roman" w:cs="Times New Roman"/>
-        </w:rPr>
-        <w:lastRenderedPageBreak/>
-        <w:t xml:space="preserve">React’s </w:t>
-      </w:r>
-      <w:r>
-        <w:rPr>
-          <w:rFonts w:ascii="Times New Roman" w:hAnsi="Times New Roman" w:cs="Times New Roman"/>
-          <w:b/>
-          <w:bCs/>
-        </w:rPr>
-        <w:t>virtual DOM</w:t>
-      </w:r>
-      <w:r>
-        <w:rPr>
-          <w:rFonts w:ascii="Times New Roman" w:hAnsi="Times New Roman" w:cs="Times New Roman"/>
-        </w:rPr>
-        <w:t xml:space="preserve"> and </w:t>
-      </w:r>
-      <w:r>
-        <w:rPr>
-          <w:rFonts w:ascii="Times New Roman" w:hAnsi="Times New Roman" w:cs="Times New Roman"/>
-          <w:b/>
-          <w:bCs/>
-        </w:rPr>
-        <w:t>Fiber</w:t>
-      </w:r>
-      <w:r>
-        <w:rPr>
-          <w:rFonts w:ascii="Times New Roman" w:hAnsi="Times New Roman" w:cs="Times New Roman"/>
-        </w:rPr>
-        <w:t xml:space="preserve"> ensure that only necessary changes are applied to the UI, saving performance.</w:t>
-      </w:r>
-    </w:p>
-    <w:p>
-      <w:pPr>
-        <w:numPr>
-          <w:ilvl w:val="0"/>
-          <w:numId w:val="20"/>
-        </w:numPr>
-        <w:rPr>
-          <w:rFonts w:ascii="Times New Roman" w:hAnsi="Times New Roman" w:cs="Times New Roman"/>
-        </w:rPr>
-      </w:pPr>
-      <w:r>
-        <w:rPr>
-          <w:rFonts w:ascii="Times New Roman" w:hAnsi="Times New Roman" w:cs="Times New Roman"/>
-          <w:b/>
-          <w:bCs/>
-        </w:rPr>
-        <w:t>Reconciliation</w:t>
-      </w:r>
-      <w:r>
-        <w:rPr>
-          <w:rFonts w:ascii="Times New Roman" w:hAnsi="Times New Roman" w:cs="Times New Roman"/>
-        </w:rPr>
-        <w:t xml:space="preserve"> efficiently updates the real DOM by comparing new and old virtual DOM trees.</w:t>
-      </w:r>
-    </w:p>
-    <w:p>
-      <w:pPr>
-        <w:numPr>
-          <w:ilvl w:val="0"/>
-          <w:numId w:val="20"/>
-        </w:numPr>
-        <w:rPr>
-          <w:rFonts w:ascii="Times New Roman" w:hAnsi="Times New Roman" w:cs="Times New Roman"/>
-        </w:rPr>
-      </w:pPr>
-      <w:r>
-        <w:rPr>
-          <w:rFonts w:ascii="Times New Roman" w:hAnsi="Times New Roman" w:cs="Times New Roman"/>
-        </w:rPr>
-        <w:t>Fiber introduces the ability to pause, prioritize, reuse, and cancel updates, making React more flexible in managing UI rendering.</w:t>
-      </w:r>
-    </w:p>
-    <w:p>
-      <w:pPr>
-        <w:jc w:val="center"/>
-        <w:rPr>
-          <w:rFonts w:ascii="Times New Roman" w:hAnsi="Times New Roman" w:cs="Times New Roman"/>
-          <w:b/>
-          <w:bCs/>
+        <w:t>Lecture 4</w:t>
+      </w:r>
+      <w:r>
+        <w:rPr>
+          <w:rFonts w:ascii="Times New Roman" w:hAnsi="Times New Roman" w:cs="Times New Roman"/>
           <w:sz w:val="28"/>
           <w:szCs w:val="28"/>
           <w:u w:val="single"/>
         </w:rPr>
-      </w:pPr>
+        <w:t xml:space="preserve"> </w:t>
+      </w:r>
       <w:r>
         <w:rPr>
           <w:rFonts w:ascii="Times New Roman" w:hAnsi="Times New Roman" w:cs="Times New Roman"/>
@@ -2959,24 +2381,1087 @@
           <w:szCs w:val="28"/>
           <w:u w:val="single"/>
         </w:rPr>
-        <w:t>Lecture 5 Tailwind CSS and Props</w:t>
-      </w:r>
-    </w:p>
-    <w:p>
-      <w:pPr>
-        <w:rPr>
-          <w:rFonts w:ascii="Times New Roman" w:hAnsi="Times New Roman" w:cs="Times New Roman"/>
+        <w:t>Virtual DOM in React</w:t>
+      </w:r>
+    </w:p>
+    <w:p>
+      <w:pPr>
+        <w:rPr>
+          <w:rFonts w:ascii="Times New Roman" w:hAnsi="Times New Roman" w:cs="Times New Roman"/>
+          <w:b/>
+          <w:bCs/>
+        </w:rPr>
+      </w:pPr>
+      <w:r>
+        <w:rPr>
+          <w:rFonts w:ascii="Times New Roman" w:hAnsi="Times New Roman" w:cs="Times New Roman"/>
+          <w:b/>
+          <w:bCs/>
+        </w:rPr>
+        <w:t>1. Virtual DOM Concept</w:t>
+      </w:r>
+    </w:p>
+    <w:p>
+      <w:pPr>
+        <w:numPr>
+          <w:ilvl w:val="0"/>
+          <w:numId w:val="14"/>
+        </w:numPr>
+        <w:rPr>
+          <w:rFonts w:ascii="Times New Roman" w:hAnsi="Times New Roman" w:cs="Times New Roman"/>
+        </w:rPr>
+      </w:pPr>
+      <w:r>
+        <w:rPr>
+          <w:rFonts w:ascii="Times New Roman" w:hAnsi="Times New Roman" w:cs="Times New Roman"/>
+          <w:b/>
+          <w:bCs/>
+        </w:rPr>
+        <w:t>Example (Doctor analogy)</w:t>
+      </w:r>
+      <w:r>
+        <w:rPr>
+          <w:rFonts w:ascii="Times New Roman" w:hAnsi="Times New Roman" w:cs="Times New Roman"/>
+        </w:rPr>
+        <w:t>:</w:t>
+      </w:r>
+    </w:p>
+    <w:p>
+      <w:pPr>
+        <w:numPr>
+          <w:ilvl w:val="1"/>
+          <w:numId w:val="14"/>
+        </w:numPr>
+        <w:rPr>
+          <w:rFonts w:ascii="Times New Roman" w:hAnsi="Times New Roman" w:cs="Times New Roman"/>
+        </w:rPr>
+      </w:pPr>
+      <w:r>
+        <w:rPr>
+          <w:rFonts w:ascii="Times New Roman" w:hAnsi="Times New Roman" w:cs="Times New Roman"/>
+        </w:rPr>
+        <w:t>Similar to how a doctor predicts and treats symptoms in advance, React predicts what changes will happen in the UI.</w:t>
+      </w:r>
+    </w:p>
+    <w:p>
+      <w:pPr>
+        <w:numPr>
+          <w:ilvl w:val="1"/>
+          <w:numId w:val="14"/>
+        </w:numPr>
+        <w:rPr>
+          <w:rFonts w:ascii="Times New Roman" w:hAnsi="Times New Roman" w:cs="Times New Roman"/>
+        </w:rPr>
+      </w:pPr>
+      <w:r>
+        <w:rPr>
+          <w:rFonts w:ascii="Times New Roman" w:hAnsi="Times New Roman" w:cs="Times New Roman"/>
+        </w:rPr>
+        <w:t xml:space="preserve">When React runs </w:t>
+      </w:r>
+      <w:proofErr w:type="spellStart"/>
+      <w:r>
+        <w:rPr>
+          <w:rFonts w:ascii="Times New Roman" w:hAnsi="Times New Roman" w:cs="Times New Roman"/>
+        </w:rPr>
+        <w:t>createRoot</w:t>
+      </w:r>
+      <w:proofErr w:type="spellEnd"/>
+      <w:r>
+        <w:rPr>
+          <w:rFonts w:ascii="Times New Roman" w:hAnsi="Times New Roman" w:cs="Times New Roman"/>
+        </w:rPr>
+        <w:t xml:space="preserve">, it creates a </w:t>
+      </w:r>
+      <w:r>
+        <w:rPr>
+          <w:rFonts w:ascii="Times New Roman" w:hAnsi="Times New Roman" w:cs="Times New Roman"/>
+          <w:b/>
+          <w:bCs/>
+        </w:rPr>
+        <w:t>virtual DOM</w:t>
+      </w:r>
+      <w:r>
+        <w:rPr>
+          <w:rFonts w:ascii="Times New Roman" w:hAnsi="Times New Roman" w:cs="Times New Roman"/>
+        </w:rPr>
+        <w:t>, which is a copy of the actual DOM (Browser DOM).</w:t>
+      </w:r>
+    </w:p>
+    <w:p>
+      <w:pPr>
+        <w:numPr>
+          <w:ilvl w:val="1"/>
+          <w:numId w:val="14"/>
+        </w:numPr>
+        <w:rPr>
+          <w:rFonts w:ascii="Times New Roman" w:hAnsi="Times New Roman" w:cs="Times New Roman"/>
+        </w:rPr>
+      </w:pPr>
+      <w:r>
+        <w:rPr>
+          <w:rFonts w:ascii="Times New Roman" w:hAnsi="Times New Roman" w:cs="Times New Roman"/>
+        </w:rPr>
+        <w:t xml:space="preserve">The </w:t>
+      </w:r>
+      <w:r>
+        <w:rPr>
+          <w:rFonts w:ascii="Times New Roman" w:hAnsi="Times New Roman" w:cs="Times New Roman"/>
+          <w:b/>
+          <w:bCs/>
+        </w:rPr>
+        <w:t>virtual DOM</w:t>
+      </w:r>
+      <w:r>
+        <w:rPr>
+          <w:rFonts w:ascii="Times New Roman" w:hAnsi="Times New Roman" w:cs="Times New Roman"/>
+        </w:rPr>
+        <w:t xml:space="preserve"> is synced with the real DOM and only necessary updates are pushed to the real DOM.</w:t>
+      </w:r>
+    </w:p>
+    <w:p>
+      <w:pPr>
+        <w:rPr>
+          <w:rFonts w:ascii="Times New Roman" w:hAnsi="Times New Roman" w:cs="Times New Roman"/>
+          <w:b/>
+          <w:bCs/>
+        </w:rPr>
+      </w:pPr>
+      <w:r>
+        <w:rPr>
+          <w:rFonts w:ascii="Times New Roman" w:hAnsi="Times New Roman" w:cs="Times New Roman"/>
+          <w:b/>
+          <w:bCs/>
+        </w:rPr>
+        <w:t>2. How React Handles Updates</w:t>
+      </w:r>
+    </w:p>
+    <w:p>
+      <w:pPr>
+        <w:numPr>
+          <w:ilvl w:val="0"/>
+          <w:numId w:val="15"/>
+        </w:numPr>
+        <w:rPr>
+          <w:rFonts w:ascii="Times New Roman" w:hAnsi="Times New Roman" w:cs="Times New Roman"/>
+        </w:rPr>
+      </w:pPr>
+      <w:r>
+        <w:rPr>
+          <w:rFonts w:ascii="Times New Roman" w:hAnsi="Times New Roman" w:cs="Times New Roman"/>
+          <w:b/>
+          <w:bCs/>
+        </w:rPr>
+        <w:t>Efficient Updates</w:t>
+      </w:r>
+      <w:r>
+        <w:rPr>
+          <w:rFonts w:ascii="Times New Roman" w:hAnsi="Times New Roman" w:cs="Times New Roman"/>
+        </w:rPr>
+        <w:t>:</w:t>
+      </w:r>
+    </w:p>
+    <w:p>
+      <w:pPr>
+        <w:numPr>
+          <w:ilvl w:val="1"/>
+          <w:numId w:val="15"/>
+        </w:numPr>
+        <w:rPr>
+          <w:rFonts w:ascii="Times New Roman" w:hAnsi="Times New Roman" w:cs="Times New Roman"/>
+        </w:rPr>
+      </w:pPr>
+      <w:r>
+        <w:rPr>
+          <w:rFonts w:ascii="Times New Roman" w:hAnsi="Times New Roman" w:cs="Times New Roman"/>
+        </w:rPr>
+        <w:t>Instead of making changes immediately after each update, React uses an optimized approach.</w:t>
+      </w:r>
+    </w:p>
+    <w:p>
+      <w:pPr>
+        <w:numPr>
+          <w:ilvl w:val="1"/>
+          <w:numId w:val="15"/>
+        </w:numPr>
+        <w:rPr>
+          <w:rFonts w:ascii="Times New Roman" w:hAnsi="Times New Roman" w:cs="Times New Roman"/>
+        </w:rPr>
+      </w:pPr>
+      <w:r>
+        <w:rPr>
+          <w:rFonts w:ascii="Times New Roman" w:hAnsi="Times New Roman" w:cs="Times New Roman"/>
+        </w:rPr>
+        <w:t xml:space="preserve">React will </w:t>
+      </w:r>
+      <w:r>
+        <w:rPr>
+          <w:rFonts w:ascii="Times New Roman" w:hAnsi="Times New Roman" w:cs="Times New Roman"/>
+          <w:b/>
+          <w:bCs/>
+        </w:rPr>
+        <w:t>batch updates</w:t>
+      </w:r>
+      <w:r>
+        <w:rPr>
+          <w:rFonts w:ascii="Times New Roman" w:hAnsi="Times New Roman" w:cs="Times New Roman"/>
+        </w:rPr>
+        <w:t xml:space="preserve"> and apply only the necessary changes, avoiding unnecessary DOM manipulation.</w:t>
+      </w:r>
+    </w:p>
+    <w:p>
+      <w:pPr>
+        <w:numPr>
+          <w:ilvl w:val="1"/>
+          <w:numId w:val="15"/>
+        </w:numPr>
+        <w:rPr>
+          <w:rFonts w:ascii="Times New Roman" w:hAnsi="Times New Roman" w:cs="Times New Roman"/>
+        </w:rPr>
+      </w:pPr>
+      <w:r>
+        <w:rPr>
+          <w:rFonts w:ascii="Times New Roman" w:hAnsi="Times New Roman" w:cs="Times New Roman"/>
+        </w:rPr>
+        <w:t>This prevents frequent UI updates, saving performance.</w:t>
+      </w:r>
+    </w:p>
+    <w:p>
+      <w:pPr>
+        <w:numPr>
+          <w:ilvl w:val="0"/>
+          <w:numId w:val="15"/>
+        </w:numPr>
+        <w:rPr>
+          <w:rFonts w:ascii="Times New Roman" w:hAnsi="Times New Roman" w:cs="Times New Roman"/>
+        </w:rPr>
+      </w:pPr>
+      <w:r>
+        <w:rPr>
+          <w:rFonts w:ascii="Times New Roman" w:hAnsi="Times New Roman" w:cs="Times New Roman"/>
+          <w:b/>
+          <w:bCs/>
+        </w:rPr>
+        <w:t>Scenario</w:t>
+      </w:r>
+      <w:r>
+        <w:rPr>
+          <w:rFonts w:ascii="Times New Roman" w:hAnsi="Times New Roman" w:cs="Times New Roman"/>
+        </w:rPr>
+        <w:t>:</w:t>
+      </w:r>
+    </w:p>
+    <w:p>
+      <w:pPr>
+        <w:numPr>
+          <w:ilvl w:val="1"/>
+          <w:numId w:val="15"/>
+        </w:numPr>
+        <w:rPr>
+          <w:rFonts w:ascii="Times New Roman" w:hAnsi="Times New Roman" w:cs="Times New Roman"/>
+        </w:rPr>
+      </w:pPr>
+      <w:r>
+        <w:rPr>
+          <w:rFonts w:ascii="Times New Roman" w:hAnsi="Times New Roman" w:cs="Times New Roman"/>
+        </w:rPr>
+        <w:t>If multiple changes happen one after the other (e.g., a value changes multiple times in a short period), React won’t update the UI with each change.</w:t>
+      </w:r>
+    </w:p>
+    <w:p>
+      <w:pPr>
+        <w:numPr>
+          <w:ilvl w:val="1"/>
+          <w:numId w:val="15"/>
+        </w:numPr>
+        <w:rPr>
+          <w:rFonts w:ascii="Times New Roman" w:hAnsi="Times New Roman" w:cs="Times New Roman"/>
+        </w:rPr>
+      </w:pPr>
+      <w:r>
+        <w:rPr>
+          <w:rFonts w:ascii="Times New Roman" w:hAnsi="Times New Roman" w:cs="Times New Roman"/>
+        </w:rPr>
+        <w:t xml:space="preserve">Instead, </w:t>
+      </w:r>
+      <w:proofErr w:type="gramStart"/>
+      <w:r>
+        <w:rPr>
+          <w:rFonts w:ascii="Times New Roman" w:hAnsi="Times New Roman" w:cs="Times New Roman"/>
+        </w:rPr>
+        <w:t>React</w:t>
+      </w:r>
+      <w:proofErr w:type="gramEnd"/>
+      <w:r>
+        <w:rPr>
+          <w:rFonts w:ascii="Times New Roman" w:hAnsi="Times New Roman" w:cs="Times New Roman"/>
+        </w:rPr>
+        <w:t xml:space="preserve"> waits, consolidates the changes, and applies them efficiently (only updating the final change).</w:t>
+      </w:r>
+    </w:p>
+    <w:p>
+      <w:pPr>
+        <w:rPr>
+          <w:rFonts w:ascii="Times New Roman" w:hAnsi="Times New Roman" w:cs="Times New Roman"/>
+          <w:b/>
+          <w:bCs/>
+        </w:rPr>
+      </w:pPr>
+      <w:r>
+        <w:rPr>
+          <w:rFonts w:ascii="Times New Roman" w:hAnsi="Times New Roman" w:cs="Times New Roman"/>
+          <w:b/>
+          <w:bCs/>
+        </w:rPr>
+        <w:t>3. Fiber Algorithm</w:t>
+      </w:r>
+    </w:p>
+    <w:p>
+      <w:pPr>
+        <w:numPr>
+          <w:ilvl w:val="0"/>
+          <w:numId w:val="16"/>
+        </w:numPr>
+        <w:rPr>
+          <w:rFonts w:ascii="Times New Roman" w:hAnsi="Times New Roman" w:cs="Times New Roman"/>
+        </w:rPr>
+      </w:pPr>
+      <w:r>
+        <w:rPr>
+          <w:rFonts w:ascii="Times New Roman" w:hAnsi="Times New Roman" w:cs="Times New Roman"/>
+          <w:b/>
+          <w:bCs/>
+        </w:rPr>
+        <w:lastRenderedPageBreak/>
+        <w:t>Purpose</w:t>
+      </w:r>
+      <w:r>
+        <w:rPr>
+          <w:rFonts w:ascii="Times New Roman" w:hAnsi="Times New Roman" w:cs="Times New Roman"/>
+        </w:rPr>
+        <w:t>:</w:t>
+      </w:r>
+    </w:p>
+    <w:p>
+      <w:pPr>
+        <w:numPr>
+          <w:ilvl w:val="1"/>
+          <w:numId w:val="16"/>
+        </w:numPr>
+        <w:rPr>
+          <w:rFonts w:ascii="Times New Roman" w:hAnsi="Times New Roman" w:cs="Times New Roman"/>
+        </w:rPr>
+      </w:pPr>
+      <w:r>
+        <w:rPr>
+          <w:rFonts w:ascii="Times New Roman" w:hAnsi="Times New Roman" w:cs="Times New Roman"/>
+        </w:rPr>
+        <w:t xml:space="preserve">The </w:t>
+      </w:r>
+      <w:r>
+        <w:rPr>
+          <w:rFonts w:ascii="Times New Roman" w:hAnsi="Times New Roman" w:cs="Times New Roman"/>
+          <w:b/>
+          <w:bCs/>
+        </w:rPr>
+        <w:t>Fiber algorithm</w:t>
+      </w:r>
+      <w:r>
+        <w:rPr>
+          <w:rFonts w:ascii="Times New Roman" w:hAnsi="Times New Roman" w:cs="Times New Roman"/>
+        </w:rPr>
+        <w:t xml:space="preserve"> is used by React to manage virtual DOM updates efficiently.</w:t>
+      </w:r>
+    </w:p>
+    <w:p>
+      <w:pPr>
+        <w:numPr>
+          <w:ilvl w:val="1"/>
+          <w:numId w:val="16"/>
+        </w:numPr>
+        <w:rPr>
+          <w:rFonts w:ascii="Times New Roman" w:hAnsi="Times New Roman" w:cs="Times New Roman"/>
+        </w:rPr>
+      </w:pPr>
+      <w:r>
+        <w:rPr>
+          <w:rFonts w:ascii="Times New Roman" w:hAnsi="Times New Roman" w:cs="Times New Roman"/>
+        </w:rPr>
+        <w:t>Not every UI needs to update instantly, and Fiber prioritizes tasks based on importance (like animation vs. data updates).</w:t>
+      </w:r>
+    </w:p>
+    <w:p>
+      <w:pPr>
+        <w:numPr>
+          <w:ilvl w:val="0"/>
+          <w:numId w:val="16"/>
+        </w:numPr>
+        <w:rPr>
+          <w:rFonts w:ascii="Times New Roman" w:hAnsi="Times New Roman" w:cs="Times New Roman"/>
+        </w:rPr>
+      </w:pPr>
+      <w:r>
+        <w:rPr>
+          <w:rFonts w:ascii="Times New Roman" w:hAnsi="Times New Roman" w:cs="Times New Roman"/>
+          <w:b/>
+          <w:bCs/>
+        </w:rPr>
+        <w:t>Fiber Features</w:t>
+      </w:r>
+      <w:r>
+        <w:rPr>
+          <w:rFonts w:ascii="Times New Roman" w:hAnsi="Times New Roman" w:cs="Times New Roman"/>
+        </w:rPr>
+        <w:t>:</w:t>
+      </w:r>
+    </w:p>
+    <w:p>
+      <w:pPr>
+        <w:numPr>
+          <w:ilvl w:val="1"/>
+          <w:numId w:val="16"/>
+        </w:numPr>
+        <w:rPr>
+          <w:rFonts w:ascii="Times New Roman" w:hAnsi="Times New Roman" w:cs="Times New Roman"/>
+        </w:rPr>
+      </w:pPr>
+      <w:r>
+        <w:rPr>
+          <w:rFonts w:ascii="Times New Roman" w:hAnsi="Times New Roman" w:cs="Times New Roman"/>
+          <w:b/>
+          <w:bCs/>
+        </w:rPr>
+        <w:t>Pause work</w:t>
+      </w:r>
+      <w:r>
+        <w:rPr>
+          <w:rFonts w:ascii="Times New Roman" w:hAnsi="Times New Roman" w:cs="Times New Roman"/>
+        </w:rPr>
+        <w:t>: Fiber can pause updates and return to them later.</w:t>
+      </w:r>
+    </w:p>
+    <w:p>
+      <w:pPr>
+        <w:numPr>
+          <w:ilvl w:val="1"/>
+          <w:numId w:val="16"/>
+        </w:numPr>
+        <w:rPr>
+          <w:rFonts w:ascii="Times New Roman" w:hAnsi="Times New Roman" w:cs="Times New Roman"/>
+        </w:rPr>
+      </w:pPr>
+      <w:r>
+        <w:rPr>
+          <w:rFonts w:ascii="Times New Roman" w:hAnsi="Times New Roman" w:cs="Times New Roman"/>
+          <w:b/>
+          <w:bCs/>
+        </w:rPr>
+        <w:t>Assign priorities</w:t>
+      </w:r>
+      <w:r>
+        <w:rPr>
+          <w:rFonts w:ascii="Times New Roman" w:hAnsi="Times New Roman" w:cs="Times New Roman"/>
+        </w:rPr>
+        <w:t>: React can prioritize critical updates (e.g., animations) over less urgent ones (e.g., background data fetching).</w:t>
+      </w:r>
+    </w:p>
+    <w:p>
+      <w:pPr>
+        <w:numPr>
+          <w:ilvl w:val="1"/>
+          <w:numId w:val="16"/>
+        </w:numPr>
+        <w:rPr>
+          <w:rFonts w:ascii="Times New Roman" w:hAnsi="Times New Roman" w:cs="Times New Roman"/>
+        </w:rPr>
+      </w:pPr>
+      <w:r>
+        <w:rPr>
+          <w:rFonts w:ascii="Times New Roman" w:hAnsi="Times New Roman" w:cs="Times New Roman"/>
+          <w:b/>
+          <w:bCs/>
+        </w:rPr>
+        <w:t>Reuse work</w:t>
+      </w:r>
+      <w:r>
+        <w:rPr>
+          <w:rFonts w:ascii="Times New Roman" w:hAnsi="Times New Roman" w:cs="Times New Roman"/>
+        </w:rPr>
+        <w:t>: Fiber can reuse completed work, saving time.</w:t>
+      </w:r>
+    </w:p>
+    <w:p>
+      <w:pPr>
+        <w:numPr>
+          <w:ilvl w:val="1"/>
+          <w:numId w:val="16"/>
+        </w:numPr>
+        <w:rPr>
+          <w:rFonts w:ascii="Times New Roman" w:hAnsi="Times New Roman" w:cs="Times New Roman"/>
+        </w:rPr>
+      </w:pPr>
+      <w:r>
+        <w:rPr>
+          <w:rFonts w:ascii="Times New Roman" w:hAnsi="Times New Roman" w:cs="Times New Roman"/>
+          <w:b/>
+          <w:bCs/>
+        </w:rPr>
+        <w:t>Abort updates</w:t>
+      </w:r>
+      <w:r>
+        <w:rPr>
+          <w:rFonts w:ascii="Times New Roman" w:hAnsi="Times New Roman" w:cs="Times New Roman"/>
+        </w:rPr>
+        <w:t>: If an update is no longer relevant, Fiber can cancel it.</w:t>
+      </w:r>
+    </w:p>
+    <w:p>
+      <w:pPr>
+        <w:rPr>
+          <w:rFonts w:ascii="Times New Roman" w:hAnsi="Times New Roman" w:cs="Times New Roman"/>
+          <w:b/>
+          <w:bCs/>
+        </w:rPr>
+      </w:pPr>
+      <w:r>
+        <w:rPr>
+          <w:rFonts w:ascii="Times New Roman" w:hAnsi="Times New Roman" w:cs="Times New Roman"/>
+          <w:b/>
+          <w:bCs/>
+        </w:rPr>
+        <w:t>4. Reconciliation in React</w:t>
+      </w:r>
+    </w:p>
+    <w:p>
+      <w:pPr>
+        <w:numPr>
+          <w:ilvl w:val="0"/>
+          <w:numId w:val="17"/>
+        </w:numPr>
+        <w:rPr>
+          <w:rFonts w:ascii="Times New Roman" w:hAnsi="Times New Roman" w:cs="Times New Roman"/>
+        </w:rPr>
+      </w:pPr>
+      <w:r>
+        <w:rPr>
+          <w:rFonts w:ascii="Times New Roman" w:hAnsi="Times New Roman" w:cs="Times New Roman"/>
+          <w:b/>
+          <w:bCs/>
+        </w:rPr>
+        <w:t>Definition</w:t>
+      </w:r>
+      <w:r>
+        <w:rPr>
+          <w:rFonts w:ascii="Times New Roman" w:hAnsi="Times New Roman" w:cs="Times New Roman"/>
+        </w:rPr>
+        <w:t>:</w:t>
+      </w:r>
+    </w:p>
+    <w:p>
+      <w:pPr>
+        <w:numPr>
+          <w:ilvl w:val="1"/>
+          <w:numId w:val="17"/>
+        </w:numPr>
+        <w:rPr>
+          <w:rFonts w:ascii="Times New Roman" w:hAnsi="Times New Roman" w:cs="Times New Roman"/>
+        </w:rPr>
+      </w:pPr>
+      <w:r>
+        <w:rPr>
+          <w:rFonts w:ascii="Times New Roman" w:hAnsi="Times New Roman" w:cs="Times New Roman"/>
+        </w:rPr>
+        <w:t xml:space="preserve">Reconciliation is the algorithm React uses to </w:t>
+      </w:r>
+      <w:r>
+        <w:rPr>
+          <w:rFonts w:ascii="Times New Roman" w:hAnsi="Times New Roman" w:cs="Times New Roman"/>
+          <w:b/>
+          <w:bCs/>
+        </w:rPr>
+        <w:t>diff</w:t>
+      </w:r>
+      <w:r>
+        <w:rPr>
+          <w:rFonts w:ascii="Times New Roman" w:hAnsi="Times New Roman" w:cs="Times New Roman"/>
+        </w:rPr>
+        <w:t xml:space="preserve"> the old virtual DOM tree with the new virtual DOM tree to determine the minimal set of changes needed for the real DOM.</w:t>
+      </w:r>
+    </w:p>
+    <w:p>
+      <w:pPr>
+        <w:numPr>
+          <w:ilvl w:val="0"/>
+          <w:numId w:val="17"/>
+        </w:numPr>
+        <w:rPr>
+          <w:rFonts w:ascii="Times New Roman" w:hAnsi="Times New Roman" w:cs="Times New Roman"/>
+        </w:rPr>
+      </w:pPr>
+      <w:r>
+        <w:rPr>
+          <w:rFonts w:ascii="Times New Roman" w:hAnsi="Times New Roman" w:cs="Times New Roman"/>
+          <w:b/>
+          <w:bCs/>
+        </w:rPr>
+        <w:t>Process</w:t>
+      </w:r>
+      <w:r>
+        <w:rPr>
+          <w:rFonts w:ascii="Times New Roman" w:hAnsi="Times New Roman" w:cs="Times New Roman"/>
+        </w:rPr>
+        <w:t>:</w:t>
+      </w:r>
+    </w:p>
+    <w:p>
+      <w:pPr>
+        <w:numPr>
+          <w:ilvl w:val="1"/>
+          <w:numId w:val="18"/>
+        </w:numPr>
+        <w:rPr>
+          <w:rFonts w:ascii="Times New Roman" w:hAnsi="Times New Roman" w:cs="Times New Roman"/>
+        </w:rPr>
+      </w:pPr>
+      <w:r>
+        <w:rPr>
+          <w:rFonts w:ascii="Times New Roman" w:hAnsi="Times New Roman" w:cs="Times New Roman"/>
+        </w:rPr>
+        <w:t xml:space="preserve">React generates a tree of nodes that describes the app (the </w:t>
+      </w:r>
+      <w:r>
+        <w:rPr>
+          <w:rFonts w:ascii="Times New Roman" w:hAnsi="Times New Roman" w:cs="Times New Roman"/>
+          <w:b/>
+          <w:bCs/>
+        </w:rPr>
+        <w:t>virtual DOM</w:t>
+      </w:r>
+      <w:r>
+        <w:rPr>
+          <w:rFonts w:ascii="Times New Roman" w:hAnsi="Times New Roman" w:cs="Times New Roman"/>
+        </w:rPr>
+        <w:t>).</w:t>
+      </w:r>
+    </w:p>
+    <w:p>
+      <w:pPr>
+        <w:numPr>
+          <w:ilvl w:val="1"/>
+          <w:numId w:val="18"/>
+        </w:numPr>
+        <w:rPr>
+          <w:rFonts w:ascii="Times New Roman" w:hAnsi="Times New Roman" w:cs="Times New Roman"/>
+        </w:rPr>
+      </w:pPr>
+      <w:r>
+        <w:rPr>
+          <w:rFonts w:ascii="Times New Roman" w:hAnsi="Times New Roman" w:cs="Times New Roman"/>
+        </w:rPr>
+        <w:t xml:space="preserve">When data changes (like </w:t>
+      </w:r>
+      <w:proofErr w:type="spellStart"/>
+      <w:r>
+        <w:rPr>
+          <w:rFonts w:ascii="Times New Roman" w:hAnsi="Times New Roman" w:cs="Times New Roman"/>
+        </w:rPr>
+        <w:t>setState</w:t>
+      </w:r>
+      <w:proofErr w:type="spellEnd"/>
+      <w:r>
+        <w:rPr>
+          <w:rFonts w:ascii="Times New Roman" w:hAnsi="Times New Roman" w:cs="Times New Roman"/>
+        </w:rPr>
+        <w:t>), React generates a new tree.</w:t>
+      </w:r>
+    </w:p>
+    <w:p>
+      <w:pPr>
+        <w:numPr>
+          <w:ilvl w:val="1"/>
+          <w:numId w:val="18"/>
+        </w:numPr>
+        <w:rPr>
+          <w:rFonts w:ascii="Times New Roman" w:hAnsi="Times New Roman" w:cs="Times New Roman"/>
+        </w:rPr>
+      </w:pPr>
+      <w:r>
+        <w:rPr>
+          <w:rFonts w:ascii="Times New Roman" w:hAnsi="Times New Roman" w:cs="Times New Roman"/>
+        </w:rPr>
+        <w:t xml:space="preserve">React </w:t>
+      </w:r>
+      <w:r>
+        <w:rPr>
+          <w:rFonts w:ascii="Times New Roman" w:hAnsi="Times New Roman" w:cs="Times New Roman"/>
+          <w:b/>
+          <w:bCs/>
+        </w:rPr>
+        <w:t>diffs</w:t>
+      </w:r>
+      <w:r>
+        <w:rPr>
+          <w:rFonts w:ascii="Times New Roman" w:hAnsi="Times New Roman" w:cs="Times New Roman"/>
+        </w:rPr>
+        <w:t xml:space="preserve"> the new tree with the previous one, finding the minimal changes.</w:t>
+      </w:r>
+    </w:p>
+    <w:p>
+      <w:pPr>
+        <w:numPr>
+          <w:ilvl w:val="1"/>
+          <w:numId w:val="18"/>
+        </w:numPr>
+        <w:rPr>
+          <w:rFonts w:ascii="Times New Roman" w:hAnsi="Times New Roman" w:cs="Times New Roman"/>
+        </w:rPr>
+      </w:pPr>
+      <w:r>
+        <w:rPr>
+          <w:rFonts w:ascii="Times New Roman" w:hAnsi="Times New Roman" w:cs="Times New Roman"/>
+        </w:rPr>
+        <w:t>These changes are applied to the real DOM, making the update efficient.</w:t>
+      </w:r>
+    </w:p>
+    <w:p>
+      <w:pPr>
+        <w:numPr>
+          <w:ilvl w:val="0"/>
+          <w:numId w:val="17"/>
+        </w:numPr>
+        <w:rPr>
+          <w:rFonts w:ascii="Times New Roman" w:hAnsi="Times New Roman" w:cs="Times New Roman"/>
+        </w:rPr>
+      </w:pPr>
+      <w:r>
+        <w:rPr>
+          <w:rFonts w:ascii="Times New Roman" w:hAnsi="Times New Roman" w:cs="Times New Roman"/>
+          <w:b/>
+          <w:bCs/>
+        </w:rPr>
+        <w:t>Key Concepts</w:t>
+      </w:r>
+      <w:r>
+        <w:rPr>
+          <w:rFonts w:ascii="Times New Roman" w:hAnsi="Times New Roman" w:cs="Times New Roman"/>
+        </w:rPr>
+        <w:t>:</w:t>
+      </w:r>
+    </w:p>
+    <w:p>
+      <w:pPr>
+        <w:numPr>
+          <w:ilvl w:val="1"/>
+          <w:numId w:val="17"/>
+        </w:numPr>
+        <w:rPr>
+          <w:rFonts w:ascii="Times New Roman" w:hAnsi="Times New Roman" w:cs="Times New Roman"/>
+        </w:rPr>
+      </w:pPr>
+      <w:r>
+        <w:rPr>
+          <w:rFonts w:ascii="Times New Roman" w:hAnsi="Times New Roman" w:cs="Times New Roman"/>
+          <w:b/>
+          <w:bCs/>
+        </w:rPr>
+        <w:t>Component Types</w:t>
+      </w:r>
+      <w:r>
+        <w:rPr>
+          <w:rFonts w:ascii="Times New Roman" w:hAnsi="Times New Roman" w:cs="Times New Roman"/>
+        </w:rPr>
+        <w:t>: React assumes different component types generate completely different trees, so it replaces the old tree with the new one.</w:t>
+      </w:r>
+    </w:p>
+    <w:p>
+      <w:pPr>
+        <w:numPr>
+          <w:ilvl w:val="1"/>
+          <w:numId w:val="17"/>
+        </w:numPr>
+        <w:rPr>
+          <w:rFonts w:ascii="Times New Roman" w:hAnsi="Times New Roman" w:cs="Times New Roman"/>
+        </w:rPr>
+      </w:pPr>
+      <w:r>
+        <w:rPr>
+          <w:rFonts w:ascii="Times New Roman" w:hAnsi="Times New Roman" w:cs="Times New Roman"/>
+          <w:b/>
+          <w:bCs/>
+        </w:rPr>
+        <w:t>List Diffing</w:t>
+      </w:r>
+      <w:r>
+        <w:rPr>
+          <w:rFonts w:ascii="Times New Roman" w:hAnsi="Times New Roman" w:cs="Times New Roman"/>
+        </w:rPr>
+        <w:t xml:space="preserve">: When rendering lists, React uses </w:t>
+      </w:r>
+      <w:r>
+        <w:rPr>
+          <w:rFonts w:ascii="Times New Roman" w:hAnsi="Times New Roman" w:cs="Times New Roman"/>
+          <w:b/>
+          <w:bCs/>
+        </w:rPr>
+        <w:t>keys</w:t>
+      </w:r>
+      <w:r>
+        <w:rPr>
+          <w:rFonts w:ascii="Times New Roman" w:hAnsi="Times New Roman" w:cs="Times New Roman"/>
+        </w:rPr>
+        <w:t xml:space="preserve"> to efficiently track changes. These keys should be </w:t>
+      </w:r>
+      <w:r>
+        <w:rPr>
+          <w:rFonts w:ascii="Times New Roman" w:hAnsi="Times New Roman" w:cs="Times New Roman"/>
+          <w:b/>
+          <w:bCs/>
+        </w:rPr>
+        <w:t>stable, predictable, and unique</w:t>
+      </w:r>
+      <w:r>
+        <w:rPr>
+          <w:rFonts w:ascii="Times New Roman" w:hAnsi="Times New Roman" w:cs="Times New Roman"/>
+        </w:rPr>
+        <w:t>.</w:t>
+      </w:r>
+    </w:p>
+    <w:p>
+      <w:pPr>
+        <w:rPr>
+          <w:rFonts w:ascii="Times New Roman" w:hAnsi="Times New Roman" w:cs="Times New Roman"/>
+          <w:b/>
+          <w:bCs/>
+        </w:rPr>
+      </w:pPr>
+      <w:r>
+        <w:rPr>
+          <w:rFonts w:ascii="Times New Roman" w:hAnsi="Times New Roman" w:cs="Times New Roman"/>
+          <w:b/>
+          <w:bCs/>
+        </w:rPr>
+        <w:t>5. Push vs Pull Approach</w:t>
+      </w:r>
+    </w:p>
+    <w:p>
+      <w:pPr>
+        <w:numPr>
+          <w:ilvl w:val="0"/>
+          <w:numId w:val="19"/>
+        </w:numPr>
+        <w:rPr>
+          <w:rFonts w:ascii="Times New Roman" w:hAnsi="Times New Roman" w:cs="Times New Roman"/>
+        </w:rPr>
+      </w:pPr>
+      <w:r>
+        <w:rPr>
+          <w:rFonts w:ascii="Times New Roman" w:hAnsi="Times New Roman" w:cs="Times New Roman"/>
+          <w:b/>
+          <w:bCs/>
+        </w:rPr>
+        <w:t>Push-based (Manual)</w:t>
+      </w:r>
+      <w:r>
+        <w:rPr>
+          <w:rFonts w:ascii="Times New Roman" w:hAnsi="Times New Roman" w:cs="Times New Roman"/>
+        </w:rPr>
+        <w:t>:</w:t>
+      </w:r>
+    </w:p>
+    <w:p>
+      <w:pPr>
+        <w:numPr>
+          <w:ilvl w:val="1"/>
+          <w:numId w:val="19"/>
+        </w:numPr>
+        <w:rPr>
+          <w:rFonts w:ascii="Times New Roman" w:hAnsi="Times New Roman" w:cs="Times New Roman"/>
+        </w:rPr>
+      </w:pPr>
+      <w:r>
+        <w:rPr>
+          <w:rFonts w:ascii="Times New Roman" w:hAnsi="Times New Roman" w:cs="Times New Roman"/>
+        </w:rPr>
+        <w:t>You, the developer, decide how and when to schedule updates.</w:t>
+      </w:r>
+    </w:p>
+    <w:p>
+      <w:pPr>
+        <w:numPr>
+          <w:ilvl w:val="0"/>
+          <w:numId w:val="19"/>
+        </w:numPr>
+        <w:rPr>
+          <w:rFonts w:ascii="Times New Roman" w:hAnsi="Times New Roman" w:cs="Times New Roman"/>
+        </w:rPr>
+      </w:pPr>
+      <w:r>
+        <w:rPr>
+          <w:rFonts w:ascii="Times New Roman" w:hAnsi="Times New Roman" w:cs="Times New Roman"/>
+          <w:b/>
+          <w:bCs/>
+        </w:rPr>
+        <w:t>Pull-based (Automatic)</w:t>
+      </w:r>
+      <w:r>
+        <w:rPr>
+          <w:rFonts w:ascii="Times New Roman" w:hAnsi="Times New Roman" w:cs="Times New Roman"/>
+        </w:rPr>
+        <w:t>:</w:t>
+      </w:r>
+    </w:p>
+    <w:p>
+      <w:pPr>
+        <w:numPr>
+          <w:ilvl w:val="1"/>
+          <w:numId w:val="19"/>
+        </w:numPr>
+        <w:rPr>
+          <w:rFonts w:ascii="Times New Roman" w:hAnsi="Times New Roman" w:cs="Times New Roman"/>
+        </w:rPr>
+      </w:pPr>
+      <w:r>
+        <w:rPr>
+          <w:rFonts w:ascii="Times New Roman" w:hAnsi="Times New Roman" w:cs="Times New Roman"/>
+        </w:rPr>
+        <w:t>React is smart enough to decide when to update based on priorities (like animations vs. data updates).</w:t>
+      </w:r>
+    </w:p>
+    <w:p>
+      <w:pPr>
+        <w:rPr>
+          <w:rFonts w:ascii="Times New Roman" w:hAnsi="Times New Roman" w:cs="Times New Roman"/>
+          <w:b/>
+          <w:bCs/>
+        </w:rPr>
+      </w:pPr>
+      <w:r>
+        <w:rPr>
+          <w:rFonts w:ascii="Times New Roman" w:hAnsi="Times New Roman" w:cs="Times New Roman"/>
+          <w:b/>
+          <w:bCs/>
+        </w:rPr>
+        <w:t>6. Key Takeaways:</w:t>
+      </w:r>
+    </w:p>
+    <w:p>
+      <w:pPr>
+        <w:numPr>
+          <w:ilvl w:val="0"/>
+          <w:numId w:val="20"/>
+        </w:numPr>
+        <w:rPr>
+          <w:rFonts w:ascii="Times New Roman" w:hAnsi="Times New Roman" w:cs="Times New Roman"/>
+        </w:rPr>
+      </w:pPr>
+      <w:proofErr w:type="spellStart"/>
+      <w:r>
+        <w:rPr>
+          <w:rFonts w:ascii="Times New Roman" w:hAnsi="Times New Roman" w:cs="Times New Roman"/>
+        </w:rPr>
+        <w:lastRenderedPageBreak/>
+        <w:t>React’s</w:t>
+      </w:r>
+      <w:proofErr w:type="spellEnd"/>
+      <w:r>
+        <w:rPr>
+          <w:rFonts w:ascii="Times New Roman" w:hAnsi="Times New Roman" w:cs="Times New Roman"/>
+        </w:rPr>
+        <w:t xml:space="preserve"> </w:t>
+      </w:r>
+      <w:r>
+        <w:rPr>
+          <w:rFonts w:ascii="Times New Roman" w:hAnsi="Times New Roman" w:cs="Times New Roman"/>
+          <w:b/>
+          <w:bCs/>
+        </w:rPr>
+        <w:t>virtual DOM</w:t>
+      </w:r>
+      <w:r>
+        <w:rPr>
+          <w:rFonts w:ascii="Times New Roman" w:hAnsi="Times New Roman" w:cs="Times New Roman"/>
+        </w:rPr>
+        <w:t xml:space="preserve"> and </w:t>
+      </w:r>
+      <w:r>
+        <w:rPr>
+          <w:rFonts w:ascii="Times New Roman" w:hAnsi="Times New Roman" w:cs="Times New Roman"/>
+          <w:b/>
+          <w:bCs/>
+        </w:rPr>
+        <w:t>Fiber</w:t>
+      </w:r>
+      <w:r>
+        <w:rPr>
+          <w:rFonts w:ascii="Times New Roman" w:hAnsi="Times New Roman" w:cs="Times New Roman"/>
+        </w:rPr>
+        <w:t xml:space="preserve"> ensure that only necessary changes are applied to the UI, saving performance.</w:t>
+      </w:r>
+    </w:p>
+    <w:p>
+      <w:pPr>
+        <w:numPr>
+          <w:ilvl w:val="0"/>
+          <w:numId w:val="20"/>
+        </w:numPr>
+        <w:rPr>
+          <w:rFonts w:ascii="Times New Roman" w:hAnsi="Times New Roman" w:cs="Times New Roman"/>
+        </w:rPr>
+      </w:pPr>
+      <w:r>
+        <w:rPr>
+          <w:rFonts w:ascii="Times New Roman" w:hAnsi="Times New Roman" w:cs="Times New Roman"/>
+          <w:b/>
+          <w:bCs/>
+        </w:rPr>
+        <w:t>Reconciliation</w:t>
+      </w:r>
+      <w:r>
+        <w:rPr>
+          <w:rFonts w:ascii="Times New Roman" w:hAnsi="Times New Roman" w:cs="Times New Roman"/>
+        </w:rPr>
+        <w:t xml:space="preserve"> efficiently updates the real DOM by comparing new and old virtual DOM trees.</w:t>
+      </w:r>
+    </w:p>
+    <w:p>
+      <w:pPr>
+        <w:numPr>
+          <w:ilvl w:val="0"/>
+          <w:numId w:val="20"/>
+        </w:numPr>
+        <w:rPr>
+          <w:rFonts w:ascii="Times New Roman" w:hAnsi="Times New Roman" w:cs="Times New Roman"/>
+        </w:rPr>
+      </w:pPr>
+      <w:r>
+        <w:rPr>
+          <w:rFonts w:ascii="Times New Roman" w:hAnsi="Times New Roman" w:cs="Times New Roman"/>
+        </w:rPr>
+        <w:t>Fiber introduces the ability to pause, prioritize, reuse, and cancel updates, making React more flexible in managing UI rendering.</w:t>
+      </w:r>
+    </w:p>
+    <w:p>
+      <w:pPr>
+        <w:jc w:val="center"/>
+        <w:rPr>
+          <w:rFonts w:ascii="Times New Roman" w:hAnsi="Times New Roman" w:cs="Times New Roman"/>
+          <w:b/>
+          <w:bCs/>
           <w:sz w:val="28"/>
           <w:szCs w:val="28"/>
-        </w:rPr>
-      </w:pPr>
-      <w:r>
-        <w:rPr>
-          <w:rFonts w:ascii="Times New Roman" w:hAnsi="Times New Roman" w:cs="Times New Roman"/>
+          <w:u w:val="single"/>
+        </w:rPr>
+      </w:pPr>
+      <w:r>
+        <w:rPr>
+          <w:rFonts w:ascii="Times New Roman" w:hAnsi="Times New Roman" w:cs="Times New Roman"/>
+          <w:b/>
+          <w:bCs/>
           <w:sz w:val="28"/>
           <w:szCs w:val="28"/>
-        </w:rPr>
-        <w:t>Follow the  guidelines for the setup of tailwind in  vite project. We can copy tailwind components from here.</w:t>
+          <w:u w:val="single"/>
+        </w:rPr>
+        <w:t>Lecture 5 Tailwind CSS and Props</w:t>
       </w:r>
     </w:p>
     <w:p>
@@ -2987,7 +3472,25 @@
           <w:szCs w:val="28"/>
         </w:rPr>
       </w:pPr>
-      <w:hyperlink r:id="rId7" w:history="1">
+      <w:r>
+        <w:rPr>
+          <w:rFonts w:ascii="Times New Roman" w:hAnsi="Times New Roman" w:cs="Times New Roman"/>
+          <w:b/>
+          <w:bCs/>
+          <w:sz w:val="28"/>
+          <w:szCs w:val="28"/>
+        </w:rPr>
+        <w:t>Tailwind CSS Setup in a Vite Project:</w:t>
+      </w:r>
+      <w:r>
+        <w:rPr>
+          <w:rFonts w:ascii="Times New Roman" w:hAnsi="Times New Roman" w:cs="Times New Roman"/>
+          <w:sz w:val="28"/>
+          <w:szCs w:val="28"/>
+        </w:rPr>
+        <w:t xml:space="preserve"> To set up Tailwind CSS in a Vite project, follow the official guidelines provided in the </w:t>
+      </w:r>
+      <w:hyperlink r:id="rId7" w:tgtFrame="_new" w:history="1">
         <w:r>
           <w:rPr>
             <w:rStyle w:val="Hyperlink"/>
@@ -2995,140 +3498,441 @@
             <w:sz w:val="28"/>
             <w:szCs w:val="28"/>
           </w:rPr>
-          <w:t>https://tailwindcss.com/docs/guides/vite</w:t>
+          <w:t>Tailwind documentation for Vite</w:t>
         </w:r>
       </w:hyperlink>
-    </w:p>
-    <w:p>
-      <w:pPr>
+      <w:r>
         <w:rPr>
           <w:rFonts w:ascii="Times New Roman" w:hAnsi="Times New Roman" w:cs="Times New Roman"/>
           <w:sz w:val="28"/>
           <w:szCs w:val="28"/>
         </w:rPr>
-      </w:pPr>
-      <w:r>
+        <w:t>. This will guide you through the installation process. After setting up, you can easily use Tailwind components to style your project.</w:t>
+      </w:r>
+    </w:p>
+    <w:p>
+      <w:pPr>
         <w:rPr>
           <w:rFonts w:ascii="Times New Roman" w:hAnsi="Times New Roman" w:cs="Times New Roman"/>
           <w:sz w:val="28"/>
           <w:szCs w:val="28"/>
         </w:rPr>
-        <w:t xml:space="preserve">class is a reserved word, we use className here </w:t>
-      </w:r>
-    </w:p>
-    <w:p>
-      <w:pPr>
-        <w:rPr>
-          <w:rFonts w:ascii="Times New Roman" w:hAnsi="Times New Roman" w:cs="Times New Roman"/>
+      </w:pPr>
+      <w:r>
+        <w:rPr>
+          <w:rFonts w:ascii="Times New Roman" w:hAnsi="Times New Roman" w:cs="Times New Roman"/>
+          <w:b/>
+          <w:bCs/>
           <w:sz w:val="28"/>
           <w:szCs w:val="28"/>
         </w:rPr>
-      </w:pPr>
-    </w:p>
-    <w:p>
-      <w:pPr>
-        <w:rPr>
-          <w:rFonts w:ascii="Times New Roman" w:hAnsi="Times New Roman" w:cs="Times New Roman"/>
+        <w:t xml:space="preserve">Important Note on </w:t>
+      </w:r>
+      <w:proofErr w:type="spellStart"/>
+      <w:r>
+        <w:rPr>
+          <w:rFonts w:ascii="Times New Roman" w:hAnsi="Times New Roman" w:cs="Times New Roman"/>
+          <w:b/>
+          <w:bCs/>
           <w:sz w:val="28"/>
           <w:szCs w:val="28"/>
         </w:rPr>
-      </w:pPr>
-      <w:r>
-        <w:rPr>
-          <w:rFonts w:ascii="Times New Roman" w:hAnsi="Times New Roman" w:cs="Times New Roman"/>
+        <w:t>className</w:t>
+      </w:r>
+      <w:proofErr w:type="spellEnd"/>
+      <w:r>
+        <w:rPr>
+          <w:rFonts w:ascii="Times New Roman" w:hAnsi="Times New Roman" w:cs="Times New Roman"/>
+          <w:b/>
+          <w:bCs/>
           <w:sz w:val="28"/>
           <w:szCs w:val="28"/>
         </w:rPr>
-        <w:t>props make component reuable. In react, don’t saggregate things base don technology, if u u making  acard so its hml css shoul be wriiten in that so I whenever I pass some values in card its get change.</w:t>
-      </w:r>
-    </w:p>
-    <w:p>
-      <w:pPr>
+        <w:t>:</w:t>
+      </w:r>
+      <w:r>
         <w:rPr>
           <w:rFonts w:ascii="Times New Roman" w:hAnsi="Times New Roman" w:cs="Times New Roman"/>
           <w:sz w:val="28"/>
           <w:szCs w:val="28"/>
         </w:rPr>
-      </w:pPr>
+        <w:t xml:space="preserve"> In React, the class keyword is reserved for JavaScript classes, so we use </w:t>
+      </w:r>
+      <w:proofErr w:type="spellStart"/>
       <w:r>
         <w:rPr>
           <w:rFonts w:ascii="Times New Roman" w:hAnsi="Times New Roman" w:cs="Times New Roman"/>
           <w:sz w:val="28"/>
           <w:szCs w:val="28"/>
         </w:rPr>
-        <w:t>Where do we need props?</w:t>
-      </w:r>
-    </w:p>
-    <w:p>
-      <w:pPr>
+        <w:t>className</w:t>
+      </w:r>
+      <w:proofErr w:type="spellEnd"/>
+      <w:r>
         <w:rPr>
           <w:rFonts w:ascii="Times New Roman" w:hAnsi="Times New Roman" w:cs="Times New Roman"/>
           <w:sz w:val="28"/>
           <w:szCs w:val="28"/>
         </w:rPr>
-      </w:pPr>
-      <w:r>
+        <w:t xml:space="preserve"> to apply CSS classes to HTML elements. For example:</w:t>
+      </w:r>
+    </w:p>
+    <w:p>
+      <w:pPr>
         <w:rPr>
           <w:rFonts w:ascii="Times New Roman" w:hAnsi="Times New Roman" w:cs="Times New Roman"/>
           <w:sz w:val="28"/>
           <w:szCs w:val="28"/>
         </w:rPr>
-        <w:t>Lets understand by example</w:t>
-      </w:r>
-    </w:p>
-    <w:p>
-      <w:pPr>
+      </w:pPr>
+      <w:r>
         <w:rPr>
           <w:rFonts w:ascii="Times New Roman" w:hAnsi="Times New Roman" w:cs="Times New Roman"/>
           <w:sz w:val="28"/>
           <w:szCs w:val="28"/>
-        </w:rPr>
-      </w:pPr>
+          <w:highlight w:val="yellow"/>
+        </w:rPr>
+        <w:t xml:space="preserve">&lt;div </w:t>
+      </w:r>
+      <w:proofErr w:type="spellStart"/>
       <w:r>
         <w:rPr>
           <w:rFonts w:ascii="Times New Roman" w:hAnsi="Times New Roman" w:cs="Times New Roman"/>
           <w:sz w:val="28"/>
           <w:szCs w:val="28"/>
-        </w:rPr>
-        <w:t>Consider an online bookstore where thers view all books page , that page supposed to have a lot of cards , in which different book details are wriiten, we can make loop to display all these cards but very card have different book detail means card remain same but the value in that card should be updated.</w:t>
-      </w:r>
-    </w:p>
-    <w:p>
-      <w:pPr>
+          <w:highlight w:val="yellow"/>
+        </w:rPr>
+        <w:t>className</w:t>
+      </w:r>
+      <w:proofErr w:type="spellEnd"/>
+      <w:r>
         <w:rPr>
           <w:rFonts w:ascii="Times New Roman" w:hAnsi="Times New Roman" w:cs="Times New Roman"/>
           <w:sz w:val="28"/>
           <w:szCs w:val="28"/>
-        </w:rPr>
-      </w:pPr>
-      <w:r>
+          <w:highlight w:val="yellow"/>
+        </w:rPr>
+        <w:t>="bg-blue-500 text-white p-4"&gt;This is a Tailwind-styled div.&lt;/div&gt;</w:t>
+      </w:r>
+    </w:p>
+    <w:p>
+      <w:pPr>
         <w:rPr>
           <w:rFonts w:ascii="Times New Roman" w:hAnsi="Times New Roman" w:cs="Times New Roman"/>
           <w:sz w:val="28"/>
           <w:szCs w:val="28"/>
         </w:rPr>
-        <w:t>Through props, we can send value, from one component to another</w:t>
-      </w:r>
-    </w:p>
-    <w:p>
-      <w:pPr>
+      </w:pPr>
+      <w:r>
         <w:rPr>
           <w:rFonts w:ascii="Times New Roman" w:hAnsi="Times New Roman" w:cs="Times New Roman"/>
           <w:sz w:val="28"/>
           <w:szCs w:val="28"/>
         </w:rPr>
-      </w:pPr>
+        <w:t xml:space="preserve">Consider an online bookstore where </w:t>
+      </w:r>
+      <w:proofErr w:type="spellStart"/>
       <w:r>
         <w:rPr>
           <w:rFonts w:ascii="Times New Roman" w:hAnsi="Times New Roman" w:cs="Times New Roman"/>
           <w:sz w:val="28"/>
           <w:szCs w:val="28"/>
         </w:rPr>
+        <w:t>thers</w:t>
+      </w:r>
+      <w:proofErr w:type="spellEnd"/>
+      <w:r>
+        <w:rPr>
+          <w:rFonts w:ascii="Times New Roman" w:hAnsi="Times New Roman" w:cs="Times New Roman"/>
+          <w:sz w:val="28"/>
+          <w:szCs w:val="28"/>
+        </w:rPr>
+        <w:t xml:space="preserve"> view all books </w:t>
+      </w:r>
+      <w:proofErr w:type="gramStart"/>
+      <w:r>
+        <w:rPr>
+          <w:rFonts w:ascii="Times New Roman" w:hAnsi="Times New Roman" w:cs="Times New Roman"/>
+          <w:sz w:val="28"/>
+          <w:szCs w:val="28"/>
+        </w:rPr>
+        <w:t>page ,</w:t>
+      </w:r>
+      <w:proofErr w:type="gramEnd"/>
+      <w:r>
+        <w:rPr>
+          <w:rFonts w:ascii="Times New Roman" w:hAnsi="Times New Roman" w:cs="Times New Roman"/>
+          <w:sz w:val="28"/>
+          <w:szCs w:val="28"/>
+        </w:rPr>
+        <w:t xml:space="preserve"> that page supposed to have a lot of cards , in which different book details are </w:t>
+      </w:r>
+      <w:proofErr w:type="spellStart"/>
+      <w:r>
+        <w:rPr>
+          <w:rFonts w:ascii="Times New Roman" w:hAnsi="Times New Roman" w:cs="Times New Roman"/>
+          <w:sz w:val="28"/>
+          <w:szCs w:val="28"/>
+        </w:rPr>
+        <w:t>wriiten</w:t>
+      </w:r>
+      <w:proofErr w:type="spellEnd"/>
+      <w:r>
+        <w:rPr>
+          <w:rFonts w:ascii="Times New Roman" w:hAnsi="Times New Roman" w:cs="Times New Roman"/>
+          <w:sz w:val="28"/>
+          <w:szCs w:val="28"/>
+        </w:rPr>
+        <w:t>, we can make loop to display all these cards but very card have different book detail means card remain same but the value in that card should be updated.</w:t>
+      </w:r>
+    </w:p>
+    <w:p>
+      <w:pPr>
+        <w:rPr>
+          <w:rFonts w:ascii="Times New Roman" w:hAnsi="Times New Roman" w:cs="Times New Roman"/>
+          <w:sz w:val="28"/>
+          <w:szCs w:val="28"/>
+        </w:rPr>
+      </w:pPr>
+      <w:r>
+        <w:rPr>
+          <w:rFonts w:ascii="Times New Roman" w:hAnsi="Times New Roman" w:cs="Times New Roman"/>
+          <w:sz w:val="28"/>
+          <w:szCs w:val="28"/>
+        </w:rPr>
+        <w:t>Through props, we can send value, from one component to another</w:t>
+      </w:r>
+    </w:p>
+    <w:p>
+      <w:pPr>
+        <w:rPr>
+          <w:rFonts w:ascii="Times New Roman" w:hAnsi="Times New Roman" w:cs="Times New Roman"/>
+          <w:sz w:val="28"/>
+          <w:szCs w:val="28"/>
+        </w:rPr>
+      </w:pPr>
+      <w:r>
+        <w:rPr>
+          <w:rFonts w:ascii="Times New Roman" w:hAnsi="Times New Roman" w:cs="Times New Roman"/>
+          <w:sz w:val="28"/>
+          <w:szCs w:val="28"/>
+        </w:rPr>
         <w:t>Props Is an object.</w:t>
       </w:r>
     </w:p>
+    <w:p>
+      <w:pPr>
+        <w:rPr>
+          <w:rFonts w:ascii="Times New Roman" w:hAnsi="Times New Roman" w:cs="Times New Roman"/>
+          <w:sz w:val="28"/>
+          <w:szCs w:val="28"/>
+        </w:rPr>
+      </w:pPr>
+      <w:r>
+        <w:rPr>
+          <w:rFonts w:ascii="Times New Roman" w:hAnsi="Times New Roman" w:cs="Times New Roman"/>
+          <w:sz w:val="28"/>
+          <w:szCs w:val="28"/>
+        </w:rPr>
+        <w:t>Traditional syntax</w:t>
+      </w:r>
+      <w:r>
+        <w:rPr>
+          <w:rFonts w:ascii="Times New Roman" w:hAnsi="Times New Roman" w:cs="Times New Roman"/>
+          <w:sz w:val="28"/>
+          <w:szCs w:val="28"/>
+        </w:rPr>
+        <w:br/>
+      </w:r>
+      <w:r>
+        <w:rPr>
+          <w:rFonts w:ascii="Times New Roman" w:hAnsi="Times New Roman" w:cs="Times New Roman"/>
+          <w:sz w:val="28"/>
+          <w:szCs w:val="28"/>
+        </w:rPr>
+        <w:drawing>
+          <wp:inline distT="0" distB="0" distL="0" distR="0" wp14:anchorId="018EC872" wp14:editId="6BBF44C8">
+            <wp:extent cx="5943600" cy="2597150"/>
+            <wp:effectExtent l="0" t="0" r="0" b="0"/>
+            <wp:docPr id="1968047701" name="Picture 1"/>
+            <wp:cNvGraphicFramePr>
+              <a:graphicFrameLocks xmlns:a="http://schemas.openxmlformats.org/drawingml/2006/main" noChangeAspect="1"/>
+            </wp:cNvGraphicFramePr>
+            <a:graphic xmlns:a="http://schemas.openxmlformats.org/drawingml/2006/main">
+              <a:graphicData uri="http://schemas.openxmlformats.org/drawingml/2006/picture">
+                <pic:pic xmlns:pic="http://schemas.openxmlformats.org/drawingml/2006/picture">
+                  <pic:nvPicPr>
+                    <pic:cNvPr id="1968047701" name=""/>
+                    <pic:cNvPicPr/>
+                  </pic:nvPicPr>
+                  <pic:blipFill>
+                    <a:blip r:embed="rId8"/>
+                    <a:stretch>
+                      <a:fillRect/>
+                    </a:stretch>
+                  </pic:blipFill>
+                  <pic:spPr>
+                    <a:xfrm>
+                      <a:off x="0" y="0"/>
+                      <a:ext cx="5943600" cy="2597150"/>
+                    </a:xfrm>
+                    <a:prstGeom prst="rect">
+                      <a:avLst/>
+                    </a:prstGeom>
+                  </pic:spPr>
+                </pic:pic>
+              </a:graphicData>
+            </a:graphic>
+          </wp:inline>
+        </w:drawing>
+      </w:r>
+    </w:p>
+    <w:p>
+      <w:pPr>
+        <w:rPr>
+          <w:rFonts w:ascii="Times New Roman" w:hAnsi="Times New Roman" w:cs="Times New Roman"/>
+          <w:sz w:val="28"/>
+          <w:szCs w:val="28"/>
+        </w:rPr>
+      </w:pPr>
+      <w:r>
+        <w:rPr>
+          <w:rFonts w:ascii="Times New Roman" w:hAnsi="Times New Roman" w:cs="Times New Roman"/>
+          <w:sz w:val="28"/>
+          <w:szCs w:val="28"/>
+        </w:rPr>
+        <w:lastRenderedPageBreak/>
+        <w:t>New method</w:t>
+      </w:r>
+    </w:p>
+    <w:p>
+      <w:pPr>
+        <w:rPr>
+          <w:rFonts w:ascii="Times New Roman" w:hAnsi="Times New Roman" w:cs="Times New Roman"/>
+          <w:sz w:val="28"/>
+          <w:szCs w:val="28"/>
+        </w:rPr>
+      </w:pPr>
+      <w:r>
+        <w:rPr>
+          <w:rFonts w:ascii="Times New Roman" w:hAnsi="Times New Roman" w:cs="Times New Roman"/>
+          <w:sz w:val="28"/>
+          <w:szCs w:val="28"/>
+        </w:rPr>
+        <w:drawing>
+          <wp:inline distT="0" distB="0" distL="0" distR="0" wp14:anchorId="70EFD4BA" wp14:editId="6B131949">
+            <wp:extent cx="5943600" cy="2509520"/>
+            <wp:effectExtent l="0" t="0" r="0" b="5080"/>
+            <wp:docPr id="1096387154" name="Picture 1"/>
+            <wp:cNvGraphicFramePr>
+              <a:graphicFrameLocks xmlns:a="http://schemas.openxmlformats.org/drawingml/2006/main" noChangeAspect="1"/>
+            </wp:cNvGraphicFramePr>
+            <a:graphic xmlns:a="http://schemas.openxmlformats.org/drawingml/2006/main">
+              <a:graphicData uri="http://schemas.openxmlformats.org/drawingml/2006/picture">
+                <pic:pic xmlns:pic="http://schemas.openxmlformats.org/drawingml/2006/picture">
+                  <pic:nvPicPr>
+                    <pic:cNvPr id="1096387154" name=""/>
+                    <pic:cNvPicPr/>
+                  </pic:nvPicPr>
+                  <pic:blipFill>
+                    <a:blip r:embed="rId9"/>
+                    <a:stretch>
+                      <a:fillRect/>
+                    </a:stretch>
+                  </pic:blipFill>
+                  <pic:spPr>
+                    <a:xfrm>
+                      <a:off x="0" y="0"/>
+                      <a:ext cx="5943600" cy="2509520"/>
+                    </a:xfrm>
+                    <a:prstGeom prst="rect">
+                      <a:avLst/>
+                    </a:prstGeom>
+                  </pic:spPr>
+                </pic:pic>
+              </a:graphicData>
+            </a:graphic>
+          </wp:inline>
+        </w:drawing>
+      </w:r>
+    </w:p>
+    <w:p>
+      <w:pPr>
+        <w:rPr>
+          <w:rFonts w:ascii="Times New Roman" w:hAnsi="Times New Roman" w:cs="Times New Roman"/>
+          <w:sz w:val="28"/>
+          <w:szCs w:val="28"/>
+        </w:rPr>
+      </w:pPr>
+      <w:r>
+        <w:rPr>
+          <w:rFonts w:ascii="Times New Roman" w:hAnsi="Times New Roman" w:cs="Times New Roman"/>
+          <w:sz w:val="28"/>
+          <w:szCs w:val="28"/>
+        </w:rPr>
+        <w:t>Value is coming from here</w:t>
+      </w:r>
+      <w:r>
+        <w:rPr>
+          <w:rFonts w:ascii="Times New Roman" w:hAnsi="Times New Roman" w:cs="Times New Roman"/>
+          <w:sz w:val="28"/>
+          <w:szCs w:val="28"/>
+        </w:rPr>
+        <w:br/>
+      </w:r>
+      <w:r>
+        <w:rPr>
+          <w:rFonts w:ascii="Times New Roman" w:hAnsi="Times New Roman" w:cs="Times New Roman"/>
+          <w:sz w:val="28"/>
+          <w:szCs w:val="28"/>
+        </w:rPr>
+        <w:drawing>
+          <wp:inline distT="0" distB="0" distL="0" distR="0" wp14:anchorId="75710C1E" wp14:editId="24284AB4">
+            <wp:extent cx="5943600" cy="2954655"/>
+            <wp:effectExtent l="0" t="0" r="0" b="0"/>
+            <wp:docPr id="843060764" name="Picture 1"/>
+            <wp:cNvGraphicFramePr>
+              <a:graphicFrameLocks xmlns:a="http://schemas.openxmlformats.org/drawingml/2006/main" noChangeAspect="1"/>
+            </wp:cNvGraphicFramePr>
+            <a:graphic xmlns:a="http://schemas.openxmlformats.org/drawingml/2006/main">
+              <a:graphicData uri="http://schemas.openxmlformats.org/drawingml/2006/picture">
+                <pic:pic xmlns:pic="http://schemas.openxmlformats.org/drawingml/2006/picture">
+                  <pic:nvPicPr>
+                    <pic:cNvPr id="843060764" name=""/>
+                    <pic:cNvPicPr/>
+                  </pic:nvPicPr>
+                  <pic:blipFill>
+                    <a:blip r:embed="rId10"/>
+                    <a:stretch>
+                      <a:fillRect/>
+                    </a:stretch>
+                  </pic:blipFill>
+                  <pic:spPr>
+                    <a:xfrm>
+                      <a:off x="0" y="0"/>
+                      <a:ext cx="5943600" cy="2954655"/>
+                    </a:xfrm>
+                    <a:prstGeom prst="rect">
+                      <a:avLst/>
+                    </a:prstGeom>
+                  </pic:spPr>
+                </pic:pic>
+              </a:graphicData>
+            </a:graphic>
+          </wp:inline>
+        </w:drawing>
+      </w:r>
+      <w:r>
+        <w:rPr>
+          <w:rFonts w:ascii="Times New Roman" w:hAnsi="Times New Roman" w:cs="Times New Roman"/>
+          <w:sz w:val="28"/>
+          <w:szCs w:val="28"/>
+        </w:rPr>
+        <w:t>we can also give default value to props.</w:t>
+      </w:r>
+    </w:p>
     <w:sectPr>
-      <w:headerReference w:type="default" r:id="rId8"/>
+      <w:headerReference w:type="default" r:id="rId11"/>
       <w:pgSz w:w="12240" w:h="15840"/>
       <w:pgMar w:top="1440" w:right="1440" w:bottom="1440" w:left="1440" w:header="720" w:footer="720" w:gutter="0"/>
       <w:cols w:space="720"/>
@@ -6516,7 +7320,6 @@
   <w:style w:type="character" w:default="1" w:styleId="DefaultParagraphFont">
     <w:name w:val="Default Paragraph Font"/>
     <w:uiPriority w:val="1"/>
-    <w:semiHidden/>
     <w:unhideWhenUsed/>
   </w:style>
   <w:style w:type="table" w:default="1" w:styleId="TableNormal">

</xml_diff>

<commit_message>
Update lecture content and add examples for Tailwind CSS and Props
</commit_message>
<xml_diff>
--- a/Learn-React-Lecture-1.docx
+++ b/Learn-React-Lecture-1.docx
@@ -542,7 +542,6 @@
         <w:t xml:space="preserve"> or npm i: Used to install project dependencies listed in </w:t>
       </w:r>
       <w:proofErr w:type="spellStart"/>
-      <w:proofErr w:type="gramStart"/>
       <w:r>
         <w:rPr>
           <w:rFonts w:ascii="Times New Roman" w:hAnsi="Times New Roman" w:cs="Times New Roman"/>
@@ -550,7 +549,6 @@
         <w:t>package.json</w:t>
       </w:r>
       <w:proofErr w:type="spellEnd"/>
-      <w:proofErr w:type="gramEnd"/>
       <w:r>
         <w:rPr>
           <w:rFonts w:ascii="Times New Roman" w:hAnsi="Times New Roman" w:cs="Times New Roman"/>
@@ -575,7 +573,6 @@
         <w:t xml:space="preserve">5. </w:t>
       </w:r>
       <w:proofErr w:type="spellStart"/>
-      <w:proofErr w:type="gramStart"/>
       <w:r>
         <w:rPr>
           <w:rFonts w:ascii="Times New Roman" w:hAnsi="Times New Roman" w:cs="Times New Roman"/>
@@ -585,7 +582,6 @@
         <w:t>package.json</w:t>
       </w:r>
       <w:proofErr w:type="spellEnd"/>
-      <w:proofErr w:type="gramEnd"/>
     </w:p>
     <w:p>
       <w:pPr>
@@ -794,18 +790,30 @@
         </w:rPr>
         <w:t>This starts the development server.</w:t>
       </w:r>
-      <w:r>
-        <w:rPr>
-          <w:rFonts w:ascii="Times New Roman" w:hAnsi="Times New Roman" w:cs="Times New Roman"/>
-        </w:rPr>
-        <w:pict w14:anchorId="727D2F62">
-          <v:rect id="_x0000_i1025" style="width:0;height:1.5pt" o:hralign="center" o:hrstd="t" o:hr="t" fillcolor="#a0a0a0" stroked="f"/>
+    </w:p>
+    <w:p>
+      <w:pPr>
+        <w:rPr>
+          <w:rFonts w:ascii="Times New Roman" w:hAnsi="Times New Roman" w:cs="Times New Roman"/>
+        </w:rPr>
+      </w:pPr>
+      <w:r>
+        <w:rPr>
+          <w:rFonts w:ascii="Times New Roman" w:hAnsi="Times New Roman" w:cs="Times New Roman"/>
+        </w:rPr>
+        <w:pict w14:anchorId="791FD297">
+          <v:rect id="_x0000_i1030" style="width:0;height:1.5pt" o:hralign="center" o:hrstd="t" o:hr="t" fillcolor="#a0a0a0" stroked="f"/>
         </w:pict>
       </w:r>
     </w:p>
     <w:p>
       <w:pPr>
-        <w:jc w:val="center"/>
+        <w:ind w:left="1440"/>
+        <w:rPr>
+          <w:rFonts w:ascii="Times New Roman" w:hAnsi="Times New Roman" w:cs="Times New Roman"/>
+        </w:rPr>
+      </w:pPr>
+      <w:r>
         <w:rPr>
           <w:rFonts w:ascii="Times New Roman" w:hAnsi="Times New Roman" w:cs="Times New Roman"/>
           <w:b/>
@@ -814,7 +822,8 @@
           <w:szCs w:val="28"/>
           <w:u w:val="single"/>
         </w:rPr>
-      </w:pPr>
+        <w:t xml:space="preserve"> </w:t>
+      </w:r>
       <w:r>
         <w:rPr>
           <w:rFonts w:ascii="Times New Roman" w:hAnsi="Times New Roman" w:cs="Times New Roman"/>
@@ -986,29 +995,13 @@
           <w:b/>
           <w:bCs/>
         </w:rPr>
-        <w:t xml:space="preserve">Why </w:t>
-      </w:r>
-      <w:proofErr w:type="gramStart"/>
-      <w:r>
-        <w:rPr>
-          <w:rFonts w:ascii="Times New Roman" w:hAnsi="Times New Roman" w:cs="Times New Roman"/>
-          <w:b/>
-          <w:bCs/>
-        </w:rPr>
-        <w:t>Important?</w:t>
-      </w:r>
-      <w:r>
-        <w:rPr>
-          <w:rFonts w:ascii="Times New Roman" w:hAnsi="Times New Roman" w:cs="Times New Roman"/>
-        </w:rPr>
-        <w:t>:</w:t>
-      </w:r>
-      <w:proofErr w:type="gramEnd"/>
-      <w:r>
-        <w:rPr>
-          <w:rFonts w:ascii="Times New Roman" w:hAnsi="Times New Roman" w:cs="Times New Roman"/>
-        </w:rPr>
-        <w:t xml:space="preserve"> This ensures fast and optimized updates, enhancing app performance.</w:t>
+        <w:t>Why Important?</w:t>
+      </w:r>
+      <w:r>
+        <w:rPr>
+          <w:rFonts w:ascii="Times New Roman" w:hAnsi="Times New Roman" w:cs="Times New Roman"/>
+        </w:rPr>
+        <w:t>: This ensures fast and optimized updates, enhancing app performance.</w:t>
       </w:r>
     </w:p>
     <w:p>
@@ -1080,21 +1073,7 @@
         <w:rPr>
           <w:rFonts w:ascii="Times New Roman" w:hAnsi="Times New Roman" w:cs="Times New Roman"/>
         </w:rPr>
-        <w:t xml:space="preserve">const element = &lt;h1&gt;Hello, </w:t>
-      </w:r>
-      <w:proofErr w:type="gramStart"/>
-      <w:r>
-        <w:rPr>
-          <w:rFonts w:ascii="Times New Roman" w:hAnsi="Times New Roman" w:cs="Times New Roman"/>
-        </w:rPr>
-        <w:t>world!&lt;</w:t>
-      </w:r>
-      <w:proofErr w:type="gramEnd"/>
-      <w:r>
-        <w:rPr>
-          <w:rFonts w:ascii="Times New Roman" w:hAnsi="Times New Roman" w:cs="Times New Roman"/>
-        </w:rPr>
-        <w:t>/h1&gt;;</w:t>
+        <w:t>const element = &lt;h1&gt;Hello, world!&lt;/h1&gt;;</w:t>
       </w:r>
     </w:p>
     <w:p>
@@ -1184,7 +1163,6 @@
         <w:t xml:space="preserve">function </w:t>
       </w:r>
       <w:proofErr w:type="spellStart"/>
-      <w:proofErr w:type="gramStart"/>
       <w:r>
         <w:rPr>
           <w:rFonts w:ascii="Times New Roman" w:hAnsi="Times New Roman" w:cs="Times New Roman"/>
@@ -1200,51 +1178,24 @@
           <w:b/>
           <w:bCs/>
         </w:rPr>
-        <w:t>(</w:t>
-      </w:r>
-      <w:proofErr w:type="gramEnd"/>
-      <w:r>
-        <w:rPr>
-          <w:rFonts w:ascii="Times New Roman" w:hAnsi="Times New Roman" w:cs="Times New Roman"/>
-          <w:b/>
-          <w:bCs/>
-        </w:rPr>
-        <w:t>) {</w:t>
-      </w:r>
-    </w:p>
-    <w:p>
-      <w:pPr>
-        <w:rPr>
-          <w:rFonts w:ascii="Times New Roman" w:hAnsi="Times New Roman" w:cs="Times New Roman"/>
-          <w:b/>
-          <w:bCs/>
-        </w:rPr>
-      </w:pPr>
-      <w:r>
-        <w:rPr>
-          <w:rFonts w:ascii="Times New Roman" w:hAnsi="Times New Roman" w:cs="Times New Roman"/>
-          <w:b/>
-          <w:bCs/>
-        </w:rPr>
-        <w:t xml:space="preserve">  return &lt;div&gt;This is a custom </w:t>
-      </w:r>
-      <w:proofErr w:type="gramStart"/>
-      <w:r>
-        <w:rPr>
-          <w:rFonts w:ascii="Times New Roman" w:hAnsi="Times New Roman" w:cs="Times New Roman"/>
-          <w:b/>
-          <w:bCs/>
-        </w:rPr>
-        <w:t>component!&lt;</w:t>
-      </w:r>
-      <w:proofErr w:type="gramEnd"/>
-      <w:r>
-        <w:rPr>
-          <w:rFonts w:ascii="Times New Roman" w:hAnsi="Times New Roman" w:cs="Times New Roman"/>
-          <w:b/>
-          <w:bCs/>
-        </w:rPr>
-        <w:t>/div&gt;;</w:t>
+        <w:t>() {</w:t>
+      </w:r>
+    </w:p>
+    <w:p>
+      <w:pPr>
+        <w:rPr>
+          <w:rFonts w:ascii="Times New Roman" w:hAnsi="Times New Roman" w:cs="Times New Roman"/>
+          <w:b/>
+          <w:bCs/>
+        </w:rPr>
+      </w:pPr>
+      <w:r>
+        <w:rPr>
+          <w:rFonts w:ascii="Times New Roman" w:hAnsi="Times New Roman" w:cs="Times New Roman"/>
+          <w:b/>
+          <w:bCs/>
+        </w:rPr>
+        <w:t xml:space="preserve">  return &lt;div&gt;This is a custom component!&lt;/div&gt;;</w:t>
       </w:r>
     </w:p>
     <w:p>
@@ -1300,7 +1251,6 @@
         <w:t>package-</w:t>
       </w:r>
       <w:proofErr w:type="spellStart"/>
-      <w:proofErr w:type="gramStart"/>
       <w:r>
         <w:rPr>
           <w:rFonts w:ascii="Times New Roman" w:hAnsi="Times New Roman" w:cs="Times New Roman"/>
@@ -1310,7 +1260,6 @@
         <w:t>lock.json</w:t>
       </w:r>
       <w:proofErr w:type="spellEnd"/>
-      <w:proofErr w:type="gramEnd"/>
       <w:r>
         <w:rPr>
           <w:rFonts w:ascii="Times New Roman" w:hAnsi="Times New Roman" w:cs="Times New Roman"/>
@@ -1329,7 +1278,6 @@
         </w:rPr>
       </w:pPr>
       <w:proofErr w:type="spellStart"/>
-      <w:proofErr w:type="gramStart"/>
       <w:r>
         <w:rPr>
           <w:rFonts w:ascii="Times New Roman" w:hAnsi="Times New Roman" w:cs="Times New Roman"/>
@@ -1339,7 +1287,6 @@
         <w:t>manifest.json</w:t>
       </w:r>
       <w:proofErr w:type="spellEnd"/>
-      <w:proofErr w:type="gramEnd"/>
       <w:r>
         <w:rPr>
           <w:rFonts w:ascii="Times New Roman" w:hAnsi="Times New Roman" w:cs="Times New Roman"/>
@@ -1387,13 +1334,34 @@
       <w:r>
         <w:rPr>
           <w:rFonts w:ascii="Times New Roman" w:hAnsi="Times New Roman" w:cs="Times New Roman"/>
+        </w:rPr>
+        <w:lastRenderedPageBreak/>
+        <w:pict w14:anchorId="12703EF5">
+          <v:rect id="_x0000_i1026" style="width:0;height:1.5pt" o:hralign="center" o:hrstd="t" o:hr="t" fillcolor="#a0a0a0" stroked="f"/>
+        </w:pict>
+      </w:r>
+    </w:p>
+    <w:p>
+      <w:pPr>
+        <w:jc w:val="center"/>
+        <w:rPr>
+          <w:rFonts w:ascii="Times New Roman" w:hAnsi="Times New Roman" w:cs="Times New Roman"/>
           <w:b/>
           <w:bCs/>
           <w:sz w:val="28"/>
           <w:szCs w:val="28"/>
           <w:u w:val="single"/>
         </w:rPr>
-        <w:lastRenderedPageBreak/>
+      </w:pPr>
+      <w:r>
+        <w:rPr>
+          <w:rFonts w:ascii="Times New Roman" w:hAnsi="Times New Roman" w:cs="Times New Roman"/>
+          <w:b/>
+          <w:bCs/>
+          <w:sz w:val="28"/>
+          <w:szCs w:val="28"/>
+          <w:u w:val="single"/>
+        </w:rPr>
         <w:t xml:space="preserve">Lecture 3: Understanding </w:t>
       </w:r>
       <w:proofErr w:type="spellStart"/>
@@ -1521,7 +1489,6 @@
           <w:rFonts w:ascii="Times New Roman" w:hAnsi="Times New Roman" w:cs="Times New Roman"/>
         </w:rPr>
       </w:pPr>
-      <w:proofErr w:type="gramStart"/>
       <w:r>
         <w:rPr>
           <w:rFonts w:ascii="Times New Roman" w:hAnsi="Times New Roman" w:cs="Times New Roman"/>
@@ -1536,7 +1503,6 @@
         </w:rPr>
         <w:t>:</w:t>
       </w:r>
-      <w:proofErr w:type="gramEnd"/>
     </w:p>
     <w:p>
       <w:pPr>
@@ -1753,21 +1719,7 @@
         <w:rPr>
           <w:rFonts w:ascii="Times New Roman" w:hAnsi="Times New Roman" w:cs="Times New Roman"/>
         </w:rPr>
-        <w:t xml:space="preserve">When the state changes, </w:t>
-      </w:r>
-      <w:proofErr w:type="gramStart"/>
-      <w:r>
-        <w:rPr>
-          <w:rFonts w:ascii="Times New Roman" w:hAnsi="Times New Roman" w:cs="Times New Roman"/>
-        </w:rPr>
-        <w:t>React</w:t>
-      </w:r>
-      <w:proofErr w:type="gramEnd"/>
-      <w:r>
-        <w:rPr>
-          <w:rFonts w:ascii="Times New Roman" w:hAnsi="Times New Roman" w:cs="Times New Roman"/>
-        </w:rPr>
-        <w:t xml:space="preserve"> re-analyzes the virtual DOM and updates only the necessary parts of the UI.</w:t>
+        <w:t>When the state changes, React re-analyzes the virtual DOM and updates only the necessary parts of the UI.</w:t>
       </w:r>
     </w:p>
     <w:p>
@@ -1820,7 +1772,6 @@
         <w:t xml:space="preserve">] = </w:t>
       </w:r>
       <w:proofErr w:type="spellStart"/>
-      <w:proofErr w:type="gramStart"/>
       <w:r>
         <w:rPr>
           <w:rFonts w:ascii="Times New Roman" w:hAnsi="Times New Roman" w:cs="Times New Roman"/>
@@ -1832,14 +1783,7 @@
         <w:rPr>
           <w:rFonts w:ascii="Times New Roman" w:hAnsi="Times New Roman" w:cs="Times New Roman"/>
         </w:rPr>
-        <w:t>(</w:t>
-      </w:r>
-      <w:proofErr w:type="gramEnd"/>
-      <w:r>
-        <w:rPr>
-          <w:rFonts w:ascii="Times New Roman" w:hAnsi="Times New Roman" w:cs="Times New Roman"/>
-        </w:rPr>
-        <w:t>15);</w:t>
+        <w:t>(15);</w:t>
       </w:r>
     </w:p>
     <w:p>
@@ -1930,25 +1874,7 @@
           <w:b/>
           <w:bCs/>
         </w:rPr>
-        <w:t xml:space="preserve">function </w:t>
-      </w:r>
-      <w:proofErr w:type="gramStart"/>
-      <w:r>
-        <w:rPr>
-          <w:rFonts w:ascii="Times New Roman" w:hAnsi="Times New Roman" w:cs="Times New Roman"/>
-          <w:b/>
-          <w:bCs/>
-        </w:rPr>
-        <w:t>Counter(</w:t>
-      </w:r>
-      <w:proofErr w:type="gramEnd"/>
-      <w:r>
-        <w:rPr>
-          <w:rFonts w:ascii="Times New Roman" w:hAnsi="Times New Roman" w:cs="Times New Roman"/>
-          <w:b/>
-          <w:bCs/>
-        </w:rPr>
-        <w:t>) {</w:t>
+        <w:t>function Counter() {</w:t>
       </w:r>
     </w:p>
     <w:p>
@@ -1987,7 +1913,6 @@
         <w:t xml:space="preserve">] = </w:t>
       </w:r>
       <w:proofErr w:type="spellStart"/>
-      <w:proofErr w:type="gramStart"/>
       <w:r>
         <w:rPr>
           <w:rFonts w:ascii="Times New Roman" w:hAnsi="Times New Roman" w:cs="Times New Roman"/>
@@ -2003,16 +1928,7 @@
           <w:b/>
           <w:bCs/>
         </w:rPr>
-        <w:t>(</w:t>
-      </w:r>
-      <w:proofErr w:type="gramEnd"/>
-      <w:r>
-        <w:rPr>
-          <w:rFonts w:ascii="Times New Roman" w:hAnsi="Times New Roman" w:cs="Times New Roman"/>
-          <w:b/>
-          <w:bCs/>
-        </w:rPr>
-        <w:t>15);</w:t>
+        <w:t>(15);</w:t>
       </w:r>
     </w:p>
     <w:p>
@@ -2061,7 +1977,6 @@
         <w:t xml:space="preserve">    </w:t>
       </w:r>
       <w:proofErr w:type="spellStart"/>
-      <w:proofErr w:type="gramStart"/>
       <w:r>
         <w:rPr>
           <w:rFonts w:ascii="Times New Roman" w:hAnsi="Times New Roman" w:cs="Times New Roman"/>
@@ -2077,16 +1992,7 @@
           <w:b/>
           <w:bCs/>
         </w:rPr>
-        <w:t>(</w:t>
-      </w:r>
-      <w:proofErr w:type="gramEnd"/>
-      <w:r>
-        <w:rPr>
-          <w:rFonts w:ascii="Times New Roman" w:hAnsi="Times New Roman" w:cs="Times New Roman"/>
-          <w:b/>
-          <w:bCs/>
-        </w:rPr>
-        <w:t>counter + 1); // Updates both the state and the UI</w:t>
+        <w:t>(counter + 1); // Updates both the state and the UI</w:t>
       </w:r>
     </w:p>
     <w:p>
@@ -2132,6 +2038,7 @@
           <w:b/>
           <w:bCs/>
         </w:rPr>
+        <w:lastRenderedPageBreak/>
         <w:t xml:space="preserve">  return (</w:t>
       </w:r>
     </w:p>
@@ -2150,7 +2057,6 @@
           <w:b/>
           <w:bCs/>
         </w:rPr>
-        <w:lastRenderedPageBreak/>
         <w:t xml:space="preserve">    &lt;div&gt;</w:t>
       </w:r>
     </w:p>
@@ -2223,16 +2129,7 @@
           <w:b/>
           <w:bCs/>
         </w:rPr>
-        <w:t xml:space="preserve">  </w:t>
-      </w:r>
-      <w:proofErr w:type="gramStart"/>
-      <w:r>
-        <w:rPr>
-          <w:rFonts w:ascii="Times New Roman" w:hAnsi="Times New Roman" w:cs="Times New Roman"/>
-          <w:b/>
-          <w:bCs/>
-        </w:rPr>
-        <w:t>);</w:t>
+        <w:t xml:space="preserve">  );</w:t>
       </w:r>
       <w:r>
         <w:rPr>
@@ -2242,7 +2139,6 @@
         </w:rPr>
         <w:t>ss</w:t>
       </w:r>
-      <w:proofErr w:type="gramEnd"/>
     </w:p>
     <w:p>
       <w:pPr>
@@ -2347,6 +2243,27 @@
         <w:jc w:val="center"/>
         <w:rPr>
           <w:rFonts w:ascii="Times New Roman" w:hAnsi="Times New Roman" w:cs="Times New Roman"/>
+          <w:b/>
+          <w:bCs/>
+          <w:sz w:val="28"/>
+          <w:szCs w:val="28"/>
+          <w:u w:val="single"/>
+        </w:rPr>
+      </w:pPr>
+      <w:r>
+        <w:rPr>
+          <w:rFonts w:ascii="Times New Roman" w:hAnsi="Times New Roman" w:cs="Times New Roman"/>
+        </w:rPr>
+        <w:pict w14:anchorId="65763BB4">
+          <v:rect id="_x0000_i1027" style="width:0;height:1.5pt" o:hralign="center" o:hrstd="t" o:hr="t" fillcolor="#a0a0a0" stroked="f"/>
+        </w:pict>
+      </w:r>
+    </w:p>
+    <w:p>
+      <w:pPr>
+        <w:jc w:val="center"/>
+        <w:rPr>
+          <w:rFonts w:ascii="Times New Roman" w:hAnsi="Times New Roman" w:cs="Times New Roman"/>
           <w:sz w:val="28"/>
           <w:szCs w:val="28"/>
           <w:u w:val="single"/>
@@ -2682,21 +2599,8 @@
         <w:rPr>
           <w:rFonts w:ascii="Times New Roman" w:hAnsi="Times New Roman" w:cs="Times New Roman"/>
         </w:rPr>
-        <w:t xml:space="preserve">Instead, </w:t>
-      </w:r>
-      <w:proofErr w:type="gramStart"/>
-      <w:r>
-        <w:rPr>
-          <w:rFonts w:ascii="Times New Roman" w:hAnsi="Times New Roman" w:cs="Times New Roman"/>
-        </w:rPr>
-        <w:t>React</w:t>
-      </w:r>
-      <w:proofErr w:type="gramEnd"/>
-      <w:r>
-        <w:rPr>
-          <w:rFonts w:ascii="Times New Roman" w:hAnsi="Times New Roman" w:cs="Times New Roman"/>
-        </w:rPr>
-        <w:t xml:space="preserve"> waits, consolidates the changes, and applies them efficiently (only updating the final change).</w:t>
+        <w:lastRenderedPageBreak/>
+        <w:t>Instead, React waits, consolidates the changes, and applies them efficiently (only updating the final change).</w:t>
       </w:r>
     </w:p>
     <w:p>
@@ -2732,7 +2636,6 @@
           <w:b/>
           <w:bCs/>
         </w:rPr>
-        <w:lastRenderedPageBreak/>
         <w:t>Purpose</w:t>
       </w:r>
       <w:r>
@@ -3324,6 +3227,7 @@
         <w:rPr>
           <w:rFonts w:ascii="Times New Roman" w:hAnsi="Times New Roman" w:cs="Times New Roman"/>
         </w:rPr>
+        <w:lastRenderedPageBreak/>
         <w:t>React is smart enough to decide when to update based on priorities (like animations vs. data updates).</w:t>
       </w:r>
     </w:p>
@@ -3359,7 +3263,6 @@
         <w:rPr>
           <w:rFonts w:ascii="Times New Roman" w:hAnsi="Times New Roman" w:cs="Times New Roman"/>
         </w:rPr>
-        <w:lastRenderedPageBreak/>
         <w:t>React’s</w:t>
       </w:r>
       <w:proofErr w:type="spellEnd"/>
@@ -3455,38 +3358,59 @@
       <w:r>
         <w:rPr>
           <w:rFonts w:ascii="Times New Roman" w:hAnsi="Times New Roman" w:cs="Times New Roman"/>
+        </w:rPr>
+        <w:pict w14:anchorId="3EC0DB36">
+          <v:rect id="_x0000_i1028" style="width:0;height:1.5pt" o:hralign="center" o:hrstd="t" o:hr="t" fillcolor="#a0a0a0" stroked="f"/>
+        </w:pict>
+      </w:r>
+    </w:p>
+    <w:p>
+      <w:pPr>
+        <w:jc w:val="center"/>
+        <w:rPr>
+          <w:rFonts w:ascii="Times New Roman" w:hAnsi="Times New Roman" w:cs="Times New Roman"/>
           <w:b/>
           <w:bCs/>
           <w:sz w:val="28"/>
           <w:szCs w:val="28"/>
           <w:u w:val="single"/>
         </w:rPr>
-        <w:t>Lecture 5 Tailwind CSS and Props</w:t>
-      </w:r>
-    </w:p>
-    <w:p>
-      <w:pPr>
-        <w:rPr>
-          <w:rFonts w:ascii="Times New Roman" w:hAnsi="Times New Roman" w:cs="Times New Roman"/>
+      </w:pPr>
+      <w:r>
+        <w:rPr>
+          <w:rFonts w:ascii="Times New Roman" w:hAnsi="Times New Roman" w:cs="Times New Roman"/>
+          <w:b/>
+          <w:bCs/>
           <w:sz w:val="28"/>
           <w:szCs w:val="28"/>
-        </w:rPr>
-      </w:pPr>
-      <w:r>
-        <w:rPr>
-          <w:rFonts w:ascii="Times New Roman" w:hAnsi="Times New Roman" w:cs="Times New Roman"/>
-          <w:b/>
-          <w:bCs/>
-          <w:sz w:val="28"/>
-          <w:szCs w:val="28"/>
+          <w:u w:val="single"/>
+        </w:rPr>
+        <w:t>Lecture 5 Tailwind CSS and Props</w:t>
+      </w:r>
+    </w:p>
+    <w:p>
+      <w:pPr>
+        <w:rPr>
+          <w:rFonts w:ascii="Times New Roman" w:hAnsi="Times New Roman" w:cs="Times New Roman"/>
+          <w:sz w:val="24"/>
+          <w:szCs w:val="24"/>
+        </w:rPr>
+      </w:pPr>
+      <w:r>
+        <w:rPr>
+          <w:rFonts w:ascii="Times New Roman" w:hAnsi="Times New Roman" w:cs="Times New Roman"/>
+          <w:b/>
+          <w:bCs/>
+          <w:sz w:val="24"/>
+          <w:szCs w:val="24"/>
         </w:rPr>
         <w:t>Tailwind CSS Setup in a Vite Project:</w:t>
       </w:r>
       <w:r>
         <w:rPr>
           <w:rFonts w:ascii="Times New Roman" w:hAnsi="Times New Roman" w:cs="Times New Roman"/>
-          <w:sz w:val="28"/>
-          <w:szCs w:val="28"/>
+          <w:sz w:val="24"/>
+          <w:szCs w:val="24"/>
         </w:rPr>
         <w:t xml:space="preserve"> To set up Tailwind CSS in a Vite project, follow the official guidelines provided in the </w:t>
       </w:r>
@@ -3495,8 +3419,8 @@
           <w:rPr>
             <w:rStyle w:val="Hyperlink"/>
             <w:rFonts w:ascii="Times New Roman" w:hAnsi="Times New Roman" w:cs="Times New Roman"/>
-            <w:sz w:val="28"/>
-            <w:szCs w:val="28"/>
+            <w:sz w:val="24"/>
+            <w:szCs w:val="24"/>
           </w:rPr>
           <w:t>Tailwind documentation for Vite</w:t>
         </w:r>
@@ -3504,8 +3428,8 @@
       <w:r>
         <w:rPr>
           <w:rFonts w:ascii="Times New Roman" w:hAnsi="Times New Roman" w:cs="Times New Roman"/>
-          <w:sz w:val="28"/>
-          <w:szCs w:val="28"/>
+          <w:sz w:val="24"/>
+          <w:szCs w:val="24"/>
         </w:rPr>
         <w:t>. This will guide you through the installation process. After setting up, you can easily use Tailwind components to style your project.</w:t>
       </w:r>
@@ -3514,17 +3438,17 @@
       <w:pPr>
         <w:rPr>
           <w:rFonts w:ascii="Times New Roman" w:hAnsi="Times New Roman" w:cs="Times New Roman"/>
-          <w:sz w:val="28"/>
-          <w:szCs w:val="28"/>
-        </w:rPr>
-      </w:pPr>
-      <w:r>
-        <w:rPr>
-          <w:rFonts w:ascii="Times New Roman" w:hAnsi="Times New Roman" w:cs="Times New Roman"/>
-          <w:b/>
-          <w:bCs/>
-          <w:sz w:val="28"/>
-          <w:szCs w:val="28"/>
+          <w:sz w:val="24"/>
+          <w:szCs w:val="24"/>
+        </w:rPr>
+      </w:pPr>
+      <w:r>
+        <w:rPr>
+          <w:rFonts w:ascii="Times New Roman" w:hAnsi="Times New Roman" w:cs="Times New Roman"/>
+          <w:b/>
+          <w:bCs/>
+          <w:sz w:val="24"/>
+          <w:szCs w:val="24"/>
         </w:rPr>
         <w:t xml:space="preserve">Important Note on </w:t>
       </w:r>
@@ -3534,8 +3458,8 @@
           <w:rFonts w:ascii="Times New Roman" w:hAnsi="Times New Roman" w:cs="Times New Roman"/>
           <w:b/>
           <w:bCs/>
-          <w:sz w:val="28"/>
-          <w:szCs w:val="28"/>
+          <w:sz w:val="24"/>
+          <w:szCs w:val="24"/>
         </w:rPr>
         <w:t>className</w:t>
       </w:r>
@@ -3545,16 +3469,16 @@
           <w:rFonts w:ascii="Times New Roman" w:hAnsi="Times New Roman" w:cs="Times New Roman"/>
           <w:b/>
           <w:bCs/>
-          <w:sz w:val="28"/>
-          <w:szCs w:val="28"/>
+          <w:sz w:val="24"/>
+          <w:szCs w:val="24"/>
         </w:rPr>
         <w:t>:</w:t>
       </w:r>
       <w:r>
         <w:rPr>
           <w:rFonts w:ascii="Times New Roman" w:hAnsi="Times New Roman" w:cs="Times New Roman"/>
-          <w:sz w:val="28"/>
-          <w:szCs w:val="28"/>
+          <w:sz w:val="24"/>
+          <w:szCs w:val="24"/>
         </w:rPr>
         <w:t xml:space="preserve"> In React, the class keyword is reserved for JavaScript classes, so we use </w:t>
       </w:r>
@@ -3562,8 +3486,8 @@
       <w:r>
         <w:rPr>
           <w:rFonts w:ascii="Times New Roman" w:hAnsi="Times New Roman" w:cs="Times New Roman"/>
-          <w:sz w:val="28"/>
-          <w:szCs w:val="28"/>
+          <w:sz w:val="24"/>
+          <w:szCs w:val="24"/>
         </w:rPr>
         <w:t>className</w:t>
       </w:r>
@@ -3571,8 +3495,8 @@
       <w:r>
         <w:rPr>
           <w:rFonts w:ascii="Times New Roman" w:hAnsi="Times New Roman" w:cs="Times New Roman"/>
-          <w:sz w:val="28"/>
-          <w:szCs w:val="28"/>
+          <w:sz w:val="24"/>
+          <w:szCs w:val="24"/>
         </w:rPr>
         <w:t xml:space="preserve"> to apply CSS classes to HTML elements. For example:</w:t>
       </w:r>
@@ -3581,15 +3505,15 @@
       <w:pPr>
         <w:rPr>
           <w:rFonts w:ascii="Times New Roman" w:hAnsi="Times New Roman" w:cs="Times New Roman"/>
-          <w:sz w:val="28"/>
-          <w:szCs w:val="28"/>
-        </w:rPr>
-      </w:pPr>
-      <w:r>
-        <w:rPr>
-          <w:rFonts w:ascii="Times New Roman" w:hAnsi="Times New Roman" w:cs="Times New Roman"/>
-          <w:sz w:val="28"/>
-          <w:szCs w:val="28"/>
+          <w:sz w:val="24"/>
+          <w:szCs w:val="24"/>
+        </w:rPr>
+      </w:pPr>
+      <w:r>
+        <w:rPr>
+          <w:rFonts w:ascii="Times New Roman" w:hAnsi="Times New Roman" w:cs="Times New Roman"/>
+          <w:sz w:val="24"/>
+          <w:szCs w:val="24"/>
           <w:highlight w:val="yellow"/>
         </w:rPr>
         <w:t xml:space="preserve">&lt;div </w:t>
@@ -3598,8 +3522,8 @@
       <w:r>
         <w:rPr>
           <w:rFonts w:ascii="Times New Roman" w:hAnsi="Times New Roman" w:cs="Times New Roman"/>
-          <w:sz w:val="28"/>
-          <w:szCs w:val="28"/>
+          <w:sz w:val="24"/>
+          <w:szCs w:val="24"/>
           <w:highlight w:val="yellow"/>
         </w:rPr>
         <w:t>className</w:t>
@@ -3608,8 +3532,8 @@
       <w:r>
         <w:rPr>
           <w:rFonts w:ascii="Times New Roman" w:hAnsi="Times New Roman" w:cs="Times New Roman"/>
-          <w:sz w:val="28"/>
-          <w:szCs w:val="28"/>
+          <w:sz w:val="24"/>
+          <w:szCs w:val="24"/>
           <w:highlight w:val="yellow"/>
         </w:rPr>
         <w:t>="bg-blue-500 text-white p-4"&gt;This is a Tailwind-styled div.&lt;/div&gt;</w:t>
@@ -3619,136 +3543,1170 @@
       <w:pPr>
         <w:rPr>
           <w:rFonts w:ascii="Times New Roman" w:hAnsi="Times New Roman" w:cs="Times New Roman"/>
-          <w:sz w:val="28"/>
-          <w:szCs w:val="28"/>
-        </w:rPr>
-      </w:pPr>
-      <w:r>
-        <w:rPr>
-          <w:rFonts w:ascii="Times New Roman" w:hAnsi="Times New Roman" w:cs="Times New Roman"/>
-          <w:sz w:val="28"/>
-          <w:szCs w:val="28"/>
-        </w:rPr>
-        <w:t xml:space="preserve">Consider an online bookstore where </w:t>
+          <w:sz w:val="24"/>
+          <w:szCs w:val="24"/>
+        </w:rPr>
+      </w:pPr>
+      <w:r>
+        <w:rPr>
+          <w:rFonts w:ascii="Times New Roman" w:hAnsi="Times New Roman" w:cs="Times New Roman"/>
+          <w:b/>
+          <w:bCs/>
+          <w:sz w:val="24"/>
+          <w:szCs w:val="24"/>
+        </w:rPr>
+        <w:t>Using Props to Make Components Reusable:</w:t>
+      </w:r>
+      <w:r>
+        <w:rPr>
+          <w:rFonts w:ascii="Times New Roman" w:hAnsi="Times New Roman" w:cs="Times New Roman"/>
+          <w:sz w:val="24"/>
+          <w:szCs w:val="24"/>
+        </w:rPr>
+        <w:t xml:space="preserve"> Props (short for "properties") in React allow you to pass data between components, making them reusable. It is important not to segregate your code based on technology (HTML, CSS, JavaScript). For example, when creating a card component, the structure (HTML) and style (CSS) should be written together in the component. This allows you to easily pass dynamic data (like book details) through props and have the card content update accordingly.</w:t>
+      </w:r>
+    </w:p>
+    <w:p>
+      <w:pPr>
+        <w:rPr>
+          <w:rFonts w:ascii="Times New Roman" w:hAnsi="Times New Roman" w:cs="Times New Roman"/>
+          <w:sz w:val="24"/>
+          <w:szCs w:val="24"/>
+        </w:rPr>
+      </w:pPr>
+      <w:r>
+        <w:rPr>
+          <w:rFonts w:ascii="Times New Roman" w:hAnsi="Times New Roman" w:cs="Times New Roman"/>
+          <w:b/>
+          <w:bCs/>
+          <w:sz w:val="24"/>
+          <w:szCs w:val="24"/>
+        </w:rPr>
+        <w:t>Where Do We Need Props?</w:t>
+      </w:r>
+      <w:r>
+        <w:rPr>
+          <w:rFonts w:ascii="Times New Roman" w:hAnsi="Times New Roman" w:cs="Times New Roman"/>
+          <w:sz w:val="24"/>
+          <w:szCs w:val="24"/>
+        </w:rPr>
+        <w:t xml:space="preserve"> Let’s understand with an example.</w:t>
+      </w:r>
+    </w:p>
+    <w:p>
+      <w:pPr>
+        <w:rPr>
+          <w:rFonts w:ascii="Times New Roman" w:hAnsi="Times New Roman" w:cs="Times New Roman"/>
+          <w:sz w:val="24"/>
+          <w:szCs w:val="24"/>
+        </w:rPr>
+      </w:pPr>
+      <w:r>
+        <w:rPr>
+          <w:rFonts w:ascii="Times New Roman" w:hAnsi="Times New Roman" w:cs="Times New Roman"/>
+          <w:sz w:val="24"/>
+          <w:szCs w:val="24"/>
+        </w:rPr>
+        <w:t>Consider an online bookstore. On the "View All Books" page, there will be many cards, each displaying details of different books. While the card layout (structure and style) remains the same, the content (book title, author, etc.) needs to change dynamically for each book. Instead of creating a separate card for each book, we can create a single reusable card component and use props to pass different book details to each card.</w:t>
+      </w:r>
+    </w:p>
+    <w:p>
+      <w:pPr>
+        <w:rPr>
+          <w:rFonts w:ascii="Times New Roman" w:hAnsi="Times New Roman" w:cs="Times New Roman"/>
+          <w:sz w:val="24"/>
+          <w:szCs w:val="24"/>
+          <w:highlight w:val="yellow"/>
+        </w:rPr>
+      </w:pPr>
+      <w:r>
+        <w:rPr>
+          <w:rFonts w:ascii="Times New Roman" w:hAnsi="Times New Roman" w:cs="Times New Roman"/>
+          <w:sz w:val="24"/>
+          <w:szCs w:val="24"/>
+          <w:highlight w:val="yellow"/>
+        </w:rPr>
+        <w:t>// Card Component (BookCard.js)</w:t>
+      </w:r>
+    </w:p>
+    <w:p>
+      <w:pPr>
+        <w:rPr>
+          <w:rFonts w:ascii="Times New Roman" w:hAnsi="Times New Roman" w:cs="Times New Roman"/>
+          <w:sz w:val="24"/>
+          <w:szCs w:val="24"/>
+          <w:highlight w:val="yellow"/>
+        </w:rPr>
+      </w:pPr>
+      <w:r>
+        <w:rPr>
+          <w:rFonts w:ascii="Times New Roman" w:hAnsi="Times New Roman" w:cs="Times New Roman"/>
+          <w:sz w:val="24"/>
+          <w:szCs w:val="24"/>
+          <w:highlight w:val="yellow"/>
+        </w:rPr>
+        <w:t xml:space="preserve">function </w:t>
       </w:r>
       <w:proofErr w:type="spellStart"/>
       <w:r>
         <w:rPr>
           <w:rFonts w:ascii="Times New Roman" w:hAnsi="Times New Roman" w:cs="Times New Roman"/>
-          <w:sz w:val="28"/>
-          <w:szCs w:val="28"/>
-        </w:rPr>
-        <w:t>thers</w:t>
+          <w:sz w:val="24"/>
+          <w:szCs w:val="24"/>
+          <w:highlight w:val="yellow"/>
+        </w:rPr>
+        <w:t>BookCard</w:t>
       </w:r>
       <w:proofErr w:type="spellEnd"/>
       <w:r>
         <w:rPr>
           <w:rFonts w:ascii="Times New Roman" w:hAnsi="Times New Roman" w:cs="Times New Roman"/>
-          <w:sz w:val="28"/>
-          <w:szCs w:val="28"/>
-        </w:rPr>
-        <w:t xml:space="preserve"> view all books </w:t>
-      </w:r>
-      <w:proofErr w:type="gramStart"/>
-      <w:r>
-        <w:rPr>
-          <w:rFonts w:ascii="Times New Roman" w:hAnsi="Times New Roman" w:cs="Times New Roman"/>
-          <w:sz w:val="28"/>
-          <w:szCs w:val="28"/>
-        </w:rPr>
-        <w:t>page ,</w:t>
-      </w:r>
-      <w:proofErr w:type="gramEnd"/>
-      <w:r>
-        <w:rPr>
-          <w:rFonts w:ascii="Times New Roman" w:hAnsi="Times New Roman" w:cs="Times New Roman"/>
-          <w:sz w:val="28"/>
-          <w:szCs w:val="28"/>
-        </w:rPr>
-        <w:t xml:space="preserve"> that page supposed to have a lot of cards , in which different book details are </w:t>
+          <w:sz w:val="24"/>
+          <w:szCs w:val="24"/>
+          <w:highlight w:val="yellow"/>
+        </w:rPr>
+        <w:t>({ title, author }) {</w:t>
+      </w:r>
+    </w:p>
+    <w:p>
+      <w:pPr>
+        <w:rPr>
+          <w:rFonts w:ascii="Times New Roman" w:hAnsi="Times New Roman" w:cs="Times New Roman"/>
+          <w:sz w:val="24"/>
+          <w:szCs w:val="24"/>
+          <w:highlight w:val="yellow"/>
+        </w:rPr>
+      </w:pPr>
+      <w:r>
+        <w:rPr>
+          <w:rFonts w:ascii="Times New Roman" w:hAnsi="Times New Roman" w:cs="Times New Roman"/>
+          <w:sz w:val="24"/>
+          <w:szCs w:val="24"/>
+          <w:highlight w:val="yellow"/>
+        </w:rPr>
+        <w:t xml:space="preserve">  return (</w:t>
+      </w:r>
+    </w:p>
+    <w:p>
+      <w:pPr>
+        <w:rPr>
+          <w:rFonts w:ascii="Times New Roman" w:hAnsi="Times New Roman" w:cs="Times New Roman"/>
+          <w:sz w:val="24"/>
+          <w:szCs w:val="24"/>
+          <w:highlight w:val="yellow"/>
+        </w:rPr>
+      </w:pPr>
+      <w:r>
+        <w:rPr>
+          <w:rFonts w:ascii="Times New Roman" w:hAnsi="Times New Roman" w:cs="Times New Roman"/>
+          <w:sz w:val="24"/>
+          <w:szCs w:val="24"/>
+          <w:highlight w:val="yellow"/>
+        </w:rPr>
+        <w:t xml:space="preserve">    &lt;div </w:t>
       </w:r>
       <w:proofErr w:type="spellStart"/>
       <w:r>
         <w:rPr>
           <w:rFonts w:ascii="Times New Roman" w:hAnsi="Times New Roman" w:cs="Times New Roman"/>
-          <w:sz w:val="28"/>
-          <w:szCs w:val="28"/>
-        </w:rPr>
-        <w:t>wriiten</w:t>
+          <w:sz w:val="24"/>
+          <w:szCs w:val="24"/>
+          <w:highlight w:val="yellow"/>
+        </w:rPr>
+        <w:t>className</w:t>
       </w:r>
       <w:proofErr w:type="spellEnd"/>
       <w:r>
         <w:rPr>
           <w:rFonts w:ascii="Times New Roman" w:hAnsi="Times New Roman" w:cs="Times New Roman"/>
-          <w:sz w:val="28"/>
-          <w:szCs w:val="28"/>
-        </w:rPr>
-        <w:t>, we can make loop to display all these cards but very card have different book detail means card remain same but the value in that card should be updated.</w:t>
-      </w:r>
-    </w:p>
-    <w:p>
-      <w:pPr>
-        <w:rPr>
-          <w:rFonts w:ascii="Times New Roman" w:hAnsi="Times New Roman" w:cs="Times New Roman"/>
-          <w:sz w:val="28"/>
-          <w:szCs w:val="28"/>
-        </w:rPr>
-      </w:pPr>
-      <w:r>
-        <w:rPr>
-          <w:rFonts w:ascii="Times New Roman" w:hAnsi="Times New Roman" w:cs="Times New Roman"/>
-          <w:sz w:val="28"/>
-          <w:szCs w:val="28"/>
-        </w:rPr>
-        <w:t>Through props, we can send value, from one component to another</w:t>
-      </w:r>
-    </w:p>
-    <w:p>
-      <w:pPr>
-        <w:rPr>
-          <w:rFonts w:ascii="Times New Roman" w:hAnsi="Times New Roman" w:cs="Times New Roman"/>
-          <w:sz w:val="28"/>
-          <w:szCs w:val="28"/>
-        </w:rPr>
-      </w:pPr>
-      <w:r>
-        <w:rPr>
-          <w:rFonts w:ascii="Times New Roman" w:hAnsi="Times New Roman" w:cs="Times New Roman"/>
-          <w:sz w:val="28"/>
-          <w:szCs w:val="28"/>
-        </w:rPr>
-        <w:t>Props Is an object.</w:t>
-      </w:r>
-    </w:p>
-    <w:p>
-      <w:pPr>
-        <w:rPr>
-          <w:rFonts w:ascii="Times New Roman" w:hAnsi="Times New Roman" w:cs="Times New Roman"/>
-          <w:sz w:val="28"/>
-          <w:szCs w:val="28"/>
-        </w:rPr>
-      </w:pPr>
-      <w:r>
-        <w:rPr>
-          <w:rFonts w:ascii="Times New Roman" w:hAnsi="Times New Roman" w:cs="Times New Roman"/>
-          <w:sz w:val="28"/>
-          <w:szCs w:val="28"/>
+          <w:sz w:val="24"/>
+          <w:szCs w:val="24"/>
+          <w:highlight w:val="yellow"/>
+        </w:rPr>
+        <w:t>="border p-4 rounded shadow"&gt;</w:t>
+      </w:r>
+    </w:p>
+    <w:p>
+      <w:pPr>
+        <w:rPr>
+          <w:rFonts w:ascii="Times New Roman" w:hAnsi="Times New Roman" w:cs="Times New Roman"/>
+          <w:sz w:val="24"/>
+          <w:szCs w:val="24"/>
+          <w:highlight w:val="yellow"/>
+        </w:rPr>
+      </w:pPr>
+      <w:r>
+        <w:rPr>
+          <w:rFonts w:ascii="Times New Roman" w:hAnsi="Times New Roman" w:cs="Times New Roman"/>
+          <w:sz w:val="24"/>
+          <w:szCs w:val="24"/>
+          <w:highlight w:val="yellow"/>
+        </w:rPr>
+        <w:t xml:space="preserve">      &lt;h3 </w:t>
+      </w:r>
+      <w:proofErr w:type="spellStart"/>
+      <w:r>
+        <w:rPr>
+          <w:rFonts w:ascii="Times New Roman" w:hAnsi="Times New Roman" w:cs="Times New Roman"/>
+          <w:sz w:val="24"/>
+          <w:szCs w:val="24"/>
+          <w:highlight w:val="yellow"/>
+        </w:rPr>
+        <w:t>className</w:t>
+      </w:r>
+      <w:proofErr w:type="spellEnd"/>
+      <w:r>
+        <w:rPr>
+          <w:rFonts w:ascii="Times New Roman" w:hAnsi="Times New Roman" w:cs="Times New Roman"/>
+          <w:sz w:val="24"/>
+          <w:szCs w:val="24"/>
+          <w:highlight w:val="yellow"/>
+        </w:rPr>
+        <w:t>="text-xl font-bold"&gt;{title}&lt;/h3&gt;</w:t>
+      </w:r>
+    </w:p>
+    <w:p>
+      <w:pPr>
+        <w:rPr>
+          <w:rFonts w:ascii="Times New Roman" w:hAnsi="Times New Roman" w:cs="Times New Roman"/>
+          <w:sz w:val="24"/>
+          <w:szCs w:val="24"/>
+          <w:highlight w:val="yellow"/>
+        </w:rPr>
+      </w:pPr>
+      <w:r>
+        <w:rPr>
+          <w:rFonts w:ascii="Times New Roman" w:hAnsi="Times New Roman" w:cs="Times New Roman"/>
+          <w:sz w:val="24"/>
+          <w:szCs w:val="24"/>
+          <w:highlight w:val="yellow"/>
+        </w:rPr>
+        <w:lastRenderedPageBreak/>
+        <w:t xml:space="preserve">      &lt;p </w:t>
+      </w:r>
+      <w:proofErr w:type="spellStart"/>
+      <w:r>
+        <w:rPr>
+          <w:rFonts w:ascii="Times New Roman" w:hAnsi="Times New Roman" w:cs="Times New Roman"/>
+          <w:sz w:val="24"/>
+          <w:szCs w:val="24"/>
+          <w:highlight w:val="yellow"/>
+        </w:rPr>
+        <w:t>className</w:t>
+      </w:r>
+      <w:proofErr w:type="spellEnd"/>
+      <w:r>
+        <w:rPr>
+          <w:rFonts w:ascii="Times New Roman" w:hAnsi="Times New Roman" w:cs="Times New Roman"/>
+          <w:sz w:val="24"/>
+          <w:szCs w:val="24"/>
+          <w:highlight w:val="yellow"/>
+        </w:rPr>
+        <w:t>="text-gray-600"&gt;by {author}&lt;/p&gt;</w:t>
+      </w:r>
+    </w:p>
+    <w:p>
+      <w:pPr>
+        <w:rPr>
+          <w:rFonts w:ascii="Times New Roman" w:hAnsi="Times New Roman" w:cs="Times New Roman"/>
+          <w:sz w:val="24"/>
+          <w:szCs w:val="24"/>
+          <w:highlight w:val="yellow"/>
+        </w:rPr>
+      </w:pPr>
+      <w:r>
+        <w:rPr>
+          <w:rFonts w:ascii="Times New Roman" w:hAnsi="Times New Roman" w:cs="Times New Roman"/>
+          <w:sz w:val="24"/>
+          <w:szCs w:val="24"/>
+          <w:highlight w:val="yellow"/>
+        </w:rPr>
+        <w:t xml:space="preserve">    &lt;/div&gt;</w:t>
+      </w:r>
+    </w:p>
+    <w:p>
+      <w:pPr>
+        <w:rPr>
+          <w:rFonts w:ascii="Times New Roman" w:hAnsi="Times New Roman" w:cs="Times New Roman"/>
+          <w:sz w:val="24"/>
+          <w:szCs w:val="24"/>
+          <w:highlight w:val="yellow"/>
+        </w:rPr>
+      </w:pPr>
+      <w:r>
+        <w:rPr>
+          <w:rFonts w:ascii="Times New Roman" w:hAnsi="Times New Roman" w:cs="Times New Roman"/>
+          <w:sz w:val="24"/>
+          <w:szCs w:val="24"/>
+          <w:highlight w:val="yellow"/>
+        </w:rPr>
+        <w:t xml:space="preserve">  );</w:t>
+      </w:r>
+    </w:p>
+    <w:p>
+      <w:pPr>
+        <w:rPr>
+          <w:rFonts w:ascii="Times New Roman" w:hAnsi="Times New Roman" w:cs="Times New Roman"/>
+          <w:sz w:val="24"/>
+          <w:szCs w:val="24"/>
+          <w:highlight w:val="yellow"/>
+        </w:rPr>
+      </w:pPr>
+      <w:r>
+        <w:rPr>
+          <w:rFonts w:ascii="Times New Roman" w:hAnsi="Times New Roman" w:cs="Times New Roman"/>
+          <w:sz w:val="24"/>
+          <w:szCs w:val="24"/>
+          <w:highlight w:val="yellow"/>
+        </w:rPr>
+        <w:t>}</w:t>
+      </w:r>
+    </w:p>
+    <w:p>
+      <w:pPr>
+        <w:rPr>
+          <w:rFonts w:ascii="Times New Roman" w:hAnsi="Times New Roman" w:cs="Times New Roman"/>
+          <w:sz w:val="24"/>
+          <w:szCs w:val="24"/>
+          <w:highlight w:val="yellow"/>
+        </w:rPr>
+      </w:pPr>
+    </w:p>
+    <w:p>
+      <w:pPr>
+        <w:rPr>
+          <w:rFonts w:ascii="Times New Roman" w:hAnsi="Times New Roman" w:cs="Times New Roman"/>
+          <w:sz w:val="24"/>
+          <w:szCs w:val="24"/>
+          <w:highlight w:val="yellow"/>
+        </w:rPr>
+      </w:pPr>
+      <w:r>
+        <w:rPr>
+          <w:rFonts w:ascii="Times New Roman" w:hAnsi="Times New Roman" w:cs="Times New Roman"/>
+          <w:sz w:val="24"/>
+          <w:szCs w:val="24"/>
+          <w:highlight w:val="yellow"/>
+        </w:rPr>
+        <w:t>// Parent Component (BooksList.js)</w:t>
+      </w:r>
+    </w:p>
+    <w:p>
+      <w:pPr>
+        <w:rPr>
+          <w:rFonts w:ascii="Times New Roman" w:hAnsi="Times New Roman" w:cs="Times New Roman"/>
+          <w:sz w:val="24"/>
+          <w:szCs w:val="24"/>
+          <w:highlight w:val="yellow"/>
+        </w:rPr>
+      </w:pPr>
+      <w:r>
+        <w:rPr>
+          <w:rFonts w:ascii="Times New Roman" w:hAnsi="Times New Roman" w:cs="Times New Roman"/>
+          <w:sz w:val="24"/>
+          <w:szCs w:val="24"/>
+          <w:highlight w:val="yellow"/>
+        </w:rPr>
+        <w:t xml:space="preserve">function </w:t>
+      </w:r>
+      <w:proofErr w:type="spellStart"/>
+      <w:r>
+        <w:rPr>
+          <w:rFonts w:ascii="Times New Roman" w:hAnsi="Times New Roman" w:cs="Times New Roman"/>
+          <w:sz w:val="24"/>
+          <w:szCs w:val="24"/>
+          <w:highlight w:val="yellow"/>
+        </w:rPr>
+        <w:t>BooksList</w:t>
+      </w:r>
+      <w:proofErr w:type="spellEnd"/>
+      <w:r>
+        <w:rPr>
+          <w:rFonts w:ascii="Times New Roman" w:hAnsi="Times New Roman" w:cs="Times New Roman"/>
+          <w:sz w:val="24"/>
+          <w:szCs w:val="24"/>
+          <w:highlight w:val="yellow"/>
+        </w:rPr>
+        <w:t>() {</w:t>
+      </w:r>
+    </w:p>
+    <w:p>
+      <w:pPr>
+        <w:rPr>
+          <w:rFonts w:ascii="Times New Roman" w:hAnsi="Times New Roman" w:cs="Times New Roman"/>
+          <w:sz w:val="24"/>
+          <w:szCs w:val="24"/>
+          <w:highlight w:val="yellow"/>
+        </w:rPr>
+      </w:pPr>
+      <w:r>
+        <w:rPr>
+          <w:rFonts w:ascii="Times New Roman" w:hAnsi="Times New Roman" w:cs="Times New Roman"/>
+          <w:sz w:val="24"/>
+          <w:szCs w:val="24"/>
+          <w:highlight w:val="yellow"/>
+        </w:rPr>
+        <w:t xml:space="preserve">  const books = [</w:t>
+      </w:r>
+    </w:p>
+    <w:p>
+      <w:pPr>
+        <w:rPr>
+          <w:rFonts w:ascii="Times New Roman" w:hAnsi="Times New Roman" w:cs="Times New Roman"/>
+          <w:sz w:val="24"/>
+          <w:szCs w:val="24"/>
+          <w:highlight w:val="yellow"/>
+        </w:rPr>
+      </w:pPr>
+      <w:r>
+        <w:rPr>
+          <w:rFonts w:ascii="Times New Roman" w:hAnsi="Times New Roman" w:cs="Times New Roman"/>
+          <w:sz w:val="24"/>
+          <w:szCs w:val="24"/>
+          <w:highlight w:val="yellow"/>
+        </w:rPr>
+        <w:t xml:space="preserve">    { title: "The Great Gatsby", author: "F. Scott Fitzgerald" },</w:t>
+      </w:r>
+    </w:p>
+    <w:p>
+      <w:pPr>
+        <w:rPr>
+          <w:rFonts w:ascii="Times New Roman" w:hAnsi="Times New Roman" w:cs="Times New Roman"/>
+          <w:sz w:val="24"/>
+          <w:szCs w:val="24"/>
+          <w:highlight w:val="yellow"/>
+        </w:rPr>
+      </w:pPr>
+      <w:r>
+        <w:rPr>
+          <w:rFonts w:ascii="Times New Roman" w:hAnsi="Times New Roman" w:cs="Times New Roman"/>
+          <w:sz w:val="24"/>
+          <w:szCs w:val="24"/>
+          <w:highlight w:val="yellow"/>
+        </w:rPr>
+        <w:t xml:space="preserve">    { title: "1984", author: "George Orwell" },</w:t>
+      </w:r>
+    </w:p>
+    <w:p>
+      <w:pPr>
+        <w:rPr>
+          <w:rFonts w:ascii="Times New Roman" w:hAnsi="Times New Roman" w:cs="Times New Roman"/>
+          <w:sz w:val="24"/>
+          <w:szCs w:val="24"/>
+          <w:highlight w:val="yellow"/>
+        </w:rPr>
+      </w:pPr>
+      <w:r>
+        <w:rPr>
+          <w:rFonts w:ascii="Times New Roman" w:hAnsi="Times New Roman" w:cs="Times New Roman"/>
+          <w:sz w:val="24"/>
+          <w:szCs w:val="24"/>
+          <w:highlight w:val="yellow"/>
+        </w:rPr>
+        <w:t xml:space="preserve">  ];</w:t>
+      </w:r>
+    </w:p>
+    <w:p>
+      <w:pPr>
+        <w:rPr>
+          <w:rFonts w:ascii="Times New Roman" w:hAnsi="Times New Roman" w:cs="Times New Roman"/>
+          <w:sz w:val="24"/>
+          <w:szCs w:val="24"/>
+          <w:highlight w:val="yellow"/>
+        </w:rPr>
+      </w:pPr>
+    </w:p>
+    <w:p>
+      <w:pPr>
+        <w:rPr>
+          <w:rFonts w:ascii="Times New Roman" w:hAnsi="Times New Roman" w:cs="Times New Roman"/>
+          <w:sz w:val="24"/>
+          <w:szCs w:val="24"/>
+          <w:highlight w:val="yellow"/>
+        </w:rPr>
+      </w:pPr>
+      <w:r>
+        <w:rPr>
+          <w:rFonts w:ascii="Times New Roman" w:hAnsi="Times New Roman" w:cs="Times New Roman"/>
+          <w:sz w:val="24"/>
+          <w:szCs w:val="24"/>
+          <w:highlight w:val="yellow"/>
+        </w:rPr>
+        <w:t xml:space="preserve">  return (</w:t>
+      </w:r>
+    </w:p>
+    <w:p>
+      <w:pPr>
+        <w:rPr>
+          <w:rFonts w:ascii="Times New Roman" w:hAnsi="Times New Roman" w:cs="Times New Roman"/>
+          <w:sz w:val="24"/>
+          <w:szCs w:val="24"/>
+          <w:highlight w:val="yellow"/>
+        </w:rPr>
+      </w:pPr>
+      <w:r>
+        <w:rPr>
+          <w:rFonts w:ascii="Times New Roman" w:hAnsi="Times New Roman" w:cs="Times New Roman"/>
+          <w:sz w:val="24"/>
+          <w:szCs w:val="24"/>
+          <w:highlight w:val="yellow"/>
+        </w:rPr>
+        <w:t xml:space="preserve">    &lt;div&gt;</w:t>
+      </w:r>
+    </w:p>
+    <w:p>
+      <w:pPr>
+        <w:rPr>
+          <w:rFonts w:ascii="Times New Roman" w:hAnsi="Times New Roman" w:cs="Times New Roman"/>
+          <w:sz w:val="24"/>
+          <w:szCs w:val="24"/>
+          <w:highlight w:val="yellow"/>
+        </w:rPr>
+      </w:pPr>
+      <w:r>
+        <w:rPr>
+          <w:rFonts w:ascii="Times New Roman" w:hAnsi="Times New Roman" w:cs="Times New Roman"/>
+          <w:sz w:val="24"/>
+          <w:szCs w:val="24"/>
+          <w:highlight w:val="yellow"/>
+        </w:rPr>
+        <w:t xml:space="preserve">      {</w:t>
+      </w:r>
+      <w:proofErr w:type="spellStart"/>
+      <w:r>
+        <w:rPr>
+          <w:rFonts w:ascii="Times New Roman" w:hAnsi="Times New Roman" w:cs="Times New Roman"/>
+          <w:sz w:val="24"/>
+          <w:szCs w:val="24"/>
+          <w:highlight w:val="yellow"/>
+        </w:rPr>
+        <w:t>books.map</w:t>
+      </w:r>
+      <w:proofErr w:type="spellEnd"/>
+      <w:r>
+        <w:rPr>
+          <w:rFonts w:ascii="Times New Roman" w:hAnsi="Times New Roman" w:cs="Times New Roman"/>
+          <w:sz w:val="24"/>
+          <w:szCs w:val="24"/>
+          <w:highlight w:val="yellow"/>
+        </w:rPr>
+        <w:t>((book) =&gt; (</w:t>
+      </w:r>
+    </w:p>
+    <w:p>
+      <w:pPr>
+        <w:rPr>
+          <w:rFonts w:ascii="Times New Roman" w:hAnsi="Times New Roman" w:cs="Times New Roman"/>
+          <w:sz w:val="24"/>
+          <w:szCs w:val="24"/>
+          <w:highlight w:val="yellow"/>
+        </w:rPr>
+      </w:pPr>
+      <w:r>
+        <w:rPr>
+          <w:rFonts w:ascii="Times New Roman" w:hAnsi="Times New Roman" w:cs="Times New Roman"/>
+          <w:sz w:val="24"/>
+          <w:szCs w:val="24"/>
+          <w:highlight w:val="yellow"/>
+        </w:rPr>
+        <w:t xml:space="preserve">        &lt;</w:t>
+      </w:r>
+      <w:proofErr w:type="spellStart"/>
+      <w:r>
+        <w:rPr>
+          <w:rFonts w:ascii="Times New Roman" w:hAnsi="Times New Roman" w:cs="Times New Roman"/>
+          <w:sz w:val="24"/>
+          <w:szCs w:val="24"/>
+          <w:highlight w:val="yellow"/>
+        </w:rPr>
+        <w:t>BookCard</w:t>
+      </w:r>
+      <w:proofErr w:type="spellEnd"/>
+      <w:r>
+        <w:rPr>
+          <w:rFonts w:ascii="Times New Roman" w:hAnsi="Times New Roman" w:cs="Times New Roman"/>
+          <w:sz w:val="24"/>
+          <w:szCs w:val="24"/>
+          <w:highlight w:val="yellow"/>
+        </w:rPr>
+        <w:t xml:space="preserve"> key={</w:t>
+      </w:r>
+      <w:proofErr w:type="spellStart"/>
+      <w:r>
+        <w:rPr>
+          <w:rFonts w:ascii="Times New Roman" w:hAnsi="Times New Roman" w:cs="Times New Roman"/>
+          <w:sz w:val="24"/>
+          <w:szCs w:val="24"/>
+          <w:highlight w:val="yellow"/>
+        </w:rPr>
+        <w:t>book.title</w:t>
+      </w:r>
+      <w:proofErr w:type="spellEnd"/>
+      <w:r>
+        <w:rPr>
+          <w:rFonts w:ascii="Times New Roman" w:hAnsi="Times New Roman" w:cs="Times New Roman"/>
+          <w:sz w:val="24"/>
+          <w:szCs w:val="24"/>
+          <w:highlight w:val="yellow"/>
+        </w:rPr>
+        <w:t>} title={</w:t>
+      </w:r>
+      <w:proofErr w:type="spellStart"/>
+      <w:r>
+        <w:rPr>
+          <w:rFonts w:ascii="Times New Roman" w:hAnsi="Times New Roman" w:cs="Times New Roman"/>
+          <w:sz w:val="24"/>
+          <w:szCs w:val="24"/>
+          <w:highlight w:val="yellow"/>
+        </w:rPr>
+        <w:t>book.title</w:t>
+      </w:r>
+      <w:proofErr w:type="spellEnd"/>
+      <w:r>
+        <w:rPr>
+          <w:rFonts w:ascii="Times New Roman" w:hAnsi="Times New Roman" w:cs="Times New Roman"/>
+          <w:sz w:val="24"/>
+          <w:szCs w:val="24"/>
+          <w:highlight w:val="yellow"/>
+        </w:rPr>
+        <w:t>} author={</w:t>
+      </w:r>
+      <w:proofErr w:type="spellStart"/>
+      <w:r>
+        <w:rPr>
+          <w:rFonts w:ascii="Times New Roman" w:hAnsi="Times New Roman" w:cs="Times New Roman"/>
+          <w:sz w:val="24"/>
+          <w:szCs w:val="24"/>
+          <w:highlight w:val="yellow"/>
+        </w:rPr>
+        <w:t>book.author</w:t>
+      </w:r>
+      <w:proofErr w:type="spellEnd"/>
+      <w:r>
+        <w:rPr>
+          <w:rFonts w:ascii="Times New Roman" w:hAnsi="Times New Roman" w:cs="Times New Roman"/>
+          <w:sz w:val="24"/>
+          <w:szCs w:val="24"/>
+          <w:highlight w:val="yellow"/>
+        </w:rPr>
+        <w:t>} /&gt;</w:t>
+      </w:r>
+    </w:p>
+    <w:p>
+      <w:pPr>
+        <w:rPr>
+          <w:rFonts w:ascii="Times New Roman" w:hAnsi="Times New Roman" w:cs="Times New Roman"/>
+          <w:sz w:val="24"/>
+          <w:szCs w:val="24"/>
+          <w:highlight w:val="yellow"/>
+        </w:rPr>
+      </w:pPr>
+      <w:r>
+        <w:rPr>
+          <w:rFonts w:ascii="Times New Roman" w:hAnsi="Times New Roman" w:cs="Times New Roman"/>
+          <w:sz w:val="24"/>
+          <w:szCs w:val="24"/>
+          <w:highlight w:val="yellow"/>
+        </w:rPr>
+        <w:t xml:space="preserve">      ))}</w:t>
+      </w:r>
+    </w:p>
+    <w:p>
+      <w:pPr>
+        <w:rPr>
+          <w:rFonts w:ascii="Times New Roman" w:hAnsi="Times New Roman" w:cs="Times New Roman"/>
+          <w:sz w:val="24"/>
+          <w:szCs w:val="24"/>
+          <w:highlight w:val="yellow"/>
+        </w:rPr>
+      </w:pPr>
+      <w:r>
+        <w:rPr>
+          <w:rFonts w:ascii="Times New Roman" w:hAnsi="Times New Roman" w:cs="Times New Roman"/>
+          <w:sz w:val="24"/>
+          <w:szCs w:val="24"/>
+          <w:highlight w:val="yellow"/>
+        </w:rPr>
+        <w:t xml:space="preserve">    &lt;/div&gt;</w:t>
+      </w:r>
+    </w:p>
+    <w:p>
+      <w:pPr>
+        <w:rPr>
+          <w:rFonts w:ascii="Times New Roman" w:hAnsi="Times New Roman" w:cs="Times New Roman"/>
+          <w:sz w:val="24"/>
+          <w:szCs w:val="24"/>
+          <w:highlight w:val="yellow"/>
+        </w:rPr>
+      </w:pPr>
+      <w:r>
+        <w:rPr>
+          <w:rFonts w:ascii="Times New Roman" w:hAnsi="Times New Roman" w:cs="Times New Roman"/>
+          <w:sz w:val="24"/>
+          <w:szCs w:val="24"/>
+          <w:highlight w:val="yellow"/>
+        </w:rPr>
+        <w:t xml:space="preserve">  );</w:t>
+      </w:r>
+    </w:p>
+    <w:p>
+      <w:pPr>
+        <w:rPr>
+          <w:rFonts w:ascii="Times New Roman" w:hAnsi="Times New Roman" w:cs="Times New Roman"/>
+          <w:sz w:val="24"/>
+          <w:szCs w:val="24"/>
+        </w:rPr>
+      </w:pPr>
+      <w:r>
+        <w:rPr>
+          <w:rFonts w:ascii="Times New Roman" w:hAnsi="Times New Roman" w:cs="Times New Roman"/>
+          <w:sz w:val="24"/>
+          <w:szCs w:val="24"/>
+          <w:highlight w:val="yellow"/>
+        </w:rPr>
+        <w:t>}</w:t>
+      </w:r>
+    </w:p>
+    <w:p>
+      <w:pPr>
+        <w:rPr>
+          <w:rFonts w:ascii="Times New Roman" w:hAnsi="Times New Roman" w:cs="Times New Roman"/>
+          <w:sz w:val="24"/>
+          <w:szCs w:val="24"/>
+        </w:rPr>
+      </w:pPr>
+      <w:r>
+        <w:rPr>
+          <w:rFonts w:ascii="Times New Roman" w:hAnsi="Times New Roman" w:cs="Times New Roman"/>
+          <w:sz w:val="24"/>
+          <w:szCs w:val="24"/>
+        </w:rPr>
+        <w:t xml:space="preserve">In this example, the </w:t>
+      </w:r>
+      <w:proofErr w:type="spellStart"/>
+      <w:r>
+        <w:rPr>
+          <w:rFonts w:ascii="Times New Roman" w:hAnsi="Times New Roman" w:cs="Times New Roman"/>
+          <w:sz w:val="24"/>
+          <w:szCs w:val="24"/>
+        </w:rPr>
+        <w:t>BookCard</w:t>
+      </w:r>
+      <w:proofErr w:type="spellEnd"/>
+      <w:r>
+        <w:rPr>
+          <w:rFonts w:ascii="Times New Roman" w:hAnsi="Times New Roman" w:cs="Times New Roman"/>
+          <w:sz w:val="24"/>
+          <w:szCs w:val="24"/>
+        </w:rPr>
+        <w:t xml:space="preserve"> component receives title and author as props, allowing it to display different content for each book without changing the layout.</w:t>
+      </w:r>
+    </w:p>
+    <w:p>
+      <w:pPr>
+        <w:rPr>
+          <w:rFonts w:ascii="Times New Roman" w:hAnsi="Times New Roman" w:cs="Times New Roman"/>
+          <w:sz w:val="24"/>
+          <w:szCs w:val="24"/>
+        </w:rPr>
+      </w:pPr>
+      <w:r>
+        <w:rPr>
+          <w:rFonts w:ascii="Times New Roman" w:hAnsi="Times New Roman" w:cs="Times New Roman"/>
+          <w:b/>
+          <w:bCs/>
+          <w:sz w:val="24"/>
+          <w:szCs w:val="24"/>
+        </w:rPr>
+        <w:t>Props as Objects:</w:t>
+      </w:r>
+      <w:r>
+        <w:rPr>
+          <w:rFonts w:ascii="Times New Roman" w:hAnsi="Times New Roman" w:cs="Times New Roman"/>
+          <w:sz w:val="24"/>
+          <w:szCs w:val="24"/>
+        </w:rPr>
+        <w:t xml:space="preserve"> Props in React are always passed as objects. For instance, when passing a value to a component like this:</w:t>
+      </w:r>
+    </w:p>
+    <w:p>
+      <w:pPr>
+        <w:rPr>
+          <w:rFonts w:ascii="Times New Roman" w:hAnsi="Times New Roman" w:cs="Times New Roman"/>
+          <w:sz w:val="24"/>
+          <w:szCs w:val="24"/>
+        </w:rPr>
+      </w:pPr>
+      <w:r>
+        <w:rPr>
+          <w:rFonts w:ascii="Times New Roman" w:hAnsi="Times New Roman" w:cs="Times New Roman"/>
+          <w:sz w:val="24"/>
+          <w:szCs w:val="24"/>
+          <w:highlight w:val="yellow"/>
+        </w:rPr>
+        <w:t>&lt;</w:t>
+      </w:r>
+      <w:proofErr w:type="spellStart"/>
+      <w:r>
+        <w:rPr>
+          <w:rFonts w:ascii="Times New Roman" w:hAnsi="Times New Roman" w:cs="Times New Roman"/>
+          <w:sz w:val="24"/>
+          <w:szCs w:val="24"/>
+          <w:highlight w:val="yellow"/>
+        </w:rPr>
+        <w:t>BookCard</w:t>
+      </w:r>
+      <w:proofErr w:type="spellEnd"/>
+      <w:r>
+        <w:rPr>
+          <w:rFonts w:ascii="Times New Roman" w:hAnsi="Times New Roman" w:cs="Times New Roman"/>
+          <w:sz w:val="24"/>
+          <w:szCs w:val="24"/>
+          <w:highlight w:val="yellow"/>
+        </w:rPr>
+        <w:t xml:space="preserve"> title="The Great Gatsby" author="F. Scott Fitzgerald" /&gt;</w:t>
+      </w:r>
+    </w:p>
+    <w:p>
+      <w:pPr>
+        <w:rPr>
+          <w:rFonts w:ascii="Times New Roman" w:hAnsi="Times New Roman" w:cs="Times New Roman"/>
+          <w:sz w:val="24"/>
+          <w:szCs w:val="24"/>
+        </w:rPr>
+      </w:pPr>
+      <w:r>
+        <w:rPr>
+          <w:rFonts w:ascii="Times New Roman" w:hAnsi="Times New Roman" w:cs="Times New Roman"/>
+          <w:sz w:val="24"/>
+          <w:szCs w:val="24"/>
+        </w:rPr>
+        <w:t>React internally treats this as:</w:t>
+      </w:r>
+    </w:p>
+    <w:p>
+      <w:pPr>
+        <w:rPr>
+          <w:rFonts w:ascii="Times New Roman" w:hAnsi="Times New Roman" w:cs="Times New Roman"/>
+          <w:sz w:val="24"/>
+          <w:szCs w:val="24"/>
+        </w:rPr>
+      </w:pPr>
+      <w:r>
+        <w:rPr>
+          <w:rFonts w:ascii="Times New Roman" w:hAnsi="Times New Roman" w:cs="Times New Roman"/>
+          <w:sz w:val="24"/>
+          <w:szCs w:val="24"/>
+          <w:highlight w:val="yellow"/>
+        </w:rPr>
+        <w:t>props = { title: "The Great Gatsby", author: "F. Scott Fitzgerald" }</w:t>
+      </w:r>
+    </w:p>
+    <w:p>
+      <w:pPr>
+        <w:rPr>
+          <w:rFonts w:ascii="Times New Roman" w:hAnsi="Times New Roman" w:cs="Times New Roman"/>
+          <w:sz w:val="24"/>
+          <w:szCs w:val="24"/>
+        </w:rPr>
+      </w:pPr>
+      <w:r>
+        <w:rPr>
+          <w:rFonts w:ascii="Times New Roman" w:hAnsi="Times New Roman" w:cs="Times New Roman"/>
+          <w:b/>
+          <w:bCs/>
+          <w:sz w:val="24"/>
+          <w:szCs w:val="24"/>
+        </w:rPr>
+        <w:t>Providing Default Values for Props:</w:t>
+      </w:r>
+      <w:r>
+        <w:rPr>
+          <w:rFonts w:ascii="Times New Roman" w:hAnsi="Times New Roman" w:cs="Times New Roman"/>
+          <w:sz w:val="24"/>
+          <w:szCs w:val="24"/>
+        </w:rPr>
+        <w:t xml:space="preserve"> You can also provide default values for props in case no value is passed:</w:t>
+      </w:r>
+    </w:p>
+    <w:p>
+      <w:pPr>
+        <w:rPr>
+          <w:rFonts w:ascii="Times New Roman" w:hAnsi="Times New Roman" w:cs="Times New Roman"/>
+          <w:sz w:val="24"/>
+          <w:szCs w:val="24"/>
+          <w:highlight w:val="yellow"/>
+        </w:rPr>
+      </w:pPr>
+      <w:r>
+        <w:rPr>
+          <w:rFonts w:ascii="Times New Roman" w:hAnsi="Times New Roman" w:cs="Times New Roman"/>
+          <w:sz w:val="24"/>
+          <w:szCs w:val="24"/>
+          <w:highlight w:val="yellow"/>
+        </w:rPr>
+        <w:lastRenderedPageBreak/>
+        <w:t xml:space="preserve">function </w:t>
+      </w:r>
+      <w:proofErr w:type="spellStart"/>
+      <w:r>
+        <w:rPr>
+          <w:rFonts w:ascii="Times New Roman" w:hAnsi="Times New Roman" w:cs="Times New Roman"/>
+          <w:sz w:val="24"/>
+          <w:szCs w:val="24"/>
+          <w:highlight w:val="yellow"/>
+        </w:rPr>
+        <w:t>BookCard</w:t>
+      </w:r>
+      <w:proofErr w:type="spellEnd"/>
+      <w:r>
+        <w:rPr>
+          <w:rFonts w:ascii="Times New Roman" w:hAnsi="Times New Roman" w:cs="Times New Roman"/>
+          <w:sz w:val="24"/>
+          <w:szCs w:val="24"/>
+          <w:highlight w:val="yellow"/>
+        </w:rPr>
+        <w:t>({ title = "Unknown Title", author = "Unknown Author" }) {</w:t>
+      </w:r>
+    </w:p>
+    <w:p>
+      <w:pPr>
+        <w:rPr>
+          <w:rFonts w:ascii="Times New Roman" w:hAnsi="Times New Roman" w:cs="Times New Roman"/>
+          <w:sz w:val="24"/>
+          <w:szCs w:val="24"/>
+          <w:highlight w:val="yellow"/>
+        </w:rPr>
+      </w:pPr>
+      <w:r>
+        <w:rPr>
+          <w:rFonts w:ascii="Times New Roman" w:hAnsi="Times New Roman" w:cs="Times New Roman"/>
+          <w:sz w:val="24"/>
+          <w:szCs w:val="24"/>
+          <w:highlight w:val="yellow"/>
+        </w:rPr>
+        <w:t xml:space="preserve">  return (</w:t>
+      </w:r>
+    </w:p>
+    <w:p>
+      <w:pPr>
+        <w:rPr>
+          <w:rFonts w:ascii="Times New Roman" w:hAnsi="Times New Roman" w:cs="Times New Roman"/>
+          <w:sz w:val="24"/>
+          <w:szCs w:val="24"/>
+          <w:highlight w:val="yellow"/>
+        </w:rPr>
+      </w:pPr>
+      <w:r>
+        <w:rPr>
+          <w:rFonts w:ascii="Times New Roman" w:hAnsi="Times New Roman" w:cs="Times New Roman"/>
+          <w:sz w:val="24"/>
+          <w:szCs w:val="24"/>
+          <w:highlight w:val="yellow"/>
+        </w:rPr>
+        <w:t xml:space="preserve">    &lt;div </w:t>
+      </w:r>
+      <w:proofErr w:type="spellStart"/>
+      <w:r>
+        <w:rPr>
+          <w:rFonts w:ascii="Times New Roman" w:hAnsi="Times New Roman" w:cs="Times New Roman"/>
+          <w:sz w:val="24"/>
+          <w:szCs w:val="24"/>
+          <w:highlight w:val="yellow"/>
+        </w:rPr>
+        <w:t>className</w:t>
+      </w:r>
+      <w:proofErr w:type="spellEnd"/>
+      <w:r>
+        <w:rPr>
+          <w:rFonts w:ascii="Times New Roman" w:hAnsi="Times New Roman" w:cs="Times New Roman"/>
+          <w:sz w:val="24"/>
+          <w:szCs w:val="24"/>
+          <w:highlight w:val="yellow"/>
+        </w:rPr>
+        <w:t>="border p-4 rounded shadow"&gt;</w:t>
+      </w:r>
+    </w:p>
+    <w:p>
+      <w:pPr>
+        <w:rPr>
+          <w:rFonts w:ascii="Times New Roman" w:hAnsi="Times New Roman" w:cs="Times New Roman"/>
+          <w:sz w:val="24"/>
+          <w:szCs w:val="24"/>
+          <w:highlight w:val="yellow"/>
+        </w:rPr>
+      </w:pPr>
+      <w:r>
+        <w:rPr>
+          <w:rFonts w:ascii="Times New Roman" w:hAnsi="Times New Roman" w:cs="Times New Roman"/>
+          <w:sz w:val="24"/>
+          <w:szCs w:val="24"/>
+          <w:highlight w:val="yellow"/>
+        </w:rPr>
+        <w:t xml:space="preserve">      &lt;h3 </w:t>
+      </w:r>
+      <w:proofErr w:type="spellStart"/>
+      <w:r>
+        <w:rPr>
+          <w:rFonts w:ascii="Times New Roman" w:hAnsi="Times New Roman" w:cs="Times New Roman"/>
+          <w:sz w:val="24"/>
+          <w:szCs w:val="24"/>
+          <w:highlight w:val="yellow"/>
+        </w:rPr>
+        <w:t>className</w:t>
+      </w:r>
+      <w:proofErr w:type="spellEnd"/>
+      <w:r>
+        <w:rPr>
+          <w:rFonts w:ascii="Times New Roman" w:hAnsi="Times New Roman" w:cs="Times New Roman"/>
+          <w:sz w:val="24"/>
+          <w:szCs w:val="24"/>
+          <w:highlight w:val="yellow"/>
+        </w:rPr>
+        <w:t>="text-xl font-bold"&gt;{title}&lt;/h3&gt;</w:t>
+      </w:r>
+    </w:p>
+    <w:p>
+      <w:pPr>
+        <w:rPr>
+          <w:rFonts w:ascii="Times New Roman" w:hAnsi="Times New Roman" w:cs="Times New Roman"/>
+          <w:sz w:val="24"/>
+          <w:szCs w:val="24"/>
+          <w:highlight w:val="yellow"/>
+        </w:rPr>
+      </w:pPr>
+      <w:r>
+        <w:rPr>
+          <w:rFonts w:ascii="Times New Roman" w:hAnsi="Times New Roman" w:cs="Times New Roman"/>
+          <w:sz w:val="24"/>
+          <w:szCs w:val="24"/>
+          <w:highlight w:val="yellow"/>
+        </w:rPr>
+        <w:t xml:space="preserve">      &lt;p </w:t>
+      </w:r>
+      <w:proofErr w:type="spellStart"/>
+      <w:r>
+        <w:rPr>
+          <w:rFonts w:ascii="Times New Roman" w:hAnsi="Times New Roman" w:cs="Times New Roman"/>
+          <w:sz w:val="24"/>
+          <w:szCs w:val="24"/>
+          <w:highlight w:val="yellow"/>
+        </w:rPr>
+        <w:t>className</w:t>
+      </w:r>
+      <w:proofErr w:type="spellEnd"/>
+      <w:r>
+        <w:rPr>
+          <w:rFonts w:ascii="Times New Roman" w:hAnsi="Times New Roman" w:cs="Times New Roman"/>
+          <w:sz w:val="24"/>
+          <w:szCs w:val="24"/>
+          <w:highlight w:val="yellow"/>
+        </w:rPr>
+        <w:t>="text-gray-600"&gt;by {author}&lt;/p&gt;</w:t>
+      </w:r>
+    </w:p>
+    <w:p>
+      <w:pPr>
+        <w:rPr>
+          <w:rFonts w:ascii="Times New Roman" w:hAnsi="Times New Roman" w:cs="Times New Roman"/>
+          <w:sz w:val="24"/>
+          <w:szCs w:val="24"/>
+          <w:highlight w:val="yellow"/>
+        </w:rPr>
+      </w:pPr>
+      <w:r>
+        <w:rPr>
+          <w:rFonts w:ascii="Times New Roman" w:hAnsi="Times New Roman" w:cs="Times New Roman"/>
+          <w:sz w:val="24"/>
+          <w:szCs w:val="24"/>
+          <w:highlight w:val="yellow"/>
+        </w:rPr>
+        <w:t xml:space="preserve">    &lt;/div&gt;</w:t>
+      </w:r>
+    </w:p>
+    <w:p>
+      <w:pPr>
+        <w:rPr>
+          <w:rFonts w:ascii="Times New Roman" w:hAnsi="Times New Roman" w:cs="Times New Roman"/>
+          <w:sz w:val="24"/>
+          <w:szCs w:val="24"/>
+          <w:highlight w:val="yellow"/>
+        </w:rPr>
+      </w:pPr>
+      <w:r>
+        <w:rPr>
+          <w:rFonts w:ascii="Times New Roman" w:hAnsi="Times New Roman" w:cs="Times New Roman"/>
+          <w:sz w:val="24"/>
+          <w:szCs w:val="24"/>
+          <w:highlight w:val="yellow"/>
+        </w:rPr>
+        <w:t xml:space="preserve">  );</w:t>
+      </w:r>
+    </w:p>
+    <w:p>
+      <w:pPr>
+        <w:rPr>
+          <w:rFonts w:ascii="Times New Roman" w:hAnsi="Times New Roman" w:cs="Times New Roman"/>
+          <w:sz w:val="24"/>
+          <w:szCs w:val="24"/>
+        </w:rPr>
+      </w:pPr>
+      <w:r>
+        <w:rPr>
+          <w:rFonts w:ascii="Times New Roman" w:hAnsi="Times New Roman" w:cs="Times New Roman"/>
+          <w:sz w:val="24"/>
+          <w:szCs w:val="24"/>
+          <w:highlight w:val="yellow"/>
+        </w:rPr>
+        <w:t>}</w:t>
+      </w:r>
+    </w:p>
+    <w:p>
+      <w:pPr>
+        <w:rPr>
+          <w:rFonts w:ascii="Times New Roman" w:hAnsi="Times New Roman" w:cs="Times New Roman"/>
+          <w:sz w:val="24"/>
+          <w:szCs w:val="24"/>
+        </w:rPr>
+      </w:pPr>
+      <w:r>
+        <w:rPr>
+          <w:rFonts w:ascii="Times New Roman" w:hAnsi="Times New Roman" w:cs="Times New Roman"/>
+          <w:sz w:val="24"/>
+          <w:szCs w:val="24"/>
+        </w:rPr>
+        <w:t>In this case, if no title or author is provided, the card will display "Unknown Title" and "Unknown Author" as default values.</w:t>
+      </w:r>
+    </w:p>
+    <w:p>
+      <w:pPr>
+        <w:rPr>
+          <w:rFonts w:ascii="Times New Roman" w:hAnsi="Times New Roman" w:cs="Times New Roman"/>
+          <w:sz w:val="24"/>
+          <w:szCs w:val="24"/>
+        </w:rPr>
+      </w:pPr>
+      <w:r>
+        <w:rPr>
+          <w:rFonts w:ascii="Times New Roman" w:hAnsi="Times New Roman" w:cs="Times New Roman"/>
+          <w:sz w:val="24"/>
+          <w:szCs w:val="24"/>
         </w:rPr>
         <w:t>Traditional syntax</w:t>
       </w:r>
       <w:r>
         <w:rPr>
           <w:rFonts w:ascii="Times New Roman" w:hAnsi="Times New Roman" w:cs="Times New Roman"/>
-          <w:sz w:val="28"/>
-          <w:szCs w:val="28"/>
+          <w:sz w:val="24"/>
+          <w:szCs w:val="24"/>
         </w:rPr>
         <w:br/>
       </w:r>
       <w:r>
         <w:rPr>
           <w:rFonts w:ascii="Times New Roman" w:hAnsi="Times New Roman" w:cs="Times New Roman"/>
-          <w:sz w:val="28"/>
-          <w:szCs w:val="28"/>
+          <w:sz w:val="24"/>
+          <w:szCs w:val="24"/>
         </w:rPr>
         <w:drawing>
           <wp:inline distT="0" distB="0" distL="0" distR="0" wp14:anchorId="018EC872" wp14:editId="6BBF44C8">
@@ -3791,34 +4749,34 @@
       <w:pPr>
         <w:rPr>
           <w:rFonts w:ascii="Times New Roman" w:hAnsi="Times New Roman" w:cs="Times New Roman"/>
-          <w:sz w:val="28"/>
-          <w:szCs w:val="28"/>
-        </w:rPr>
-      </w:pPr>
-      <w:r>
-        <w:rPr>
-          <w:rFonts w:ascii="Times New Roman" w:hAnsi="Times New Roman" w:cs="Times New Roman"/>
-          <w:sz w:val="28"/>
-          <w:szCs w:val="28"/>
+          <w:sz w:val="24"/>
+          <w:szCs w:val="24"/>
+        </w:rPr>
+      </w:pPr>
+      <w:r>
+        <w:rPr>
+          <w:rFonts w:ascii="Times New Roman" w:hAnsi="Times New Roman" w:cs="Times New Roman"/>
+          <w:sz w:val="24"/>
+          <w:szCs w:val="24"/>
+        </w:rPr>
+        <w:t>New method</w:t>
+      </w:r>
+    </w:p>
+    <w:p>
+      <w:pPr>
+        <w:rPr>
+          <w:rFonts w:ascii="Times New Roman" w:hAnsi="Times New Roman" w:cs="Times New Roman"/>
+          <w:sz w:val="24"/>
+          <w:szCs w:val="24"/>
+        </w:rPr>
+      </w:pPr>
+      <w:r>
+        <w:rPr>
+          <w:rFonts w:ascii="Times New Roman" w:hAnsi="Times New Roman" w:cs="Times New Roman"/>
+          <w:sz w:val="24"/>
+          <w:szCs w:val="24"/>
         </w:rPr>
         <w:lastRenderedPageBreak/>
-        <w:t>New method</w:t>
-      </w:r>
-    </w:p>
-    <w:p>
-      <w:pPr>
-        <w:rPr>
-          <w:rFonts w:ascii="Times New Roman" w:hAnsi="Times New Roman" w:cs="Times New Roman"/>
-          <w:sz w:val="28"/>
-          <w:szCs w:val="28"/>
-        </w:rPr>
-      </w:pPr>
-      <w:r>
-        <w:rPr>
-          <w:rFonts w:ascii="Times New Roman" w:hAnsi="Times New Roman" w:cs="Times New Roman"/>
-          <w:sz w:val="28"/>
-          <w:szCs w:val="28"/>
-        </w:rPr>
         <w:drawing>
           <wp:inline distT="0" distB="0" distL="0" distR="0" wp14:anchorId="70EFD4BA" wp14:editId="6B131949">
             <wp:extent cx="5943600" cy="2509520"/>
@@ -3860,31 +4818,31 @@
       <w:pPr>
         <w:rPr>
           <w:rFonts w:ascii="Times New Roman" w:hAnsi="Times New Roman" w:cs="Times New Roman"/>
-          <w:sz w:val="28"/>
-          <w:szCs w:val="28"/>
-        </w:rPr>
-      </w:pPr>
-      <w:r>
-        <w:rPr>
-          <w:rFonts w:ascii="Times New Roman" w:hAnsi="Times New Roman" w:cs="Times New Roman"/>
-          <w:sz w:val="28"/>
-          <w:szCs w:val="28"/>
+          <w:sz w:val="24"/>
+          <w:szCs w:val="24"/>
+        </w:rPr>
+      </w:pPr>
+      <w:r>
+        <w:rPr>
+          <w:rFonts w:ascii="Times New Roman" w:hAnsi="Times New Roman" w:cs="Times New Roman"/>
+          <w:sz w:val="24"/>
+          <w:szCs w:val="24"/>
         </w:rPr>
         <w:t>Value is coming from here</w:t>
       </w:r>
       <w:r>
         <w:rPr>
           <w:rFonts w:ascii="Times New Roman" w:hAnsi="Times New Roman" w:cs="Times New Roman"/>
-          <w:sz w:val="28"/>
-          <w:szCs w:val="28"/>
+          <w:sz w:val="24"/>
+          <w:szCs w:val="24"/>
         </w:rPr>
         <w:br/>
       </w:r>
       <w:r>
         <w:rPr>
           <w:rFonts w:ascii="Times New Roman" w:hAnsi="Times New Roman" w:cs="Times New Roman"/>
-          <w:sz w:val="28"/>
-          <w:szCs w:val="28"/>
+          <w:sz w:val="24"/>
+          <w:szCs w:val="24"/>
         </w:rPr>
         <w:drawing>
           <wp:inline distT="0" distB="0" distL="0" distR="0" wp14:anchorId="75710C1E" wp14:editId="24284AB4">
@@ -3922,17 +4880,698 @@
           </wp:inline>
         </w:drawing>
       </w:r>
-      <w:r>
-        <w:rPr>
-          <w:rFonts w:ascii="Times New Roman" w:hAnsi="Times New Roman" w:cs="Times New Roman"/>
+    </w:p>
+    <w:p>
+      <w:pPr>
+        <w:rPr>
+          <w:rFonts w:ascii="Times New Roman" w:hAnsi="Times New Roman" w:cs="Times New Roman"/>
+          <w:sz w:val="24"/>
+          <w:szCs w:val="24"/>
+        </w:rPr>
+      </w:pPr>
+      <w:r>
+        <w:rPr>
+          <w:rFonts w:ascii="Times New Roman" w:hAnsi="Times New Roman" w:cs="Times New Roman"/>
+          <w:sz w:val="24"/>
+          <w:szCs w:val="24"/>
+        </w:rPr>
+        <w:pict w14:anchorId="36AAFB6E">
+          <v:rect id="_x0000_i1037" style="width:468pt;height:1.5pt" o:hralign="center" o:hrstd="t" o:hr="t" fillcolor="#a0a0a0" stroked="f"/>
+        </w:pict>
+      </w:r>
+    </w:p>
+    <w:p>
+      <w:pPr>
+        <w:jc w:val="center"/>
+        <w:rPr>
+          <w:rFonts w:ascii="Times New Roman" w:hAnsi="Times New Roman" w:cs="Times New Roman"/>
+          <w:b/>
+          <w:bCs/>
           <w:sz w:val="28"/>
           <w:szCs w:val="28"/>
-        </w:rPr>
-        <w:t>we can also give default value to props.</w:t>
-      </w:r>
+          <w:u w:val="single"/>
+        </w:rPr>
+      </w:pPr>
+      <w:r>
+        <w:rPr>
+          <w:rFonts w:ascii="Times New Roman" w:hAnsi="Times New Roman" w:cs="Times New Roman"/>
+          <w:b/>
+          <w:bCs/>
+          <w:sz w:val="28"/>
+          <w:szCs w:val="28"/>
+          <w:u w:val="single"/>
+        </w:rPr>
+        <w:t>Lecture 6 interview question on counter</w:t>
+      </w:r>
+    </w:p>
+    <w:p>
+      <w:pPr>
+        <w:jc w:val="center"/>
+        <w:rPr>
+          <w:rFonts w:ascii="Times New Roman" w:hAnsi="Times New Roman" w:cs="Times New Roman"/>
+          <w:sz w:val="24"/>
+          <w:szCs w:val="24"/>
+        </w:rPr>
+      </w:pPr>
+      <w:r>
+        <w:rPr>
+          <w:rFonts w:ascii="Times New Roman" w:hAnsi="Times New Roman" w:cs="Times New Roman"/>
+          <w:sz w:val="24"/>
+          <w:szCs w:val="24"/>
+        </w:rPr>
+        <w:t>Understanding Counter Updates in Concurrency</w:t>
+      </w:r>
+    </w:p>
+    <w:p>
+      <w:pPr>
+        <w:rPr>
+          <w:rFonts w:ascii="Times New Roman" w:hAnsi="Times New Roman" w:cs="Times New Roman"/>
+          <w:b/>
+          <w:bCs/>
+          <w:sz w:val="24"/>
+          <w:szCs w:val="24"/>
+        </w:rPr>
+      </w:pPr>
+      <w:r>
+        <w:rPr>
+          <w:rFonts w:ascii="Times New Roman" w:hAnsi="Times New Roman" w:cs="Times New Roman"/>
+          <w:b/>
+          <w:bCs/>
+          <w:sz w:val="24"/>
+          <w:szCs w:val="24"/>
+        </w:rPr>
+        <w:t>Interview Question Breakdown</w:t>
+      </w:r>
+    </w:p>
+    <w:p>
+      <w:pPr>
+        <w:numPr>
+          <w:ilvl w:val="0"/>
+          <w:numId w:val="21"/>
+        </w:numPr>
+        <w:rPr>
+          <w:rFonts w:ascii="Times New Roman" w:hAnsi="Times New Roman" w:cs="Times New Roman"/>
+          <w:sz w:val="24"/>
+          <w:szCs w:val="24"/>
+        </w:rPr>
+      </w:pPr>
+      <w:r>
+        <w:rPr>
+          <w:rFonts w:ascii="Times New Roman" w:hAnsi="Times New Roman" w:cs="Times New Roman"/>
+          <w:b/>
+          <w:bCs/>
+          <w:sz w:val="24"/>
+          <w:szCs w:val="24"/>
+        </w:rPr>
+        <w:t>Initial Scenario</w:t>
+      </w:r>
+      <w:r>
+        <w:rPr>
+          <w:rFonts w:ascii="Times New Roman" w:hAnsi="Times New Roman" w:cs="Times New Roman"/>
+          <w:sz w:val="24"/>
+          <w:szCs w:val="24"/>
+        </w:rPr>
+        <w:t>:</w:t>
+      </w:r>
+    </w:p>
+    <w:p>
+      <w:pPr>
+        <w:numPr>
+          <w:ilvl w:val="1"/>
+          <w:numId w:val="21"/>
+        </w:numPr>
+        <w:rPr>
+          <w:rFonts w:ascii="Times New Roman" w:hAnsi="Times New Roman" w:cs="Times New Roman"/>
+          <w:sz w:val="24"/>
+          <w:szCs w:val="24"/>
+        </w:rPr>
+      </w:pPr>
+      <w:r>
+        <w:rPr>
+          <w:rFonts w:ascii="Times New Roman" w:hAnsi="Times New Roman" w:cs="Times New Roman"/>
+          <w:sz w:val="24"/>
+          <w:szCs w:val="24"/>
+        </w:rPr>
+        <w:t>Counter starts at 15.</w:t>
+      </w:r>
+    </w:p>
+    <w:p>
+      <w:pPr>
+        <w:numPr>
+          <w:ilvl w:val="1"/>
+          <w:numId w:val="21"/>
+        </w:numPr>
+        <w:rPr>
+          <w:rFonts w:ascii="Times New Roman" w:hAnsi="Times New Roman" w:cs="Times New Roman"/>
+          <w:sz w:val="24"/>
+          <w:szCs w:val="24"/>
+        </w:rPr>
+      </w:pPr>
+      <w:r>
+        <w:rPr>
+          <w:rFonts w:ascii="Times New Roman" w:hAnsi="Times New Roman" w:cs="Times New Roman"/>
+          <w:sz w:val="24"/>
+          <w:szCs w:val="24"/>
+        </w:rPr>
+        <w:t xml:space="preserve">When </w:t>
+      </w:r>
+      <w:proofErr w:type="spellStart"/>
+      <w:r>
+        <w:rPr>
+          <w:rFonts w:ascii="Times New Roman" w:hAnsi="Times New Roman" w:cs="Times New Roman"/>
+          <w:sz w:val="24"/>
+          <w:szCs w:val="24"/>
+        </w:rPr>
+        <w:t>addValue</w:t>
+      </w:r>
+      <w:proofErr w:type="spellEnd"/>
+      <w:r>
+        <w:rPr>
+          <w:rFonts w:ascii="Times New Roman" w:hAnsi="Times New Roman" w:cs="Times New Roman"/>
+          <w:sz w:val="24"/>
+          <w:szCs w:val="24"/>
+        </w:rPr>
+        <w:t xml:space="preserve"> is called, the expectation might be that it directly updates to 19.</w:t>
+      </w:r>
+    </w:p>
+    <w:p>
+      <w:pPr>
+        <w:numPr>
+          <w:ilvl w:val="0"/>
+          <w:numId w:val="21"/>
+        </w:numPr>
+        <w:rPr>
+          <w:rFonts w:ascii="Times New Roman" w:hAnsi="Times New Roman" w:cs="Times New Roman"/>
+          <w:sz w:val="24"/>
+          <w:szCs w:val="24"/>
+        </w:rPr>
+      </w:pPr>
+      <w:r>
+        <w:rPr>
+          <w:rFonts w:ascii="Times New Roman" w:hAnsi="Times New Roman" w:cs="Times New Roman"/>
+          <w:b/>
+          <w:bCs/>
+          <w:sz w:val="24"/>
+          <w:szCs w:val="24"/>
+        </w:rPr>
+        <w:t>Reality of Incrementing</w:t>
+      </w:r>
+      <w:r>
+        <w:rPr>
+          <w:rFonts w:ascii="Times New Roman" w:hAnsi="Times New Roman" w:cs="Times New Roman"/>
+          <w:sz w:val="24"/>
+          <w:szCs w:val="24"/>
+        </w:rPr>
+        <w:t>:</w:t>
+      </w:r>
+    </w:p>
+    <w:p>
+      <w:pPr>
+        <w:numPr>
+          <w:ilvl w:val="1"/>
+          <w:numId w:val="21"/>
+        </w:numPr>
+        <w:rPr>
+          <w:rFonts w:ascii="Times New Roman" w:hAnsi="Times New Roman" w:cs="Times New Roman"/>
+          <w:sz w:val="24"/>
+          <w:szCs w:val="24"/>
+        </w:rPr>
+      </w:pPr>
+      <w:r>
+        <w:rPr>
+          <w:rFonts w:ascii="Times New Roman" w:hAnsi="Times New Roman" w:cs="Times New Roman"/>
+          <w:sz w:val="24"/>
+          <w:szCs w:val="24"/>
+        </w:rPr>
+        <w:lastRenderedPageBreak/>
+        <w:t>Instead of jumping to 19, the counter will increment sequentially:</w:t>
+      </w:r>
+    </w:p>
+    <w:p>
+      <w:pPr>
+        <w:numPr>
+          <w:ilvl w:val="2"/>
+          <w:numId w:val="21"/>
+        </w:numPr>
+        <w:rPr>
+          <w:rFonts w:ascii="Times New Roman" w:hAnsi="Times New Roman" w:cs="Times New Roman"/>
+          <w:sz w:val="24"/>
+          <w:szCs w:val="24"/>
+        </w:rPr>
+      </w:pPr>
+      <w:r>
+        <w:rPr>
+          <w:rFonts w:ascii="Times New Roman" w:hAnsi="Times New Roman" w:cs="Times New Roman"/>
+          <w:sz w:val="24"/>
+          <w:szCs w:val="24"/>
+        </w:rPr>
+        <w:t>16, then 17, then 18, and finally 19.</w:t>
+      </w:r>
+    </w:p>
+    <w:p>
+      <w:pPr>
+        <w:numPr>
+          <w:ilvl w:val="0"/>
+          <w:numId w:val="21"/>
+        </w:numPr>
+        <w:rPr>
+          <w:rFonts w:ascii="Times New Roman" w:hAnsi="Times New Roman" w:cs="Times New Roman"/>
+          <w:sz w:val="24"/>
+          <w:szCs w:val="24"/>
+        </w:rPr>
+      </w:pPr>
+      <w:r>
+        <w:rPr>
+          <w:rFonts w:ascii="Times New Roman" w:hAnsi="Times New Roman" w:cs="Times New Roman"/>
+          <w:b/>
+          <w:bCs/>
+          <w:sz w:val="24"/>
+          <w:szCs w:val="24"/>
+        </w:rPr>
+        <w:t>Why This Happens</w:t>
+      </w:r>
+      <w:r>
+        <w:rPr>
+          <w:rFonts w:ascii="Times New Roman" w:hAnsi="Times New Roman" w:cs="Times New Roman"/>
+          <w:sz w:val="24"/>
+          <w:szCs w:val="24"/>
+        </w:rPr>
+        <w:t>:</w:t>
+      </w:r>
+    </w:p>
+    <w:p>
+      <w:pPr>
+        <w:numPr>
+          <w:ilvl w:val="1"/>
+          <w:numId w:val="21"/>
+        </w:numPr>
+        <w:rPr>
+          <w:rFonts w:ascii="Times New Roman" w:hAnsi="Times New Roman" w:cs="Times New Roman"/>
+          <w:sz w:val="24"/>
+          <w:szCs w:val="24"/>
+        </w:rPr>
+      </w:pPr>
+      <w:r>
+        <w:rPr>
+          <w:rFonts w:ascii="Times New Roman" w:hAnsi="Times New Roman" w:cs="Times New Roman"/>
+          <w:sz w:val="24"/>
+          <w:szCs w:val="24"/>
+        </w:rPr>
+        <w:t xml:space="preserve">The </w:t>
+      </w:r>
+      <w:proofErr w:type="spellStart"/>
+      <w:r>
+        <w:rPr>
+          <w:rFonts w:ascii="Times New Roman" w:hAnsi="Times New Roman" w:cs="Times New Roman"/>
+          <w:sz w:val="24"/>
+          <w:szCs w:val="24"/>
+        </w:rPr>
+        <w:t>addValue</w:t>
+      </w:r>
+      <w:proofErr w:type="spellEnd"/>
+      <w:r>
+        <w:rPr>
+          <w:rFonts w:ascii="Times New Roman" w:hAnsi="Times New Roman" w:cs="Times New Roman"/>
+          <w:sz w:val="24"/>
+          <w:szCs w:val="24"/>
+        </w:rPr>
+        <w:t xml:space="preserve"> function is likely called in a concurrent environment.</w:t>
+      </w:r>
+    </w:p>
+    <w:p>
+      <w:pPr>
+        <w:numPr>
+          <w:ilvl w:val="1"/>
+          <w:numId w:val="21"/>
+        </w:numPr>
+        <w:rPr>
+          <w:rFonts w:ascii="Times New Roman" w:hAnsi="Times New Roman" w:cs="Times New Roman"/>
+          <w:sz w:val="24"/>
+          <w:szCs w:val="24"/>
+        </w:rPr>
+      </w:pPr>
+      <w:r>
+        <w:rPr>
+          <w:rFonts w:ascii="Times New Roman" w:hAnsi="Times New Roman" w:cs="Times New Roman"/>
+          <w:sz w:val="24"/>
+          <w:szCs w:val="24"/>
+        </w:rPr>
+        <w:t>Multiple threads may attempt to update the counter simultaneously.</w:t>
+      </w:r>
+    </w:p>
+    <w:p>
+      <w:pPr>
+        <w:numPr>
+          <w:ilvl w:val="1"/>
+          <w:numId w:val="21"/>
+        </w:numPr>
+        <w:rPr>
+          <w:rFonts w:ascii="Times New Roman" w:hAnsi="Times New Roman" w:cs="Times New Roman"/>
+          <w:sz w:val="24"/>
+          <w:szCs w:val="24"/>
+        </w:rPr>
+      </w:pPr>
+      <w:r>
+        <w:rPr>
+          <w:rFonts w:ascii="Times New Roman" w:hAnsi="Times New Roman" w:cs="Times New Roman"/>
+          <w:sz w:val="24"/>
+          <w:szCs w:val="24"/>
+        </w:rPr>
+        <w:t>Without proper handling, each thread may read the same initial value and attempt to increment it, leading to missed updates.</w:t>
+      </w:r>
+    </w:p>
+    <w:p>
+      <w:pPr>
+        <w:numPr>
+          <w:ilvl w:val="0"/>
+          <w:numId w:val="21"/>
+        </w:numPr>
+        <w:rPr>
+          <w:rFonts w:ascii="Times New Roman" w:hAnsi="Times New Roman" w:cs="Times New Roman"/>
+          <w:sz w:val="24"/>
+          <w:szCs w:val="24"/>
+        </w:rPr>
+      </w:pPr>
+      <w:r>
+        <w:rPr>
+          <w:rFonts w:ascii="Times New Roman" w:hAnsi="Times New Roman" w:cs="Times New Roman"/>
+          <w:b/>
+          <w:bCs/>
+          <w:sz w:val="24"/>
+          <w:szCs w:val="24"/>
+        </w:rPr>
+        <w:t>Batch Processing</w:t>
+      </w:r>
+      <w:r>
+        <w:rPr>
+          <w:rFonts w:ascii="Times New Roman" w:hAnsi="Times New Roman" w:cs="Times New Roman"/>
+          <w:sz w:val="24"/>
+          <w:szCs w:val="24"/>
+        </w:rPr>
+        <w:t>:</w:t>
+      </w:r>
+    </w:p>
+    <w:p>
+      <w:pPr>
+        <w:numPr>
+          <w:ilvl w:val="1"/>
+          <w:numId w:val="21"/>
+        </w:numPr>
+        <w:rPr>
+          <w:rFonts w:ascii="Times New Roman" w:hAnsi="Times New Roman" w:cs="Times New Roman"/>
+          <w:sz w:val="24"/>
+          <w:szCs w:val="24"/>
+        </w:rPr>
+      </w:pPr>
+      <w:r>
+        <w:rPr>
+          <w:rFonts w:ascii="Times New Roman" w:hAnsi="Times New Roman" w:cs="Times New Roman"/>
+          <w:sz w:val="24"/>
+          <w:szCs w:val="24"/>
+        </w:rPr>
+        <w:t>Algorithms that operate in batches can lead to all increments occurring at once, but still one at a time, resulting in intermediate values being skipped.</w:t>
+      </w:r>
+    </w:p>
+    <w:p>
+      <w:pPr>
+        <w:rPr>
+          <w:rFonts w:ascii="Times New Roman" w:hAnsi="Times New Roman" w:cs="Times New Roman"/>
+          <w:sz w:val="24"/>
+          <w:szCs w:val="24"/>
+        </w:rPr>
+      </w:pPr>
+      <w:r>
+        <w:rPr>
+          <w:rFonts w:ascii="Times New Roman" w:hAnsi="Times New Roman" w:cs="Times New Roman"/>
+          <w:sz w:val="24"/>
+          <w:szCs w:val="24"/>
+        </w:rPr>
+        <w:drawing>
+          <wp:inline distT="0" distB="0" distL="0" distR="0" wp14:anchorId="5BD9C44B" wp14:editId="4C4C50DB">
+            <wp:extent cx="3162741" cy="2029108"/>
+            <wp:effectExtent l="0" t="0" r="0" b="9525"/>
+            <wp:docPr id="1292724059" name="Picture 1"/>
+            <wp:cNvGraphicFramePr>
+              <a:graphicFrameLocks xmlns:a="http://schemas.openxmlformats.org/drawingml/2006/main" noChangeAspect="1"/>
+            </wp:cNvGraphicFramePr>
+            <a:graphic xmlns:a="http://schemas.openxmlformats.org/drawingml/2006/main">
+              <a:graphicData uri="http://schemas.openxmlformats.org/drawingml/2006/picture">
+                <pic:pic xmlns:pic="http://schemas.openxmlformats.org/drawingml/2006/picture">
+                  <pic:nvPicPr>
+                    <pic:cNvPr id="1292724059" name=""/>
+                    <pic:cNvPicPr/>
+                  </pic:nvPicPr>
+                  <pic:blipFill>
+                    <a:blip r:embed="rId11"/>
+                    <a:stretch>
+                      <a:fillRect/>
+                    </a:stretch>
+                  </pic:blipFill>
+                  <pic:spPr>
+                    <a:xfrm>
+                      <a:off x="0" y="0"/>
+                      <a:ext cx="3162741" cy="2029108"/>
+                    </a:xfrm>
+                    <a:prstGeom prst="rect">
+                      <a:avLst/>
+                    </a:prstGeom>
+                  </pic:spPr>
+                </pic:pic>
+              </a:graphicData>
+            </a:graphic>
+          </wp:inline>
+        </w:drawing>
+      </w:r>
+    </w:p>
+    <w:p>
+      <w:pPr>
+        <w:rPr>
+          <w:rFonts w:ascii="Times New Roman" w:hAnsi="Times New Roman" w:cs="Times New Roman"/>
+          <w:b/>
+          <w:bCs/>
+          <w:sz w:val="24"/>
+          <w:szCs w:val="24"/>
+        </w:rPr>
+      </w:pPr>
+      <w:r>
+        <w:rPr>
+          <w:rFonts w:ascii="Times New Roman" w:hAnsi="Times New Roman" w:cs="Times New Roman"/>
+          <w:b/>
+          <w:bCs/>
+          <w:sz w:val="24"/>
+          <w:szCs w:val="24"/>
+        </w:rPr>
+        <w:t>Correct Update Approach</w:t>
+      </w:r>
+    </w:p>
+    <w:p>
+      <w:pPr>
+        <w:numPr>
+          <w:ilvl w:val="0"/>
+          <w:numId w:val="22"/>
+        </w:numPr>
+        <w:rPr>
+          <w:rFonts w:ascii="Times New Roman" w:hAnsi="Times New Roman" w:cs="Times New Roman"/>
+          <w:sz w:val="24"/>
+          <w:szCs w:val="24"/>
+        </w:rPr>
+      </w:pPr>
+      <w:r>
+        <w:rPr>
+          <w:rFonts w:ascii="Times New Roman" w:hAnsi="Times New Roman" w:cs="Times New Roman"/>
+          <w:sz w:val="24"/>
+          <w:szCs w:val="24"/>
+        </w:rPr>
+        <w:t>To ensure the counter can be set directly to a specific value:</w:t>
+      </w:r>
+    </w:p>
+    <w:p>
+      <w:pPr>
+        <w:numPr>
+          <w:ilvl w:val="1"/>
+          <w:numId w:val="22"/>
+        </w:numPr>
+        <w:rPr>
+          <w:rFonts w:ascii="Times New Roman" w:hAnsi="Times New Roman" w:cs="Times New Roman"/>
+          <w:sz w:val="24"/>
+          <w:szCs w:val="24"/>
+        </w:rPr>
+      </w:pPr>
+      <w:r>
+        <w:rPr>
+          <w:rFonts w:ascii="Times New Roman" w:hAnsi="Times New Roman" w:cs="Times New Roman"/>
+          <w:sz w:val="24"/>
+          <w:szCs w:val="24"/>
+        </w:rPr>
+        <w:t xml:space="preserve">Use a </w:t>
+      </w:r>
+      <w:r>
+        <w:rPr>
+          <w:rFonts w:ascii="Times New Roman" w:hAnsi="Times New Roman" w:cs="Times New Roman"/>
+          <w:sz w:val="24"/>
+          <w:szCs w:val="24"/>
+        </w:rPr>
+        <w:t xml:space="preserve">callback </w:t>
+      </w:r>
+      <w:r>
+        <w:rPr>
+          <w:rFonts w:ascii="Times New Roman" w:hAnsi="Times New Roman" w:cs="Times New Roman"/>
+          <w:sz w:val="24"/>
+          <w:szCs w:val="24"/>
+        </w:rPr>
+        <w:t>that takes the previous state into account. In this case</w:t>
+      </w:r>
+      <w:r>
+        <w:rPr>
+          <w:rFonts w:ascii="Times New Roman" w:hAnsi="Times New Roman" w:cs="Times New Roman"/>
+          <w:sz w:val="24"/>
+          <w:szCs w:val="24"/>
+        </w:rPr>
+        <w:t>, callback in</w:t>
+      </w:r>
+      <w:r>
+        <w:rPr>
+          <w:rFonts w:ascii="Times New Roman" w:hAnsi="Times New Roman" w:cs="Times New Roman"/>
+          <w:sz w:val="24"/>
+          <w:szCs w:val="24"/>
+        </w:rPr>
+        <w:t xml:space="preserve"> </w:t>
+      </w:r>
+      <w:proofErr w:type="spellStart"/>
+      <w:r>
+        <w:rPr>
+          <w:rFonts w:ascii="Times New Roman" w:hAnsi="Times New Roman" w:cs="Times New Roman"/>
+          <w:sz w:val="24"/>
+          <w:szCs w:val="24"/>
+        </w:rPr>
+        <w:t>setCounter</w:t>
+      </w:r>
+      <w:proofErr w:type="spellEnd"/>
+      <w:r>
+        <w:rPr>
+          <w:rFonts w:ascii="Times New Roman" w:hAnsi="Times New Roman" w:cs="Times New Roman"/>
+          <w:sz w:val="24"/>
+          <w:szCs w:val="24"/>
+        </w:rPr>
+        <w:t xml:space="preserve"> </w:t>
+      </w:r>
+      <w:r>
+        <w:rPr>
+          <w:rFonts w:ascii="Times New Roman" w:hAnsi="Times New Roman" w:cs="Times New Roman"/>
+          <w:sz w:val="24"/>
+          <w:szCs w:val="24"/>
+        </w:rPr>
+        <w:t xml:space="preserve">is </w:t>
+      </w:r>
+      <w:r>
+        <w:rPr>
+          <w:rFonts w:ascii="Times New Roman" w:hAnsi="Times New Roman" w:cs="Times New Roman"/>
+          <w:sz w:val="24"/>
+          <w:szCs w:val="24"/>
+        </w:rPr>
+        <w:t>utilized.</w:t>
+      </w:r>
+    </w:p>
+    <w:p>
+      <w:pPr>
+        <w:ind w:left="1440"/>
+        <w:rPr>
+          <w:rFonts w:ascii="Times New Roman" w:hAnsi="Times New Roman" w:cs="Times New Roman"/>
+          <w:sz w:val="24"/>
+          <w:szCs w:val="24"/>
+        </w:rPr>
+      </w:pPr>
+    </w:p>
+    <w:p>
+      <w:pPr>
+        <w:rPr>
+          <w:rFonts w:ascii="Times New Roman" w:hAnsi="Times New Roman" w:cs="Times New Roman"/>
+          <w:sz w:val="24"/>
+          <w:szCs w:val="24"/>
+        </w:rPr>
+      </w:pPr>
+      <w:r>
+        <w:rPr>
+          <w:rFonts w:ascii="Times New Roman" w:hAnsi="Times New Roman" w:cs="Times New Roman"/>
+          <w:sz w:val="24"/>
+          <w:szCs w:val="24"/>
+        </w:rPr>
+        <w:drawing>
+          <wp:inline distT="0" distB="0" distL="0" distR="0" wp14:anchorId="3E0D849B" wp14:editId="27A51650">
+            <wp:extent cx="3343742" cy="1991003"/>
+            <wp:effectExtent l="0" t="0" r="9525" b="9525"/>
+            <wp:docPr id="1904324942" name="Picture 1"/>
+            <wp:cNvGraphicFramePr>
+              <a:graphicFrameLocks xmlns:a="http://schemas.openxmlformats.org/drawingml/2006/main" noChangeAspect="1"/>
+            </wp:cNvGraphicFramePr>
+            <a:graphic xmlns:a="http://schemas.openxmlformats.org/drawingml/2006/main">
+              <a:graphicData uri="http://schemas.openxmlformats.org/drawingml/2006/picture">
+                <pic:pic xmlns:pic="http://schemas.openxmlformats.org/drawingml/2006/picture">
+                  <pic:nvPicPr>
+                    <pic:cNvPr id="1904324942" name=""/>
+                    <pic:cNvPicPr/>
+                  </pic:nvPicPr>
+                  <pic:blipFill>
+                    <a:blip r:embed="rId12"/>
+                    <a:stretch>
+                      <a:fillRect/>
+                    </a:stretch>
+                  </pic:blipFill>
+                  <pic:spPr>
+                    <a:xfrm>
+                      <a:off x="0" y="0"/>
+                      <a:ext cx="3343742" cy="1991003"/>
+                    </a:xfrm>
+                    <a:prstGeom prst="rect">
+                      <a:avLst/>
+                    </a:prstGeom>
+                  </pic:spPr>
+                </pic:pic>
+              </a:graphicData>
+            </a:graphic>
+          </wp:inline>
+        </w:drawing>
+      </w:r>
+    </w:p>
+    <w:p>
+      <w:pPr>
+        <w:rPr>
+          <w:rFonts w:ascii="Times New Roman" w:hAnsi="Times New Roman" w:cs="Times New Roman"/>
+          <w:sz w:val="24"/>
+          <w:szCs w:val="24"/>
+        </w:rPr>
+      </w:pPr>
+      <w:proofErr w:type="spellStart"/>
+      <w:r>
+        <w:rPr>
+          <w:rFonts w:ascii="Times New Roman" w:hAnsi="Times New Roman" w:cs="Times New Roman"/>
+          <w:sz w:val="24"/>
+          <w:szCs w:val="24"/>
+        </w:rPr>
+        <w:lastRenderedPageBreak/>
+        <w:t>prevCounter</w:t>
+      </w:r>
+      <w:proofErr w:type="spellEnd"/>
+      <w:r>
+        <w:rPr>
+          <w:rFonts w:ascii="Times New Roman" w:hAnsi="Times New Roman" w:cs="Times New Roman"/>
+          <w:sz w:val="24"/>
+          <w:szCs w:val="24"/>
+        </w:rPr>
+        <w:t xml:space="preserve"> can be simply named counter in contexts where it's clear that it represents the previous state</w:t>
+      </w:r>
+    </w:p>
+    <w:p>
+      <w:pPr>
+        <w:rPr>
+          <w:rFonts w:ascii="Times New Roman" w:hAnsi="Times New Roman" w:cs="Times New Roman"/>
+          <w:sz w:val="24"/>
+          <w:szCs w:val="24"/>
+        </w:rPr>
+      </w:pPr>
     </w:p>
     <w:sectPr>
-      <w:headerReference w:type="default" r:id="rId11"/>
+      <w:headerReference w:type="default" r:id="rId13"/>
       <w:pgSz w:w="12240" w:h="15840"/>
       <w:pgMar w:top="1440" w:right="1440" w:bottom="1440" w:left="1440" w:header="720" w:footer="720" w:gutter="0"/>
       <w:cols w:space="720"/>
@@ -5208,6 +6847,127 @@
     </w:lvl>
   </w:abstractNum>
   <w:abstractNum w:abstractNumId="8" w15:restartNumberingAfterBreak="0">
+    <w:nsid w:val="412038F6"/>
+    <w:multiLevelType w:val="multilevel"/>
+    <w:tmpl w:val="064253E8"/>
+    <w:lvl w:ilvl="0">
+      <w:start w:val="1"/>
+      <w:numFmt w:val="decimal"/>
+      <w:lvlText w:val="%1."/>
+      <w:lvlJc w:val="left"/>
+      <w:pPr>
+        <w:tabs>
+          <w:tab w:val="num" w:pos="720"/>
+        </w:tabs>
+        <w:ind w:left="720" w:hanging="360"/>
+      </w:pPr>
+    </w:lvl>
+    <w:lvl w:ilvl="1">
+      <w:start w:val="1"/>
+      <w:numFmt w:val="bullet"/>
+      <w:lvlText w:val="o"/>
+      <w:lvlJc w:val="left"/>
+      <w:pPr>
+        <w:tabs>
+          <w:tab w:val="num" w:pos="1440"/>
+        </w:tabs>
+        <w:ind w:left="1440" w:hanging="360"/>
+      </w:pPr>
+      <w:rPr>
+        <w:rFonts w:ascii="Courier New" w:hAnsi="Courier New" w:hint="default"/>
+        <w:sz w:val="20"/>
+      </w:rPr>
+    </w:lvl>
+    <w:lvl w:ilvl="2">
+      <w:start w:val="1"/>
+      <w:numFmt w:val="bullet"/>
+      <w:lvlText w:val=""/>
+      <w:lvlJc w:val="left"/>
+      <w:pPr>
+        <w:tabs>
+          <w:tab w:val="num" w:pos="2160"/>
+        </w:tabs>
+        <w:ind w:left="2160" w:hanging="360"/>
+      </w:pPr>
+      <w:rPr>
+        <w:rFonts w:ascii="Wingdings" w:hAnsi="Wingdings" w:hint="default"/>
+        <w:sz w:val="20"/>
+      </w:rPr>
+    </w:lvl>
+    <w:lvl w:ilvl="3" w:tentative="1">
+      <w:start w:val="1"/>
+      <w:numFmt w:val="decimal"/>
+      <w:lvlText w:val="%4."/>
+      <w:lvlJc w:val="left"/>
+      <w:pPr>
+        <w:tabs>
+          <w:tab w:val="num" w:pos="2880"/>
+        </w:tabs>
+        <w:ind w:left="2880" w:hanging="360"/>
+      </w:pPr>
+    </w:lvl>
+    <w:lvl w:ilvl="4" w:tentative="1">
+      <w:start w:val="1"/>
+      <w:numFmt w:val="decimal"/>
+      <w:lvlText w:val="%5."/>
+      <w:lvlJc w:val="left"/>
+      <w:pPr>
+        <w:tabs>
+          <w:tab w:val="num" w:pos="3600"/>
+        </w:tabs>
+        <w:ind w:left="3600" w:hanging="360"/>
+      </w:pPr>
+    </w:lvl>
+    <w:lvl w:ilvl="5" w:tentative="1">
+      <w:start w:val="1"/>
+      <w:numFmt w:val="decimal"/>
+      <w:lvlText w:val="%6."/>
+      <w:lvlJc w:val="left"/>
+      <w:pPr>
+        <w:tabs>
+          <w:tab w:val="num" w:pos="4320"/>
+        </w:tabs>
+        <w:ind w:left="4320" w:hanging="360"/>
+      </w:pPr>
+    </w:lvl>
+    <w:lvl w:ilvl="6" w:tentative="1">
+      <w:start w:val="1"/>
+      <w:numFmt w:val="decimal"/>
+      <w:lvlText w:val="%7."/>
+      <w:lvlJc w:val="left"/>
+      <w:pPr>
+        <w:tabs>
+          <w:tab w:val="num" w:pos="5040"/>
+        </w:tabs>
+        <w:ind w:left="5040" w:hanging="360"/>
+      </w:pPr>
+    </w:lvl>
+    <w:lvl w:ilvl="7" w:tentative="1">
+      <w:start w:val="1"/>
+      <w:numFmt w:val="decimal"/>
+      <w:lvlText w:val="%8."/>
+      <w:lvlJc w:val="left"/>
+      <w:pPr>
+        <w:tabs>
+          <w:tab w:val="num" w:pos="5760"/>
+        </w:tabs>
+        <w:ind w:left="5760" w:hanging="360"/>
+      </w:pPr>
+    </w:lvl>
+    <w:lvl w:ilvl="8" w:tentative="1">
+      <w:start w:val="1"/>
+      <w:numFmt w:val="decimal"/>
+      <w:lvlText w:val="%9."/>
+      <w:lvlJc w:val="left"/>
+      <w:pPr>
+        <w:tabs>
+          <w:tab w:val="num" w:pos="6480"/>
+        </w:tabs>
+        <w:ind w:left="6480" w:hanging="360"/>
+      </w:pPr>
+    </w:lvl>
+  </w:abstractNum>
+  <w:abstractNum w:abstractNumId="9" w15:restartNumberingAfterBreak="0">
     <w:nsid w:val="41EA600E"/>
     <w:multiLevelType w:val="multilevel"/>
     <w:tmpl w:val="98440150"/>
@@ -5356,7 +7116,7 @@
       </w:rPr>
     </w:lvl>
   </w:abstractNum>
-  <w:abstractNum w:abstractNumId="9" w15:restartNumberingAfterBreak="0">
+  <w:abstractNum w:abstractNumId="10" w15:restartNumberingAfterBreak="0">
     <w:nsid w:val="452729BE"/>
     <w:multiLevelType w:val="multilevel"/>
     <w:tmpl w:val="0F44FA28"/>
@@ -5505,7 +7265,7 @@
       </w:rPr>
     </w:lvl>
   </w:abstractNum>
-  <w:abstractNum w:abstractNumId="10" w15:restartNumberingAfterBreak="0">
+  <w:abstractNum w:abstractNumId="11" w15:restartNumberingAfterBreak="0">
     <w:nsid w:val="4CC970CB"/>
     <w:multiLevelType w:val="multilevel"/>
     <w:tmpl w:val="E5FECD52"/>
@@ -5654,7 +7414,7 @@
       </w:rPr>
     </w:lvl>
   </w:abstractNum>
-  <w:abstractNum w:abstractNumId="11" w15:restartNumberingAfterBreak="0">
+  <w:abstractNum w:abstractNumId="12" w15:restartNumberingAfterBreak="0">
     <w:nsid w:val="4D2F49E7"/>
     <w:multiLevelType w:val="multilevel"/>
     <w:tmpl w:val="3A6CCA06"/>
@@ -5803,7 +7563,7 @@
       </w:rPr>
     </w:lvl>
   </w:abstractNum>
-  <w:abstractNum w:abstractNumId="12" w15:restartNumberingAfterBreak="0">
+  <w:abstractNum w:abstractNumId="13" w15:restartNumberingAfterBreak="0">
     <w:nsid w:val="521B161E"/>
     <w:multiLevelType w:val="multilevel"/>
     <w:tmpl w:val="3A6CCA06"/>
@@ -5952,7 +7712,156 @@
       </w:rPr>
     </w:lvl>
   </w:abstractNum>
-  <w:abstractNum w:abstractNumId="13" w15:restartNumberingAfterBreak="0">
+  <w:abstractNum w:abstractNumId="14" w15:restartNumberingAfterBreak="0">
+    <w:nsid w:val="64EB5671"/>
+    <w:multiLevelType w:val="multilevel"/>
+    <w:tmpl w:val="C5FE2D18"/>
+    <w:lvl w:ilvl="0">
+      <w:start w:val="1"/>
+      <w:numFmt w:val="bullet"/>
+      <w:lvlText w:val=""/>
+      <w:lvlJc w:val="left"/>
+      <w:pPr>
+        <w:tabs>
+          <w:tab w:val="num" w:pos="720"/>
+        </w:tabs>
+        <w:ind w:left="720" w:hanging="360"/>
+      </w:pPr>
+      <w:rPr>
+        <w:rFonts w:ascii="Symbol" w:hAnsi="Symbol" w:hint="default"/>
+        <w:sz w:val="20"/>
+      </w:rPr>
+    </w:lvl>
+    <w:lvl w:ilvl="1">
+      <w:start w:val="1"/>
+      <w:numFmt w:val="bullet"/>
+      <w:lvlText w:val="o"/>
+      <w:lvlJc w:val="left"/>
+      <w:pPr>
+        <w:tabs>
+          <w:tab w:val="num" w:pos="1440"/>
+        </w:tabs>
+        <w:ind w:left="1440" w:hanging="360"/>
+      </w:pPr>
+      <w:rPr>
+        <w:rFonts w:ascii="Courier New" w:hAnsi="Courier New" w:hint="default"/>
+        <w:sz w:val="20"/>
+      </w:rPr>
+    </w:lvl>
+    <w:lvl w:ilvl="2" w:tentative="1">
+      <w:start w:val="1"/>
+      <w:numFmt w:val="bullet"/>
+      <w:lvlText w:val=""/>
+      <w:lvlJc w:val="left"/>
+      <w:pPr>
+        <w:tabs>
+          <w:tab w:val="num" w:pos="2160"/>
+        </w:tabs>
+        <w:ind w:left="2160" w:hanging="360"/>
+      </w:pPr>
+      <w:rPr>
+        <w:rFonts w:ascii="Wingdings" w:hAnsi="Wingdings" w:hint="default"/>
+        <w:sz w:val="20"/>
+      </w:rPr>
+    </w:lvl>
+    <w:lvl w:ilvl="3" w:tentative="1">
+      <w:start w:val="1"/>
+      <w:numFmt w:val="bullet"/>
+      <w:lvlText w:val=""/>
+      <w:lvlJc w:val="left"/>
+      <w:pPr>
+        <w:tabs>
+          <w:tab w:val="num" w:pos="2880"/>
+        </w:tabs>
+        <w:ind w:left="2880" w:hanging="360"/>
+      </w:pPr>
+      <w:rPr>
+        <w:rFonts w:ascii="Wingdings" w:hAnsi="Wingdings" w:hint="default"/>
+        <w:sz w:val="20"/>
+      </w:rPr>
+    </w:lvl>
+    <w:lvl w:ilvl="4" w:tentative="1">
+      <w:start w:val="1"/>
+      <w:numFmt w:val="bullet"/>
+      <w:lvlText w:val=""/>
+      <w:lvlJc w:val="left"/>
+      <w:pPr>
+        <w:tabs>
+          <w:tab w:val="num" w:pos="3600"/>
+        </w:tabs>
+        <w:ind w:left="3600" w:hanging="360"/>
+      </w:pPr>
+      <w:rPr>
+        <w:rFonts w:ascii="Wingdings" w:hAnsi="Wingdings" w:hint="default"/>
+        <w:sz w:val="20"/>
+      </w:rPr>
+    </w:lvl>
+    <w:lvl w:ilvl="5" w:tentative="1">
+      <w:start w:val="1"/>
+      <w:numFmt w:val="bullet"/>
+      <w:lvlText w:val=""/>
+      <w:lvlJc w:val="left"/>
+      <w:pPr>
+        <w:tabs>
+          <w:tab w:val="num" w:pos="4320"/>
+        </w:tabs>
+        <w:ind w:left="4320" w:hanging="360"/>
+      </w:pPr>
+      <w:rPr>
+        <w:rFonts w:ascii="Wingdings" w:hAnsi="Wingdings" w:hint="default"/>
+        <w:sz w:val="20"/>
+      </w:rPr>
+    </w:lvl>
+    <w:lvl w:ilvl="6" w:tentative="1">
+      <w:start w:val="1"/>
+      <w:numFmt w:val="bullet"/>
+      <w:lvlText w:val=""/>
+      <w:lvlJc w:val="left"/>
+      <w:pPr>
+        <w:tabs>
+          <w:tab w:val="num" w:pos="5040"/>
+        </w:tabs>
+        <w:ind w:left="5040" w:hanging="360"/>
+      </w:pPr>
+      <w:rPr>
+        <w:rFonts w:ascii="Wingdings" w:hAnsi="Wingdings" w:hint="default"/>
+        <w:sz w:val="20"/>
+      </w:rPr>
+    </w:lvl>
+    <w:lvl w:ilvl="7" w:tentative="1">
+      <w:start w:val="1"/>
+      <w:numFmt w:val="bullet"/>
+      <w:lvlText w:val=""/>
+      <w:lvlJc w:val="left"/>
+      <w:pPr>
+        <w:tabs>
+          <w:tab w:val="num" w:pos="5760"/>
+        </w:tabs>
+        <w:ind w:left="5760" w:hanging="360"/>
+      </w:pPr>
+      <w:rPr>
+        <w:rFonts w:ascii="Wingdings" w:hAnsi="Wingdings" w:hint="default"/>
+        <w:sz w:val="20"/>
+      </w:rPr>
+    </w:lvl>
+    <w:lvl w:ilvl="8" w:tentative="1">
+      <w:start w:val="1"/>
+      <w:numFmt w:val="bullet"/>
+      <w:lvlText w:val=""/>
+      <w:lvlJc w:val="left"/>
+      <w:pPr>
+        <w:tabs>
+          <w:tab w:val="num" w:pos="6480"/>
+        </w:tabs>
+        <w:ind w:left="6480" w:hanging="360"/>
+      </w:pPr>
+      <w:rPr>
+        <w:rFonts w:ascii="Wingdings" w:hAnsi="Wingdings" w:hint="default"/>
+        <w:sz w:val="20"/>
+      </w:rPr>
+    </w:lvl>
+  </w:abstractNum>
+  <w:abstractNum w:abstractNumId="15" w15:restartNumberingAfterBreak="0">
     <w:nsid w:val="655F2D79"/>
     <w:multiLevelType w:val="multilevel"/>
     <w:tmpl w:val="3A6CCA06"/>
@@ -6101,7 +8010,7 @@
       </w:rPr>
     </w:lvl>
   </w:abstractNum>
-  <w:abstractNum w:abstractNumId="14" w15:restartNumberingAfterBreak="0">
+  <w:abstractNum w:abstractNumId="16" w15:restartNumberingAfterBreak="0">
     <w:nsid w:val="659E303E"/>
     <w:multiLevelType w:val="multilevel"/>
     <w:tmpl w:val="D27EED38"/>
@@ -6250,7 +8159,7 @@
       </w:rPr>
     </w:lvl>
   </w:abstractNum>
-  <w:abstractNum w:abstractNumId="15" w15:restartNumberingAfterBreak="0">
+  <w:abstractNum w:abstractNumId="17" w15:restartNumberingAfterBreak="0">
     <w:nsid w:val="6B3E665E"/>
     <w:multiLevelType w:val="multilevel"/>
     <w:tmpl w:val="3A6CCA06"/>
@@ -6399,7 +8308,7 @@
       </w:rPr>
     </w:lvl>
   </w:abstractNum>
-  <w:abstractNum w:abstractNumId="16" w15:restartNumberingAfterBreak="0">
+  <w:abstractNum w:abstractNumId="18" w15:restartNumberingAfterBreak="0">
     <w:nsid w:val="6C704586"/>
     <w:multiLevelType w:val="multilevel"/>
     <w:tmpl w:val="B84E0778"/>
@@ -6548,7 +8457,7 @@
       </w:rPr>
     </w:lvl>
   </w:abstractNum>
-  <w:abstractNum w:abstractNumId="17" w15:restartNumberingAfterBreak="0">
+  <w:abstractNum w:abstractNumId="19" w15:restartNumberingAfterBreak="0">
     <w:nsid w:val="7B362C06"/>
     <w:multiLevelType w:val="multilevel"/>
     <w:tmpl w:val="3A6CCA06"/>
@@ -6697,7 +8606,7 @@
       </w:rPr>
     </w:lvl>
   </w:abstractNum>
-  <w:abstractNum w:abstractNumId="18" w15:restartNumberingAfterBreak="0">
+  <w:abstractNum w:abstractNumId="20" w15:restartNumberingAfterBreak="0">
     <w:nsid w:val="7BC3320A"/>
     <w:multiLevelType w:val="multilevel"/>
     <w:tmpl w:val="3A6CCA06"/>
@@ -6850,25 +8759,25 @@
     <w:abstractNumId w:val="0"/>
   </w:num>
   <w:num w:numId="2" w16cid:durableId="75901894">
-    <w:abstractNumId w:val="14"/>
+    <w:abstractNumId w:val="16"/>
   </w:num>
   <w:num w:numId="3" w16cid:durableId="1119490340">
     <w:abstractNumId w:val="1"/>
   </w:num>
   <w:num w:numId="4" w16cid:durableId="1060447832">
-    <w:abstractNumId w:val="10"/>
+    <w:abstractNumId w:val="11"/>
   </w:num>
   <w:num w:numId="5" w16cid:durableId="1085608688">
-    <w:abstractNumId w:val="9"/>
+    <w:abstractNumId w:val="10"/>
   </w:num>
   <w:num w:numId="6" w16cid:durableId="84688181">
     <w:abstractNumId w:val="7"/>
   </w:num>
   <w:num w:numId="7" w16cid:durableId="1893543526">
-    <w:abstractNumId w:val="16"/>
+    <w:abstractNumId w:val="18"/>
   </w:num>
   <w:num w:numId="8" w16cid:durableId="1533616484">
-    <w:abstractNumId w:val="8"/>
+    <w:abstractNumId w:val="9"/>
   </w:num>
   <w:num w:numId="9" w16cid:durableId="1528133137">
     <w:abstractNumId w:val="4"/>
@@ -6883,22 +8792,22 @@
     <w:abstractNumId w:val="3"/>
   </w:num>
   <w:num w:numId="13" w16cid:durableId="1759131732">
-    <w:abstractNumId w:val="18"/>
+    <w:abstractNumId w:val="20"/>
   </w:num>
   <w:num w:numId="14" w16cid:durableId="1845900207">
-    <w:abstractNumId w:val="11"/>
+    <w:abstractNumId w:val="12"/>
   </w:num>
   <w:num w:numId="15" w16cid:durableId="352149478">
-    <w:abstractNumId w:val="17"/>
+    <w:abstractNumId w:val="19"/>
   </w:num>
   <w:num w:numId="16" w16cid:durableId="1026716385">
-    <w:abstractNumId w:val="12"/>
+    <w:abstractNumId w:val="13"/>
   </w:num>
   <w:num w:numId="17" w16cid:durableId="1229724583">
-    <w:abstractNumId w:val="13"/>
+    <w:abstractNumId w:val="15"/>
   </w:num>
   <w:num w:numId="18" w16cid:durableId="1277326001">
-    <w:abstractNumId w:val="13"/>
+    <w:abstractNumId w:val="15"/>
     <w:lvlOverride w:ilvl="1">
       <w:lvl w:ilvl="1">
         <w:numFmt w:val="decimal"/>
@@ -6911,7 +8820,13 @@
     <w:abstractNumId w:val="5"/>
   </w:num>
   <w:num w:numId="20" w16cid:durableId="19203538">
-    <w:abstractNumId w:val="15"/>
+    <w:abstractNumId w:val="17"/>
+  </w:num>
+  <w:num w:numId="21" w16cid:durableId="746925760">
+    <w:abstractNumId w:val="8"/>
+  </w:num>
+  <w:num w:numId="22" w16cid:durableId="788861003">
+    <w:abstractNumId w:val="14"/>
   </w:num>
 </w:numbering>
 </file>

</xml_diff>